<commit_message>
Mostly added stuff in Methods and Results
</commit_message>
<xml_diff>
--- a/thesis/thesis.docx
+++ b/thesis/thesis.docx
@@ -1680,7 +1680,7 @@
       <w:r>
         <w:t xml:space="preserve">DeBruine and Lakens (</w:t>
       </w:r>
-      <w:hyperlink w:anchor="ref-debruine_lakens25">
+      <w:hyperlink w:anchor="ref-R-papercheck">
         <w:r>
           <w:rPr>
             <w:rStyle w:val="Hyperlink"/>
@@ -1786,7 +1786,7 @@
       <w:r>
         <w:t xml:space="preserve">(</w:t>
       </w:r>
-      <w:hyperlink w:anchor="ref-debruine_lakens25">
+      <w:hyperlink w:anchor="ref-R-papercheck">
         <w:r>
           <w:rPr>
             <w:rStyle w:val="Hyperlink"/>
@@ -1924,7 +1924,7 @@
       <w:r>
         <w:t xml:space="preserve">(</w:t>
       </w:r>
-      <w:hyperlink w:anchor="ref-debruine_lakens25">
+      <w:hyperlink w:anchor="ref-R-papercheck">
         <w:r>
           <w:rPr>
             <w:rStyle w:val="Hyperlink"/>
@@ -2029,7 +2029,7 @@
       <w:r>
         <w:t xml:space="preserve">(</w:t>
       </w:r>
-      <w:hyperlink w:anchor="ref-debruine_lakens25">
+      <w:hyperlink w:anchor="ref-R-papercheck">
         <w:r>
           <w:rPr>
             <w:rStyle w:val="Hyperlink"/>
@@ -2161,13 +2161,13 @@
       </w:r>
     </w:p>
     <w:bookmarkEnd w:id="38"/>
-    <w:bookmarkStart w:id="39" w:name="open-science"/>
+    <w:bookmarkStart w:id="39" w:name="software"/>
     <w:p>
       <w:pPr>
         <w:pStyle w:val="Heading2"/>
       </w:pPr>
       <w:r>
-        <w:t xml:space="preserve">2.4 Open Science</w:t>
+        <w:t xml:space="preserve">2.4 Software</w:t>
       </w:r>
     </w:p>
     <w:p>
@@ -2175,7 +2175,323 @@
         <w:pStyle w:val="FirstParagraph"/>
       </w:pPr>
       <w:r>
-        <w:t xml:space="preserve">All scripts and data to reproduce and use the trained BERT models (Python), analyse the results and validity checks (mostly R) and recreate this manuscript (Quarto Markdown in R Studio; I did change few formatting, not content, related things manually in the exported Word document) are available in this GitHub repository, together with instructions on how to set it up: XXX.com.</w:t>
+        <w:t xml:space="preserve">All scripts for this thesis project were written in R [Version 4.5.0;</w:t>
+      </w:r>
+      <w:r>
+        <w:t xml:space="preserve"> </w:t>
+      </w:r>
+      <w:r>
+        <w:t xml:space="preserve">Team (</w:t>
+      </w:r>
+      <w:hyperlink w:anchor="ref-rcoreteam25">
+        <w:r>
+          <w:rPr>
+            <w:rStyle w:val="Hyperlink"/>
+          </w:rPr>
+          <w:t xml:space="preserve">2025</w:t>
+        </w:r>
+      </w:hyperlink>
+      <w:r>
+        <w:t xml:space="preserve">)</w:t>
+      </w:r>
+      <w:r>
+        <w:t xml:space="preserve">] or Python [Version 3.12.10;</w:t>
+      </w:r>
+      <w:r>
+        <w:t xml:space="preserve"> </w:t>
+      </w:r>
+      <w:r>
+        <w:t xml:space="preserve">Python Software Foundation (</w:t>
+      </w:r>
+      <w:hyperlink w:anchor="ref-python">
+        <w:r>
+          <w:rPr>
+            <w:rStyle w:val="Hyperlink"/>
+          </w:rPr>
+          <w:t xml:space="preserve">2025</w:t>
+        </w:r>
+      </w:hyperlink>
+      <w:r>
+        <w:t xml:space="preserve">)</w:t>
+      </w:r>
+      <w:r>
+        <w:t xml:space="preserve">].</w:t>
+      </w:r>
+    </w:p>
+    <w:p>
+      <w:pPr>
+        <w:pStyle w:val="BodyText"/>
+      </w:pPr>
+      <w:r>
+        <w:t xml:space="preserve">In R, I used</w:t>
+      </w:r>
+      <w:r>
+        <w:t xml:space="preserve"> </w:t>
+      </w:r>
+      <w:r>
+        <w:rPr>
+          <w:i/>
+          <w:iCs/>
+        </w:rPr>
+        <w:t xml:space="preserve">papercheck</w:t>
+      </w:r>
+      <w:r>
+        <w:t xml:space="preserve"> </w:t>
+      </w:r>
+      <w:r>
+        <w:t xml:space="preserve">[Version 0.0.0.9049;</w:t>
+      </w:r>
+      <w:r>
+        <w:t xml:space="preserve"> </w:t>
+      </w:r>
+      <w:r>
+        <w:t xml:space="preserve">DeBruine and Lakens (</w:t>
+      </w:r>
+      <w:hyperlink w:anchor="ref-R-papercheck">
+        <w:r>
+          <w:rPr>
+            <w:rStyle w:val="Hyperlink"/>
+          </w:rPr>
+          <w:t xml:space="preserve">2025</w:t>
+        </w:r>
+      </w:hyperlink>
+      <w:r>
+        <w:t xml:space="preserve">)</w:t>
+      </w:r>
+      <w:r>
+        <w:t xml:space="preserve">] for accessing the 250 open access articles, preprocess them and for communication with the LLM,</w:t>
+      </w:r>
+      <w:r>
+        <w:t xml:space="preserve"> </w:t>
+      </w:r>
+      <w:r>
+        <w:rPr>
+          <w:i/>
+          <w:iCs/>
+        </w:rPr>
+        <w:t xml:space="preserve">readxl</w:t>
+      </w:r>
+      <w:r>
+        <w:t xml:space="preserve"> </w:t>
+      </w:r>
+      <w:r>
+        <w:t xml:space="preserve">[Version 1.4.5;</w:t>
+      </w:r>
+      <w:r>
+        <w:t xml:space="preserve"> </w:t>
+      </w:r>
+      <w:r>
+        <w:t xml:space="preserve">Wickham and Bryan (</w:t>
+      </w:r>
+      <w:hyperlink w:anchor="ref-R-readxl">
+        <w:r>
+          <w:rPr>
+            <w:rStyle w:val="Hyperlink"/>
+          </w:rPr>
+          <w:t xml:space="preserve">2025</w:t>
+        </w:r>
+      </w:hyperlink>
+      <w:r>
+        <w:t xml:space="preserve">)</w:t>
+      </w:r>
+      <w:r>
+        <w:t xml:space="preserve">] to access Excel files in R,</w:t>
+      </w:r>
+      <w:r>
+        <w:t xml:space="preserve"> </w:t>
+      </w:r>
+      <w:r>
+        <w:rPr>
+          <w:i/>
+          <w:iCs/>
+        </w:rPr>
+        <w:t xml:space="preserve">psych</w:t>
+      </w:r>
+      <w:r>
+        <w:t xml:space="preserve"> </w:t>
+      </w:r>
+      <w:r>
+        <w:t xml:space="preserve">[Version 2.5.6;</w:t>
+      </w:r>
+      <w:r>
+        <w:t xml:space="preserve"> </w:t>
+      </w:r>
+      <w:r>
+        <w:t xml:space="preserve">William Revelle (</w:t>
+      </w:r>
+      <w:hyperlink w:anchor="ref-R-psych">
+        <w:r>
+          <w:rPr>
+            <w:rStyle w:val="Hyperlink"/>
+          </w:rPr>
+          <w:t xml:space="preserve">2025</w:t>
+        </w:r>
+      </w:hyperlink>
+      <w:r>
+        <w:t xml:space="preserve">)</w:t>
+      </w:r>
+      <w:r>
+        <w:t xml:space="preserve">] for calculating descriptive statistics,</w:t>
+      </w:r>
+      <w:r>
+        <w:t xml:space="preserve"> </w:t>
+      </w:r>
+      <w:r>
+        <w:rPr>
+          <w:i/>
+          <w:iCs/>
+        </w:rPr>
+        <w:t xml:space="preserve">tidyverse</w:t>
+      </w:r>
+      <w:r>
+        <w:t xml:space="preserve"> </w:t>
+      </w:r>
+      <w:r>
+        <w:t xml:space="preserve">[Version 2.0.0;</w:t>
+      </w:r>
+      <w:r>
+        <w:t xml:space="preserve"> </w:t>
+      </w:r>
+      <w:r>
+        <w:t xml:space="preserve">Wickham et al. (</w:t>
+      </w:r>
+      <w:hyperlink w:anchor="ref-R-tidyverse">
+        <w:r>
+          <w:rPr>
+            <w:rStyle w:val="Hyperlink"/>
+          </w:rPr>
+          <w:t xml:space="preserve">2019</w:t>
+        </w:r>
+      </w:hyperlink>
+      <w:r>
+        <w:t xml:space="preserve">)</w:t>
+      </w:r>
+      <w:r>
+        <w:t xml:space="preserve">] for data preprocessing and visualization, and</w:t>
+      </w:r>
+      <w:r>
+        <w:t xml:space="preserve"> </w:t>
+      </w:r>
+      <w:r>
+        <w:rPr>
+          <w:i/>
+          <w:iCs/>
+        </w:rPr>
+        <w:t xml:space="preserve">flextable</w:t>
+      </w:r>
+      <w:r>
+        <w:t xml:space="preserve"> </w:t>
+      </w:r>
+      <w:r>
+        <w:t xml:space="preserve">[Version 0.9.9;</w:t>
+      </w:r>
+      <w:r>
+        <w:t xml:space="preserve"> </w:t>
+      </w:r>
+      <w:r>
+        <w:t xml:space="preserve">Gohel and Skintzos (</w:t>
+      </w:r>
+      <w:hyperlink w:anchor="ref-R-flextable">
+        <w:r>
+          <w:rPr>
+            <w:rStyle w:val="Hyperlink"/>
+          </w:rPr>
+          <w:t xml:space="preserve">2025</w:t>
+        </w:r>
+      </w:hyperlink>
+      <w:r>
+        <w:t xml:space="preserve">)</w:t>
+      </w:r>
+      <w:r>
+        <w:t xml:space="preserve">],</w:t>
+      </w:r>
+      <w:r>
+        <w:t xml:space="preserve"> </w:t>
+      </w:r>
+      <w:r>
+        <w:rPr>
+          <w:i/>
+          <w:iCs/>
+        </w:rPr>
+        <w:t xml:space="preserve">papaja</w:t>
+      </w:r>
+      <w:r>
+        <w:t xml:space="preserve"> </w:t>
+      </w:r>
+      <w:r>
+        <w:t xml:space="preserve">[Version 0.1.3;</w:t>
+      </w:r>
+      <w:r>
+        <w:t xml:space="preserve"> </w:t>
+      </w:r>
+      <w:r>
+        <w:t xml:space="preserve">Aust and Barth (</w:t>
+      </w:r>
+      <w:hyperlink w:anchor="ref-R-papaja">
+        <w:r>
+          <w:rPr>
+            <w:rStyle w:val="Hyperlink"/>
+          </w:rPr>
+          <w:t xml:space="preserve">2024</w:t>
+        </w:r>
+      </w:hyperlink>
+      <w:r>
+        <w:t xml:space="preserve">)</w:t>
+      </w:r>
+      <w:r>
+        <w:t xml:space="preserve">] and</w:t>
+      </w:r>
+      <w:r>
+        <w:t xml:space="preserve"> </w:t>
+      </w:r>
+      <w:r>
+        <w:rPr>
+          <w:i/>
+          <w:iCs/>
+        </w:rPr>
+        <w:t xml:space="preserve">showtext</w:t>
+      </w:r>
+      <w:r>
+        <w:t xml:space="preserve"> </w:t>
+      </w:r>
+      <w:r>
+        <w:t xml:space="preserve">[Version 0.9-7;</w:t>
+      </w:r>
+      <w:r>
+        <w:t xml:space="preserve"> </w:t>
+      </w:r>
+      <w:r>
+        <w:t xml:space="preserve">Qiu and details. (</w:t>
+      </w:r>
+      <w:hyperlink w:anchor="ref-R-showtext">
+        <w:r>
+          <w:rPr>
+            <w:rStyle w:val="Hyperlink"/>
+          </w:rPr>
+          <w:t xml:space="preserve">2024</w:t>
+        </w:r>
+      </w:hyperlink>
+      <w:r>
+        <w:t xml:space="preserve">)</w:t>
+      </w:r>
+      <w:r>
+        <w:t xml:space="preserve">] to create APA-formatted tables.</w:t>
+      </w:r>
+    </w:p>
+    <w:p>
+      <w:pPr>
+        <w:pStyle w:val="BodyText"/>
+      </w:pPr>
+      <w:r>
+        <w:t xml:space="preserve">The Python libraries used to train the BERT models can be found in this requirements file: LINK.</w:t>
+      </w:r>
+    </w:p>
+    <w:p>
+      <w:pPr>
+        <w:pStyle w:val="BodyText"/>
+      </w:pPr>
+      <w:r>
+        <w:t xml:space="preserve">All scripts and data to reproduce and use the trained BERT models (Python), analyse the results and validity checks (mostly R) and recreate this manuscript (Quarto Markdown in R Studio; I did change few formatting, not content, related things manually in the exported Word document) are available in this GitHub repository, together with instructions on how to set it up: LINK.</w:t>
       </w:r>
     </w:p>
     <w:p>
@@ -2211,7 +2527,19 @@
         <w:pStyle w:val="FirstParagraph"/>
       </w:pPr>
       <w:r>
-        <w:t xml:space="preserve">To see if my rule-based approach of using RegEx searches reliably detects all sentences with nonsignificant p values, I went through 25 random articles manually and copied each into a spreadsheet. I then compared how many of these were also caught by the automated approach. In total, I detected 179 statements with a nonsignificant p value. Of these, the automated RegEx searches got 130 (73 %) completely, and 6 partially due to extraction errors (e.g., because of pdf formatting like page breaks, figures or footnotes). In 3 cases the automated approach yielded false positives in the sense that it extracted</w:t>
+        <w:t xml:space="preserve">Manually going through 25 articles from papercheck’s sample library I detected 179 statements with a nonsignificant p value in total. The automated RegEx searches caught 130 (73 %) of these completely, and 6 partially (incompletely) due to extraction errors (e.g., because of pdf formatting like page breaks, figures or footnotes). It also</w:t>
+      </w:r>
+      <w:r>
+        <w:t xml:space="preserve"> </w:t>
+      </w:r>
+      <w:r>
+        <w:t xml:space="preserve">‘found’</w:t>
+      </w:r>
+      <w:r>
+        <w:t xml:space="preserve"> </w:t>
+      </w:r>
+      <w:r>
+        <w:t xml:space="preserve">3 false positives in the sense that it extracted</w:t>
       </w:r>
       <w:r>
         <w:t xml:space="preserve"> </w:t>
@@ -2223,7 +2551,7 @@
         <w:t xml:space="preserve"> </w:t>
       </w:r>
       <w:r>
-        <w:t xml:space="preserve">from tables or figure notes. Note, however, that the large majority of the total 49 missed statements were due to specific ways of writing (or not writing) the p value: 8 were missed because the authors wrote</w:t>
+        <w:t xml:space="preserve">from tables or figure notes or ones that were false classified as coming from a results section. Note, however, that the large majority of the total 49 missed statements were due to specific ways of writing (or not writing) the p value: 8 were missed because the authors wrote</w:t>
       </w:r>
       <w:r>
         <w:t xml:space="preserve"> </w:t>
@@ -2261,7 +2589,7 @@
         <w:t xml:space="preserve">’</w:t>
       </w:r>
       <w:r>
-        <w:t xml:space="preserve">. Without these two mistakes (since the p value was written in a strange way and this would be relatively easy to fix) the overall agreement of automated and manual approach would be 93 %.</w:t>
+        <w:t xml:space="preserve">. Without these two mistakes the overall agreement of automated and manual approach would have been 93 %.</w:t>
       </w:r>
     </w:p>
     <w:p>
@@ -2286,6 +2614,14 @@
       </w:pPr>
       <w:r>
         <w:t xml:space="preserve">3.2 Classification Performance</w:t>
+      </w:r>
+    </w:p>
+    <w:p>
+      <w:pPr>
+        <w:pStyle w:val="FirstParagraph"/>
+      </w:pPr>
+      <w:r>
+        <w:t xml:space="preserve">Lorem ipsum dolor sit amet, consetetur sadipscing elitr, sed diam nonumy eirmod tempor invidunt ut labore et dolore magna aliquyam erat, sed diam voluptua. At vero eos et accusam et justo duo dolores et ea rebum. Stet clita kasd gubergren, no sea takimata sanctus est Lorem ipsum dolor sit amet. Lorem ipsum dolor sit amet, consetetur sadipscing elitr, sed diam nonumy eirmod tempor invidunt ut labore et dolore magna aliquyam erat, sed diam voluptua. At vero eos et accusam et justo duo dolores et ea rebum. Stet clita kasd gubergren, no sea takimata sanctus est Lorem ipsum dolor sit amet.</w:t>
       </w:r>
     </w:p>
     <w:bookmarkStart w:id="46" w:name="fig-2"/>
@@ -2373,7 +2709,7 @@
         <w:pStyle w:val="BodyText"/>
       </w:pPr>
       <w:r>
-        <w:t xml:space="preserve">The different performance metrics can be found in</w:t>
+        <w:t xml:space="preserve">Lorem ipsum dolor sit amet, consetetur sadipscing elitr, sed diam nonumy eirmod tempor invidunt ut labore et dolore magna aliquyam erat, sed diam voluptua. At vero eos et accusam et justo duo dolores et ea rebum. Stet clita kasd gubergren, no sea takimata sanctus est Lorem ipsum dolor sit amet. Lorem ipsum dolor sit amet, consetetur sadipscing elitr, sed diam nonumy eirmod tempor invidunt ut labore et dolore magna aliquyam erat, sed diam voluptua. At vero eos et accusam et justo duo dolores et ea rebum. Stet clita kasd gubergren, no sea takimata sanctus est Lorem ipsum dolor sit amet. The different performance metrics can be found in</w:t>
       </w:r>
       <w:r>
         <w:t xml:space="preserve"> </w:t>
@@ -3174,7 +3510,7 @@
         <w:pStyle w:val="FirstParagraph"/>
       </w:pPr>
       <w:r>
-        <w:t xml:space="preserve">A total of 100 statements from the classifier training data (since I had human labels for them and knew whether they were correct or incorrect) were sent to an LLM with papercheck using the groq API (XXX Insert model here XXX). 80 of these were statements that were classified as incorrect by me (see XXX section). An additional 20 correct statement were also included, to check how the LLM would deal with false positives from the automated classification. In total, 85 % of these were correct. Interestingly, 2 of the previously correct statements got turned incorrect by the LLM. 18, on the other hand, remained correct. Similarly, the LLM actually corrected 67 of the 80 previously incorrect statements, whereas 13 remained incorrect. Note, however, that the LLM was instructed to change as much as necessary, but as little as possible about the original statement. For some statements, this meant that they could not be corrected without major rephrasing. Examples for some really good/bad corrections can be found in</w:t>
+        <w:t xml:space="preserve">Of the 100 statements that the LLM was instructed to correct 85 were correct. Interestingly, 2 of the 20 already correct statements got turned incorrect by the LLM. 18, on the other hand, remained correct. Similarly, the LLM actually corrected 67 of the 80 incorrect statements, whereas 13 remained incorrect. Note, however, that the LLM was instructed to change (as much as necessary, but) as little as possible about the original statement. For some statements, this meant that they could not be corrected without major rephrasing. Examples for some good/bad corrections can be found in</w:t>
       </w:r>
       <w:r>
         <w:t xml:space="preserve"> </w:t>
@@ -5196,7 +5532,7 @@
       </w:r>
     </w:p>
     <w:bookmarkEnd w:id="62"/>
-    <w:bookmarkStart w:id="103" w:name="references"/>
+    <w:bookmarkStart w:id="116" w:name="references"/>
     <w:p>
       <w:pPr>
         <w:pStyle w:val="Heading1"/>
@@ -5205,7 +5541,7 @@
         <w:t xml:space="preserve">References</w:t>
       </w:r>
     </w:p>
-    <w:bookmarkStart w:id="102" w:name="refs"/>
+    <w:bookmarkStart w:id="115" w:name="refs"/>
     <w:bookmarkStart w:id="64" w:name="ref-aczel_etal18"/>
     <w:p>
       <w:pPr>
@@ -5342,12 +5678,126 @@
       </w:hyperlink>
     </w:p>
     <w:bookmarkEnd w:id="66"/>
-    <w:bookmarkStart w:id="68" w:name="ref-beltagy_etal19"/>
+    <w:bookmarkStart w:id="68" w:name="ref-R-papaja"/>
     <w:p>
       <w:pPr>
         <w:pStyle w:val="Bibliography"/>
       </w:pPr>
       <w:r>
+        <w:t xml:space="preserve">Aust, F., &amp; Barth, M. (2024).</w:t>
+      </w:r>
+      <w:r>
+        <w:t xml:space="preserve"> </w:t>
+      </w:r>
+      <w:r>
+        <w:rPr>
+          <w:i/>
+          <w:iCs/>
+        </w:rPr>
+        <w:t xml:space="preserve">papaja</w:t>
+      </w:r>
+      <w:r>
+        <w:rPr>
+          <w:i/>
+          <w:iCs/>
+        </w:rPr>
+        <w:t xml:space="preserve">:</w:t>
+      </w:r>
+      <w:r>
+        <w:rPr>
+          <w:i/>
+          <w:iCs/>
+        </w:rPr>
+        <w:t xml:space="preserve"> </w:t>
+      </w:r>
+      <w:r>
+        <w:rPr>
+          <w:i/>
+          <w:iCs/>
+        </w:rPr>
+        <w:t xml:space="preserve">Prepare</w:t>
+      </w:r>
+      <w:r>
+        <w:rPr>
+          <w:i/>
+          <w:iCs/>
+        </w:rPr>
+        <w:t xml:space="preserve"> </w:t>
+      </w:r>
+      <w:r>
+        <w:rPr>
+          <w:i/>
+          <w:iCs/>
+        </w:rPr>
+        <w:t xml:space="preserve">reproducible</w:t>
+      </w:r>
+      <w:r>
+        <w:rPr>
+          <w:i/>
+          <w:iCs/>
+        </w:rPr>
+        <w:t xml:space="preserve"> </w:t>
+      </w:r>
+      <w:r>
+        <w:rPr>
+          <w:i/>
+          <w:iCs/>
+        </w:rPr>
+        <w:t xml:space="preserve">APA</w:t>
+      </w:r>
+      <w:r>
+        <w:rPr>
+          <w:i/>
+          <w:iCs/>
+        </w:rPr>
+        <w:t xml:space="preserve"> </w:t>
+      </w:r>
+      <w:r>
+        <w:rPr>
+          <w:i/>
+          <w:iCs/>
+        </w:rPr>
+        <w:t xml:space="preserve">journal articles with</w:t>
+      </w:r>
+      <w:r>
+        <w:rPr>
+          <w:i/>
+          <w:iCs/>
+        </w:rPr>
+        <w:t xml:space="preserve"> </w:t>
+      </w:r>
+      <w:r>
+        <w:rPr>
+          <w:i/>
+          <w:iCs/>
+        </w:rPr>
+        <w:t xml:space="preserve">R Markdown</w:t>
+      </w:r>
+      <w:r>
+        <w:t xml:space="preserve"> </w:t>
+      </w:r>
+      <w:r>
+        <w:t xml:space="preserve">[Manual].</w:t>
+      </w:r>
+      <w:r>
+        <w:t xml:space="preserve"> </w:t>
+      </w:r>
+      <w:hyperlink r:id="rId67">
+        <w:r>
+          <w:rPr>
+            <w:rStyle w:val="Hyperlink"/>
+          </w:rPr>
+          <w:t xml:space="preserve">https://doi.org/10.32614/CRAN.package.papaja</w:t>
+        </w:r>
+      </w:hyperlink>
+    </w:p>
+    <w:bookmarkEnd w:id="68"/>
+    <w:bookmarkStart w:id="70" w:name="ref-beltagy_etal19"/>
+    <w:p>
+      <w:pPr>
+        <w:pStyle w:val="Bibliography"/>
+      </w:pPr>
+      <w:r>
         <w:t xml:space="preserve">Beltagy, I., Lo, K., &amp; Cohan, A. (2019).</w:t>
       </w:r>
       <w:r>
@@ -5415,7 +5865,7 @@
       <w:r>
         <w:t xml:space="preserve"> </w:t>
       </w:r>
-      <w:hyperlink r:id="rId67">
+      <w:hyperlink r:id="rId69">
         <w:r>
           <w:rPr>
             <w:rStyle w:val="Hyperlink"/>
@@ -5424,8 +5874,8 @@
         </w:r>
       </w:hyperlink>
     </w:p>
-    <w:bookmarkEnd w:id="68"/>
-    <w:bookmarkStart w:id="69" w:name="ref-cummin_hussey24"/>
+    <w:bookmarkEnd w:id="70"/>
+    <w:bookmarkStart w:id="71" w:name="ref-cummin_hussey24"/>
     <w:p>
       <w:pPr>
         <w:pStyle w:val="Bibliography"/>
@@ -5503,8 +5953,8 @@
         <w:t xml:space="preserve"> Available at https://regcheck.app/.</w:t>
       </w:r>
     </w:p>
-    <w:bookmarkEnd w:id="69"/>
-    <w:bookmarkStart w:id="70" w:name="ref-debruine_lakens25"/>
+    <w:bookmarkEnd w:id="71"/>
+    <w:bookmarkStart w:id="72" w:name="ref-R-papercheck"/>
     <w:p>
       <w:pPr>
         <w:pStyle w:val="Bibliography"/>
@@ -5548,14 +5998,17 @@
           <w:i/>
           <w:iCs/>
         </w:rPr>
-        <w:t xml:space="preserve">scientific papers for best practices.</w:t>
-      </w:r>
-      <w:r>
-        <w:t xml:space="preserve"> R package version 0.0.0.9033, available at https://scienceverse.github.io/papercheck/.</w:t>
-      </w:r>
-    </w:p>
-    <w:bookmarkEnd w:id="70"/>
-    <w:bookmarkStart w:id="72" w:name="ref-devlin_etal19"/>
+        <w:t xml:space="preserve">scientific papers for best practices</w:t>
+      </w:r>
+      <w:r>
+        <w:t xml:space="preserve"> </w:t>
+      </w:r>
+      <w:r>
+        <w:t xml:space="preserve">[Manual].</w:t>
+      </w:r>
+    </w:p>
+    <w:bookmarkEnd w:id="72"/>
+    <w:bookmarkStart w:id="74" w:name="ref-devlin_etal19"/>
     <w:p>
       <w:pPr>
         <w:pStyle w:val="Bibliography"/>
@@ -5663,7 +6116,7 @@
       <w:r>
         <w:t xml:space="preserve"> </w:t>
       </w:r>
-      <w:hyperlink r:id="rId71">
+      <w:hyperlink r:id="rId73">
         <w:r>
           <w:rPr>
             <w:rStyle w:val="Hyperlink"/>
@@ -5672,8 +6125,8 @@
         </w:r>
       </w:hyperlink>
     </w:p>
-    <w:bookmarkEnd w:id="72"/>
-    <w:bookmarkStart w:id="74" w:name="ref-edwards_etal63"/>
+    <w:bookmarkEnd w:id="74"/>
+    <w:bookmarkStart w:id="76" w:name="ref-edwards_etal63"/>
     <w:p>
       <w:pPr>
         <w:pStyle w:val="Bibliography"/>
@@ -5710,7 +6163,7 @@
       <w:r>
         <w:t xml:space="preserve"> </w:t>
       </w:r>
-      <w:hyperlink r:id="rId73">
+      <w:hyperlink r:id="rId75">
         <w:r>
           <w:rPr>
             <w:rStyle w:val="Hyperlink"/>
@@ -5719,13 +6172,78 @@
         </w:r>
       </w:hyperlink>
     </w:p>
-    <w:bookmarkEnd w:id="74"/>
-    <w:bookmarkStart w:id="76" w:name="ref-goodman08"/>
+    <w:bookmarkEnd w:id="76"/>
+    <w:bookmarkStart w:id="78" w:name="ref-R-flextable"/>
     <w:p>
       <w:pPr>
         <w:pStyle w:val="Bibliography"/>
       </w:pPr>
       <w:r>
+        <w:t xml:space="preserve">Gohel, D., &amp; Skintzos, P. (2025).</w:t>
+      </w:r>
+      <w:r>
+        <w:t xml:space="preserve"> </w:t>
+      </w:r>
+      <w:r>
+        <w:rPr>
+          <w:i/>
+          <w:iCs/>
+        </w:rPr>
+        <w:t xml:space="preserve">Flextable:</w:t>
+      </w:r>
+      <w:r>
+        <w:rPr>
+          <w:i/>
+          <w:iCs/>
+        </w:rPr>
+        <w:t xml:space="preserve"> </w:t>
+      </w:r>
+      <w:r>
+        <w:rPr>
+          <w:i/>
+          <w:iCs/>
+        </w:rPr>
+        <w:t xml:space="preserve">Functions</w:t>
+      </w:r>
+      <w:r>
+        <w:rPr>
+          <w:i/>
+          <w:iCs/>
+        </w:rPr>
+        <w:t xml:space="preserve"> </w:t>
+      </w:r>
+      <w:r>
+        <w:rPr>
+          <w:i/>
+          <w:iCs/>
+        </w:rPr>
+        <w:t xml:space="preserve">for tabular reporting</w:t>
+      </w:r>
+      <w:r>
+        <w:t xml:space="preserve"> </w:t>
+      </w:r>
+      <w:r>
+        <w:t xml:space="preserve">[Manual].</w:t>
+      </w:r>
+      <w:r>
+        <w:t xml:space="preserve"> </w:t>
+      </w:r>
+      <w:hyperlink r:id="rId77">
+        <w:r>
+          <w:rPr>
+            <w:rStyle w:val="Hyperlink"/>
+          </w:rPr>
+          <w:t xml:space="preserve">https://doi.org/10.32614/CRAN.package.flextable</w:t>
+        </w:r>
+      </w:hyperlink>
+    </w:p>
+    <w:bookmarkEnd w:id="78"/>
+    <w:bookmarkStart w:id="80" w:name="ref-goodman08"/>
+    <w:p>
+      <w:pPr>
+        <w:pStyle w:val="Bibliography"/>
+      </w:pPr>
+      <w:r>
         <w:t xml:space="preserve">Goodman, S. (2008). A</w:t>
       </w:r>
       <w:r>
@@ -5775,7 +6293,7 @@
       <w:r>
         <w:t xml:space="preserve"> </w:t>
       </w:r>
-      <w:hyperlink r:id="rId75">
+      <w:hyperlink r:id="rId79">
         <w:r>
           <w:rPr>
             <w:rStyle w:val="Hyperlink"/>
@@ -5784,8 +6302,8 @@
         </w:r>
       </w:hyperlink>
     </w:p>
-    <w:bookmarkEnd w:id="76"/>
-    <w:bookmarkStart w:id="78" w:name="ref-greenland_etal16"/>
+    <w:bookmarkEnd w:id="80"/>
+    <w:bookmarkStart w:id="82" w:name="ref-greenland_etal16"/>
     <w:p>
       <w:pPr>
         <w:pStyle w:val="Bibliography"/>
@@ -5834,7 +6352,7 @@
       <w:r>
         <w:t xml:space="preserve"> </w:t>
       </w:r>
-      <w:hyperlink r:id="rId77">
+      <w:hyperlink r:id="rId81">
         <w:r>
           <w:rPr>
             <w:rStyle w:val="Hyperlink"/>
@@ -5843,8 +6361,8 @@
         </w:r>
       </w:hyperlink>
     </w:p>
-    <w:bookmarkEnd w:id="78"/>
-    <w:bookmarkStart w:id="80" w:name="ref-gu_etal22"/>
+    <w:bookmarkEnd w:id="82"/>
+    <w:bookmarkStart w:id="84" w:name="ref-gu_etal22"/>
     <w:p>
       <w:pPr>
         <w:pStyle w:val="Bibliography"/>
@@ -5899,7 +6417,7 @@
       <w:r>
         <w:t xml:space="preserve"> </w:t>
       </w:r>
-      <w:hyperlink r:id="rId79">
+      <w:hyperlink r:id="rId83">
         <w:r>
           <w:rPr>
             <w:rStyle w:val="Hyperlink"/>
@@ -5908,8 +6426,8 @@
         </w:r>
       </w:hyperlink>
     </w:p>
-    <w:bookmarkEnd w:id="80"/>
-    <w:bookmarkStart w:id="82" w:name="ref-heathers_etal18"/>
+    <w:bookmarkEnd w:id="84"/>
+    <w:bookmarkStart w:id="86" w:name="ref-heathers_etal18"/>
     <w:p>
       <w:pPr>
         <w:pStyle w:val="Bibliography"/>
@@ -6003,7 +6521,7 @@
       <w:r>
         <w:t xml:space="preserve"> </w:t>
       </w:r>
-      <w:hyperlink r:id="rId81">
+      <w:hyperlink r:id="rId85">
         <w:r>
           <w:rPr>
             <w:rStyle w:val="Hyperlink"/>
@@ -6012,8 +6530,8 @@
         </w:r>
       </w:hyperlink>
     </w:p>
-    <w:bookmarkEnd w:id="82"/>
-    <w:bookmarkStart w:id="84" w:name="ref-hoekstra_etal06"/>
+    <w:bookmarkEnd w:id="86"/>
+    <w:bookmarkStart w:id="88" w:name="ref-hoekstra_etal06"/>
     <w:p>
       <w:pPr>
         <w:pStyle w:val="Bibliography"/>
@@ -6062,7 +6580,7 @@
       <w:r>
         <w:t xml:space="preserve"> </w:t>
       </w:r>
-      <w:hyperlink r:id="rId83">
+      <w:hyperlink r:id="rId87">
         <w:r>
           <w:rPr>
             <w:rStyle w:val="Hyperlink"/>
@@ -6071,8 +6589,8 @@
         </w:r>
       </w:hyperlink>
     </w:p>
-    <w:bookmarkEnd w:id="84"/>
-    <w:bookmarkStart w:id="86" w:name="ref-isager_fitzgerald24"/>
+    <w:bookmarkEnd w:id="88"/>
+    <w:bookmarkStart w:id="90" w:name="ref-isager_fitzgerald24"/>
     <w:p>
       <w:pPr>
         <w:pStyle w:val="Bibliography"/>
@@ -6152,7 +6670,7 @@
       <w:r>
         <w:t xml:space="preserve"> </w:t>
       </w:r>
-      <w:hyperlink r:id="rId85">
+      <w:hyperlink r:id="rId89">
         <w:r>
           <w:rPr>
             <w:rStyle w:val="Hyperlink"/>
@@ -6161,8 +6679,8 @@
         </w:r>
       </w:hyperlink>
     </w:p>
-    <w:bookmarkEnd w:id="86"/>
-    <w:bookmarkStart w:id="88" w:name="ref-lakens21"/>
+    <w:bookmarkEnd w:id="90"/>
+    <w:bookmarkStart w:id="92" w:name="ref-lakens21"/>
     <w:p>
       <w:pPr>
         <w:pStyle w:val="Bibliography"/>
@@ -6258,7 +6776,7 @@
       <w:r>
         <w:t xml:space="preserve"> </w:t>
       </w:r>
-      <w:hyperlink r:id="rId87">
+      <w:hyperlink r:id="rId91">
         <w:r>
           <w:rPr>
             <w:rStyle w:val="Hyperlink"/>
@@ -6267,8 +6785,8 @@
         </w:r>
       </w:hyperlink>
     </w:p>
-    <w:bookmarkEnd w:id="88"/>
-    <w:bookmarkStart w:id="89" w:name="ref-lakens24a"/>
+    <w:bookmarkEnd w:id="92"/>
+    <w:bookmarkStart w:id="93" w:name="ref-lakens24a"/>
     <w:p>
       <w:pPr>
         <w:pStyle w:val="Bibliography"/>
@@ -6304,8 +6822,8 @@
         <w:t xml:space="preserve">.</w:t>
       </w:r>
     </w:p>
-    <w:bookmarkEnd w:id="89"/>
-    <w:bookmarkStart w:id="91" w:name="ref-lakens_etal18"/>
+    <w:bookmarkEnd w:id="93"/>
+    <w:bookmarkStart w:id="95" w:name="ref-lakens_etal18"/>
     <w:p>
       <w:pPr>
         <w:pStyle w:val="Bibliography"/>
@@ -6342,7 +6860,7 @@
       <w:r>
         <w:t xml:space="preserve"> </w:t>
       </w:r>
-      <w:hyperlink r:id="rId90">
+      <w:hyperlink r:id="rId94">
         <w:r>
           <w:rPr>
             <w:rStyle w:val="Hyperlink"/>
@@ -6351,8 +6869,8 @@
         </w:r>
       </w:hyperlink>
     </w:p>
-    <w:bookmarkEnd w:id="91"/>
-    <w:bookmarkStart w:id="93" w:name="ref-mcshane_etal19"/>
+    <w:bookmarkEnd w:id="95"/>
+    <w:bookmarkStart w:id="97" w:name="ref-mcshane_etal19"/>
     <w:p>
       <w:pPr>
         <w:pStyle w:val="Bibliography"/>
@@ -6398,7 +6916,7 @@
       <w:r>
         <w:t xml:space="preserve"> </w:t>
       </w:r>
-      <w:hyperlink r:id="rId92">
+      <w:hyperlink r:id="rId96">
         <w:r>
           <w:rPr>
             <w:rStyle w:val="Hyperlink"/>
@@ -6407,8 +6925,8 @@
         </w:r>
       </w:hyperlink>
     </w:p>
-    <w:bookmarkEnd w:id="93"/>
-    <w:bookmarkStart w:id="95" w:name="ref-murphy_etal25"/>
+    <w:bookmarkEnd w:id="97"/>
+    <w:bookmarkStart w:id="99" w:name="ref-murphy_etal25"/>
     <w:p>
       <w:pPr>
         <w:pStyle w:val="Bibliography"/>
@@ -6445,7 +6963,7 @@
       <w:r>
         <w:t xml:space="preserve"> </w:t>
       </w:r>
-      <w:hyperlink r:id="rId94">
+      <w:hyperlink r:id="rId98">
         <w:r>
           <w:rPr>
             <w:rStyle w:val="Hyperlink"/>
@@ -6454,8 +6972,8 @@
         </w:r>
       </w:hyperlink>
     </w:p>
-    <w:bookmarkEnd w:id="95"/>
-    <w:bookmarkStart w:id="96" w:name="ref-nuijten_epskamp24"/>
+    <w:bookmarkEnd w:id="99"/>
+    <w:bookmarkStart w:id="100" w:name="ref-nuijten_epskamp24"/>
     <w:p>
       <w:pPr>
         <w:pStyle w:val="Bibliography"/>
@@ -6533,13 +7051,132 @@
         <w:t xml:space="preserve"> Web implementation at https://statcheck.io.</w:t>
       </w:r>
     </w:p>
-    <w:bookmarkEnd w:id="96"/>
-    <w:bookmarkStart w:id="98" w:name="ref-schervish96"/>
+    <w:bookmarkEnd w:id="100"/>
+    <w:bookmarkStart w:id="101" w:name="ref-python"/>
     <w:p>
       <w:pPr>
         <w:pStyle w:val="Bibliography"/>
       </w:pPr>
       <w:r>
+        <w:t xml:space="preserve">Python Software Foundation. (2025).</w:t>
+      </w:r>
+      <w:r>
+        <w:t xml:space="preserve"> </w:t>
+      </w:r>
+      <w:r>
+        <w:rPr>
+          <w:i/>
+          <w:iCs/>
+        </w:rPr>
+        <w:t xml:space="preserve">Python: A dynamic, open source programming language</w:t>
+      </w:r>
+      <w:r>
+        <w:t xml:space="preserve"> </w:t>
+      </w:r>
+      <w:r>
+        <w:t xml:space="preserve">[Manual]. Python Software Foundation.</w:t>
+      </w:r>
+    </w:p>
+    <w:bookmarkEnd w:id="101"/>
+    <w:bookmarkStart w:id="103" w:name="ref-R-showtext"/>
+    <w:p>
+      <w:pPr>
+        <w:pStyle w:val="Bibliography"/>
+      </w:pPr>
+      <w:r>
+        <w:t xml:space="preserve">Qiu, Y., &amp; details., authors/contributors. of the included software. S. file A. for. (2024).</w:t>
+      </w:r>
+      <w:r>
+        <w:t xml:space="preserve"> </w:t>
+      </w:r>
+      <w:r>
+        <w:rPr>
+          <w:i/>
+          <w:iCs/>
+        </w:rPr>
+        <w:t xml:space="preserve">Showtext:</w:t>
+      </w:r>
+      <w:r>
+        <w:rPr>
+          <w:i/>
+          <w:iCs/>
+        </w:rPr>
+        <w:t xml:space="preserve"> </w:t>
+      </w:r>
+      <w:r>
+        <w:rPr>
+          <w:i/>
+          <w:iCs/>
+        </w:rPr>
+        <w:t xml:space="preserve">Using</w:t>
+      </w:r>
+      <w:r>
+        <w:rPr>
+          <w:i/>
+          <w:iCs/>
+        </w:rPr>
+        <w:t xml:space="preserve"> </w:t>
+      </w:r>
+      <w:r>
+        <w:rPr>
+          <w:i/>
+          <w:iCs/>
+        </w:rPr>
+        <w:t xml:space="preserve">fonts more easily in</w:t>
+      </w:r>
+      <w:r>
+        <w:rPr>
+          <w:i/>
+          <w:iCs/>
+        </w:rPr>
+        <w:t xml:space="preserve"> </w:t>
+      </w:r>
+      <w:r>
+        <w:rPr>
+          <w:i/>
+          <w:iCs/>
+        </w:rPr>
+        <w:t xml:space="preserve">R</w:t>
+      </w:r>
+      <w:r>
+        <w:rPr>
+          <w:i/>
+          <w:iCs/>
+        </w:rPr>
+        <w:t xml:space="preserve"> </w:t>
+      </w:r>
+      <w:r>
+        <w:rPr>
+          <w:i/>
+          <w:iCs/>
+        </w:rPr>
+        <w:t xml:space="preserve">graphs</w:t>
+      </w:r>
+      <w:r>
+        <w:t xml:space="preserve"> </w:t>
+      </w:r>
+      <w:r>
+        <w:t xml:space="preserve">[Manual].</w:t>
+      </w:r>
+      <w:r>
+        <w:t xml:space="preserve"> </w:t>
+      </w:r>
+      <w:hyperlink r:id="rId102">
+        <w:r>
+          <w:rPr>
+            <w:rStyle w:val="Hyperlink"/>
+          </w:rPr>
+          <w:t xml:space="preserve">https://doi.org/10.32614/CRAN.package.showtext</w:t>
+        </w:r>
+      </w:hyperlink>
+    </w:p>
+    <w:bookmarkEnd w:id="103"/>
+    <w:bookmarkStart w:id="105" w:name="ref-schervish96"/>
+    <w:p>
+      <w:pPr>
+        <w:pStyle w:val="Bibliography"/>
+      </w:pPr>
+      <w:r>
         <w:t xml:space="preserve">Schervish, M. J. (1996).</w:t>
       </w:r>
       <w:r>
@@ -6623,7 +7260,7 @@
       <w:r>
         <w:t xml:space="preserve"> </w:t>
       </w:r>
-      <w:hyperlink r:id="rId97">
+      <w:hyperlink r:id="rId104">
         <w:r>
           <w:rPr>
             <w:rStyle w:val="Hyperlink"/>
@@ -6632,8 +7269,8 @@
         </w:r>
       </w:hyperlink>
     </w:p>
-    <w:bookmarkEnd w:id="98"/>
-    <w:bookmarkStart w:id="99" w:name="ref-stillman19"/>
+    <w:bookmarkEnd w:id="105"/>
+    <w:bookmarkStart w:id="106" w:name="ref-stillman19"/>
     <w:p>
       <w:pPr>
         <w:pStyle w:val="Bibliography"/>
@@ -6683,13 +7320,109 @@
         <w:t xml:space="preserve">. https://www.zotero.org/blog/retracted-item-notifications/.</w:t>
       </w:r>
     </w:p>
-    <w:bookmarkEnd w:id="99"/>
-    <w:bookmarkStart w:id="101" w:name="ref-wagenmakers07"/>
+    <w:bookmarkEnd w:id="106"/>
+    <w:bookmarkStart w:id="107" w:name="ref-rcoreteam25"/>
     <w:p>
       <w:pPr>
         <w:pStyle w:val="Bibliography"/>
       </w:pPr>
       <w:r>
+        <w:t xml:space="preserve">Team, R. C. (2025).</w:t>
+      </w:r>
+      <w:r>
+        <w:t xml:space="preserve"> </w:t>
+      </w:r>
+      <w:r>
+        <w:rPr>
+          <w:i/>
+          <w:iCs/>
+        </w:rPr>
+        <w:t xml:space="preserve">R:</w:t>
+      </w:r>
+      <w:r>
+        <w:rPr>
+          <w:i/>
+          <w:iCs/>
+        </w:rPr>
+        <w:t xml:space="preserve"> </w:t>
+      </w:r>
+      <w:r>
+        <w:rPr>
+          <w:i/>
+          <w:iCs/>
+        </w:rPr>
+        <w:t xml:space="preserve">A Language</w:t>
+      </w:r>
+      <w:r>
+        <w:rPr>
+          <w:i/>
+          <w:iCs/>
+        </w:rPr>
+        <w:t xml:space="preserve"> </w:t>
+      </w:r>
+      <w:r>
+        <w:rPr>
+          <w:i/>
+          <w:iCs/>
+        </w:rPr>
+        <w:t xml:space="preserve">and</w:t>
+      </w:r>
+      <w:r>
+        <w:rPr>
+          <w:i/>
+          <w:iCs/>
+        </w:rPr>
+        <w:t xml:space="preserve"> </w:t>
+      </w:r>
+      <w:r>
+        <w:rPr>
+          <w:i/>
+          <w:iCs/>
+        </w:rPr>
+        <w:t xml:space="preserve">Environment</w:t>
+      </w:r>
+      <w:r>
+        <w:rPr>
+          <w:i/>
+          <w:iCs/>
+        </w:rPr>
+        <w:t xml:space="preserve"> </w:t>
+      </w:r>
+      <w:r>
+        <w:rPr>
+          <w:i/>
+          <w:iCs/>
+        </w:rPr>
+        <w:t xml:space="preserve">for</w:t>
+      </w:r>
+      <w:r>
+        <w:rPr>
+          <w:i/>
+          <w:iCs/>
+        </w:rPr>
+        <w:t xml:space="preserve"> </w:t>
+      </w:r>
+      <w:r>
+        <w:rPr>
+          <w:i/>
+          <w:iCs/>
+        </w:rPr>
+        <w:t xml:space="preserve">Statistical Computing</w:t>
+      </w:r>
+      <w:r>
+        <w:t xml:space="preserve"> </w:t>
+      </w:r>
+      <w:r>
+        <w:t xml:space="preserve">[Manual]. R Foundation for Statistical Computing.</w:t>
+      </w:r>
+    </w:p>
+    <w:bookmarkEnd w:id="107"/>
+    <w:bookmarkStart w:id="109" w:name="ref-wagenmakers07"/>
+    <w:p>
+      <w:pPr>
+        <w:pStyle w:val="Bibliography"/>
+      </w:pPr>
+      <w:r>
         <w:t xml:space="preserve">Wagenmakers, E.-J. (2007). A practical solution to the pervasive problems of</w:t>
       </w:r>
       <w:r>
@@ -6737,7 +7470,7 @@
       <w:r>
         <w:t xml:space="preserve"> </w:t>
       </w:r>
-      <w:hyperlink r:id="rId100">
+      <w:hyperlink r:id="rId108">
         <w:r>
           <w:rPr>
             <w:rStyle w:val="Hyperlink"/>
@@ -6746,15 +7479,190 @@
         </w:r>
       </w:hyperlink>
     </w:p>
-    <w:bookmarkEnd w:id="101"/>
-    <w:bookmarkEnd w:id="102"/>
+    <w:bookmarkEnd w:id="109"/>
+    <w:bookmarkStart w:id="111" w:name="ref-R-tidyverse"/>
+    <w:p>
+      <w:pPr>
+        <w:pStyle w:val="Bibliography"/>
+      </w:pPr>
+      <w:r>
+        <w:t xml:space="preserve">Wickham, H., Averick, M., Bryan, J., Chang, W., McGowan, L. D., François, R., Grolemund, G., Hayes, A., Henry, L., Hester, J., Kuhn, M., Pedersen, T. L., Miller, E., Bache, S. M., Müller, K., Ooms, J., Robinson, D., Seidel, D. P., Spinu, V., … Yutani, H. (2019). Welcome to the</w:t>
+      </w:r>
+      <w:r>
+        <w:t xml:space="preserve"> </w:t>
+      </w:r>
+      <w:r>
+        <w:t xml:space="preserve">tidyverse</w:t>
+      </w:r>
+      <w:r>
+        <w:t xml:space="preserve">.</w:t>
+      </w:r>
+      <w:r>
+        <w:t xml:space="preserve"> </w:t>
+      </w:r>
+      <w:r>
+        <w:rPr>
+          <w:i/>
+          <w:iCs/>
+        </w:rPr>
+        <w:t xml:space="preserve">Journal of Open Source Software</w:t>
+      </w:r>
+      <w:r>
+        <w:t xml:space="preserve">,</w:t>
+      </w:r>
+      <w:r>
+        <w:t xml:space="preserve"> </w:t>
+      </w:r>
+      <w:r>
+        <w:rPr>
+          <w:i/>
+          <w:iCs/>
+        </w:rPr>
+        <w:t xml:space="preserve">4</w:t>
+      </w:r>
+      <w:r>
+        <w:t xml:space="preserve">(43), 1686.</w:t>
+      </w:r>
+      <w:r>
+        <w:t xml:space="preserve"> </w:t>
+      </w:r>
+      <w:hyperlink r:id="rId110">
+        <w:r>
+          <w:rPr>
+            <w:rStyle w:val="Hyperlink"/>
+          </w:rPr>
+          <w:t xml:space="preserve">https://doi.org/10.21105/joss.01686</w:t>
+        </w:r>
+      </w:hyperlink>
+    </w:p>
+    <w:bookmarkEnd w:id="111"/>
+    <w:bookmarkStart w:id="113" w:name="ref-R-readxl"/>
+    <w:p>
+      <w:pPr>
+        <w:pStyle w:val="Bibliography"/>
+      </w:pPr>
+      <w:r>
+        <w:t xml:space="preserve">Wickham, H., &amp; Bryan, J. (2025).</w:t>
+      </w:r>
+      <w:r>
+        <w:t xml:space="preserve"> </w:t>
+      </w:r>
+      <w:r>
+        <w:rPr>
+          <w:i/>
+          <w:iCs/>
+        </w:rPr>
+        <w:t xml:space="preserve">Readxl:</w:t>
+      </w:r>
+      <w:r>
+        <w:rPr>
+          <w:i/>
+          <w:iCs/>
+        </w:rPr>
+        <w:t xml:space="preserve"> </w:t>
+      </w:r>
+      <w:r>
+        <w:rPr>
+          <w:i/>
+          <w:iCs/>
+        </w:rPr>
+        <w:t xml:space="preserve">Read</w:t>
+      </w:r>
+      <w:r>
+        <w:rPr>
+          <w:i/>
+          <w:iCs/>
+        </w:rPr>
+        <w:t xml:space="preserve"> </w:t>
+      </w:r>
+      <w:r>
+        <w:rPr>
+          <w:i/>
+          <w:iCs/>
+        </w:rPr>
+        <w:t xml:space="preserve">excel files</w:t>
+      </w:r>
+      <w:r>
+        <w:t xml:space="preserve"> </w:t>
+      </w:r>
+      <w:r>
+        <w:t xml:space="preserve">[Manual].</w:t>
+      </w:r>
+      <w:r>
+        <w:t xml:space="preserve"> </w:t>
+      </w:r>
+      <w:hyperlink r:id="rId112">
+        <w:r>
+          <w:rPr>
+            <w:rStyle w:val="Hyperlink"/>
+          </w:rPr>
+          <w:t xml:space="preserve">https://doi.org/10.32614/CRAN.package.readxl</w:t>
+        </w:r>
+      </w:hyperlink>
+    </w:p>
+    <w:bookmarkEnd w:id="113"/>
+    <w:bookmarkStart w:id="114" w:name="ref-R-psych"/>
+    <w:p>
+      <w:pPr>
+        <w:pStyle w:val="Bibliography"/>
+      </w:pPr>
+      <w:r>
+        <w:t xml:space="preserve">William Revelle. (2025).</w:t>
+      </w:r>
+      <w:r>
+        <w:t xml:space="preserve"> </w:t>
+      </w:r>
+      <w:r>
+        <w:rPr>
+          <w:i/>
+          <w:iCs/>
+        </w:rPr>
+        <w:t xml:space="preserve">Psych:</w:t>
+      </w:r>
+      <w:r>
+        <w:rPr>
+          <w:i/>
+          <w:iCs/>
+        </w:rPr>
+        <w:t xml:space="preserve"> </w:t>
+      </w:r>
+      <w:r>
+        <w:rPr>
+          <w:i/>
+          <w:iCs/>
+        </w:rPr>
+        <w:t xml:space="preserve">Procedures</w:t>
+      </w:r>
+      <w:r>
+        <w:rPr>
+          <w:i/>
+          <w:iCs/>
+        </w:rPr>
+        <w:t xml:space="preserve"> </w:t>
+      </w:r>
+      <w:r>
+        <w:rPr>
+          <w:i/>
+          <w:iCs/>
+        </w:rPr>
+        <w:t xml:space="preserve">for psychological, psychometric, and personality research</w:t>
+      </w:r>
+      <w:r>
+        <w:t xml:space="preserve"> </w:t>
+      </w:r>
+      <w:r>
+        <w:t xml:space="preserve">[Manual]. Northwestern University.</w:t>
+      </w:r>
+    </w:p>
+    <w:bookmarkEnd w:id="114"/>
+    <w:bookmarkEnd w:id="115"/>
     <w:p>
       <w:r>
         <w:br w:type="page"/>
       </w:r>
     </w:p>
-    <w:bookmarkEnd w:id="103"/>
-    <w:bookmarkStart w:id="104" w:name="appendix"/>
+    <w:bookmarkEnd w:id="116"/>
+    <w:bookmarkStart w:id="117" w:name="appendix"/>
     <w:p>
       <w:pPr>
         <w:pStyle w:val="Heading1"/>
@@ -6771,7 +7679,7 @@
         <w:t xml:space="preserve">XXX</w:t>
       </w:r>
     </w:p>
-    <w:bookmarkEnd w:id="104"/>
+    <w:bookmarkEnd w:id="117"/>
     <w:sectPr>
       <w:headerReference r:id="rId9" w:type="even"/>
       <w:headerReference r:id="rId11" w:type="default"/>

</xml_diff>

<commit_message>
Ran all models and knitted pdf, html and word (that all worked, yay!)
</commit_message>
<xml_diff>
--- a/thesis/thesis.docx
+++ b/thesis/thesis.docx
@@ -277,14 +277,6 @@
         <w:t xml:space="preserve">Values</w:t>
       </w:r>
     </w:p>
-    <w:p>
-      <w:pPr>
-        <w:pStyle w:val="FirstParagraph"/>
-      </w:pPr>
-      <w:r>
-        <w:t xml:space="preserve">(ref:apos) ;</w:t>
-      </w:r>
-    </w:p>
     <w:bookmarkEnd w:id="28"/>
     <w:bookmarkStart w:id="34" w:name="introduction"/>
     <w:p>
@@ -497,13 +489,7 @@
         <w:t xml:space="preserve"> </w:t>
       </w:r>
       <w:r>
-        <w:t xml:space="preserve">‘</w:t>
-      </w:r>
-      <w:r>
-        <w:t xml:space="preserve">misinterpretation checklists</w:t>
-      </w:r>
-      <w:r>
-        <w:t xml:space="preserve">’</w:t>
+        <w:t xml:space="preserve">‘misinterpretation checklists’</w:t>
       </w:r>
       <w:r>
         <w:t xml:space="preserve"> </w:t>
@@ -1173,13 +1159,7 @@
         <w:t xml:space="preserve"> </w:t>
       </w:r>
       <w:r>
-        <w:t xml:space="preserve">‘</w:t>
-      </w:r>
-      <w:r>
-        <w:t xml:space="preserve">misinterpretation checklists</w:t>
-      </w:r>
-      <w:r>
-        <w:t xml:space="preserve">’</w:t>
+        <w:t xml:space="preserve">‘misinterpretation checklists’</w:t>
       </w:r>
       <w:r>
         <w:t xml:space="preserve"> </w:t>
@@ -1860,13 +1840,7 @@
         <w:t xml:space="preserve"> </w:t>
       </w:r>
       <w:r>
-        <w:t xml:space="preserve">‘</w:t>
-      </w:r>
-      <w:r>
-        <w:t xml:space="preserve">significant(ly)</w:t>
-      </w:r>
-      <w:r>
-        <w:t xml:space="preserve">’</w:t>
+        <w:t xml:space="preserve">‘significant(ly)’</w:t>
       </w:r>
       <w:r>
         <w:t xml:space="preserve"> </w:t>
@@ -1907,13 +1881,7 @@
         <w:t xml:space="preserve"> </w:t>
       </w:r>
       <w:r>
-        <w:t xml:space="preserve">‘</w:t>
-      </w:r>
-      <w:r>
-        <w:t xml:space="preserve">not.{0,20}significant</w:t>
-      </w:r>
-      <w:r>
-        <w:t xml:space="preserve">’</w:t>
+        <w:t xml:space="preserve">‘not.{0,20}significant’</w:t>
       </w:r>
       <w:r>
         <w:t xml:space="preserve"> </w:t>
@@ -2093,13 +2061,7 @@
         <w:t xml:space="preserve"> </w:t>
       </w:r>
       <w:r>
-        <w:t xml:space="preserve">‘</w:t>
-      </w:r>
-      <w:r>
-        <w:t xml:space="preserve">llama-3.3-70b-versatile</w:t>
-      </w:r>
-      <w:r>
-        <w:t xml:space="preserve">’</w:t>
+        <w:t xml:space="preserve">‘llama-3.3-70b-versatile’</w:t>
       </w:r>
       <w:r>
         <w:t xml:space="preserve"> </w:t>
@@ -2153,13 +2115,7 @@
         <w:t xml:space="preserve"> </w:t>
       </w:r>
       <w:r>
-        <w:t xml:space="preserve">‘</w:t>
-      </w:r>
-      <w:r>
-        <w:t xml:space="preserve">false flags</w:t>
-      </w:r>
-      <w:r>
-        <w:t xml:space="preserve">’</w:t>
+        <w:t xml:space="preserve">‘false flags’</w:t>
       </w:r>
       <w:r>
         <w:t xml:space="preserve"> </w:t>
@@ -2179,13 +2135,7 @@
         <w:t xml:space="preserve"> </w:t>
       </w:r>
       <w:r>
-        <w:t xml:space="preserve">‘</w:t>
-      </w:r>
-      <w:r>
-        <w:t xml:space="preserve">corrected</w:t>
-      </w:r>
-      <w:r>
-        <w:t xml:space="preserve">’</w:t>
+        <w:t xml:space="preserve">‘corrected’</w:t>
       </w:r>
       <w:r>
         <w:t xml:space="preserve"> </w:t>
@@ -2231,7 +2181,7 @@
         <w:t xml:space="preserve"> </w:t>
       </w:r>
       <w:r>
-        <w:t xml:space="preserve">(Version 4.5.0(ref:apos)</w:t>
+        <w:t xml:space="preserve">(Version 4.5.0;</w:t>
       </w:r>
       <w:r>
         <w:t xml:space="preserve"> </w:t>
@@ -2257,7 +2207,7 @@
         <w:t xml:space="preserve"> </w:t>
       </w:r>
       <w:r>
-        <w:t xml:space="preserve">(Version 3.12.10(ref:apos)</w:t>
+        <w:t xml:space="preserve">(Version 3.12.10;</w:t>
       </w:r>
       <w:r>
         <w:t xml:space="preserve"> </w:t>
@@ -2298,7 +2248,7 @@
         <w:t xml:space="preserve"> </w:t>
       </w:r>
       <w:r>
-        <w:t xml:space="preserve">(Version 0.0.0.9049(ref:apos)</w:t>
+        <w:t xml:space="preserve">(Version 0.0.0.9049;</w:t>
       </w:r>
       <w:r>
         <w:t xml:space="preserve"> </w:t>
@@ -2334,7 +2284,7 @@
         <w:t xml:space="preserve"> </w:t>
       </w:r>
       <w:r>
-        <w:t xml:space="preserve">(Version 1.4.5(ref:apos)</w:t>
+        <w:t xml:space="preserve">(Version 1.4.5;</w:t>
       </w:r>
       <w:r>
         <w:t xml:space="preserve"> </w:t>
@@ -2370,7 +2320,7 @@
         <w:t xml:space="preserve"> </w:t>
       </w:r>
       <w:r>
-        <w:t xml:space="preserve">(Version 2.5.6(ref:apos)</w:t>
+        <w:t xml:space="preserve">(Version 2.5.6;</w:t>
       </w:r>
       <w:r>
         <w:t xml:space="preserve"> </w:t>
@@ -2406,7 +2356,7 @@
         <w:t xml:space="preserve"> </w:t>
       </w:r>
       <w:r>
-        <w:t xml:space="preserve">(Version 2.0.0(ref:apos)</w:t>
+        <w:t xml:space="preserve">(Version 2.0.0;</w:t>
       </w:r>
       <w:r>
         <w:t xml:space="preserve"> </w:t>
@@ -2442,7 +2392,7 @@
         <w:t xml:space="preserve"> </w:t>
       </w:r>
       <w:r>
-        <w:t xml:space="preserve">(Version 0.9.9(ref:apos)</w:t>
+        <w:t xml:space="preserve">(Version 0.9.9;</w:t>
       </w:r>
       <w:r>
         <w:t xml:space="preserve"> </w:t>
@@ -2469,13 +2419,48 @@
           <w:i/>
           <w:iCs/>
         </w:rPr>
+        <w:t xml:space="preserve">magick</w:t>
+      </w:r>
+      <w:r>
+        <w:t xml:space="preserve"> </w:t>
+      </w:r>
+      <w:r>
+        <w:t xml:space="preserve">(Version 2.8.7;</w:t>
+      </w:r>
+      <w:r>
+        <w:t xml:space="preserve"> </w:t>
+      </w:r>
+      <w:hyperlink w:anchor="ref-R-magick">
+        <w:r>
+          <w:rPr>
+            <w:rStyle w:val="Hyperlink"/>
+            <w:b/>
+            <w:bCs/>
+          </w:rPr>
+          <w:t xml:space="preserve">R-magick?</w:t>
+        </w:r>
+      </w:hyperlink>
+      <w:r>
+        <w:t xml:space="preserve">)</w:t>
+      </w:r>
+      <w:r>
+        <w:t xml:space="preserve">,</w:t>
+      </w:r>
+      <w:r>
+        <w:t xml:space="preserve"> </w:t>
+      </w:r>
+      <w:r>
+        <w:rPr>
+          <w:i/>
+          <w:iCs/>
+        </w:rPr>
         <w:t xml:space="preserve">papaja</w:t>
       </w:r>
       <w:r>
         <w:t xml:space="preserve"> </w:t>
       </w:r>
       <w:r>
-        <w:t xml:space="preserve">(Version 0.1.3(ref:apos)</w:t>
+        <w:t xml:space="preserve">(Version 0.1.3;</w:t>
       </w:r>
       <w:r>
         <w:t xml:space="preserve"> </w:t>
@@ -2511,7 +2496,7 @@
         <w:t xml:space="preserve"> </w:t>
       </w:r>
       <w:r>
-        <w:t xml:space="preserve">(Version 0.9-7(ref:apos)</w:t>
+        <w:t xml:space="preserve">(Version 0.9-7;</w:t>
       </w:r>
       <w:r>
         <w:t xml:space="preserve"> </w:t>
@@ -2560,7 +2545,7 @@
     </w:p>
     <w:bookmarkEnd w:id="39"/>
     <w:bookmarkEnd w:id="40"/>
-    <w:bookmarkStart w:id="54" w:name="results"/>
+    <w:bookmarkStart w:id="56" w:name="results"/>
     <w:p>
       <w:pPr>
         <w:pStyle w:val="Heading1"/>
@@ -2589,13 +2574,7 @@
         <w:t xml:space="preserve"> </w:t>
       </w:r>
       <w:r>
-        <w:t xml:space="preserve">‘</w:t>
-      </w:r>
-      <w:r>
-        <w:t xml:space="preserve">found</w:t>
-      </w:r>
-      <w:r>
-        <w:t xml:space="preserve">’</w:t>
+        <w:t xml:space="preserve">‘found’</w:t>
       </w:r>
       <w:r>
         <w:t xml:space="preserve"> </w:t>
@@ -2607,13 +2586,7 @@
         <w:t xml:space="preserve"> </w:t>
       </w:r>
       <w:r>
-        <w:t xml:space="preserve">‘</w:t>
-      </w:r>
-      <w:r>
-        <w:t xml:space="preserve">statements</w:t>
-      </w:r>
-      <w:r>
-        <w:t xml:space="preserve">’</w:t>
+        <w:t xml:space="preserve">‘statements’</w:t>
       </w:r>
       <w:r>
         <w:t xml:space="preserve"> </w:t>
@@ -2625,13 +2598,7 @@
         <w:t xml:space="preserve"> </w:t>
       </w:r>
       <w:r>
-        <w:t xml:space="preserve">‘</w:t>
-      </w:r>
-      <w:r>
-        <w:t xml:space="preserve">n.s.</w:t>
-      </w:r>
-      <w:r>
-        <w:t xml:space="preserve">’</w:t>
+        <w:t xml:space="preserve">‘n.s.’</w:t>
       </w:r>
       <w:r>
         <w:t xml:space="preserve"> </w:t>
@@ -2733,7 +2700,7 @@
       <w:r>
         <w:drawing>
           <wp:inline>
-            <wp:extent cx="5486400" cy="1129458"/>
+            <wp:extent cx="5486400" cy="1512746"/>
             <wp:effectExtent b="0" l="0" r="0" t="0"/>
             <wp:docPr descr="" title="" id="44" name="Picture"/>
             <a:graphic>
@@ -2754,7 +2721,7 @@
                   <pic:spPr bwMode="auto">
                     <a:xfrm>
                       <a:off x="0" y="0"/>
-                      <a:ext cx="5486400" cy="1129458"/>
+                      <a:ext cx="5486400" cy="1512746"/>
                     </a:xfrm>
                     <a:prstGeom prst="rect">
                       <a:avLst/>
@@ -2786,7 +2753,7 @@
         <w:t xml:space="preserve">Note</w:t>
       </w:r>
       <w:r>
-        <w:t xml:space="preserve">. Curves of the training and validation loss of the three trained BERT models. The best models for regular BERT, SciBERT and PubMedBERT were chosen after epoch ´r best_epoch_BERT´, ´r best_epoch_SciBERT´, and ´r best_epoch_PubMedBERT´ respectively, based on the minumum validation loss.</w:t>
+        <w:t xml:space="preserve">. Curves of the training and validation loss of the three trained BERT models. The best models for regular BERT, SciBERT and PubMedBERT were chosen after epoch 4, 5, and 5 respectively, based on the minumum validation loss.</w:t>
       </w:r>
     </w:p>
     <w:p>
@@ -2871,7 +2838,6 @@
           </w:tcPr>
           <w:p>
             <w:pPr>
-              <w:pStyle w:pstlname="Normal"/>
               <w:jc w:val="center"/>
               <w:pBdr>
                 <w:bottom w:val="none" w:sz="0" w:space="0" w:color="000000"/>
@@ -2925,7 +2891,6 @@
           </w:tcPr>
           <w:p>
             <w:pPr>
-              <w:pStyle w:pstlname="Normal"/>
               <w:jc w:val="center"/>
               <w:pBdr>
                 <w:bottom w:val="none" w:sz="0" w:space="0" w:color="000000"/>
@@ -2979,7 +2944,6 @@
           </w:tcPr>
           <w:p>
             <w:pPr>
-              <w:pStyle w:pstlname="Normal"/>
               <w:jc w:val="center"/>
               <w:pBdr>
                 <w:bottom w:val="none" w:sz="0" w:space="0" w:color="000000"/>
@@ -3033,7 +2997,6 @@
           </w:tcPr>
           <w:p>
             <w:pPr>
-              <w:pStyle w:pstlname="Normal"/>
               <w:jc w:val="center"/>
               <w:pBdr>
                 <w:bottom w:val="none" w:sz="0" w:space="0" w:color="000000"/>
@@ -3093,7 +3056,6 @@
           </w:tcPr>
           <w:p>
             <w:pPr>
-              <w:pStyle w:pstlname="Normal"/>
               <w:jc w:val="center"/>
               <w:pBdr>
                 <w:bottom w:val="none" w:sz="0" w:space="0" w:color="000000"/>
@@ -3146,7 +3108,6 @@
           </w:tcPr>
           <w:p>
             <w:pPr>
-              <w:pStyle w:pstlname="Normal"/>
               <w:jc w:val="center"/>
               <w:pBdr>
                 <w:bottom w:val="none" w:sz="0" w:space="0" w:color="000000"/>
@@ -3199,7 +3160,6 @@
           </w:tcPr>
           <w:p>
             <w:pPr>
-              <w:pStyle w:pstlname="Normal"/>
               <w:jc w:val="center"/>
               <w:pBdr>
                 <w:bottom w:val="none" w:sz="0" w:space="0" w:color="000000"/>
@@ -3252,7 +3212,6 @@
           </w:tcPr>
           <w:p>
             <w:pPr>
-              <w:pStyle w:pstlname="Normal"/>
               <w:jc w:val="center"/>
               <w:pBdr>
                 <w:bottom w:val="none" w:sz="0" w:space="0" w:color="000000"/>
@@ -3305,7 +3264,6 @@
           </w:tcPr>
           <w:p>
             <w:pPr>
-              <w:pStyle w:pstlname="Normal"/>
               <w:jc w:val="center"/>
               <w:pBdr>
                 <w:bottom w:val="none" w:sz="0" w:space="0" w:color="000000"/>
@@ -3358,7 +3316,6 @@
           </w:tcPr>
           <w:p>
             <w:pPr>
-              <w:pStyle w:pstlname="Normal"/>
               <w:jc w:val="center"/>
               <w:pBdr>
                 <w:bottom w:val="none" w:sz="0" w:space="0" w:color="000000"/>
@@ -3411,7 +3368,6 @@
           </w:tcPr>
           <w:p>
             <w:pPr>
-              <w:pStyle w:pstlname="Normal"/>
               <w:jc w:val="center"/>
               <w:pBdr>
                 <w:bottom w:val="none" w:sz="0" w:space="0" w:color="000000"/>
@@ -3464,7 +3420,6 @@
           </w:tcPr>
           <w:p>
             <w:pPr>
-              <w:pStyle w:pstlname="Normal"/>
               <w:jc w:val="center"/>
               <w:pBdr>
                 <w:bottom w:val="none" w:sz="0" w:space="0" w:color="000000"/>
@@ -3517,7 +3472,6 @@
           </w:tcPr>
           <w:p>
             <w:pPr>
-              <w:pStyle w:pstlname="Normal"/>
               <w:jc w:val="center"/>
               <w:pBdr>
                 <w:bottom w:val="none" w:sz="0" w:space="0" w:color="000000"/>
@@ -3570,7 +3524,6 @@
           </w:tcPr>
           <w:p>
             <w:pPr>
-              <w:pStyle w:pstlname="Normal"/>
               <w:jc w:val="center"/>
               <w:pBdr>
                 <w:bottom w:val="none" w:sz="0" w:space="0" w:color="000000"/>
@@ -3629,7 +3582,6 @@
           </w:tcPr>
           <w:p>
             <w:pPr>
-              <w:pStyle w:pstlname="Normal"/>
               <w:jc w:val="center"/>
               <w:pBdr>
                 <w:bottom w:val="none" w:sz="0" w:space="0" w:color="000000"/>
@@ -3682,7 +3634,58 @@
           </w:tcPr>
           <w:p>
             <w:pPr>
-              <w:pStyle w:pstlname="Normal"/>
+              <w:jc w:val="center"/>
+              <w:pBdr>
+                <w:bottom w:val="none" w:sz="0" w:space="0" w:color="000000"/>
+                <w:top w:val="none" w:sz="0" w:space="0" w:color="000000"/>
+                <w:left w:val="none" w:sz="0" w:space="0" w:color="000000"/>
+                <w:right w:val="none" w:sz="0" w:space="0" w:color="000000"/>
+              </w:pBdr>
+              <w:spacing w:after="100" w:before="100" w:line="480"/>
+              <w:ind w:left="100" w:right="100" w:firstLine="0" w:firstLineChars="0"/>
+              <w:rPr>
+                <w:rFonts w:ascii="Times New Roman" w:hAnsi="Times New Roman" w:eastAsia="Times New Roman" w:cs="Times New Roman"/>
+                <w:i w:val="false"/>
+                <w:b w:val="false"/>
+                <w:u w:val="none"/>
+                <w:sz w:val="22"/>
+                <w:szCs w:val="22"/>
+                <w:color w:val="000000"/>
+              </w:rPr>
+            </w:pPr>
+            <w:r xmlns:w="http://schemas.openxmlformats.org/wordprocessingml/2006/main" xmlns:wp="http://schemas.openxmlformats.org/drawingml/2006/wordprocessingDrawing" xmlns:r="http://schemas.openxmlformats.org/officeDocument/2006/relationships" xmlns:w14="http://schemas.microsoft.com/office/word/2010/wordml">
+              <w:rPr>
+                <w:rFonts w:ascii="Times New Roman" w:hAnsi="Times New Roman" w:eastAsia="Times New Roman" w:cs="Times New Roman"/>
+                <w:i w:val="false"/>
+                <w:b w:val="false"/>
+                <w:u w:val="none"/>
+                <w:sz w:val="22"/>
+                <w:szCs w:val="22"/>
+                <w:color w:val="000000"/>
+              </w:rPr>
+              <w:t xml:space="preserve">.84</w:t>
+            </w:r>
+          </w:p>
+        </w:tc>
+        <w:tc>
+          <w:tcPr>
+            <w:tcBorders>
+              <w:bottom w:val="none" w:sz="0" w:space="0" w:color="000000"/>
+              <w:top w:val="single" w:sz="6" w:space="0" w:color="000000"/>
+              <w:left w:val="none" w:sz="0" w:space="0" w:color="000000"/>
+              <w:right w:val="none" w:sz="0" w:space="0" w:color="000000"/>
+            </w:tcBorders>
+            <w:shd w:val="clear" w:color="auto" w:fill="FFFFFF"/>
+            <w:tcMar>
+              <w:top w:w="0" w:type="dxa"/>
+              <w:bottom w:w="0" w:type="dxa"/>
+              <w:left w:w="0" w:type="dxa"/>
+              <w:right w:w="0" w:type="dxa"/>
+            </w:tcMar>
+            <w:vAlign w:val="center"/>
+          </w:tcPr>
+          <w:p>
+            <w:pPr>
               <w:jc w:val="center"/>
               <w:pBdr>
                 <w:bottom w:val="none" w:sz="0" w:space="0" w:color="000000"/>
@@ -3735,7 +3738,6 @@
           </w:tcPr>
           <w:p>
             <w:pPr>
-              <w:pStyle w:pstlname="Normal"/>
               <w:jc w:val="center"/>
               <w:pBdr>
                 <w:bottom w:val="none" w:sz="0" w:space="0" w:color="000000"/>
@@ -3765,7 +3767,7 @@
                 <w:szCs w:val="22"/>
                 <w:color w:val="000000"/>
               </w:rPr>
-              <w:t xml:space="preserve">.86</w:t>
+              <w:t xml:space="preserve">.83</w:t>
             </w:r>
           </w:p>
         </w:tc>
@@ -3788,7 +3790,6 @@
           </w:tcPr>
           <w:p>
             <w:pPr>
-              <w:pStyle w:pstlname="Normal"/>
               <w:jc w:val="center"/>
               <w:pBdr>
                 <w:bottom w:val="none" w:sz="0" w:space="0" w:color="000000"/>
@@ -3818,7 +3819,7 @@
                 <w:szCs w:val="22"/>
                 <w:color w:val="000000"/>
               </w:rPr>
-              <w:t xml:space="preserve">.84</w:t>
+              <w:t xml:space="preserve">.93</w:t>
             </w:r>
           </w:p>
         </w:tc>
@@ -3841,7 +3842,6 @@
           </w:tcPr>
           <w:p>
             <w:pPr>
-              <w:pStyle w:pstlname="Normal"/>
               <w:jc w:val="center"/>
               <w:pBdr>
                 <w:bottom w:val="none" w:sz="0" w:space="0" w:color="000000"/>
@@ -3871,7 +3871,7 @@
                 <w:szCs w:val="22"/>
                 <w:color w:val="000000"/>
               </w:rPr>
-              <w:t xml:space="preserve">.82</w:t>
+              <w:t xml:space="preserve">.90</w:t>
             </w:r>
           </w:p>
         </w:tc>
@@ -3894,7 +3894,6 @@
           </w:tcPr>
           <w:p>
             <w:pPr>
-              <w:pStyle w:pstlname="Normal"/>
               <w:jc w:val="center"/>
               <w:pBdr>
                 <w:bottom w:val="none" w:sz="0" w:space="0" w:color="000000"/>
@@ -3924,7 +3923,7 @@
                 <w:szCs w:val="22"/>
                 <w:color w:val="000000"/>
               </w:rPr>
-              <w:t xml:space="preserve">.86</w:t>
+              <w:t xml:space="preserve">.91</w:t>
             </w:r>
           </w:p>
         </w:tc>
@@ -3947,7 +3946,6 @@
           </w:tcPr>
           <w:p>
             <w:pPr>
-              <w:pStyle w:pstlname="Normal"/>
               <w:jc w:val="center"/>
               <w:pBdr>
                 <w:bottom w:val="none" w:sz="0" w:space="0" w:color="000000"/>
@@ -3977,7 +3975,7 @@
                 <w:szCs w:val="22"/>
                 <w:color w:val="000000"/>
               </w:rPr>
-              <w:t xml:space="preserve">.84</w:t>
+              <w:t xml:space="preserve">.90</w:t>
             </w:r>
           </w:p>
         </w:tc>
@@ -4000,7 +3998,6 @@
           </w:tcPr>
           <w:p>
             <w:pPr>
-              <w:pStyle w:pstlname="Normal"/>
               <w:jc w:val="center"/>
               <w:pBdr>
                 <w:bottom w:val="none" w:sz="0" w:space="0" w:color="000000"/>
@@ -4030,7 +4027,7 @@
                 <w:szCs w:val="22"/>
                 <w:color w:val="000000"/>
               </w:rPr>
-              <w:t xml:space="preserve">.82</w:t>
+              <w:t xml:space="preserve">.92</w:t>
             </w:r>
           </w:p>
         </w:tc>
@@ -4053,7 +4050,6 @@
           </w:tcPr>
           <w:p>
             <w:pPr>
-              <w:pStyle w:pstlname="Normal"/>
               <w:jc w:val="center"/>
               <w:pBdr>
                 <w:bottom w:val="none" w:sz="0" w:space="0" w:color="000000"/>
@@ -4083,60 +4079,7 @@
                 <w:szCs w:val="22"/>
                 <w:color w:val="000000"/>
               </w:rPr>
-              <w:t xml:space="preserve">.86</w:t>
-            </w:r>
-          </w:p>
-        </w:tc>
-        <w:tc>
-          <w:tcPr>
-            <w:tcBorders>
-              <w:bottom w:val="none" w:sz="0" w:space="0" w:color="000000"/>
-              <w:top w:val="single" w:sz="6" w:space="0" w:color="000000"/>
-              <w:left w:val="none" w:sz="0" w:space="0" w:color="000000"/>
-              <w:right w:val="none" w:sz="0" w:space="0" w:color="000000"/>
-            </w:tcBorders>
-            <w:shd w:val="clear" w:color="auto" w:fill="FFFFFF"/>
-            <w:tcMar>
-              <w:top w:w="0" w:type="dxa"/>
-              <w:bottom w:w="0" w:type="dxa"/>
-              <w:left w:w="0" w:type="dxa"/>
-              <w:right w:w="0" w:type="dxa"/>
-            </w:tcMar>
-            <w:vAlign w:val="center"/>
-          </w:tcPr>
-          <w:p>
-            <w:pPr>
-              <w:pStyle w:pstlname="Normal"/>
-              <w:jc w:val="center"/>
-              <w:pBdr>
-                <w:bottom w:val="none" w:sz="0" w:space="0" w:color="000000"/>
-                <w:top w:val="none" w:sz="0" w:space="0" w:color="000000"/>
-                <w:left w:val="none" w:sz="0" w:space="0" w:color="000000"/>
-                <w:right w:val="none" w:sz="0" w:space="0" w:color="000000"/>
-              </w:pBdr>
-              <w:spacing w:after="100" w:before="100" w:line="480"/>
-              <w:ind w:left="100" w:right="100" w:firstLine="0" w:firstLineChars="0"/>
-              <w:rPr>
-                <w:rFonts w:ascii="Times New Roman" w:hAnsi="Times New Roman" w:eastAsia="Times New Roman" w:cs="Times New Roman"/>
-                <w:i w:val="false"/>
-                <w:b w:val="false"/>
-                <w:u w:val="none"/>
-                <w:sz w:val="22"/>
-                <w:szCs w:val="22"/>
-                <w:color w:val="000000"/>
-              </w:rPr>
-            </w:pPr>
-            <w:r xmlns:w="http://schemas.openxmlformats.org/wordprocessingml/2006/main" xmlns:wp="http://schemas.openxmlformats.org/drawingml/2006/wordprocessingDrawing" xmlns:r="http://schemas.openxmlformats.org/officeDocument/2006/relationships" xmlns:w14="http://schemas.microsoft.com/office/word/2010/wordml">
-              <w:rPr>
-                <w:rFonts w:ascii="Times New Roman" w:hAnsi="Times New Roman" w:eastAsia="Times New Roman" w:cs="Times New Roman"/>
-                <w:i w:val="false"/>
-                <w:b w:val="false"/>
-                <w:u w:val="none"/>
-                <w:sz w:val="22"/>
-                <w:szCs w:val="22"/>
-                <w:color w:val="000000"/>
-              </w:rPr>
-              <w:t xml:space="preserve">.84</w:t>
+              <w:t xml:space="preserve">.91</w:t>
             </w:r>
           </w:p>
         </w:tc>
@@ -4165,7 +4108,6 @@
           </w:tcPr>
           <w:p>
             <w:pPr>
-              <w:pStyle w:pstlname="Normal"/>
               <w:jc w:val="center"/>
               <w:pBdr>
                 <w:bottom w:val="none" w:sz="0" w:space="0" w:color="000000"/>
@@ -4218,7 +4160,6 @@
           </w:tcPr>
           <w:p>
             <w:pPr>
-              <w:pStyle w:pstlname="Normal"/>
               <w:jc w:val="center"/>
               <w:pBdr>
                 <w:bottom w:val="none" w:sz="0" w:space="0" w:color="000000"/>
@@ -4248,7 +4189,7 @@
                 <w:szCs w:val="22"/>
                 <w:color w:val="000000"/>
               </w:rPr>
-              <w:t xml:space="preserve">.85</w:t>
+              <w:t xml:space="preserve">.82</w:t>
             </w:r>
           </w:p>
         </w:tc>
@@ -4271,7 +4212,6 @@
           </w:tcPr>
           <w:p>
             <w:pPr>
-              <w:pStyle w:pstlname="Normal"/>
               <w:jc w:val="center"/>
               <w:pBdr>
                 <w:bottom w:val="none" w:sz="0" w:space="0" w:color="000000"/>
@@ -4301,7 +4241,7 @@
                 <w:szCs w:val="22"/>
                 <w:color w:val="000000"/>
               </w:rPr>
-              <w:t xml:space="preserve">.81</w:t>
+              <w:t xml:space="preserve">.84</w:t>
             </w:r>
           </w:p>
         </w:tc>
@@ -4324,7 +4264,6 @@
           </w:tcPr>
           <w:p>
             <w:pPr>
-              <w:pStyle w:pstlname="Normal"/>
               <w:jc w:val="center"/>
               <w:pBdr>
                 <w:bottom w:val="none" w:sz="0" w:space="0" w:color="000000"/>
@@ -4377,7 +4316,6 @@
           </w:tcPr>
           <w:p>
             <w:pPr>
-              <w:pStyle w:pstlname="Normal"/>
               <w:jc w:val="center"/>
               <w:pBdr>
                 <w:bottom w:val="none" w:sz="0" w:space="0" w:color="000000"/>
@@ -4407,7 +4345,7 @@
                 <w:szCs w:val="22"/>
                 <w:color w:val="000000"/>
               </w:rPr>
-              <w:t xml:space="preserve">.85</w:t>
+              <w:t xml:space="preserve">.90</w:t>
             </w:r>
           </w:p>
         </w:tc>
@@ -4430,7 +4368,6 @@
           </w:tcPr>
           <w:p>
             <w:pPr>
-              <w:pStyle w:pstlname="Normal"/>
               <w:jc w:val="center"/>
               <w:pBdr>
                 <w:bottom w:val="none" w:sz="0" w:space="0" w:color="000000"/>
@@ -4460,7 +4397,7 @@
                 <w:szCs w:val="22"/>
                 <w:color w:val="000000"/>
               </w:rPr>
-              <w:t xml:space="preserve">.81</w:t>
+              <w:t xml:space="preserve">.93</w:t>
             </w:r>
           </w:p>
         </w:tc>
@@ -4483,7 +4420,6 @@
           </w:tcPr>
           <w:p>
             <w:pPr>
-              <w:pStyle w:pstlname="Normal"/>
               <w:jc w:val="center"/>
               <w:pBdr>
                 <w:bottom w:val="none" w:sz="0" w:space="0" w:color="000000"/>
@@ -4513,7 +4449,7 @@
                 <w:szCs w:val="22"/>
                 <w:color w:val="000000"/>
               </w:rPr>
-              <w:t xml:space="preserve">.83</w:t>
+              <w:t xml:space="preserve">.92</w:t>
             </w:r>
           </w:p>
         </w:tc>
@@ -4536,7 +4472,6 @@
           </w:tcPr>
           <w:p>
             <w:pPr>
-              <w:pStyle w:pstlname="Normal"/>
               <w:jc w:val="center"/>
               <w:pBdr>
                 <w:bottom w:val="none" w:sz="0" w:space="0" w:color="000000"/>
@@ -4566,7 +4501,7 @@
                 <w:szCs w:val="22"/>
                 <w:color w:val="000000"/>
               </w:rPr>
-              <w:t xml:space="preserve">.85</w:t>
+              <w:t xml:space="preserve">.91</w:t>
             </w:r>
           </w:p>
         </w:tc>
@@ -4589,7 +4524,6 @@
           </w:tcPr>
           <w:p>
             <w:pPr>
-              <w:pStyle w:pstlname="Normal"/>
               <w:jc w:val="center"/>
               <w:pBdr>
                 <w:bottom w:val="none" w:sz="0" w:space="0" w:color="000000"/>
@@ -4619,7 +4553,7 @@
                 <w:szCs w:val="22"/>
                 <w:color w:val="000000"/>
               </w:rPr>
-              <w:t xml:space="preserve">.81</w:t>
+              <w:t xml:space="preserve">.90</w:t>
             </w:r>
           </w:p>
         </w:tc>
@@ -4642,7 +4576,6 @@
           </w:tcPr>
           <w:p>
             <w:pPr>
-              <w:pStyle w:pstlname="Normal"/>
               <w:jc w:val="center"/>
               <w:pBdr>
                 <w:bottom w:val="none" w:sz="0" w:space="0" w:color="000000"/>
@@ -4672,7 +4605,7 @@
                 <w:szCs w:val="22"/>
                 <w:color w:val="000000"/>
               </w:rPr>
-              <w:t xml:space="preserve">.83</w:t>
+              <w:t xml:space="preserve">.91</w:t>
             </w:r>
           </w:p>
         </w:tc>
@@ -4701,7 +4634,6 @@
           </w:tcPr>
           <w:p>
             <w:pPr>
-              <w:pStyle w:pstlname="Normal"/>
               <w:jc w:val="center"/>
               <w:pBdr>
                 <w:bottom w:val="none" w:sz="0" w:space="0" w:color="000000"/>
@@ -4754,7 +4686,6 @@
           </w:tcPr>
           <w:p>
             <w:pPr>
-              <w:pStyle w:pstlname="Normal"/>
               <w:jc w:val="center"/>
               <w:pBdr>
                 <w:bottom w:val="none" w:sz="0" w:space="0" w:color="000000"/>
@@ -4807,7 +4738,6 @@
           </w:tcPr>
           <w:p>
             <w:pPr>
-              <w:pStyle w:pstlname="Normal"/>
               <w:jc w:val="center"/>
               <w:pBdr>
                 <w:bottom w:val="none" w:sz="0" w:space="0" w:color="000000"/>
@@ -4860,7 +4790,6 @@
           </w:tcPr>
           <w:p>
             <w:pPr>
-              <w:pStyle w:pstlname="Normal"/>
               <w:jc w:val="center"/>
               <w:pBdr>
                 <w:bottom w:val="none" w:sz="0" w:space="0" w:color="000000"/>
@@ -4890,7 +4819,7 @@
                 <w:szCs w:val="22"/>
                 <w:color w:val="000000"/>
               </w:rPr>
-              <w:t xml:space="preserve">.84</w:t>
+              <w:t xml:space="preserve">.83</w:t>
             </w:r>
           </w:p>
         </w:tc>
@@ -4913,7 +4842,6 @@
           </w:tcPr>
           <w:p>
             <w:pPr>
-              <w:pStyle w:pstlname="Normal"/>
               <w:jc w:val="center"/>
               <w:pBdr>
                 <w:bottom w:val="none" w:sz="0" w:space="0" w:color="000000"/>
@@ -4966,7 +4894,6 @@
           </w:tcPr>
           <w:p>
             <w:pPr>
-              <w:pStyle w:pstlname="Normal"/>
               <w:jc w:val="center"/>
               <w:pBdr>
                 <w:bottom w:val="none" w:sz="0" w:space="0" w:color="000000"/>
@@ -5019,7 +4946,6 @@
           </w:tcPr>
           <w:p>
             <w:pPr>
-              <w:pStyle w:pstlname="Normal"/>
               <w:jc w:val="center"/>
               <w:pBdr>
                 <w:bottom w:val="none" w:sz="0" w:space="0" w:color="000000"/>
@@ -5049,7 +4975,7 @@
                 <w:szCs w:val="22"/>
                 <w:color w:val="000000"/>
               </w:rPr>
-              <w:t xml:space="preserve">.84</w:t>
+              <w:t xml:space="preserve">.91</w:t>
             </w:r>
           </w:p>
         </w:tc>
@@ -5072,7 +4998,6 @@
           </w:tcPr>
           <w:p>
             <w:pPr>
-              <w:pStyle w:pstlname="Normal"/>
               <w:jc w:val="center"/>
               <w:pBdr>
                 <w:bottom w:val="none" w:sz="0" w:space="0" w:color="000000"/>
@@ -5125,7 +5050,6 @@
           </w:tcPr>
           <w:p>
             <w:pPr>
-              <w:pStyle w:pstlname="Normal"/>
               <w:jc w:val="center"/>
               <w:pBdr>
                 <w:bottom w:val="none" w:sz="0" w:space="0" w:color="000000"/>
@@ -5178,7 +5102,6 @@
           </w:tcPr>
           <w:p>
             <w:pPr>
-              <w:pStyle w:pstlname="Normal"/>
               <w:jc w:val="center"/>
               <w:pBdr>
                 <w:bottom w:val="none" w:sz="0" w:space="0" w:color="000000"/>
@@ -5208,7 +5131,7 @@
                 <w:szCs w:val="22"/>
                 <w:color w:val="000000"/>
               </w:rPr>
-              <w:t xml:space="preserve">.84</w:t>
+              <w:t xml:space="preserve">.91</w:t>
             </w:r>
           </w:p>
         </w:tc>
@@ -5254,7 +5177,7 @@
       <w:r>
         <w:drawing>
           <wp:inline>
-            <wp:extent cx="4572000" cy="1411941"/>
+            <wp:extent cx="5943600" cy="1835523"/>
             <wp:effectExtent b="0" l="0" r="0" t="0"/>
             <wp:docPr descr="" title="" id="49" name="Picture"/>
             <a:graphic>
@@ -5275,7 +5198,7 @@
                   <pic:spPr bwMode="auto">
                     <a:xfrm>
                       <a:off x="0" y="0"/>
-                      <a:ext cx="4572000" cy="1411941"/>
+                      <a:ext cx="5943600" cy="1835523"/>
                     </a:xfrm>
                     <a:prstGeom prst="rect">
                       <a:avLst/>
@@ -5319,7 +5242,7 @@
       </w:r>
     </w:p>
     <w:bookmarkEnd w:id="52"/>
-    <w:bookmarkStart w:id="53" w:name="correction-evaluation"/>
+    <w:bookmarkStart w:id="55" w:name="correction-evaluation"/>
     <w:p>
       <w:pPr>
         <w:pStyle w:val="Heading2"/>
@@ -5333,154 +5256,2414 @@
         <w:pStyle w:val="FirstParagraph"/>
       </w:pPr>
       <w:r>
-        <w:t xml:space="preserve">Of the 100 statements that the LLM was instructed to correct 85 were correct. Interestingly, 2 of the 20 already correct statements got turned incorrect by the LLM. 18, on the other hand, remained correct. Similarly, the LLM actually corrected 67 of the 80 incorrect statements, whereas 13 remained incorrect. Note, however, that the LLM was instructed to change (as much as necessary, but) as little as possible about the original statement. For some statements, this meant that they could not be corrected without major rephrasing. Examples for some good/bad corrections can be found in</w:t>
-      </w:r>
-      <w:r>
-        <w:t xml:space="preserve"> </w:t>
-      </w:r>
-      <w:r>
-        <w:rPr>
-          <w:b/>
-          <w:bCs/>
-        </w:rPr>
-        <w:t xml:space="preserve">?@tbl-LLM-corrections</w:t>
+        <w:t xml:space="preserve">Of the 100 statements that the LLM was instructed to correct 85 were correct. Interestingly, 2 of the 20 already correct statements got turned incorrect by the LLM. 18, on the other hand, remained correct. Similarly, the LLM actually corrected 67 of the 80 incorrect statements, whereas 13 remained incorrect. Note, however, that the LLM was instructed to change (as much as necessary, but) as little as possible about the original statement. For some statements, this meant that they could not be corrected without major rephrasing. Examples for some bad/good corrections can be found in</w:t>
+      </w:r>
+      <w:r>
+        <w:t xml:space="preserve"> </w:t>
+      </w:r>
+      <w:hyperlink w:anchor="tbl-LLM-corrections-1">
+        <w:r>
+          <w:rPr>
+            <w:rStyle w:val="Hyperlink"/>
+          </w:rPr>
+          <w:t xml:space="preserve">Table 2</w:t>
+        </w:r>
+      </w:hyperlink>
+      <w:r>
+        <w:t xml:space="preserve"> </w:t>
+      </w:r>
+      <w:r>
+        <w:t xml:space="preserve">and</w:t>
+      </w:r>
+      <w:r>
+        <w:t xml:space="preserve"> </w:t>
+      </w:r>
+      <w:hyperlink w:anchor="tbl-LLM-corrections-2">
+        <w:r>
+          <w:rPr>
+            <w:rStyle w:val="Hyperlink"/>
+          </w:rPr>
+          <w:t xml:space="preserve">Table 3</w:t>
+        </w:r>
+      </w:hyperlink>
+      <w:r>
+        <w:t xml:space="preserve">, respectively.</w:t>
+      </w:r>
+    </w:p>
+    <w:bookmarkStart w:id="53" w:name="tbl-LLM-corrections-1"/>
+    <w:p>
+      <w:pPr>
+        <w:pStyle w:val="FigureTitle"/>
+      </w:pPr>
+      <w:r>
+        <w:t xml:space="preserve">Table 2</w:t>
+      </w:r>
+    </w:p>
+    <w:p>
+      <w:pPr>
+        <w:pStyle w:val="Caption"/>
+      </w:pPr>
+      <w:r>
+        <w:t xml:space="preserve">Examples of Incorrect LLM Corrections</w:t>
+      </w:r>
+    </w:p>
+    <w:tbl xmlns:w="http://schemas.openxmlformats.org/wordprocessingml/2006/main" xmlns:r="http://schemas.openxmlformats.org/officeDocument/2006/relationships" xmlns:w14="http://schemas.microsoft.com/office/word/2010/wordml" xmlns:wp="http://schemas.openxmlformats.org/drawingml/2006/wordprocessingDrawing" xmlns:a="http://schemas.openxmlformats.org/drawingml/2006/main" xmlns:pic="http://schemas.openxmlformats.org/drawingml/2006/picture">
+      <w:tblPr>
+        <w:tblLayout w:type="fixed"/>
+        <w:jc w:val="center"/>
+        <w:tblLook w:firstRow="1" w:lastRow="0" w:firstColumn="0" w:lastColumn="0" w:noHBand="0" w:noVBand="1"/>
+      </w:tblPr>
+      <w:tblGrid>
+        <w:gridCol w:w="1008"/>
+        <w:gridCol w:w="1008"/>
+        <w:gridCol w:w="5760"/>
+        <w:gridCol w:w="1008"/>
+      </w:tblGrid>
+      <w:tr>
+        <w:trPr>
+          <w:trHeight w:val="360" w:hRule="auto"/>
+          <w:tblHeader/>
+        </w:trPr>
+        header1
+        <w:tc>
+          <w:tcPr>
+            <w:tcBorders>
+              <w:bottom w:val="single" w:sz="6" w:space="0" w:color="000000"/>
+              <w:top w:val="single" w:sz="6" w:space="0" w:color="000000"/>
+              <w:left w:val="none" w:sz="0" w:space="0" w:color="000000"/>
+              <w:right w:val="none" w:sz="0" w:space="0" w:color="000000"/>
+            </w:tcBorders>
+            <w:shd w:val="clear" w:color="auto" w:fill="FFFFFF"/>
+            <w:tcMar>
+              <w:top w:w="0" w:type="dxa"/>
+              <w:bottom w:w="0" w:type="dxa"/>
+              <w:left w:w="0" w:type="dxa"/>
+              <w:right w:w="0" w:type="dxa"/>
+            </w:tcMar>
+            <w:vAlign w:val="center"/>
+          </w:tcPr>
+          <w:p>
+            <w:pPr>
+              <w:jc w:val="center"/>
+              <w:pBdr>
+                <w:bottom w:val="none" w:sz="0" w:space="0" w:color="000000"/>
+                <w:top w:val="none" w:sz="0" w:space="0" w:color="000000"/>
+                <w:left w:val="none" w:sz="0" w:space="0" w:color="000000"/>
+                <w:right w:val="none" w:sz="0" w:space="0" w:color="000000"/>
+              </w:pBdr>
+              <w:spacing w:after="100" w:before="100" w:line="480"/>
+              <w:ind w:left="100" w:right="100" w:firstLine="0" w:firstLineChars="0"/>
+              <w:rPr>
+                <w:rFonts w:ascii="Times New Roman" w:hAnsi="Times New Roman" w:eastAsia="Times New Roman" w:cs="Times New Roman"/>
+                <w:i w:val="false"/>
+                <w:b w:val="false"/>
+                <w:u w:val="none"/>
+                <w:sz w:val="22"/>
+                <w:szCs w:val="22"/>
+                <w:color w:val="000000"/>
+              </w:rPr>
+            </w:pPr>
+            <w:r xmlns:w="http://schemas.openxmlformats.org/wordprocessingml/2006/main" xmlns:wp="http://schemas.openxmlformats.org/drawingml/2006/wordprocessingDrawing" xmlns:r="http://schemas.openxmlformats.org/officeDocument/2006/relationships" xmlns:w14="http://schemas.microsoft.com/office/word/2010/wordml">
+              <w:rPr>
+                <w:rFonts w:ascii="Times New Roman" w:hAnsi="Times New Roman" w:eastAsia="Times New Roman" w:cs="Times New Roman"/>
+                <w:i w:val="false"/>
+                <w:b w:val="false"/>
+                <w:u w:val="none"/>
+                <w:sz w:val="22"/>
+                <w:szCs w:val="22"/>
+                <w:color w:val="000000"/>
+              </w:rPr>
+              <w:t xml:space="preserve">Example</w:t>
+            </w:r>
+          </w:p>
+        </w:tc>
+        <w:tc>
+          <w:tcPr>
+            <w:tcBorders>
+              <w:bottom w:val="single" w:sz="6" w:space="0" w:color="000000"/>
+              <w:top w:val="single" w:sz="6" w:space="0" w:color="000000"/>
+              <w:left w:val="none" w:sz="0" w:space="0" w:color="000000"/>
+              <w:right w:val="none" w:sz="0" w:space="0" w:color="000000"/>
+            </w:tcBorders>
+            <w:shd w:val="clear" w:color="auto" w:fill="FFFFFF"/>
+            <w:tcMar>
+              <w:top w:w="0" w:type="dxa"/>
+              <w:bottom w:w="0" w:type="dxa"/>
+              <w:left w:w="0" w:type="dxa"/>
+              <w:right w:w="0" w:type="dxa"/>
+            </w:tcMar>
+            <w:vAlign w:val="center"/>
+          </w:tcPr>
+          <w:p>
+            <w:pPr>
+              <w:jc w:val="center"/>
+              <w:pBdr>
+                <w:bottom w:val="none" w:sz="0" w:space="0" w:color="000000"/>
+                <w:top w:val="none" w:sz="0" w:space="0" w:color="000000"/>
+                <w:left w:val="none" w:sz="0" w:space="0" w:color="000000"/>
+                <w:right w:val="none" w:sz="0" w:space="0" w:color="000000"/>
+              </w:pBdr>
+              <w:spacing w:after="100" w:before="100" w:line="480"/>
+              <w:ind w:left="100" w:right="100" w:firstLine="0" w:firstLineChars="0"/>
+              <w:rPr>
+                <w:rFonts w:ascii="Times New Roman" w:hAnsi="Times New Roman" w:eastAsia="Times New Roman" w:cs="Times New Roman"/>
+                <w:i w:val="false"/>
+                <w:b w:val="false"/>
+                <w:u w:val="none"/>
+                <w:sz w:val="22"/>
+                <w:szCs w:val="22"/>
+                <w:color w:val="000000"/>
+              </w:rPr>
+            </w:pPr>
+            <w:r xmlns:w="http://schemas.openxmlformats.org/wordprocessingml/2006/main" xmlns:wp="http://schemas.openxmlformats.org/drawingml/2006/wordprocessingDrawing" xmlns:r="http://schemas.openxmlformats.org/officeDocument/2006/relationships" xmlns:w14="http://schemas.microsoft.com/office/word/2010/wordml">
+              <w:rPr>
+                <w:rFonts w:ascii="Times New Roman" w:hAnsi="Times New Roman" w:eastAsia="Times New Roman" w:cs="Times New Roman"/>
+                <w:i w:val="false"/>
+                <w:b w:val="false"/>
+                <w:u w:val="none"/>
+                <w:sz w:val="22"/>
+                <w:szCs w:val="22"/>
+                <w:color w:val="000000"/>
+              </w:rPr>
+              <w:t xml:space="preserve">Statement Type</w:t>
+            </w:r>
+          </w:p>
+        </w:tc>
+        <w:tc>
+          <w:tcPr>
+            <w:tcBorders>
+              <w:bottom w:val="single" w:sz="6" w:space="0" w:color="000000"/>
+              <w:top w:val="single" w:sz="6" w:space="0" w:color="000000"/>
+              <w:left w:val="none" w:sz="0" w:space="0" w:color="000000"/>
+              <w:right w:val="none" w:sz="0" w:space="0" w:color="000000"/>
+            </w:tcBorders>
+            <w:shd w:val="clear" w:color="auto" w:fill="FFFFFF"/>
+            <w:tcMar>
+              <w:top w:w="0" w:type="dxa"/>
+              <w:bottom w:w="0" w:type="dxa"/>
+              <w:left w:w="0" w:type="dxa"/>
+              <w:right w:w="0" w:type="dxa"/>
+            </w:tcMar>
+            <w:vAlign w:val="center"/>
+          </w:tcPr>
+          <w:p>
+            <w:pPr>
+              <w:jc w:val="center"/>
+              <w:pBdr>
+                <w:bottom w:val="none" w:sz="0" w:space="0" w:color="000000"/>
+                <w:top w:val="none" w:sz="0" w:space="0" w:color="000000"/>
+                <w:left w:val="none" w:sz="0" w:space="0" w:color="000000"/>
+                <w:right w:val="none" w:sz="0" w:space="0" w:color="000000"/>
+              </w:pBdr>
+              <w:spacing w:after="100" w:before="100" w:line="480"/>
+              <w:ind w:left="100" w:right="100" w:firstLine="0" w:firstLineChars="0"/>
+              <w:rPr>
+                <w:rFonts w:ascii="Times New Roman" w:hAnsi="Times New Roman" w:eastAsia="Times New Roman" w:cs="Times New Roman"/>
+                <w:i w:val="false"/>
+                <w:b w:val="false"/>
+                <w:u w:val="none"/>
+                <w:sz w:val="22"/>
+                <w:szCs w:val="22"/>
+                <w:color w:val="000000"/>
+              </w:rPr>
+            </w:pPr>
+            <w:r xmlns:w="http://schemas.openxmlformats.org/wordprocessingml/2006/main" xmlns:wp="http://schemas.openxmlformats.org/drawingml/2006/wordprocessingDrawing" xmlns:r="http://schemas.openxmlformats.org/officeDocument/2006/relationships" xmlns:w14="http://schemas.microsoft.com/office/word/2010/wordml">
+              <w:rPr>
+                <w:rFonts w:ascii="Times New Roman" w:hAnsi="Times New Roman" w:eastAsia="Times New Roman" w:cs="Times New Roman"/>
+                <w:i w:val="false"/>
+                <w:b w:val="false"/>
+                <w:u w:val="none"/>
+                <w:sz w:val="22"/>
+                <w:szCs w:val="22"/>
+                <w:color w:val="000000"/>
+              </w:rPr>
+              <w:t xml:space="preserve">Statement</w:t>
+            </w:r>
+          </w:p>
+        </w:tc>
+        <w:tc>
+          <w:tcPr>
+            <w:tcBorders>
+              <w:bottom w:val="single" w:sz="6" w:space="0" w:color="000000"/>
+              <w:top w:val="single" w:sz="6" w:space="0" w:color="000000"/>
+              <w:left w:val="none" w:sz="0" w:space="0" w:color="000000"/>
+              <w:right w:val="none" w:sz="0" w:space="0" w:color="000000"/>
+            </w:tcBorders>
+            <w:shd w:val="clear" w:color="auto" w:fill="FFFFFF"/>
+            <w:tcMar>
+              <w:top w:w="0" w:type="dxa"/>
+              <w:bottom w:w="0" w:type="dxa"/>
+              <w:left w:w="0" w:type="dxa"/>
+              <w:right w:w="0" w:type="dxa"/>
+            </w:tcMar>
+            <w:vAlign w:val="center"/>
+          </w:tcPr>
+          <w:p>
+            <w:pPr>
+              <w:jc w:val="center"/>
+              <w:pBdr>
+                <w:bottom w:val="none" w:sz="0" w:space="0" w:color="000000"/>
+                <w:top w:val="none" w:sz="0" w:space="0" w:color="000000"/>
+                <w:left w:val="none" w:sz="0" w:space="0" w:color="000000"/>
+                <w:right w:val="none" w:sz="0" w:space="0" w:color="000000"/>
+              </w:pBdr>
+              <w:spacing w:after="100" w:before="100" w:line="480"/>
+              <w:ind w:left="100" w:right="100" w:firstLine="0" w:firstLineChars="0"/>
+              <w:rPr>
+                <w:rFonts w:ascii="Times New Roman" w:hAnsi="Times New Roman" w:eastAsia="Times New Roman" w:cs="Times New Roman"/>
+                <w:i w:val="false"/>
+                <w:b w:val="false"/>
+                <w:u w:val="none"/>
+                <w:sz w:val="22"/>
+                <w:szCs w:val="22"/>
+                <w:color w:val="000000"/>
+              </w:rPr>
+            </w:pPr>
+            <w:r xmlns:w="http://schemas.openxmlformats.org/wordprocessingml/2006/main" xmlns:wp="http://schemas.openxmlformats.org/drawingml/2006/wordprocessingDrawing" xmlns:r="http://schemas.openxmlformats.org/officeDocument/2006/relationships" xmlns:w14="http://schemas.microsoft.com/office/word/2010/wordml">
+              <w:rPr>
+                <w:rFonts w:ascii="Times New Roman" w:hAnsi="Times New Roman" w:eastAsia="Times New Roman" w:cs="Times New Roman"/>
+                <w:i w:val="false"/>
+                <w:b w:val="false"/>
+                <w:u w:val="none"/>
+                <w:sz w:val="22"/>
+                <w:szCs w:val="22"/>
+                <w:color w:val="000000"/>
+              </w:rPr>
+              <w:t xml:space="preserve">Label</w:t>
+            </w:r>
+          </w:p>
+        </w:tc>
+      </w:tr>
+      <w:tr>
+        <w:trPr>
+          <w:trHeight w:val="360" w:hRule="auto"/>
+        </w:trPr>
+        body1
+        <w:tc>
+          <w:tcPr>
+            <w:vMerge w:val="restart"/>
+            <w:tcBorders>
+              <w:bottom w:val="none" w:sz="0" w:space="0" w:color="000000"/>
+              <w:top w:val="single" w:sz="6" w:space="0" w:color="000000"/>
+              <w:left w:val="none" w:sz="0" w:space="0" w:color="000000"/>
+              <w:right w:val="none" w:sz="0" w:space="0" w:color="000000"/>
+            </w:tcBorders>
+            <w:shd w:val="clear" w:color="auto" w:fill="FFFFFF"/>
+            <w:tcMar>
+              <w:top w:w="0" w:type="dxa"/>
+              <w:bottom w:w="0" w:type="dxa"/>
+              <w:left w:w="0" w:type="dxa"/>
+              <w:right w:w="0" w:type="dxa"/>
+            </w:tcMar>
+            <w:vAlign w:val="center"/>
+          </w:tcPr>
+          <w:p>
+            <w:pPr>
+              <w:jc w:val="center"/>
+              <w:pBdr>
+                <w:bottom w:val="none" w:sz="0" w:space="0" w:color="000000"/>
+                <w:top w:val="none" w:sz="0" w:space="0" w:color="000000"/>
+                <w:left w:val="none" w:sz="0" w:space="0" w:color="000000"/>
+                <w:right w:val="none" w:sz="0" w:space="0" w:color="000000"/>
+              </w:pBdr>
+              <w:spacing w:after="100" w:before="100" w:line="288"/>
+              <w:ind w:left="100" w:right="100" w:firstLine="0" w:firstLineChars="0"/>
+              <w:rPr>
+                <w:rFonts w:ascii="Times New Roman" w:hAnsi="Times New Roman" w:eastAsia="Times New Roman" w:cs="Times New Roman"/>
+                <w:i w:val="false"/>
+                <w:b w:val="false"/>
+                <w:u w:val="none"/>
+                <w:sz w:val="22"/>
+                <w:szCs w:val="22"/>
+                <w:color w:val="000000"/>
+              </w:rPr>
+            </w:pPr>
+            <w:r xmlns:w="http://schemas.openxmlformats.org/wordprocessingml/2006/main" xmlns:wp="http://schemas.openxmlformats.org/drawingml/2006/wordprocessingDrawing" xmlns:r="http://schemas.openxmlformats.org/officeDocument/2006/relationships" xmlns:w14="http://schemas.microsoft.com/office/word/2010/wordml">
+              <w:rPr>
+                <w:rFonts w:ascii="Times New Roman" w:hAnsi="Times New Roman" w:eastAsia="Times New Roman" w:cs="Times New Roman"/>
+                <w:i w:val="false"/>
+                <w:b w:val="false"/>
+                <w:u w:val="none"/>
+                <w:sz w:val="22"/>
+                <w:szCs w:val="22"/>
+                <w:color w:val="000000"/>
+              </w:rPr>
+              <w:t xml:space="preserve">Example 1 to 1</w:t>
+            </w:r>
+          </w:p>
+        </w:tc>
+        <w:tc>
+          <w:tcPr>
+            <w:tcBorders>
+              <w:bottom w:val="none" w:sz="0" w:space="0" w:color="000000"/>
+              <w:top w:val="single" w:sz="6" w:space="0" w:color="000000"/>
+              <w:left w:val="none" w:sz="0" w:space="0" w:color="000000"/>
+              <w:right w:val="none" w:sz="0" w:space="0" w:color="000000"/>
+            </w:tcBorders>
+            <w:shd w:val="clear" w:color="auto" w:fill="FFFFFF"/>
+            <w:tcMar>
+              <w:top w:w="0" w:type="dxa"/>
+              <w:bottom w:w="0" w:type="dxa"/>
+              <w:left w:w="0" w:type="dxa"/>
+              <w:right w:w="0" w:type="dxa"/>
+            </w:tcMar>
+            <w:vAlign w:val="center"/>
+          </w:tcPr>
+          <w:p>
+            <w:pPr>
+              <w:jc w:val="center"/>
+              <w:pBdr>
+                <w:bottom w:val="none" w:sz="0" w:space="0" w:color="000000"/>
+                <w:top w:val="none" w:sz="0" w:space="0" w:color="000000"/>
+                <w:left w:val="none" w:sz="0" w:space="0" w:color="000000"/>
+                <w:right w:val="none" w:sz="0" w:space="0" w:color="000000"/>
+              </w:pBdr>
+              <w:spacing w:after="100" w:before="100" w:line="288"/>
+              <w:ind w:left="100" w:right="100" w:firstLine="0" w:firstLineChars="0"/>
+              <w:rPr>
+                <w:rFonts w:ascii="Times New Roman" w:hAnsi="Times New Roman" w:eastAsia="Times New Roman" w:cs="Times New Roman"/>
+                <w:i w:val="false"/>
+                <w:b w:val="false"/>
+                <w:u w:val="none"/>
+                <w:sz w:val="22"/>
+                <w:szCs w:val="22"/>
+                <w:color w:val="000000"/>
+              </w:rPr>
+            </w:pPr>
+            <w:r xmlns:w="http://schemas.openxmlformats.org/wordprocessingml/2006/main" xmlns:wp="http://schemas.openxmlformats.org/drawingml/2006/wordprocessingDrawing" xmlns:r="http://schemas.openxmlformats.org/officeDocument/2006/relationships" xmlns:w14="http://schemas.microsoft.com/office/word/2010/wordml">
+              <w:rPr>
+                <w:rFonts w:ascii="Times New Roman" w:hAnsi="Times New Roman" w:eastAsia="Times New Roman" w:cs="Times New Roman"/>
+                <w:i w:val="false"/>
+                <w:b w:val="false"/>
+                <w:u w:val="none"/>
+                <w:sz w:val="22"/>
+                <w:szCs w:val="22"/>
+                <w:color w:val="000000"/>
+              </w:rPr>
+              <w:t xml:space="preserve">Original</w:t>
+            </w:r>
+          </w:p>
+        </w:tc>
+        <w:tc>
+          <w:tcPr>
+            <w:tcBorders>
+              <w:bottom w:val="none" w:sz="0" w:space="0" w:color="000000"/>
+              <w:top w:val="single" w:sz="6" w:space="0" w:color="000000"/>
+              <w:left w:val="none" w:sz="0" w:space="0" w:color="000000"/>
+              <w:right w:val="none" w:sz="0" w:space="0" w:color="000000"/>
+            </w:tcBorders>
+            <w:shd w:val="clear" w:color="auto" w:fill="FFFFFF"/>
+            <w:tcMar>
+              <w:top w:w="0" w:type="dxa"/>
+              <w:bottom w:w="0" w:type="dxa"/>
+              <w:left w:w="0" w:type="dxa"/>
+              <w:right w:w="0" w:type="dxa"/>
+            </w:tcMar>
+            <w:vAlign w:val="center"/>
+          </w:tcPr>
+          <w:p>
+            <w:pPr>
+              <w:jc w:val="center"/>
+              <w:pBdr>
+                <w:bottom w:val="none" w:sz="0" w:space="0" w:color="000000"/>
+                <w:top w:val="none" w:sz="0" w:space="0" w:color="000000"/>
+                <w:left w:val="none" w:sz="0" w:space="0" w:color="000000"/>
+                <w:right w:val="none" w:sz="0" w:space="0" w:color="000000"/>
+              </w:pBdr>
+              <w:spacing w:after="100" w:before="100" w:line="288"/>
+              <w:ind w:left="100" w:right="100" w:firstLine="0" w:firstLineChars="0"/>
+              <w:rPr>
+                <w:rFonts w:ascii="Times New Roman" w:hAnsi="Times New Roman" w:eastAsia="Times New Roman" w:cs="Times New Roman"/>
+                <w:i w:val="false"/>
+                <w:b w:val="false"/>
+                <w:u w:val="none"/>
+                <w:sz w:val="22"/>
+                <w:szCs w:val="22"/>
+                <w:color w:val="000000"/>
+              </w:rPr>
+            </w:pPr>
+            <w:r xmlns:w="http://schemas.openxmlformats.org/wordprocessingml/2006/main" xmlns:wp="http://schemas.openxmlformats.org/drawingml/2006/wordprocessingDrawing" xmlns:r="http://schemas.openxmlformats.org/officeDocument/2006/relationships" xmlns:w14="http://schemas.microsoft.com/office/word/2010/wordml">
+              <w:rPr>
+                <w:rFonts w:ascii="Times New Roman" w:hAnsi="Times New Roman" w:eastAsia="Times New Roman" w:cs="Times New Roman"/>
+                <w:i w:val="false"/>
+                <w:b w:val="false"/>
+                <w:u w:val="none"/>
+                <w:sz w:val="22"/>
+                <w:szCs w:val="22"/>
+                <w:color w:val="000000"/>
+              </w:rPr>
+              <w:t xml:space="preserve">However, when the target was uncommitted, participants no longer preferred the seeker, p = .849, d = -0.03, rating both targets equally.</w:t>
+            </w:r>
+          </w:p>
+        </w:tc>
+        <w:tc>
+          <w:tcPr>
+            <w:tcBorders>
+              <w:bottom w:val="none" w:sz="0" w:space="0" w:color="000000"/>
+              <w:top w:val="single" w:sz="6" w:space="0" w:color="000000"/>
+              <w:left w:val="none" w:sz="0" w:space="0" w:color="000000"/>
+              <w:right w:val="none" w:sz="0" w:space="0" w:color="000000"/>
+            </w:tcBorders>
+            <w:shd w:val="clear" w:color="auto" w:fill="FFFFFF"/>
+            <w:tcMar>
+              <w:top w:w="0" w:type="dxa"/>
+              <w:bottom w:w="0" w:type="dxa"/>
+              <w:left w:w="0" w:type="dxa"/>
+              <w:right w:w="0" w:type="dxa"/>
+            </w:tcMar>
+            <w:vAlign w:val="center"/>
+          </w:tcPr>
+          <w:p>
+            <w:pPr>
+              <w:jc w:val="center"/>
+              <w:pBdr>
+                <w:bottom w:val="none" w:sz="0" w:space="0" w:color="000000"/>
+                <w:top w:val="none" w:sz="0" w:space="0" w:color="000000"/>
+                <w:left w:val="none" w:sz="0" w:space="0" w:color="000000"/>
+                <w:right w:val="none" w:sz="0" w:space="0" w:color="000000"/>
+              </w:pBdr>
+              <w:spacing w:after="100" w:before="100" w:line="480"/>
+              <w:ind w:left="100" w:right="100" w:firstLine="0" w:firstLineChars="0"/>
+              <w:rPr>
+                <w:rFonts w:ascii="Times New Roman" w:hAnsi="Times New Roman" w:eastAsia="Times New Roman" w:cs="Times New Roman"/>
+                <w:i w:val="false"/>
+                <w:b w:val="false"/>
+                <w:u w:val="none"/>
+                <w:sz w:val="22"/>
+                <w:szCs w:val="22"/>
+                <w:color w:val="000000"/>
+              </w:rPr>
+            </w:pPr>
+            <w:r xmlns:w="http://schemas.openxmlformats.org/wordprocessingml/2006/main" xmlns:wp="http://schemas.openxmlformats.org/drawingml/2006/wordprocessingDrawing" xmlns:r="http://schemas.openxmlformats.org/officeDocument/2006/relationships" xmlns:w14="http://schemas.microsoft.com/office/word/2010/wordml">
+              <w:rPr>
+                <w:rFonts w:ascii="Times New Roman" w:hAnsi="Times New Roman" w:eastAsia="Times New Roman" w:cs="Times New Roman"/>
+                <w:i w:val="false"/>
+                <w:b w:val="false"/>
+                <w:u w:val="none"/>
+                <w:sz w:val="22"/>
+                <w:szCs w:val="22"/>
+                <w:color w:val="000000"/>
+              </w:rPr>
+              <w:t xml:space="preserve">1</w:t>
+            </w:r>
+          </w:p>
+        </w:tc>
+      </w:tr>
+      <w:tr>
+        <w:trPr>
+          <w:trHeight w:val="360" w:hRule="auto"/>
+        </w:trPr>
+        body2
+        <w:tc>
+          <w:tcPr>
+            <w:vMerge/>
+            <w:tcBorders>
+              <w:bottom w:val="none" w:sz="0" w:space="0" w:color="000000"/>
+              <w:top w:val="none" w:sz="0" w:space="0" w:color="000000"/>
+              <w:left w:val="none" w:sz="0" w:space="0" w:color="000000"/>
+              <w:right w:val="none" w:sz="0" w:space="0" w:color="000000"/>
+            </w:tcBorders>
+            <w:shd w:val="clear" w:color="auto" w:fill="FFFFFF"/>
+            <w:tcMar>
+              <w:top w:w="0" w:type="dxa"/>
+              <w:bottom w:w="0" w:type="dxa"/>
+              <w:left w:w="0" w:type="dxa"/>
+              <w:right w:w="0" w:type="dxa"/>
+            </w:tcMar>
+            <w:vAlign w:val="center"/>
+          </w:tcPr>
+          <w:p>
+            <w:pPr>
+              <w:jc w:val="center"/>
+              <w:pBdr>
+                <w:bottom w:val="none" w:sz="0" w:space="0" w:color="000000"/>
+                <w:top w:val="none" w:sz="0" w:space="0" w:color="000000"/>
+                <w:left w:val="none" w:sz="0" w:space="0" w:color="000000"/>
+                <w:right w:val="none" w:sz="0" w:space="0" w:color="000000"/>
+              </w:pBdr>
+              <w:spacing w:after="100" w:before="100" w:line="288"/>
+              <w:ind w:left="100" w:right="100" w:firstLine="0" w:firstLineChars="0"/>
+              <w:rPr>
+                <w:rFonts w:ascii="Times New Roman" w:hAnsi="Times New Roman" w:eastAsia="Times New Roman" w:cs="Times New Roman"/>
+                <w:i w:val="false"/>
+                <w:b w:val="false"/>
+                <w:u w:val="none"/>
+                <w:sz w:val="22"/>
+                <w:szCs w:val="22"/>
+                <w:color w:val="000000"/>
+              </w:rPr>
+            </w:pPr>
+          </w:p>
+        </w:tc>
+        <w:tc>
+          <w:tcPr>
+            <w:tcBorders>
+              <w:bottom w:val="none" w:sz="0" w:space="0" w:color="000000"/>
+              <w:top w:val="none" w:sz="0" w:space="0" w:color="000000"/>
+              <w:left w:val="none" w:sz="0" w:space="0" w:color="000000"/>
+              <w:right w:val="none" w:sz="0" w:space="0" w:color="000000"/>
+            </w:tcBorders>
+            <w:shd w:val="clear" w:color="auto" w:fill="FFFFFF"/>
+            <w:tcMar>
+              <w:top w:w="0" w:type="dxa"/>
+              <w:bottom w:w="0" w:type="dxa"/>
+              <w:left w:w="0" w:type="dxa"/>
+              <w:right w:w="0" w:type="dxa"/>
+            </w:tcMar>
+            <w:vAlign w:val="center"/>
+          </w:tcPr>
+          <w:p>
+            <w:pPr>
+              <w:jc w:val="center"/>
+              <w:pBdr>
+                <w:bottom w:val="none" w:sz="0" w:space="0" w:color="000000"/>
+                <w:top w:val="none" w:sz="0" w:space="0" w:color="000000"/>
+                <w:left w:val="none" w:sz="0" w:space="0" w:color="000000"/>
+                <w:right w:val="none" w:sz="0" w:space="0" w:color="000000"/>
+              </w:pBdr>
+              <w:spacing w:after="100" w:before="100" w:line="288"/>
+              <w:ind w:left="100" w:right="100" w:firstLine="0" w:firstLineChars="0"/>
+              <w:rPr>
+                <w:rFonts w:ascii="Times New Roman" w:hAnsi="Times New Roman" w:eastAsia="Times New Roman" w:cs="Times New Roman"/>
+                <w:i w:val="false"/>
+                <w:b w:val="false"/>
+                <w:u w:val="none"/>
+                <w:sz w:val="22"/>
+                <w:szCs w:val="22"/>
+                <w:color w:val="000000"/>
+              </w:rPr>
+            </w:pPr>
+            <w:r xmlns:w="http://schemas.openxmlformats.org/wordprocessingml/2006/main" xmlns:wp="http://schemas.openxmlformats.org/drawingml/2006/wordprocessingDrawing" xmlns:r="http://schemas.openxmlformats.org/officeDocument/2006/relationships" xmlns:w14="http://schemas.microsoft.com/office/word/2010/wordml">
+              <w:rPr>
+                <w:rFonts w:ascii="Times New Roman" w:hAnsi="Times New Roman" w:eastAsia="Times New Roman" w:cs="Times New Roman"/>
+                <w:i w:val="false"/>
+                <w:b w:val="false"/>
+                <w:u w:val="none"/>
+                <w:sz w:val="22"/>
+                <w:szCs w:val="22"/>
+                <w:color w:val="000000"/>
+              </w:rPr>
+              <w:t xml:space="preserve">LLM-Corrected</w:t>
+            </w:r>
+          </w:p>
+        </w:tc>
+        <w:tc>
+          <w:tcPr>
+            <w:tcBorders>
+              <w:bottom w:val="none" w:sz="0" w:space="0" w:color="000000"/>
+              <w:top w:val="none" w:sz="0" w:space="0" w:color="000000"/>
+              <w:left w:val="none" w:sz="0" w:space="0" w:color="000000"/>
+              <w:right w:val="none" w:sz="0" w:space="0" w:color="000000"/>
+            </w:tcBorders>
+            <w:shd w:val="clear" w:color="auto" w:fill="FFFFFF"/>
+            <w:tcMar>
+              <w:top w:w="0" w:type="dxa"/>
+              <w:bottom w:w="0" w:type="dxa"/>
+              <w:left w:w="0" w:type="dxa"/>
+              <w:right w:w="0" w:type="dxa"/>
+            </w:tcMar>
+            <w:vAlign w:val="center"/>
+          </w:tcPr>
+          <w:p>
+            <w:pPr>
+              <w:jc w:val="center"/>
+              <w:pBdr>
+                <w:bottom w:val="none" w:sz="0" w:space="0" w:color="000000"/>
+                <w:top w:val="none" w:sz="0" w:space="0" w:color="000000"/>
+                <w:left w:val="none" w:sz="0" w:space="0" w:color="000000"/>
+                <w:right w:val="none" w:sz="0" w:space="0" w:color="000000"/>
+              </w:pBdr>
+              <w:spacing w:after="100" w:before="100" w:line="288"/>
+              <w:ind w:left="100" w:right="100" w:firstLine="0" w:firstLineChars="0"/>
+              <w:rPr>
+                <w:rFonts w:ascii="Times New Roman" w:hAnsi="Times New Roman" w:eastAsia="Times New Roman" w:cs="Times New Roman"/>
+                <w:i w:val="false"/>
+                <w:b w:val="false"/>
+                <w:u w:val="none"/>
+                <w:sz w:val="22"/>
+                <w:szCs w:val="22"/>
+                <w:color w:val="000000"/>
+              </w:rPr>
+            </w:pPr>
+            <w:r xmlns:w="http://schemas.openxmlformats.org/wordprocessingml/2006/main" xmlns:wp="http://schemas.openxmlformats.org/drawingml/2006/wordprocessingDrawing" xmlns:r="http://schemas.openxmlformats.org/officeDocument/2006/relationships" xmlns:w14="http://schemas.microsoft.com/office/word/2010/wordml">
+              <w:rPr>
+                <w:rFonts w:ascii="Times New Roman" w:hAnsi="Times New Roman" w:eastAsia="Times New Roman" w:cs="Times New Roman"/>
+                <w:i w:val="false"/>
+                <w:b w:val="false"/>
+                <w:u w:val="none"/>
+                <w:sz w:val="22"/>
+                <w:szCs w:val="22"/>
+                <w:color w:val="000000"/>
+              </w:rPr>
+              <w:t xml:space="preserve">However, when the target was uncommitted, participants showed no significant preference for the seeker over the other target, p = .849, d = -0.03, rating both targets equally.</w:t>
+            </w:r>
+          </w:p>
+        </w:tc>
+        <w:tc>
+          <w:tcPr>
+            <w:tcBorders>
+              <w:bottom w:val="none" w:sz="0" w:space="0" w:color="000000"/>
+              <w:top w:val="none" w:sz="0" w:space="0" w:color="000000"/>
+              <w:left w:val="none" w:sz="0" w:space="0" w:color="000000"/>
+              <w:right w:val="none" w:sz="0" w:space="0" w:color="000000"/>
+            </w:tcBorders>
+            <w:shd w:val="clear" w:color="auto" w:fill="FFFFFF"/>
+            <w:tcMar>
+              <w:top w:w="0" w:type="dxa"/>
+              <w:bottom w:w="0" w:type="dxa"/>
+              <w:left w:w="0" w:type="dxa"/>
+              <w:right w:w="0" w:type="dxa"/>
+            </w:tcMar>
+            <w:vAlign w:val="center"/>
+          </w:tcPr>
+          <w:p>
+            <w:pPr>
+              <w:jc w:val="center"/>
+              <w:pBdr>
+                <w:bottom w:val="none" w:sz="0" w:space="0" w:color="000000"/>
+                <w:top w:val="none" w:sz="0" w:space="0" w:color="000000"/>
+                <w:left w:val="none" w:sz="0" w:space="0" w:color="000000"/>
+                <w:right w:val="none" w:sz="0" w:space="0" w:color="000000"/>
+              </w:pBdr>
+              <w:spacing w:after="100" w:before="100" w:line="480"/>
+              <w:ind w:left="100" w:right="100" w:firstLine="0" w:firstLineChars="0"/>
+              <w:rPr>
+                <w:rFonts w:ascii="Times New Roman" w:hAnsi="Times New Roman" w:eastAsia="Times New Roman" w:cs="Times New Roman"/>
+                <w:i w:val="false"/>
+                <w:b w:val="false"/>
+                <w:u w:val="none"/>
+                <w:sz w:val="22"/>
+                <w:szCs w:val="22"/>
+                <w:color w:val="000000"/>
+              </w:rPr>
+            </w:pPr>
+            <w:r xmlns:w="http://schemas.openxmlformats.org/wordprocessingml/2006/main" xmlns:wp="http://schemas.openxmlformats.org/drawingml/2006/wordprocessingDrawing" xmlns:r="http://schemas.openxmlformats.org/officeDocument/2006/relationships" xmlns:w14="http://schemas.microsoft.com/office/word/2010/wordml">
+              <w:rPr>
+                <w:rFonts w:ascii="Times New Roman" w:hAnsi="Times New Roman" w:eastAsia="Times New Roman" w:cs="Times New Roman"/>
+                <w:i w:val="false"/>
+                <w:b w:val="false"/>
+                <w:u w:val="none"/>
+                <w:sz w:val="22"/>
+                <w:szCs w:val="22"/>
+                <w:color w:val="000000"/>
+              </w:rPr>
+              <w:t xml:space="preserve">1</w:t>
+            </w:r>
+          </w:p>
+        </w:tc>
+      </w:tr>
+      <w:tr>
+        <w:trPr>
+          <w:trHeight w:val="360" w:hRule="auto"/>
+        </w:trPr>
+        body3
+        <w:tc>
+          <w:tcPr>
+            <w:vMerge w:val="restart"/>
+            <w:tcBorders>
+              <w:bottom w:val="single" w:sz="6" w:space="0" w:color="000000"/>
+              <w:top w:val="none" w:sz="0" w:space="0" w:color="000000"/>
+              <w:left w:val="none" w:sz="0" w:space="0" w:color="000000"/>
+              <w:right w:val="none" w:sz="0" w:space="0" w:color="000000"/>
+            </w:tcBorders>
+            <w:shd w:val="clear" w:color="auto" w:fill="FFFFFF"/>
+            <w:tcMar>
+              <w:top w:w="0" w:type="dxa"/>
+              <w:bottom w:w="0" w:type="dxa"/>
+              <w:left w:w="0" w:type="dxa"/>
+              <w:right w:w="0" w:type="dxa"/>
+            </w:tcMar>
+            <w:vAlign w:val="center"/>
+          </w:tcPr>
+          <w:p>
+            <w:pPr>
+              <w:jc w:val="center"/>
+              <w:pBdr>
+                <w:bottom w:val="none" w:sz="0" w:space="0" w:color="000000"/>
+                <w:top w:val="none" w:sz="0" w:space="0" w:color="000000"/>
+                <w:left w:val="none" w:sz="0" w:space="0" w:color="000000"/>
+                <w:right w:val="none" w:sz="0" w:space="0" w:color="000000"/>
+              </w:pBdr>
+              <w:spacing w:after="100" w:before="100" w:line="288"/>
+              <w:ind w:left="100" w:right="100" w:firstLine="0" w:firstLineChars="0"/>
+              <w:rPr>
+                <w:rFonts w:ascii="Times New Roman" w:hAnsi="Times New Roman" w:eastAsia="Times New Roman" w:cs="Times New Roman"/>
+                <w:i w:val="false"/>
+                <w:b w:val="false"/>
+                <w:u w:val="none"/>
+                <w:sz w:val="22"/>
+                <w:szCs w:val="22"/>
+                <w:color w:val="000000"/>
+              </w:rPr>
+            </w:pPr>
+            <w:r xmlns:w="http://schemas.openxmlformats.org/wordprocessingml/2006/main" xmlns:wp="http://schemas.openxmlformats.org/drawingml/2006/wordprocessingDrawing" xmlns:r="http://schemas.openxmlformats.org/officeDocument/2006/relationships" xmlns:w14="http://schemas.microsoft.com/office/word/2010/wordml">
+              <w:rPr>
+                <w:rFonts w:ascii="Times New Roman" w:hAnsi="Times New Roman" w:eastAsia="Times New Roman" w:cs="Times New Roman"/>
+                <w:i w:val="false"/>
+                <w:b w:val="false"/>
+                <w:u w:val="none"/>
+                <w:sz w:val="22"/>
+                <w:szCs w:val="22"/>
+                <w:color w:val="000000"/>
+              </w:rPr>
+              <w:t xml:space="preserve">Example 0 to 1</w:t>
+            </w:r>
+          </w:p>
+        </w:tc>
+        <w:tc>
+          <w:tcPr>
+            <w:tcBorders>
+              <w:bottom w:val="none" w:sz="0" w:space="0" w:color="000000"/>
+              <w:top w:val="none" w:sz="0" w:space="0" w:color="000000"/>
+              <w:left w:val="none" w:sz="0" w:space="0" w:color="000000"/>
+              <w:right w:val="none" w:sz="0" w:space="0" w:color="000000"/>
+            </w:tcBorders>
+            <w:shd w:val="clear" w:color="auto" w:fill="FFFFFF"/>
+            <w:tcMar>
+              <w:top w:w="0" w:type="dxa"/>
+              <w:bottom w:w="0" w:type="dxa"/>
+              <w:left w:w="0" w:type="dxa"/>
+              <w:right w:w="0" w:type="dxa"/>
+            </w:tcMar>
+            <w:vAlign w:val="center"/>
+          </w:tcPr>
+          <w:p>
+            <w:pPr>
+              <w:jc w:val="center"/>
+              <w:pBdr>
+                <w:bottom w:val="none" w:sz="0" w:space="0" w:color="000000"/>
+                <w:top w:val="none" w:sz="0" w:space="0" w:color="000000"/>
+                <w:left w:val="none" w:sz="0" w:space="0" w:color="000000"/>
+                <w:right w:val="none" w:sz="0" w:space="0" w:color="000000"/>
+              </w:pBdr>
+              <w:spacing w:after="100" w:before="100" w:line="288"/>
+              <w:ind w:left="100" w:right="100" w:firstLine="0" w:firstLineChars="0"/>
+              <w:rPr>
+                <w:rFonts w:ascii="Times New Roman" w:hAnsi="Times New Roman" w:eastAsia="Times New Roman" w:cs="Times New Roman"/>
+                <w:i w:val="false"/>
+                <w:b w:val="false"/>
+                <w:u w:val="none"/>
+                <w:sz w:val="22"/>
+                <w:szCs w:val="22"/>
+                <w:color w:val="000000"/>
+              </w:rPr>
+            </w:pPr>
+            <w:r xmlns:w="http://schemas.openxmlformats.org/wordprocessingml/2006/main" xmlns:wp="http://schemas.openxmlformats.org/drawingml/2006/wordprocessingDrawing" xmlns:r="http://schemas.openxmlformats.org/officeDocument/2006/relationships" xmlns:w14="http://schemas.microsoft.com/office/word/2010/wordml">
+              <w:rPr>
+                <w:rFonts w:ascii="Times New Roman" w:hAnsi="Times New Roman" w:eastAsia="Times New Roman" w:cs="Times New Roman"/>
+                <w:i w:val="false"/>
+                <w:b w:val="false"/>
+                <w:u w:val="none"/>
+                <w:sz w:val="22"/>
+                <w:szCs w:val="22"/>
+                <w:color w:val="000000"/>
+              </w:rPr>
+              <w:t xml:space="preserve">Original</w:t>
+            </w:r>
+          </w:p>
+        </w:tc>
+        <w:tc>
+          <w:tcPr>
+            <w:tcBorders>
+              <w:bottom w:val="none" w:sz="0" w:space="0" w:color="000000"/>
+              <w:top w:val="none" w:sz="0" w:space="0" w:color="000000"/>
+              <w:left w:val="none" w:sz="0" w:space="0" w:color="000000"/>
+              <w:right w:val="none" w:sz="0" w:space="0" w:color="000000"/>
+            </w:tcBorders>
+            <w:shd w:val="clear" w:color="auto" w:fill="FFFFFF"/>
+            <w:tcMar>
+              <w:top w:w="0" w:type="dxa"/>
+              <w:bottom w:w="0" w:type="dxa"/>
+              <w:left w:w="0" w:type="dxa"/>
+              <w:right w:w="0" w:type="dxa"/>
+            </w:tcMar>
+            <w:vAlign w:val="center"/>
+          </w:tcPr>
+          <w:p>
+            <w:pPr>
+              <w:jc w:val="center"/>
+              <w:pBdr>
+                <w:bottom w:val="none" w:sz="0" w:space="0" w:color="000000"/>
+                <w:top w:val="none" w:sz="0" w:space="0" w:color="000000"/>
+                <w:left w:val="none" w:sz="0" w:space="0" w:color="000000"/>
+                <w:right w:val="none" w:sz="0" w:space="0" w:color="000000"/>
+              </w:pBdr>
+              <w:spacing w:after="100" w:before="100" w:line="288"/>
+              <w:ind w:left="100" w:right="100" w:firstLine="0" w:firstLineChars="0"/>
+              <w:rPr>
+                <w:rFonts w:ascii="Times New Roman" w:hAnsi="Times New Roman" w:eastAsia="Times New Roman" w:cs="Times New Roman"/>
+                <w:i w:val="false"/>
+                <w:b w:val="false"/>
+                <w:u w:val="none"/>
+                <w:sz w:val="22"/>
+                <w:szCs w:val="22"/>
+                <w:color w:val="000000"/>
+              </w:rPr>
+            </w:pPr>
+            <w:r xmlns:w="http://schemas.openxmlformats.org/wordprocessingml/2006/main" xmlns:wp="http://schemas.openxmlformats.org/drawingml/2006/wordprocessingDrawing" xmlns:r="http://schemas.openxmlformats.org/officeDocument/2006/relationships" xmlns:w14="http://schemas.microsoft.com/office/word/2010/wordml">
+              <w:rPr>
+                <w:rFonts w:ascii="Times New Roman" w:hAnsi="Times New Roman" w:eastAsia="Times New Roman" w:cs="Times New Roman"/>
+                <w:i w:val="false"/>
+                <w:b w:val="false"/>
+                <w:u w:val="none"/>
+                <w:sz w:val="22"/>
+                <w:szCs w:val="22"/>
+                <w:color w:val="000000"/>
+              </w:rPr>
+              <w:t xml:space="preserve">By contrast, leader narcissism levels were not significantly related to follower-perceived leader authority, b = 0.04, 95% CI = [-0.04, 0.13], β = 0.10, p = .304, and effectiveness, b = 0.04, 95% CI = [-0.06, 0.14], β = 0.08, p = .398.</w:t>
+            </w:r>
+          </w:p>
+        </w:tc>
+        <w:tc>
+          <w:tcPr>
+            <w:tcBorders>
+              <w:bottom w:val="none" w:sz="0" w:space="0" w:color="000000"/>
+              <w:top w:val="none" w:sz="0" w:space="0" w:color="000000"/>
+              <w:left w:val="none" w:sz="0" w:space="0" w:color="000000"/>
+              <w:right w:val="none" w:sz="0" w:space="0" w:color="000000"/>
+            </w:tcBorders>
+            <w:shd w:val="clear" w:color="auto" w:fill="FFFFFF"/>
+            <w:tcMar>
+              <w:top w:w="0" w:type="dxa"/>
+              <w:bottom w:w="0" w:type="dxa"/>
+              <w:left w:w="0" w:type="dxa"/>
+              <w:right w:w="0" w:type="dxa"/>
+            </w:tcMar>
+            <w:vAlign w:val="center"/>
+          </w:tcPr>
+          <w:p>
+            <w:pPr>
+              <w:jc w:val="center"/>
+              <w:pBdr>
+                <w:bottom w:val="none" w:sz="0" w:space="0" w:color="000000"/>
+                <w:top w:val="none" w:sz="0" w:space="0" w:color="000000"/>
+                <w:left w:val="none" w:sz="0" w:space="0" w:color="000000"/>
+                <w:right w:val="none" w:sz="0" w:space="0" w:color="000000"/>
+              </w:pBdr>
+              <w:spacing w:after="100" w:before="100" w:line="480"/>
+              <w:ind w:left="100" w:right="100" w:firstLine="0" w:firstLineChars="0"/>
+              <w:rPr>
+                <w:rFonts w:ascii="Times New Roman" w:hAnsi="Times New Roman" w:eastAsia="Times New Roman" w:cs="Times New Roman"/>
+                <w:i w:val="false"/>
+                <w:b w:val="false"/>
+                <w:u w:val="none"/>
+                <w:sz w:val="22"/>
+                <w:szCs w:val="22"/>
+                <w:color w:val="000000"/>
+              </w:rPr>
+            </w:pPr>
+            <w:r xmlns:w="http://schemas.openxmlformats.org/wordprocessingml/2006/main" xmlns:wp="http://schemas.openxmlformats.org/drawingml/2006/wordprocessingDrawing" xmlns:r="http://schemas.openxmlformats.org/officeDocument/2006/relationships" xmlns:w14="http://schemas.microsoft.com/office/word/2010/wordml">
+              <w:rPr>
+                <w:rFonts w:ascii="Times New Roman" w:hAnsi="Times New Roman" w:eastAsia="Times New Roman" w:cs="Times New Roman"/>
+                <w:i w:val="false"/>
+                <w:b w:val="false"/>
+                <w:u w:val="none"/>
+                <w:sz w:val="22"/>
+                <w:szCs w:val="22"/>
+                <w:color w:val="000000"/>
+              </w:rPr>
+              <w:t xml:space="preserve">0</w:t>
+            </w:r>
+          </w:p>
+        </w:tc>
+      </w:tr>
+      <w:tr>
+        <w:trPr>
+          <w:trHeight w:val="360" w:hRule="auto"/>
+        </w:trPr>
+        body4
+        <w:tc>
+          <w:tcPr>
+            <w:vMerge/>
+            <w:tcBorders>
+              <w:bottom w:val="single" w:sz="6" w:space="0" w:color="000000"/>
+              <w:top w:val="single" w:sz="6" w:space="0" w:color="000000"/>
+              <w:left w:val="none" w:sz="0" w:space="0" w:color="000000"/>
+              <w:right w:val="none" w:sz="0" w:space="0" w:color="000000"/>
+            </w:tcBorders>
+            <w:shd w:val="clear" w:color="auto" w:fill="FFFFFF"/>
+            <w:tcMar>
+              <w:top w:w="0" w:type="dxa"/>
+              <w:bottom w:w="0" w:type="dxa"/>
+              <w:left w:w="0" w:type="dxa"/>
+              <w:right w:w="0" w:type="dxa"/>
+            </w:tcMar>
+            <w:vAlign w:val="center"/>
+          </w:tcPr>
+          <w:p>
+            <w:pPr>
+              <w:jc w:val="center"/>
+              <w:pBdr>
+                <w:bottom w:val="none" w:sz="0" w:space="0" w:color="000000"/>
+                <w:top w:val="none" w:sz="0" w:space="0" w:color="000000"/>
+                <w:left w:val="none" w:sz="0" w:space="0" w:color="000000"/>
+                <w:right w:val="none" w:sz="0" w:space="0" w:color="000000"/>
+              </w:pBdr>
+              <w:spacing w:after="100" w:before="100" w:line="288"/>
+              <w:ind w:left="100" w:right="100" w:firstLine="0" w:firstLineChars="0"/>
+              <w:rPr>
+                <w:rFonts w:ascii="Times New Roman" w:hAnsi="Times New Roman" w:eastAsia="Times New Roman" w:cs="Times New Roman"/>
+                <w:i w:val="false"/>
+                <w:b w:val="false"/>
+                <w:u w:val="none"/>
+                <w:sz w:val="22"/>
+                <w:szCs w:val="22"/>
+                <w:color w:val="000000"/>
+              </w:rPr>
+            </w:pPr>
+          </w:p>
+        </w:tc>
+        <w:tc>
+          <w:tcPr>
+            <w:tcBorders>
+              <w:bottom w:val="single" w:sz="6" w:space="0" w:color="000000"/>
+              <w:top w:val="none" w:sz="0" w:space="0" w:color="000000"/>
+              <w:left w:val="none" w:sz="0" w:space="0" w:color="000000"/>
+              <w:right w:val="none" w:sz="0" w:space="0" w:color="000000"/>
+            </w:tcBorders>
+            <w:shd w:val="clear" w:color="auto" w:fill="FFFFFF"/>
+            <w:tcMar>
+              <w:top w:w="0" w:type="dxa"/>
+              <w:bottom w:w="0" w:type="dxa"/>
+              <w:left w:w="0" w:type="dxa"/>
+              <w:right w:w="0" w:type="dxa"/>
+            </w:tcMar>
+            <w:vAlign w:val="center"/>
+          </w:tcPr>
+          <w:p>
+            <w:pPr>
+              <w:jc w:val="center"/>
+              <w:pBdr>
+                <w:bottom w:val="none" w:sz="0" w:space="0" w:color="000000"/>
+                <w:top w:val="none" w:sz="0" w:space="0" w:color="000000"/>
+                <w:left w:val="none" w:sz="0" w:space="0" w:color="000000"/>
+                <w:right w:val="none" w:sz="0" w:space="0" w:color="000000"/>
+              </w:pBdr>
+              <w:spacing w:after="100" w:before="100" w:line="288"/>
+              <w:ind w:left="100" w:right="100" w:firstLine="0" w:firstLineChars="0"/>
+              <w:rPr>
+                <w:rFonts w:ascii="Times New Roman" w:hAnsi="Times New Roman" w:eastAsia="Times New Roman" w:cs="Times New Roman"/>
+                <w:i w:val="false"/>
+                <w:b w:val="false"/>
+                <w:u w:val="none"/>
+                <w:sz w:val="22"/>
+                <w:szCs w:val="22"/>
+                <w:color w:val="000000"/>
+              </w:rPr>
+            </w:pPr>
+            <w:r xmlns:w="http://schemas.openxmlformats.org/wordprocessingml/2006/main" xmlns:wp="http://schemas.openxmlformats.org/drawingml/2006/wordprocessingDrawing" xmlns:r="http://schemas.openxmlformats.org/officeDocument/2006/relationships" xmlns:w14="http://schemas.microsoft.com/office/word/2010/wordml">
+              <w:rPr>
+                <w:rFonts w:ascii="Times New Roman" w:hAnsi="Times New Roman" w:eastAsia="Times New Roman" w:cs="Times New Roman"/>
+                <w:i w:val="false"/>
+                <w:b w:val="false"/>
+                <w:u w:val="none"/>
+                <w:sz w:val="22"/>
+                <w:szCs w:val="22"/>
+                <w:color w:val="000000"/>
+              </w:rPr>
+              <w:t xml:space="preserve">LLM-Corrected</w:t>
+            </w:r>
+          </w:p>
+        </w:tc>
+        <w:tc>
+          <w:tcPr>
+            <w:tcBorders>
+              <w:bottom w:val="single" w:sz="6" w:space="0" w:color="000000"/>
+              <w:top w:val="none" w:sz="0" w:space="0" w:color="000000"/>
+              <w:left w:val="none" w:sz="0" w:space="0" w:color="000000"/>
+              <w:right w:val="none" w:sz="0" w:space="0" w:color="000000"/>
+            </w:tcBorders>
+            <w:shd w:val="clear" w:color="auto" w:fill="FFFFFF"/>
+            <w:tcMar>
+              <w:top w:w="0" w:type="dxa"/>
+              <w:bottom w:w="0" w:type="dxa"/>
+              <w:left w:w="0" w:type="dxa"/>
+              <w:right w:w="0" w:type="dxa"/>
+            </w:tcMar>
+            <w:vAlign w:val="center"/>
+          </w:tcPr>
+          <w:p>
+            <w:pPr>
+              <w:jc w:val="center"/>
+              <w:pBdr>
+                <w:bottom w:val="none" w:sz="0" w:space="0" w:color="000000"/>
+                <w:top w:val="none" w:sz="0" w:space="0" w:color="000000"/>
+                <w:left w:val="none" w:sz="0" w:space="0" w:color="000000"/>
+                <w:right w:val="none" w:sz="0" w:space="0" w:color="000000"/>
+              </w:pBdr>
+              <w:spacing w:after="100" w:before="100" w:line="288"/>
+              <w:ind w:left="100" w:right="100" w:firstLine="0" w:firstLineChars="0"/>
+              <w:rPr>
+                <w:rFonts w:ascii="Times New Roman" w:hAnsi="Times New Roman" w:eastAsia="Times New Roman" w:cs="Times New Roman"/>
+                <w:i w:val="false"/>
+                <w:b w:val="false"/>
+                <w:u w:val="none"/>
+                <w:sz w:val="22"/>
+                <w:szCs w:val="22"/>
+                <w:color w:val="000000"/>
+              </w:rPr>
+            </w:pPr>
+            <w:r xmlns:w="http://schemas.openxmlformats.org/wordprocessingml/2006/main" xmlns:wp="http://schemas.openxmlformats.org/drawingml/2006/wordprocessingDrawing" xmlns:r="http://schemas.openxmlformats.org/officeDocument/2006/relationships" xmlns:w14="http://schemas.microsoft.com/office/word/2010/wordml">
+              <w:rPr>
+                <w:rFonts w:ascii="Times New Roman" w:hAnsi="Times New Roman" w:eastAsia="Times New Roman" w:cs="Times New Roman"/>
+                <w:i w:val="false"/>
+                <w:b w:val="false"/>
+                <w:u w:val="none"/>
+                <w:sz w:val="22"/>
+                <w:szCs w:val="22"/>
+                <w:color w:val="000000"/>
+              </w:rPr>
+              <w:t xml:space="preserve">By contrast, leader narcissism levels were not significantly related to follower-perceived leader authority, b = 0.04, 95% CI = [-0.04, 0.13], Î² = 0.10, p = .304, and effectiveness, b = 0.04, 95% CI = [-0.06, 0.14], Î² = 0.08, p = .398, indicating that the relationship between leader narcissism and these outcomes may be negligible, but the data do not provide sufficient evidence to conclude that there is no relationship.</w:t>
+            </w:r>
+          </w:p>
+        </w:tc>
+        <w:tc>
+          <w:tcPr>
+            <w:tcBorders>
+              <w:bottom w:val="single" w:sz="6" w:space="0" w:color="000000"/>
+              <w:top w:val="none" w:sz="0" w:space="0" w:color="000000"/>
+              <w:left w:val="none" w:sz="0" w:space="0" w:color="000000"/>
+              <w:right w:val="none" w:sz="0" w:space="0" w:color="000000"/>
+            </w:tcBorders>
+            <w:shd w:val="clear" w:color="auto" w:fill="FFFFFF"/>
+            <w:tcMar>
+              <w:top w:w="0" w:type="dxa"/>
+              <w:bottom w:w="0" w:type="dxa"/>
+              <w:left w:w="0" w:type="dxa"/>
+              <w:right w:w="0" w:type="dxa"/>
+            </w:tcMar>
+            <w:vAlign w:val="center"/>
+          </w:tcPr>
+          <w:p>
+            <w:pPr>
+              <w:jc w:val="center"/>
+              <w:pBdr>
+                <w:bottom w:val="none" w:sz="0" w:space="0" w:color="000000"/>
+                <w:top w:val="none" w:sz="0" w:space="0" w:color="000000"/>
+                <w:left w:val="none" w:sz="0" w:space="0" w:color="000000"/>
+                <w:right w:val="none" w:sz="0" w:space="0" w:color="000000"/>
+              </w:pBdr>
+              <w:spacing w:after="100" w:before="100" w:line="480"/>
+              <w:ind w:left="100" w:right="100" w:firstLine="0" w:firstLineChars="0"/>
+              <w:rPr>
+                <w:rFonts w:ascii="Times New Roman" w:hAnsi="Times New Roman" w:eastAsia="Times New Roman" w:cs="Times New Roman"/>
+                <w:i w:val="false"/>
+                <w:b w:val="false"/>
+                <w:u w:val="none"/>
+                <w:sz w:val="22"/>
+                <w:szCs w:val="22"/>
+                <w:color w:val="000000"/>
+              </w:rPr>
+            </w:pPr>
+            <w:r xmlns:w="http://schemas.openxmlformats.org/wordprocessingml/2006/main" xmlns:wp="http://schemas.openxmlformats.org/drawingml/2006/wordprocessingDrawing" xmlns:r="http://schemas.openxmlformats.org/officeDocument/2006/relationships" xmlns:w14="http://schemas.microsoft.com/office/word/2010/wordml">
+              <w:rPr>
+                <w:rFonts w:ascii="Times New Roman" w:hAnsi="Times New Roman" w:eastAsia="Times New Roman" w:cs="Times New Roman"/>
+                <w:i w:val="false"/>
+                <w:b w:val="false"/>
+                <w:u w:val="none"/>
+                <w:sz w:val="22"/>
+                <w:szCs w:val="22"/>
+                <w:color w:val="000000"/>
+              </w:rPr>
+              <w:t xml:space="preserve">1</w:t>
+            </w:r>
+          </w:p>
+        </w:tc>
+      </w:tr>
+    </w:tbl>
+    <w:bookmarkEnd w:id="53"/>
+    <w:p>
+      <w:pPr>
+        <w:pStyle w:val="FigureNote"/>
+      </w:pPr>
+      <w:r>
+        <w:rPr>
+          <w:i/>
+          <w:iCs/>
+        </w:rPr>
+        <w:t xml:space="preserve">Note</w:t>
+      </w:r>
+      <w:r>
+        <w:t xml:space="preserve">. Table of original and LLM-corrected statements that were classified as incorrect. In the examples</w:t>
+      </w:r>
+      <w:r>
+        <w:t xml:space="preserve"> </w:t>
+      </w:r>
+      <w:r>
+        <w:t xml:space="preserve">‘0’</w:t>
+      </w:r>
+      <w:r>
+        <w:t xml:space="preserve"> </w:t>
+      </w:r>
+      <w:r>
+        <w:t xml:space="preserve">refers to correct and</w:t>
+      </w:r>
+      <w:r>
+        <w:t xml:space="preserve"> </w:t>
+      </w:r>
+      <w:r>
+        <w:t xml:space="preserve">‘1’</w:t>
+      </w:r>
+      <w:r>
+        <w:t xml:space="preserve"> </w:t>
+      </w:r>
+      <w:r>
+        <w:t xml:space="preserve">to incorrect.</w:t>
+      </w:r>
+    </w:p>
+    <w:bookmarkStart w:id="54" w:name="tbl-LLM-corrections-2"/>
+    <w:p>
+      <w:pPr>
+        <w:pStyle w:val="FigureTitle"/>
+      </w:pPr>
+      <w:r>
+        <w:t xml:space="preserve">Table 3</w:t>
+      </w:r>
+    </w:p>
+    <w:p>
+      <w:pPr>
+        <w:pStyle w:val="Caption"/>
+      </w:pPr>
+      <w:r>
+        <w:t xml:space="preserve">Examples of Correct LLM Corrections</w:t>
+      </w:r>
+    </w:p>
+    <w:tbl xmlns:w="http://schemas.openxmlformats.org/wordprocessingml/2006/main" xmlns:r="http://schemas.openxmlformats.org/officeDocument/2006/relationships" xmlns:w14="http://schemas.microsoft.com/office/word/2010/wordml" xmlns:wp="http://schemas.openxmlformats.org/drawingml/2006/wordprocessingDrawing" xmlns:a="http://schemas.openxmlformats.org/drawingml/2006/main" xmlns:pic="http://schemas.openxmlformats.org/drawingml/2006/picture">
+      <w:tblPr>
+        <w:tblLayout w:type="fixed"/>
+        <w:jc w:val="center"/>
+        <w:tblLook w:firstRow="1" w:lastRow="0" w:firstColumn="0" w:lastColumn="0" w:noHBand="0" w:noVBand="1"/>
+      </w:tblPr>
+      <w:tblGrid>
+        <w:gridCol w:w="1008"/>
+        <w:gridCol w:w="1008"/>
+        <w:gridCol w:w="5760"/>
+        <w:gridCol w:w="1008"/>
+      </w:tblGrid>
+      <w:tr>
+        <w:trPr>
+          <w:trHeight w:val="360" w:hRule="auto"/>
+          <w:tblHeader/>
+        </w:trPr>
+        header1
+        <w:tc>
+          <w:tcPr>
+            <w:tcBorders>
+              <w:bottom w:val="single" w:sz="6" w:space="0" w:color="000000"/>
+              <w:top w:val="single" w:sz="6" w:space="0" w:color="000000"/>
+              <w:left w:val="none" w:sz="0" w:space="0" w:color="000000"/>
+              <w:right w:val="none" w:sz="0" w:space="0" w:color="000000"/>
+            </w:tcBorders>
+            <w:shd w:val="clear" w:color="auto" w:fill="FFFFFF"/>
+            <w:tcMar>
+              <w:top w:w="0" w:type="dxa"/>
+              <w:bottom w:w="0" w:type="dxa"/>
+              <w:left w:w="0" w:type="dxa"/>
+              <w:right w:w="0" w:type="dxa"/>
+            </w:tcMar>
+            <w:vAlign w:val="center"/>
+          </w:tcPr>
+          <w:p>
+            <w:pPr>
+              <w:jc w:val="center"/>
+              <w:pBdr>
+                <w:bottom w:val="none" w:sz="0" w:space="0" w:color="000000"/>
+                <w:top w:val="none" w:sz="0" w:space="0" w:color="000000"/>
+                <w:left w:val="none" w:sz="0" w:space="0" w:color="000000"/>
+                <w:right w:val="none" w:sz="0" w:space="0" w:color="000000"/>
+              </w:pBdr>
+              <w:spacing w:after="100" w:before="100" w:line="480"/>
+              <w:ind w:left="100" w:right="100" w:firstLine="0" w:firstLineChars="0"/>
+              <w:rPr>
+                <w:rFonts w:ascii="Times New Roman" w:hAnsi="Times New Roman" w:eastAsia="Times New Roman" w:cs="Times New Roman"/>
+                <w:i w:val="false"/>
+                <w:b w:val="false"/>
+                <w:u w:val="none"/>
+                <w:sz w:val="22"/>
+                <w:szCs w:val="22"/>
+                <w:color w:val="000000"/>
+              </w:rPr>
+            </w:pPr>
+            <w:r xmlns:w="http://schemas.openxmlformats.org/wordprocessingml/2006/main" xmlns:wp="http://schemas.openxmlformats.org/drawingml/2006/wordprocessingDrawing" xmlns:r="http://schemas.openxmlformats.org/officeDocument/2006/relationships" xmlns:w14="http://schemas.microsoft.com/office/word/2010/wordml">
+              <w:rPr>
+                <w:rFonts w:ascii="Times New Roman" w:hAnsi="Times New Roman" w:eastAsia="Times New Roman" w:cs="Times New Roman"/>
+                <w:i w:val="false"/>
+                <w:b w:val="false"/>
+                <w:u w:val="none"/>
+                <w:sz w:val="22"/>
+                <w:szCs w:val="22"/>
+                <w:color w:val="000000"/>
+              </w:rPr>
+              <w:t xml:space="preserve">Example</w:t>
+            </w:r>
+          </w:p>
+        </w:tc>
+        <w:tc>
+          <w:tcPr>
+            <w:tcBorders>
+              <w:bottom w:val="single" w:sz="6" w:space="0" w:color="000000"/>
+              <w:top w:val="single" w:sz="6" w:space="0" w:color="000000"/>
+              <w:left w:val="none" w:sz="0" w:space="0" w:color="000000"/>
+              <w:right w:val="none" w:sz="0" w:space="0" w:color="000000"/>
+            </w:tcBorders>
+            <w:shd w:val="clear" w:color="auto" w:fill="FFFFFF"/>
+            <w:tcMar>
+              <w:top w:w="0" w:type="dxa"/>
+              <w:bottom w:w="0" w:type="dxa"/>
+              <w:left w:w="0" w:type="dxa"/>
+              <w:right w:w="0" w:type="dxa"/>
+            </w:tcMar>
+            <w:vAlign w:val="center"/>
+          </w:tcPr>
+          <w:p>
+            <w:pPr>
+              <w:jc w:val="center"/>
+              <w:pBdr>
+                <w:bottom w:val="none" w:sz="0" w:space="0" w:color="000000"/>
+                <w:top w:val="none" w:sz="0" w:space="0" w:color="000000"/>
+                <w:left w:val="none" w:sz="0" w:space="0" w:color="000000"/>
+                <w:right w:val="none" w:sz="0" w:space="0" w:color="000000"/>
+              </w:pBdr>
+              <w:spacing w:after="100" w:before="100" w:line="480"/>
+              <w:ind w:left="100" w:right="100" w:firstLine="0" w:firstLineChars="0"/>
+              <w:rPr>
+                <w:rFonts w:ascii="Times New Roman" w:hAnsi="Times New Roman" w:eastAsia="Times New Roman" w:cs="Times New Roman"/>
+                <w:i w:val="false"/>
+                <w:b w:val="false"/>
+                <w:u w:val="none"/>
+                <w:sz w:val="22"/>
+                <w:szCs w:val="22"/>
+                <w:color w:val="000000"/>
+              </w:rPr>
+            </w:pPr>
+            <w:r xmlns:w="http://schemas.openxmlformats.org/wordprocessingml/2006/main" xmlns:wp="http://schemas.openxmlformats.org/drawingml/2006/wordprocessingDrawing" xmlns:r="http://schemas.openxmlformats.org/officeDocument/2006/relationships" xmlns:w14="http://schemas.microsoft.com/office/word/2010/wordml">
+              <w:rPr>
+                <w:rFonts w:ascii="Times New Roman" w:hAnsi="Times New Roman" w:eastAsia="Times New Roman" w:cs="Times New Roman"/>
+                <w:i w:val="false"/>
+                <w:b w:val="false"/>
+                <w:u w:val="none"/>
+                <w:sz w:val="22"/>
+                <w:szCs w:val="22"/>
+                <w:color w:val="000000"/>
+              </w:rPr>
+              <w:t xml:space="preserve">Statement Type</w:t>
+            </w:r>
+          </w:p>
+        </w:tc>
+        <w:tc>
+          <w:tcPr>
+            <w:tcBorders>
+              <w:bottom w:val="single" w:sz="6" w:space="0" w:color="000000"/>
+              <w:top w:val="single" w:sz="6" w:space="0" w:color="000000"/>
+              <w:left w:val="none" w:sz="0" w:space="0" w:color="000000"/>
+              <w:right w:val="none" w:sz="0" w:space="0" w:color="000000"/>
+            </w:tcBorders>
+            <w:shd w:val="clear" w:color="auto" w:fill="FFFFFF"/>
+            <w:tcMar>
+              <w:top w:w="0" w:type="dxa"/>
+              <w:bottom w:w="0" w:type="dxa"/>
+              <w:left w:w="0" w:type="dxa"/>
+              <w:right w:w="0" w:type="dxa"/>
+            </w:tcMar>
+            <w:vAlign w:val="center"/>
+          </w:tcPr>
+          <w:p>
+            <w:pPr>
+              <w:jc w:val="center"/>
+              <w:pBdr>
+                <w:bottom w:val="none" w:sz="0" w:space="0" w:color="000000"/>
+                <w:top w:val="none" w:sz="0" w:space="0" w:color="000000"/>
+                <w:left w:val="none" w:sz="0" w:space="0" w:color="000000"/>
+                <w:right w:val="none" w:sz="0" w:space="0" w:color="000000"/>
+              </w:pBdr>
+              <w:spacing w:after="100" w:before="100" w:line="480"/>
+              <w:ind w:left="100" w:right="100" w:firstLine="0" w:firstLineChars="0"/>
+              <w:rPr>
+                <w:rFonts w:ascii="Times New Roman" w:hAnsi="Times New Roman" w:eastAsia="Times New Roman" w:cs="Times New Roman"/>
+                <w:i w:val="false"/>
+                <w:b w:val="false"/>
+                <w:u w:val="none"/>
+                <w:sz w:val="22"/>
+                <w:szCs w:val="22"/>
+                <w:color w:val="000000"/>
+              </w:rPr>
+            </w:pPr>
+            <w:r xmlns:w="http://schemas.openxmlformats.org/wordprocessingml/2006/main" xmlns:wp="http://schemas.openxmlformats.org/drawingml/2006/wordprocessingDrawing" xmlns:r="http://schemas.openxmlformats.org/officeDocument/2006/relationships" xmlns:w14="http://schemas.microsoft.com/office/word/2010/wordml">
+              <w:rPr>
+                <w:rFonts w:ascii="Times New Roman" w:hAnsi="Times New Roman" w:eastAsia="Times New Roman" w:cs="Times New Roman"/>
+                <w:i w:val="false"/>
+                <w:b w:val="false"/>
+                <w:u w:val="none"/>
+                <w:sz w:val="22"/>
+                <w:szCs w:val="22"/>
+                <w:color w:val="000000"/>
+              </w:rPr>
+              <w:t xml:space="preserve">Statement</w:t>
+            </w:r>
+          </w:p>
+        </w:tc>
+        <w:tc>
+          <w:tcPr>
+            <w:tcBorders>
+              <w:bottom w:val="single" w:sz="6" w:space="0" w:color="000000"/>
+              <w:top w:val="single" w:sz="6" w:space="0" w:color="000000"/>
+              <w:left w:val="none" w:sz="0" w:space="0" w:color="000000"/>
+              <w:right w:val="none" w:sz="0" w:space="0" w:color="000000"/>
+            </w:tcBorders>
+            <w:shd w:val="clear" w:color="auto" w:fill="FFFFFF"/>
+            <w:tcMar>
+              <w:top w:w="0" w:type="dxa"/>
+              <w:bottom w:w="0" w:type="dxa"/>
+              <w:left w:w="0" w:type="dxa"/>
+              <w:right w:w="0" w:type="dxa"/>
+            </w:tcMar>
+            <w:vAlign w:val="center"/>
+          </w:tcPr>
+          <w:p>
+            <w:pPr>
+              <w:jc w:val="center"/>
+              <w:pBdr>
+                <w:bottom w:val="none" w:sz="0" w:space="0" w:color="000000"/>
+                <w:top w:val="none" w:sz="0" w:space="0" w:color="000000"/>
+                <w:left w:val="none" w:sz="0" w:space="0" w:color="000000"/>
+                <w:right w:val="none" w:sz="0" w:space="0" w:color="000000"/>
+              </w:pBdr>
+              <w:spacing w:after="100" w:before="100" w:line="480"/>
+              <w:ind w:left="100" w:right="100" w:firstLine="0" w:firstLineChars="0"/>
+              <w:rPr>
+                <w:rFonts w:ascii="Times New Roman" w:hAnsi="Times New Roman" w:eastAsia="Times New Roman" w:cs="Times New Roman"/>
+                <w:i w:val="false"/>
+                <w:b w:val="false"/>
+                <w:u w:val="none"/>
+                <w:sz w:val="22"/>
+                <w:szCs w:val="22"/>
+                <w:color w:val="000000"/>
+              </w:rPr>
+            </w:pPr>
+            <w:r xmlns:w="http://schemas.openxmlformats.org/wordprocessingml/2006/main" xmlns:wp="http://schemas.openxmlformats.org/drawingml/2006/wordprocessingDrawing" xmlns:r="http://schemas.openxmlformats.org/officeDocument/2006/relationships" xmlns:w14="http://schemas.microsoft.com/office/word/2010/wordml">
+              <w:rPr>
+                <w:rFonts w:ascii="Times New Roman" w:hAnsi="Times New Roman" w:eastAsia="Times New Roman" w:cs="Times New Roman"/>
+                <w:i w:val="false"/>
+                <w:b w:val="false"/>
+                <w:u w:val="none"/>
+                <w:sz w:val="22"/>
+                <w:szCs w:val="22"/>
+                <w:color w:val="000000"/>
+              </w:rPr>
+              <w:t xml:space="preserve">Label</w:t>
+            </w:r>
+          </w:p>
+        </w:tc>
+      </w:tr>
+      <w:tr>
+        <w:trPr>
+          <w:trHeight w:val="360" w:hRule="auto"/>
+        </w:trPr>
+        body1
+        <w:tc>
+          <w:tcPr>
+            <w:vMerge w:val="restart"/>
+            <w:tcBorders>
+              <w:bottom w:val="none" w:sz="0" w:space="0" w:color="000000"/>
+              <w:top w:val="single" w:sz="6" w:space="0" w:color="000000"/>
+              <w:left w:val="none" w:sz="0" w:space="0" w:color="000000"/>
+              <w:right w:val="none" w:sz="0" w:space="0" w:color="000000"/>
+            </w:tcBorders>
+            <w:shd w:val="clear" w:color="auto" w:fill="FFFFFF"/>
+            <w:tcMar>
+              <w:top w:w="0" w:type="dxa"/>
+              <w:bottom w:w="0" w:type="dxa"/>
+              <w:left w:w="0" w:type="dxa"/>
+              <w:right w:w="0" w:type="dxa"/>
+            </w:tcMar>
+            <w:vAlign w:val="center"/>
+          </w:tcPr>
+          <w:p>
+            <w:pPr>
+              <w:jc w:val="center"/>
+              <w:pBdr>
+                <w:bottom w:val="none" w:sz="0" w:space="0" w:color="000000"/>
+                <w:top w:val="none" w:sz="0" w:space="0" w:color="000000"/>
+                <w:left w:val="none" w:sz="0" w:space="0" w:color="000000"/>
+                <w:right w:val="none" w:sz="0" w:space="0" w:color="000000"/>
+              </w:pBdr>
+              <w:spacing w:after="100" w:before="100" w:line="288"/>
+              <w:ind w:left="100" w:right="100" w:firstLine="0" w:firstLineChars="0"/>
+              <w:rPr>
+                <w:rFonts w:ascii="Times New Roman" w:hAnsi="Times New Roman" w:eastAsia="Times New Roman" w:cs="Times New Roman"/>
+                <w:i w:val="false"/>
+                <w:b w:val="false"/>
+                <w:u w:val="none"/>
+                <w:sz w:val="22"/>
+                <w:szCs w:val="22"/>
+                <w:color w:val="000000"/>
+              </w:rPr>
+            </w:pPr>
+            <w:r xmlns:w="http://schemas.openxmlformats.org/wordprocessingml/2006/main" xmlns:wp="http://schemas.openxmlformats.org/drawingml/2006/wordprocessingDrawing" xmlns:r="http://schemas.openxmlformats.org/officeDocument/2006/relationships" xmlns:w14="http://schemas.microsoft.com/office/word/2010/wordml">
+              <w:rPr>
+                <w:rFonts w:ascii="Times New Roman" w:hAnsi="Times New Roman" w:eastAsia="Times New Roman" w:cs="Times New Roman"/>
+                <w:i w:val="false"/>
+                <w:b w:val="false"/>
+                <w:u w:val="none"/>
+                <w:sz w:val="22"/>
+                <w:szCs w:val="22"/>
+                <w:color w:val="000000"/>
+              </w:rPr>
+              <w:t xml:space="preserve">Example 1 to 0</w:t>
+            </w:r>
+          </w:p>
+        </w:tc>
+        <w:tc>
+          <w:tcPr>
+            <w:tcBorders>
+              <w:bottom w:val="none" w:sz="0" w:space="0" w:color="000000"/>
+              <w:top w:val="single" w:sz="6" w:space="0" w:color="000000"/>
+              <w:left w:val="none" w:sz="0" w:space="0" w:color="000000"/>
+              <w:right w:val="none" w:sz="0" w:space="0" w:color="000000"/>
+            </w:tcBorders>
+            <w:shd w:val="clear" w:color="auto" w:fill="FFFFFF"/>
+            <w:tcMar>
+              <w:top w:w="0" w:type="dxa"/>
+              <w:bottom w:w="0" w:type="dxa"/>
+              <w:left w:w="0" w:type="dxa"/>
+              <w:right w:w="0" w:type="dxa"/>
+            </w:tcMar>
+            <w:vAlign w:val="center"/>
+          </w:tcPr>
+          <w:p>
+            <w:pPr>
+              <w:jc w:val="center"/>
+              <w:pBdr>
+                <w:bottom w:val="none" w:sz="0" w:space="0" w:color="000000"/>
+                <w:top w:val="none" w:sz="0" w:space="0" w:color="000000"/>
+                <w:left w:val="none" w:sz="0" w:space="0" w:color="000000"/>
+                <w:right w:val="none" w:sz="0" w:space="0" w:color="000000"/>
+              </w:pBdr>
+              <w:spacing w:after="100" w:before="100" w:line="288"/>
+              <w:ind w:left="100" w:right="100" w:firstLine="0" w:firstLineChars="0"/>
+              <w:rPr>
+                <w:rFonts w:ascii="Times New Roman" w:hAnsi="Times New Roman" w:eastAsia="Times New Roman" w:cs="Times New Roman"/>
+                <w:i w:val="false"/>
+                <w:b w:val="false"/>
+                <w:u w:val="none"/>
+                <w:sz w:val="22"/>
+                <w:szCs w:val="22"/>
+                <w:color w:val="000000"/>
+              </w:rPr>
+            </w:pPr>
+            <w:r xmlns:w="http://schemas.openxmlformats.org/wordprocessingml/2006/main" xmlns:wp="http://schemas.openxmlformats.org/drawingml/2006/wordprocessingDrawing" xmlns:r="http://schemas.openxmlformats.org/officeDocument/2006/relationships" xmlns:w14="http://schemas.microsoft.com/office/word/2010/wordml">
+              <w:rPr>
+                <w:rFonts w:ascii="Times New Roman" w:hAnsi="Times New Roman" w:eastAsia="Times New Roman" w:cs="Times New Roman"/>
+                <w:i w:val="false"/>
+                <w:b w:val="false"/>
+                <w:u w:val="none"/>
+                <w:sz w:val="22"/>
+                <w:szCs w:val="22"/>
+                <w:color w:val="000000"/>
+              </w:rPr>
+              <w:t xml:space="preserve">Original</w:t>
+            </w:r>
+          </w:p>
+        </w:tc>
+        <w:tc>
+          <w:tcPr>
+            <w:tcBorders>
+              <w:bottom w:val="none" w:sz="0" w:space="0" w:color="000000"/>
+              <w:top w:val="single" w:sz="6" w:space="0" w:color="000000"/>
+              <w:left w:val="none" w:sz="0" w:space="0" w:color="000000"/>
+              <w:right w:val="none" w:sz="0" w:space="0" w:color="000000"/>
+            </w:tcBorders>
+            <w:shd w:val="clear" w:color="auto" w:fill="FFFFFF"/>
+            <w:tcMar>
+              <w:top w:w="0" w:type="dxa"/>
+              <w:bottom w:w="0" w:type="dxa"/>
+              <w:left w:w="0" w:type="dxa"/>
+              <w:right w:w="0" w:type="dxa"/>
+            </w:tcMar>
+            <w:vAlign w:val="center"/>
+          </w:tcPr>
+          <w:p>
+            <w:pPr>
+              <w:jc w:val="center"/>
+              <w:pBdr>
+                <w:bottom w:val="none" w:sz="0" w:space="0" w:color="000000"/>
+                <w:top w:val="none" w:sz="0" w:space="0" w:color="000000"/>
+                <w:left w:val="none" w:sz="0" w:space="0" w:color="000000"/>
+                <w:right w:val="none" w:sz="0" w:space="0" w:color="000000"/>
+              </w:pBdr>
+              <w:spacing w:after="100" w:before="100" w:line="288"/>
+              <w:ind w:left="100" w:right="100" w:firstLine="0" w:firstLineChars="0"/>
+              <w:rPr>
+                <w:rFonts w:ascii="Times New Roman" w:hAnsi="Times New Roman" w:eastAsia="Times New Roman" w:cs="Times New Roman"/>
+                <w:i w:val="false"/>
+                <w:b w:val="false"/>
+                <w:u w:val="none"/>
+                <w:sz w:val="22"/>
+                <w:szCs w:val="22"/>
+                <w:color w:val="000000"/>
+              </w:rPr>
+            </w:pPr>
+            <w:r xmlns:w="http://schemas.openxmlformats.org/wordprocessingml/2006/main" xmlns:wp="http://schemas.openxmlformats.org/drawingml/2006/wordprocessingDrawing" xmlns:r="http://schemas.openxmlformats.org/officeDocument/2006/relationships" xmlns:w14="http://schemas.microsoft.com/office/word/2010/wordml">
+              <w:rPr>
+                <w:rFonts w:ascii="Times New Roman" w:hAnsi="Times New Roman" w:eastAsia="Times New Roman" w:cs="Times New Roman"/>
+                <w:i w:val="false"/>
+                <w:b w:val="false"/>
+                <w:u w:val="none"/>
+                <w:sz w:val="22"/>
+                <w:szCs w:val="22"/>
+                <w:color w:val="000000"/>
+              </w:rPr>
+              <w:t xml:space="preserve">Only in the twin sample did a lower age of onset predict higher levels of melody discrimination (β = -0.09, p = .23 in musicians; β = -0.05, p = .001 in twins).</w:t>
+            </w:r>
+          </w:p>
+        </w:tc>
+        <w:tc>
+          <w:tcPr>
+            <w:tcBorders>
+              <w:bottom w:val="none" w:sz="0" w:space="0" w:color="000000"/>
+              <w:top w:val="single" w:sz="6" w:space="0" w:color="000000"/>
+              <w:left w:val="none" w:sz="0" w:space="0" w:color="000000"/>
+              <w:right w:val="none" w:sz="0" w:space="0" w:color="000000"/>
+            </w:tcBorders>
+            <w:shd w:val="clear" w:color="auto" w:fill="FFFFFF"/>
+            <w:tcMar>
+              <w:top w:w="0" w:type="dxa"/>
+              <w:bottom w:w="0" w:type="dxa"/>
+              <w:left w:w="0" w:type="dxa"/>
+              <w:right w:w="0" w:type="dxa"/>
+            </w:tcMar>
+            <w:vAlign w:val="center"/>
+          </w:tcPr>
+          <w:p>
+            <w:pPr>
+              <w:jc w:val="center"/>
+              <w:pBdr>
+                <w:bottom w:val="none" w:sz="0" w:space="0" w:color="000000"/>
+                <w:top w:val="none" w:sz="0" w:space="0" w:color="000000"/>
+                <w:left w:val="none" w:sz="0" w:space="0" w:color="000000"/>
+                <w:right w:val="none" w:sz="0" w:space="0" w:color="000000"/>
+              </w:pBdr>
+              <w:spacing w:after="100" w:before="100" w:line="480"/>
+              <w:ind w:left="100" w:right="100" w:firstLine="0" w:firstLineChars="0"/>
+              <w:rPr>
+                <w:rFonts w:ascii="Times New Roman" w:hAnsi="Times New Roman" w:eastAsia="Times New Roman" w:cs="Times New Roman"/>
+                <w:i w:val="false"/>
+                <w:b w:val="false"/>
+                <w:u w:val="none"/>
+                <w:sz w:val="22"/>
+                <w:szCs w:val="22"/>
+                <w:color w:val="000000"/>
+              </w:rPr>
+            </w:pPr>
+            <w:r xmlns:w="http://schemas.openxmlformats.org/wordprocessingml/2006/main" xmlns:wp="http://schemas.openxmlformats.org/drawingml/2006/wordprocessingDrawing" xmlns:r="http://schemas.openxmlformats.org/officeDocument/2006/relationships" xmlns:w14="http://schemas.microsoft.com/office/word/2010/wordml">
+              <w:rPr>
+                <w:rFonts w:ascii="Times New Roman" w:hAnsi="Times New Roman" w:eastAsia="Times New Roman" w:cs="Times New Roman"/>
+                <w:i w:val="false"/>
+                <w:b w:val="false"/>
+                <w:u w:val="none"/>
+                <w:sz w:val="22"/>
+                <w:szCs w:val="22"/>
+                <w:color w:val="000000"/>
+              </w:rPr>
+              <w:t xml:space="preserve">1</w:t>
+            </w:r>
+          </w:p>
+        </w:tc>
+      </w:tr>
+      <w:tr>
+        <w:trPr>
+          <w:trHeight w:val="360" w:hRule="auto"/>
+        </w:trPr>
+        body2
+        <w:tc>
+          <w:tcPr>
+            <w:vMerge/>
+            <w:tcBorders>
+              <w:bottom w:val="none" w:sz="0" w:space="0" w:color="000000"/>
+              <w:top w:val="none" w:sz="0" w:space="0" w:color="000000"/>
+              <w:left w:val="none" w:sz="0" w:space="0" w:color="000000"/>
+              <w:right w:val="none" w:sz="0" w:space="0" w:color="000000"/>
+            </w:tcBorders>
+            <w:shd w:val="clear" w:color="auto" w:fill="FFFFFF"/>
+            <w:tcMar>
+              <w:top w:w="0" w:type="dxa"/>
+              <w:bottom w:w="0" w:type="dxa"/>
+              <w:left w:w="0" w:type="dxa"/>
+              <w:right w:w="0" w:type="dxa"/>
+            </w:tcMar>
+            <w:vAlign w:val="center"/>
+          </w:tcPr>
+          <w:p>
+            <w:pPr>
+              <w:jc w:val="center"/>
+              <w:pBdr>
+                <w:bottom w:val="none" w:sz="0" w:space="0" w:color="000000"/>
+                <w:top w:val="none" w:sz="0" w:space="0" w:color="000000"/>
+                <w:left w:val="none" w:sz="0" w:space="0" w:color="000000"/>
+                <w:right w:val="none" w:sz="0" w:space="0" w:color="000000"/>
+              </w:pBdr>
+              <w:spacing w:after="100" w:before="100" w:line="288"/>
+              <w:ind w:left="100" w:right="100" w:firstLine="0" w:firstLineChars="0"/>
+              <w:rPr>
+                <w:rFonts w:ascii="Times New Roman" w:hAnsi="Times New Roman" w:eastAsia="Times New Roman" w:cs="Times New Roman"/>
+                <w:i w:val="false"/>
+                <w:b w:val="false"/>
+                <w:u w:val="none"/>
+                <w:sz w:val="22"/>
+                <w:szCs w:val="22"/>
+                <w:color w:val="000000"/>
+              </w:rPr>
+            </w:pPr>
+          </w:p>
+        </w:tc>
+        <w:tc>
+          <w:tcPr>
+            <w:tcBorders>
+              <w:bottom w:val="none" w:sz="0" w:space="0" w:color="000000"/>
+              <w:top w:val="none" w:sz="0" w:space="0" w:color="000000"/>
+              <w:left w:val="none" w:sz="0" w:space="0" w:color="000000"/>
+              <w:right w:val="none" w:sz="0" w:space="0" w:color="000000"/>
+            </w:tcBorders>
+            <w:shd w:val="clear" w:color="auto" w:fill="FFFFFF"/>
+            <w:tcMar>
+              <w:top w:w="0" w:type="dxa"/>
+              <w:bottom w:w="0" w:type="dxa"/>
+              <w:left w:w="0" w:type="dxa"/>
+              <w:right w:w="0" w:type="dxa"/>
+            </w:tcMar>
+            <w:vAlign w:val="center"/>
+          </w:tcPr>
+          <w:p>
+            <w:pPr>
+              <w:jc w:val="center"/>
+              <w:pBdr>
+                <w:bottom w:val="none" w:sz="0" w:space="0" w:color="000000"/>
+                <w:top w:val="none" w:sz="0" w:space="0" w:color="000000"/>
+                <w:left w:val="none" w:sz="0" w:space="0" w:color="000000"/>
+                <w:right w:val="none" w:sz="0" w:space="0" w:color="000000"/>
+              </w:pBdr>
+              <w:spacing w:after="100" w:before="100" w:line="288"/>
+              <w:ind w:left="100" w:right="100" w:firstLine="0" w:firstLineChars="0"/>
+              <w:rPr>
+                <w:rFonts w:ascii="Times New Roman" w:hAnsi="Times New Roman" w:eastAsia="Times New Roman" w:cs="Times New Roman"/>
+                <w:i w:val="false"/>
+                <w:b w:val="false"/>
+                <w:u w:val="none"/>
+                <w:sz w:val="22"/>
+                <w:szCs w:val="22"/>
+                <w:color w:val="000000"/>
+              </w:rPr>
+            </w:pPr>
+            <w:r xmlns:w="http://schemas.openxmlformats.org/wordprocessingml/2006/main" xmlns:wp="http://schemas.openxmlformats.org/drawingml/2006/wordprocessingDrawing" xmlns:r="http://schemas.openxmlformats.org/officeDocument/2006/relationships" xmlns:w14="http://schemas.microsoft.com/office/word/2010/wordml">
+              <w:rPr>
+                <w:rFonts w:ascii="Times New Roman" w:hAnsi="Times New Roman" w:eastAsia="Times New Roman" w:cs="Times New Roman"/>
+                <w:i w:val="false"/>
+                <w:b w:val="false"/>
+                <w:u w:val="none"/>
+                <w:sz w:val="22"/>
+                <w:szCs w:val="22"/>
+                <w:color w:val="000000"/>
+              </w:rPr>
+              <w:t xml:space="preserve">LLM-Corrected</w:t>
+            </w:r>
+          </w:p>
+        </w:tc>
+        <w:tc>
+          <w:tcPr>
+            <w:tcBorders>
+              <w:bottom w:val="none" w:sz="0" w:space="0" w:color="000000"/>
+              <w:top w:val="none" w:sz="0" w:space="0" w:color="000000"/>
+              <w:left w:val="none" w:sz="0" w:space="0" w:color="000000"/>
+              <w:right w:val="none" w:sz="0" w:space="0" w:color="000000"/>
+            </w:tcBorders>
+            <w:shd w:val="clear" w:color="auto" w:fill="FFFFFF"/>
+            <w:tcMar>
+              <w:top w:w="0" w:type="dxa"/>
+              <w:bottom w:w="0" w:type="dxa"/>
+              <w:left w:w="0" w:type="dxa"/>
+              <w:right w:w="0" w:type="dxa"/>
+            </w:tcMar>
+            <w:vAlign w:val="center"/>
+          </w:tcPr>
+          <w:p>
+            <w:pPr>
+              <w:jc w:val="center"/>
+              <w:pBdr>
+                <w:bottom w:val="none" w:sz="0" w:space="0" w:color="000000"/>
+                <w:top w:val="none" w:sz="0" w:space="0" w:color="000000"/>
+                <w:left w:val="none" w:sz="0" w:space="0" w:color="000000"/>
+                <w:right w:val="none" w:sz="0" w:space="0" w:color="000000"/>
+              </w:pBdr>
+              <w:spacing w:after="100" w:before="100" w:line="288"/>
+              <w:ind w:left="100" w:right="100" w:firstLine="0" w:firstLineChars="0"/>
+              <w:rPr>
+                <w:rFonts w:ascii="Times New Roman" w:hAnsi="Times New Roman" w:eastAsia="Times New Roman" w:cs="Times New Roman"/>
+                <w:i w:val="false"/>
+                <w:b w:val="false"/>
+                <w:u w:val="none"/>
+                <w:sz w:val="22"/>
+                <w:szCs w:val="22"/>
+                <w:color w:val="000000"/>
+              </w:rPr>
+            </w:pPr>
+            <w:r xmlns:w="http://schemas.openxmlformats.org/wordprocessingml/2006/main" xmlns:wp="http://schemas.openxmlformats.org/drawingml/2006/wordprocessingDrawing" xmlns:r="http://schemas.openxmlformats.org/officeDocument/2006/relationships" xmlns:w14="http://schemas.microsoft.com/office/word/2010/wordml">
+              <w:rPr>
+                <w:rFonts w:ascii="Times New Roman" w:hAnsi="Times New Roman" w:eastAsia="Times New Roman" w:cs="Times New Roman"/>
+                <w:i w:val="false"/>
+                <w:b w:val="false"/>
+                <w:u w:val="none"/>
+                <w:sz w:val="22"/>
+                <w:szCs w:val="22"/>
+                <w:color w:val="000000"/>
+              </w:rPr>
+              <w:t xml:space="preserve">Only in the twin sample was there a significant association between a lower age of onset and higher levels of melody discrimination (β = -0.09, p = .23 in musicians; β = -0.05, p = .001 in twins), whereas in musicians, the association was not statistically significant.</w:t>
+            </w:r>
+          </w:p>
+        </w:tc>
+        <w:tc>
+          <w:tcPr>
+            <w:tcBorders>
+              <w:bottom w:val="none" w:sz="0" w:space="0" w:color="000000"/>
+              <w:top w:val="none" w:sz="0" w:space="0" w:color="000000"/>
+              <w:left w:val="none" w:sz="0" w:space="0" w:color="000000"/>
+              <w:right w:val="none" w:sz="0" w:space="0" w:color="000000"/>
+            </w:tcBorders>
+            <w:shd w:val="clear" w:color="auto" w:fill="FFFFFF"/>
+            <w:tcMar>
+              <w:top w:w="0" w:type="dxa"/>
+              <w:bottom w:w="0" w:type="dxa"/>
+              <w:left w:w="0" w:type="dxa"/>
+              <w:right w:w="0" w:type="dxa"/>
+            </w:tcMar>
+            <w:vAlign w:val="center"/>
+          </w:tcPr>
+          <w:p>
+            <w:pPr>
+              <w:jc w:val="center"/>
+              <w:pBdr>
+                <w:bottom w:val="none" w:sz="0" w:space="0" w:color="000000"/>
+                <w:top w:val="none" w:sz="0" w:space="0" w:color="000000"/>
+                <w:left w:val="none" w:sz="0" w:space="0" w:color="000000"/>
+                <w:right w:val="none" w:sz="0" w:space="0" w:color="000000"/>
+              </w:pBdr>
+              <w:spacing w:after="100" w:before="100" w:line="480"/>
+              <w:ind w:left="100" w:right="100" w:firstLine="0" w:firstLineChars="0"/>
+              <w:rPr>
+                <w:rFonts w:ascii="Times New Roman" w:hAnsi="Times New Roman" w:eastAsia="Times New Roman" w:cs="Times New Roman"/>
+                <w:i w:val="false"/>
+                <w:b w:val="false"/>
+                <w:u w:val="none"/>
+                <w:sz w:val="22"/>
+                <w:szCs w:val="22"/>
+                <w:color w:val="000000"/>
+              </w:rPr>
+            </w:pPr>
+            <w:r xmlns:w="http://schemas.openxmlformats.org/wordprocessingml/2006/main" xmlns:wp="http://schemas.openxmlformats.org/drawingml/2006/wordprocessingDrawing" xmlns:r="http://schemas.openxmlformats.org/officeDocument/2006/relationships" xmlns:w14="http://schemas.microsoft.com/office/word/2010/wordml">
+              <w:rPr>
+                <w:rFonts w:ascii="Times New Roman" w:hAnsi="Times New Roman" w:eastAsia="Times New Roman" w:cs="Times New Roman"/>
+                <w:i w:val="false"/>
+                <w:b w:val="false"/>
+                <w:u w:val="none"/>
+                <w:sz w:val="22"/>
+                <w:szCs w:val="22"/>
+                <w:color w:val="000000"/>
+              </w:rPr>
+              <w:t xml:space="preserve">0</w:t>
+            </w:r>
+          </w:p>
+        </w:tc>
+      </w:tr>
+      <w:tr>
+        <w:trPr>
+          <w:trHeight w:val="360" w:hRule="auto"/>
+        </w:trPr>
+        body3
+        <w:tc>
+          <w:tcPr>
+            <w:vMerge w:val="restart"/>
+            <w:tcBorders>
+              <w:bottom w:val="single" w:sz="6" w:space="0" w:color="000000"/>
+              <w:top w:val="none" w:sz="0" w:space="0" w:color="000000"/>
+              <w:left w:val="none" w:sz="0" w:space="0" w:color="000000"/>
+              <w:right w:val="none" w:sz="0" w:space="0" w:color="000000"/>
+            </w:tcBorders>
+            <w:shd w:val="clear" w:color="auto" w:fill="FFFFFF"/>
+            <w:tcMar>
+              <w:top w:w="0" w:type="dxa"/>
+              <w:bottom w:w="0" w:type="dxa"/>
+              <w:left w:w="0" w:type="dxa"/>
+              <w:right w:w="0" w:type="dxa"/>
+            </w:tcMar>
+            <w:vAlign w:val="center"/>
+          </w:tcPr>
+          <w:p>
+            <w:pPr>
+              <w:jc w:val="center"/>
+              <w:pBdr>
+                <w:bottom w:val="none" w:sz="0" w:space="0" w:color="000000"/>
+                <w:top w:val="none" w:sz="0" w:space="0" w:color="000000"/>
+                <w:left w:val="none" w:sz="0" w:space="0" w:color="000000"/>
+                <w:right w:val="none" w:sz="0" w:space="0" w:color="000000"/>
+              </w:pBdr>
+              <w:spacing w:after="100" w:before="100" w:line="288"/>
+              <w:ind w:left="100" w:right="100" w:firstLine="0" w:firstLineChars="0"/>
+              <w:rPr>
+                <w:rFonts w:ascii="Times New Roman" w:hAnsi="Times New Roman" w:eastAsia="Times New Roman" w:cs="Times New Roman"/>
+                <w:i w:val="false"/>
+                <w:b w:val="false"/>
+                <w:u w:val="none"/>
+                <w:sz w:val="22"/>
+                <w:szCs w:val="22"/>
+                <w:color w:val="000000"/>
+              </w:rPr>
+            </w:pPr>
+            <w:r xmlns:w="http://schemas.openxmlformats.org/wordprocessingml/2006/main" xmlns:wp="http://schemas.openxmlformats.org/drawingml/2006/wordprocessingDrawing" xmlns:r="http://schemas.openxmlformats.org/officeDocument/2006/relationships" xmlns:w14="http://schemas.microsoft.com/office/word/2010/wordml">
+              <w:rPr>
+                <w:rFonts w:ascii="Times New Roman" w:hAnsi="Times New Roman" w:eastAsia="Times New Roman" w:cs="Times New Roman"/>
+                <w:i w:val="false"/>
+                <w:b w:val="false"/>
+                <w:u w:val="none"/>
+                <w:sz w:val="22"/>
+                <w:szCs w:val="22"/>
+                <w:color w:val="000000"/>
+              </w:rPr>
+              <w:t xml:space="preserve">Example 0 to 0</w:t>
+            </w:r>
+          </w:p>
+        </w:tc>
+        <w:tc>
+          <w:tcPr>
+            <w:tcBorders>
+              <w:bottom w:val="none" w:sz="0" w:space="0" w:color="000000"/>
+              <w:top w:val="none" w:sz="0" w:space="0" w:color="000000"/>
+              <w:left w:val="none" w:sz="0" w:space="0" w:color="000000"/>
+              <w:right w:val="none" w:sz="0" w:space="0" w:color="000000"/>
+            </w:tcBorders>
+            <w:shd w:val="clear" w:color="auto" w:fill="FFFFFF"/>
+            <w:tcMar>
+              <w:top w:w="0" w:type="dxa"/>
+              <w:bottom w:w="0" w:type="dxa"/>
+              <w:left w:w="0" w:type="dxa"/>
+              <w:right w:w="0" w:type="dxa"/>
+            </w:tcMar>
+            <w:vAlign w:val="center"/>
+          </w:tcPr>
+          <w:p>
+            <w:pPr>
+              <w:jc w:val="center"/>
+              <w:pBdr>
+                <w:bottom w:val="none" w:sz="0" w:space="0" w:color="000000"/>
+                <w:top w:val="none" w:sz="0" w:space="0" w:color="000000"/>
+                <w:left w:val="none" w:sz="0" w:space="0" w:color="000000"/>
+                <w:right w:val="none" w:sz="0" w:space="0" w:color="000000"/>
+              </w:pBdr>
+              <w:spacing w:after="100" w:before="100" w:line="288"/>
+              <w:ind w:left="100" w:right="100" w:firstLine="0" w:firstLineChars="0"/>
+              <w:rPr>
+                <w:rFonts w:ascii="Times New Roman" w:hAnsi="Times New Roman" w:eastAsia="Times New Roman" w:cs="Times New Roman"/>
+                <w:i w:val="false"/>
+                <w:b w:val="false"/>
+                <w:u w:val="none"/>
+                <w:sz w:val="22"/>
+                <w:szCs w:val="22"/>
+                <w:color w:val="000000"/>
+              </w:rPr>
+            </w:pPr>
+            <w:r xmlns:w="http://schemas.openxmlformats.org/wordprocessingml/2006/main" xmlns:wp="http://schemas.openxmlformats.org/drawingml/2006/wordprocessingDrawing" xmlns:r="http://schemas.openxmlformats.org/officeDocument/2006/relationships" xmlns:w14="http://schemas.microsoft.com/office/word/2010/wordml">
+              <w:rPr>
+                <w:rFonts w:ascii="Times New Roman" w:hAnsi="Times New Roman" w:eastAsia="Times New Roman" w:cs="Times New Roman"/>
+                <w:i w:val="false"/>
+                <w:b w:val="false"/>
+                <w:u w:val="none"/>
+                <w:sz w:val="22"/>
+                <w:szCs w:val="22"/>
+                <w:color w:val="000000"/>
+              </w:rPr>
+              <w:t xml:space="preserve">Original</w:t>
+            </w:r>
+          </w:p>
+        </w:tc>
+        <w:tc>
+          <w:tcPr>
+            <w:tcBorders>
+              <w:bottom w:val="none" w:sz="0" w:space="0" w:color="000000"/>
+              <w:top w:val="none" w:sz="0" w:space="0" w:color="000000"/>
+              <w:left w:val="none" w:sz="0" w:space="0" w:color="000000"/>
+              <w:right w:val="none" w:sz="0" w:space="0" w:color="000000"/>
+            </w:tcBorders>
+            <w:shd w:val="clear" w:color="auto" w:fill="FFFFFF"/>
+            <w:tcMar>
+              <w:top w:w="0" w:type="dxa"/>
+              <w:bottom w:w="0" w:type="dxa"/>
+              <w:left w:w="0" w:type="dxa"/>
+              <w:right w:w="0" w:type="dxa"/>
+            </w:tcMar>
+            <w:vAlign w:val="center"/>
+          </w:tcPr>
+          <w:p>
+            <w:pPr>
+              <w:jc w:val="center"/>
+              <w:pBdr>
+                <w:bottom w:val="none" w:sz="0" w:space="0" w:color="000000"/>
+                <w:top w:val="none" w:sz="0" w:space="0" w:color="000000"/>
+                <w:left w:val="none" w:sz="0" w:space="0" w:color="000000"/>
+                <w:right w:val="none" w:sz="0" w:space="0" w:color="000000"/>
+              </w:pBdr>
+              <w:spacing w:after="100" w:before="100" w:line="288"/>
+              <w:ind w:left="100" w:right="100" w:firstLine="0" w:firstLineChars="0"/>
+              <w:rPr>
+                <w:rFonts w:ascii="Times New Roman" w:hAnsi="Times New Roman" w:eastAsia="Times New Roman" w:cs="Times New Roman"/>
+                <w:i w:val="false"/>
+                <w:b w:val="false"/>
+                <w:u w:val="none"/>
+                <w:sz w:val="22"/>
+                <w:szCs w:val="22"/>
+                <w:color w:val="000000"/>
+              </w:rPr>
+            </w:pPr>
+            <w:r xmlns:w="http://schemas.openxmlformats.org/wordprocessingml/2006/main" xmlns:wp="http://schemas.openxmlformats.org/drawingml/2006/wordprocessingDrawing" xmlns:r="http://schemas.openxmlformats.org/officeDocument/2006/relationships" xmlns:w14="http://schemas.microsoft.com/office/word/2010/wordml">
+              <w:rPr>
+                <w:rFonts w:ascii="Times New Roman" w:hAnsi="Times New Roman" w:eastAsia="Times New Roman" w:cs="Times New Roman"/>
+                <w:i w:val="false"/>
+                <w:b w:val="false"/>
+                <w:u w:val="none"/>
+                <w:sz w:val="22"/>
+                <w:szCs w:val="22"/>
+                <w:color w:val="000000"/>
+              </w:rPr>
+              <w:t xml:space="preserve">The years-of-experience single effect was not significant (β = 0.001, 95% CI = [-0.07, 0.07], p = .976).</w:t>
+            </w:r>
+          </w:p>
+        </w:tc>
+        <w:tc>
+          <w:tcPr>
+            <w:tcBorders>
+              <w:bottom w:val="none" w:sz="0" w:space="0" w:color="000000"/>
+              <w:top w:val="none" w:sz="0" w:space="0" w:color="000000"/>
+              <w:left w:val="none" w:sz="0" w:space="0" w:color="000000"/>
+              <w:right w:val="none" w:sz="0" w:space="0" w:color="000000"/>
+            </w:tcBorders>
+            <w:shd w:val="clear" w:color="auto" w:fill="FFFFFF"/>
+            <w:tcMar>
+              <w:top w:w="0" w:type="dxa"/>
+              <w:bottom w:w="0" w:type="dxa"/>
+              <w:left w:w="0" w:type="dxa"/>
+              <w:right w:w="0" w:type="dxa"/>
+            </w:tcMar>
+            <w:vAlign w:val="center"/>
+          </w:tcPr>
+          <w:p>
+            <w:pPr>
+              <w:jc w:val="center"/>
+              <w:pBdr>
+                <w:bottom w:val="none" w:sz="0" w:space="0" w:color="000000"/>
+                <w:top w:val="none" w:sz="0" w:space="0" w:color="000000"/>
+                <w:left w:val="none" w:sz="0" w:space="0" w:color="000000"/>
+                <w:right w:val="none" w:sz="0" w:space="0" w:color="000000"/>
+              </w:pBdr>
+              <w:spacing w:after="100" w:before="100" w:line="480"/>
+              <w:ind w:left="100" w:right="100" w:firstLine="0" w:firstLineChars="0"/>
+              <w:rPr>
+                <w:rFonts w:ascii="Times New Roman" w:hAnsi="Times New Roman" w:eastAsia="Times New Roman" w:cs="Times New Roman"/>
+                <w:i w:val="false"/>
+                <w:b w:val="false"/>
+                <w:u w:val="none"/>
+                <w:sz w:val="22"/>
+                <w:szCs w:val="22"/>
+                <w:color w:val="000000"/>
+              </w:rPr>
+            </w:pPr>
+            <w:r xmlns:w="http://schemas.openxmlformats.org/wordprocessingml/2006/main" xmlns:wp="http://schemas.openxmlformats.org/drawingml/2006/wordprocessingDrawing" xmlns:r="http://schemas.openxmlformats.org/officeDocument/2006/relationships" xmlns:w14="http://schemas.microsoft.com/office/word/2010/wordml">
+              <w:rPr>
+                <w:rFonts w:ascii="Times New Roman" w:hAnsi="Times New Roman" w:eastAsia="Times New Roman" w:cs="Times New Roman"/>
+                <w:i w:val="false"/>
+                <w:b w:val="false"/>
+                <w:u w:val="none"/>
+                <w:sz w:val="22"/>
+                <w:szCs w:val="22"/>
+                <w:color w:val="000000"/>
+              </w:rPr>
+              <w:t xml:space="preserve">0</w:t>
+            </w:r>
+          </w:p>
+        </w:tc>
+      </w:tr>
+      <w:tr>
+        <w:trPr>
+          <w:trHeight w:val="360" w:hRule="auto"/>
+        </w:trPr>
+        body4
+        <w:tc>
+          <w:tcPr>
+            <w:vMerge/>
+            <w:tcBorders>
+              <w:bottom w:val="single" w:sz="6" w:space="0" w:color="000000"/>
+              <w:top w:val="single" w:sz="6" w:space="0" w:color="000000"/>
+              <w:left w:val="none" w:sz="0" w:space="0" w:color="000000"/>
+              <w:right w:val="none" w:sz="0" w:space="0" w:color="000000"/>
+            </w:tcBorders>
+            <w:shd w:val="clear" w:color="auto" w:fill="FFFFFF"/>
+            <w:tcMar>
+              <w:top w:w="0" w:type="dxa"/>
+              <w:bottom w:w="0" w:type="dxa"/>
+              <w:left w:w="0" w:type="dxa"/>
+              <w:right w:w="0" w:type="dxa"/>
+            </w:tcMar>
+            <w:vAlign w:val="center"/>
+          </w:tcPr>
+          <w:p>
+            <w:pPr>
+              <w:jc w:val="center"/>
+              <w:pBdr>
+                <w:bottom w:val="none" w:sz="0" w:space="0" w:color="000000"/>
+                <w:top w:val="none" w:sz="0" w:space="0" w:color="000000"/>
+                <w:left w:val="none" w:sz="0" w:space="0" w:color="000000"/>
+                <w:right w:val="none" w:sz="0" w:space="0" w:color="000000"/>
+              </w:pBdr>
+              <w:spacing w:after="100" w:before="100" w:line="288"/>
+              <w:ind w:left="100" w:right="100" w:firstLine="0" w:firstLineChars="0"/>
+              <w:rPr>
+                <w:rFonts w:ascii="Times New Roman" w:hAnsi="Times New Roman" w:eastAsia="Times New Roman" w:cs="Times New Roman"/>
+                <w:i w:val="false"/>
+                <w:b w:val="false"/>
+                <w:u w:val="none"/>
+                <w:sz w:val="22"/>
+                <w:szCs w:val="22"/>
+                <w:color w:val="000000"/>
+              </w:rPr>
+            </w:pPr>
+          </w:p>
+        </w:tc>
+        <w:tc>
+          <w:tcPr>
+            <w:tcBorders>
+              <w:bottom w:val="single" w:sz="6" w:space="0" w:color="000000"/>
+              <w:top w:val="none" w:sz="0" w:space="0" w:color="000000"/>
+              <w:left w:val="none" w:sz="0" w:space="0" w:color="000000"/>
+              <w:right w:val="none" w:sz="0" w:space="0" w:color="000000"/>
+            </w:tcBorders>
+            <w:shd w:val="clear" w:color="auto" w:fill="FFFFFF"/>
+            <w:tcMar>
+              <w:top w:w="0" w:type="dxa"/>
+              <w:bottom w:w="0" w:type="dxa"/>
+              <w:left w:w="0" w:type="dxa"/>
+              <w:right w:w="0" w:type="dxa"/>
+            </w:tcMar>
+            <w:vAlign w:val="center"/>
+          </w:tcPr>
+          <w:p>
+            <w:pPr>
+              <w:jc w:val="center"/>
+              <w:pBdr>
+                <w:bottom w:val="none" w:sz="0" w:space="0" w:color="000000"/>
+                <w:top w:val="none" w:sz="0" w:space="0" w:color="000000"/>
+                <w:left w:val="none" w:sz="0" w:space="0" w:color="000000"/>
+                <w:right w:val="none" w:sz="0" w:space="0" w:color="000000"/>
+              </w:pBdr>
+              <w:spacing w:after="100" w:before="100" w:line="288"/>
+              <w:ind w:left="100" w:right="100" w:firstLine="0" w:firstLineChars="0"/>
+              <w:rPr>
+                <w:rFonts w:ascii="Times New Roman" w:hAnsi="Times New Roman" w:eastAsia="Times New Roman" w:cs="Times New Roman"/>
+                <w:i w:val="false"/>
+                <w:b w:val="false"/>
+                <w:u w:val="none"/>
+                <w:sz w:val="22"/>
+                <w:szCs w:val="22"/>
+                <w:color w:val="000000"/>
+              </w:rPr>
+            </w:pPr>
+            <w:r xmlns:w="http://schemas.openxmlformats.org/wordprocessingml/2006/main" xmlns:wp="http://schemas.openxmlformats.org/drawingml/2006/wordprocessingDrawing" xmlns:r="http://schemas.openxmlformats.org/officeDocument/2006/relationships" xmlns:w14="http://schemas.microsoft.com/office/word/2010/wordml">
+              <w:rPr>
+                <w:rFonts w:ascii="Times New Roman" w:hAnsi="Times New Roman" w:eastAsia="Times New Roman" w:cs="Times New Roman"/>
+                <w:i w:val="false"/>
+                <w:b w:val="false"/>
+                <w:u w:val="none"/>
+                <w:sz w:val="22"/>
+                <w:szCs w:val="22"/>
+                <w:color w:val="000000"/>
+              </w:rPr>
+              <w:t xml:space="preserve">LLM-Corrected</w:t>
+            </w:r>
+          </w:p>
+        </w:tc>
+        <w:tc>
+          <w:tcPr>
+            <w:tcBorders>
+              <w:bottom w:val="single" w:sz="6" w:space="0" w:color="000000"/>
+              <w:top w:val="none" w:sz="0" w:space="0" w:color="000000"/>
+              <w:left w:val="none" w:sz="0" w:space="0" w:color="000000"/>
+              <w:right w:val="none" w:sz="0" w:space="0" w:color="000000"/>
+            </w:tcBorders>
+            <w:shd w:val="clear" w:color="auto" w:fill="FFFFFF"/>
+            <w:tcMar>
+              <w:top w:w="0" w:type="dxa"/>
+              <w:bottom w:w="0" w:type="dxa"/>
+              <w:left w:w="0" w:type="dxa"/>
+              <w:right w:w="0" w:type="dxa"/>
+            </w:tcMar>
+            <w:vAlign w:val="center"/>
+          </w:tcPr>
+          <w:p>
+            <w:pPr>
+              <w:jc w:val="center"/>
+              <w:pBdr>
+                <w:bottom w:val="none" w:sz="0" w:space="0" w:color="000000"/>
+                <w:top w:val="none" w:sz="0" w:space="0" w:color="000000"/>
+                <w:left w:val="none" w:sz="0" w:space="0" w:color="000000"/>
+                <w:right w:val="none" w:sz="0" w:space="0" w:color="000000"/>
+              </w:pBdr>
+              <w:spacing w:after="100" w:before="100" w:line="288"/>
+              <w:ind w:left="100" w:right="100" w:firstLine="0" w:firstLineChars="0"/>
+              <w:rPr>
+                <w:rFonts w:ascii="Times New Roman" w:hAnsi="Times New Roman" w:eastAsia="Times New Roman" w:cs="Times New Roman"/>
+                <w:i w:val="false"/>
+                <w:b w:val="false"/>
+                <w:u w:val="none"/>
+                <w:sz w:val="22"/>
+                <w:szCs w:val="22"/>
+                <w:color w:val="000000"/>
+              </w:rPr>
+            </w:pPr>
+            <w:r xmlns:w="http://schemas.openxmlformats.org/wordprocessingml/2006/main" xmlns:wp="http://schemas.openxmlformats.org/drawingml/2006/wordprocessingDrawing" xmlns:r="http://schemas.openxmlformats.org/officeDocument/2006/relationships" xmlns:w14="http://schemas.microsoft.com/office/word/2010/wordml">
+              <w:rPr>
+                <w:rFonts w:ascii="Times New Roman" w:hAnsi="Times New Roman" w:eastAsia="Times New Roman" w:cs="Times New Roman"/>
+                <w:i w:val="false"/>
+                <w:b w:val="false"/>
+                <w:u w:val="none"/>
+                <w:sz w:val="22"/>
+                <w:szCs w:val="22"/>
+                <w:color w:val="000000"/>
+              </w:rPr>
+              <w:t xml:space="preserve">The years-of-experience single effect was not significant (β = 0.001, 95% CI = [-0.07, 0.07], p = .976), indicating that the data do not provide sufficient evidence to reject the null hypothesis of no effect.</w:t>
+            </w:r>
+          </w:p>
+        </w:tc>
+        <w:tc>
+          <w:tcPr>
+            <w:tcBorders>
+              <w:bottom w:val="single" w:sz="6" w:space="0" w:color="000000"/>
+              <w:top w:val="none" w:sz="0" w:space="0" w:color="000000"/>
+              <w:left w:val="none" w:sz="0" w:space="0" w:color="000000"/>
+              <w:right w:val="none" w:sz="0" w:space="0" w:color="000000"/>
+            </w:tcBorders>
+            <w:shd w:val="clear" w:color="auto" w:fill="FFFFFF"/>
+            <w:tcMar>
+              <w:top w:w="0" w:type="dxa"/>
+              <w:bottom w:w="0" w:type="dxa"/>
+              <w:left w:w="0" w:type="dxa"/>
+              <w:right w:w="0" w:type="dxa"/>
+            </w:tcMar>
+            <w:vAlign w:val="center"/>
+          </w:tcPr>
+          <w:p>
+            <w:pPr>
+              <w:jc w:val="center"/>
+              <w:pBdr>
+                <w:bottom w:val="none" w:sz="0" w:space="0" w:color="000000"/>
+                <w:top w:val="none" w:sz="0" w:space="0" w:color="000000"/>
+                <w:left w:val="none" w:sz="0" w:space="0" w:color="000000"/>
+                <w:right w:val="none" w:sz="0" w:space="0" w:color="000000"/>
+              </w:pBdr>
+              <w:spacing w:after="100" w:before="100" w:line="480"/>
+              <w:ind w:left="100" w:right="100" w:firstLine="0" w:firstLineChars="0"/>
+              <w:rPr>
+                <w:rFonts w:ascii="Times New Roman" w:hAnsi="Times New Roman" w:eastAsia="Times New Roman" w:cs="Times New Roman"/>
+                <w:i w:val="false"/>
+                <w:b w:val="false"/>
+                <w:u w:val="none"/>
+                <w:sz w:val="22"/>
+                <w:szCs w:val="22"/>
+                <w:color w:val="000000"/>
+              </w:rPr>
+            </w:pPr>
+            <w:r xmlns:w="http://schemas.openxmlformats.org/wordprocessingml/2006/main" xmlns:wp="http://schemas.openxmlformats.org/drawingml/2006/wordprocessingDrawing" xmlns:r="http://schemas.openxmlformats.org/officeDocument/2006/relationships" xmlns:w14="http://schemas.microsoft.com/office/word/2010/wordml">
+              <w:rPr>
+                <w:rFonts w:ascii="Times New Roman" w:hAnsi="Times New Roman" w:eastAsia="Times New Roman" w:cs="Times New Roman"/>
+                <w:i w:val="false"/>
+                <w:b w:val="false"/>
+                <w:u w:val="none"/>
+                <w:sz w:val="22"/>
+                <w:szCs w:val="22"/>
+                <w:color w:val="000000"/>
+              </w:rPr>
+              <w:t xml:space="preserve">0</w:t>
+            </w:r>
+          </w:p>
+        </w:tc>
+      </w:tr>
+    </w:tbl>
+    <w:bookmarkEnd w:id="54"/>
+    <w:p>
+      <w:pPr>
+        <w:pStyle w:val="FigureNote"/>
+      </w:pPr>
+      <w:r>
+        <w:rPr>
+          <w:i/>
+          <w:iCs/>
+        </w:rPr>
+        <w:t xml:space="preserve">Note</w:t>
+      </w:r>
+      <w:r>
+        <w:t xml:space="preserve">. Table of original and LLM-corrected statements that were classified as incorrect. In the examples</w:t>
+      </w:r>
+      <w:r>
+        <w:t xml:space="preserve"> </w:t>
+      </w:r>
+      <w:r>
+        <w:t xml:space="preserve">‘0’</w:t>
+      </w:r>
+      <w:r>
+        <w:t xml:space="preserve"> </w:t>
+      </w:r>
+      <w:r>
+        <w:t xml:space="preserve">refers to correct and</w:t>
+      </w:r>
+      <w:r>
+        <w:t xml:space="preserve"> </w:t>
+      </w:r>
+      <w:r>
+        <w:t xml:space="preserve">‘1’</w:t>
+      </w:r>
+      <w:r>
+        <w:t xml:space="preserve"> </w:t>
+      </w:r>
+      <w:r>
+        <w:t xml:space="preserve">to incorrect.</w:t>
+      </w:r>
+    </w:p>
+    <w:bookmarkEnd w:id="55"/>
+    <w:bookmarkEnd w:id="56"/>
+    <w:bookmarkStart w:id="62" w:name="discussion"/>
+    <w:p>
+      <w:pPr>
+        <w:pStyle w:val="Heading1"/>
+      </w:pPr>
+      <w:r>
+        <w:t xml:space="preserve">4 Discussion</w:t>
+      </w:r>
+    </w:p>
+    <w:bookmarkStart w:id="57" w:name="summary-of-findings"/>
+    <w:p>
+      <w:pPr>
+        <w:pStyle w:val="Heading2"/>
+      </w:pPr>
+      <w:r>
+        <w:t xml:space="preserve">4.1 Summary of Findings</w:t>
+      </w:r>
+    </w:p>
+    <w:bookmarkEnd w:id="57"/>
+    <w:bookmarkStart w:id="58" w:name="strengths-of-the-approach"/>
+    <w:p>
+      <w:pPr>
+        <w:pStyle w:val="Heading2"/>
+      </w:pPr>
+      <w:r>
+        <w:t xml:space="preserve">4.2 Strengths of the Approach</w:t>
+      </w:r>
+    </w:p>
+    <w:bookmarkEnd w:id="58"/>
+    <w:bookmarkStart w:id="59" w:name="limitations-and-challenges"/>
+    <w:p>
+      <w:pPr>
+        <w:pStyle w:val="Heading2"/>
+      </w:pPr>
+      <w:r>
+        <w:t xml:space="preserve">4.3 Limitations and Challenges</w:t>
+      </w:r>
+    </w:p>
+    <w:bookmarkEnd w:id="59"/>
+    <w:bookmarkStart w:id="60" w:name="implication-of-the-tool"/>
+    <w:p>
+      <w:pPr>
+        <w:pStyle w:val="Heading2"/>
+      </w:pPr>
+      <w:r>
+        <w:t xml:space="preserve">4.4 Implication of the Tool</w:t>
+      </w:r>
+    </w:p>
+    <w:bookmarkEnd w:id="60"/>
+    <w:bookmarkStart w:id="61" w:name="future-directions-and-improvements"/>
+    <w:p>
+      <w:pPr>
+        <w:pStyle w:val="Heading2"/>
+      </w:pPr>
+      <w:r>
+        <w:t xml:space="preserve">4.5 Future Directions and Improvements</w:t>
+      </w:r>
+    </w:p>
+    <w:bookmarkEnd w:id="61"/>
+    <w:bookmarkEnd w:id="62"/>
+    <w:bookmarkStart w:id="63" w:name="conclusion"/>
+    <w:p>
+      <w:pPr>
+        <w:pStyle w:val="Heading1"/>
+      </w:pPr>
+      <w:r>
+        <w:t xml:space="preserve">5 Conclusion</w:t>
+      </w:r>
+    </w:p>
+    <w:bookmarkEnd w:id="63"/>
+    <w:bookmarkStart w:id="117" w:name="references"/>
+    <w:p>
+      <w:pPr>
+        <w:pStyle w:val="Heading1"/>
+      </w:pPr>
+      <w:r>
+        <w:t xml:space="preserve">References</w:t>
+      </w:r>
+    </w:p>
+    <w:bookmarkStart w:id="116" w:name="refs"/>
+    <w:bookmarkStart w:id="65" w:name="ref-aczel_etal18"/>
+    <w:p>
+      <w:pPr>
+        <w:pStyle w:val="Bibliography"/>
+      </w:pPr>
+      <w:r>
+        <w:t xml:space="preserve">Aczel, B., Palfi, B., Szollosi, A., Kovacs, M., Szaszi, B., Szecsi, P., Zrubka, M., Gronau, Q. F., Van Den Bergh, D., &amp; Wagenmakers, E.-J. (2018). Quantifying</w:t>
+      </w:r>
+      <w:r>
+        <w:t xml:space="preserve"> </w:t>
+      </w:r>
+      <w:r>
+        <w:t xml:space="preserve">Support</w:t>
+      </w:r>
+      <w:r>
+        <w:t xml:space="preserve"> </w:t>
+      </w:r>
+      <w:r>
+        <w:t xml:space="preserve">for the</w:t>
+      </w:r>
+      <w:r>
+        <w:t xml:space="preserve"> </w:t>
+      </w:r>
+      <w:r>
+        <w:t xml:space="preserve">Null Hypothesis</w:t>
+      </w:r>
+      <w:r>
+        <w:t xml:space="preserve"> </w:t>
+      </w:r>
+      <w:r>
+        <w:t xml:space="preserve">in</w:t>
+      </w:r>
+      <w:r>
+        <w:t xml:space="preserve"> </w:t>
+      </w:r>
+      <w:r>
+        <w:t xml:space="preserve">Psychology</w:t>
+      </w:r>
+      <w:r>
+        <w:t xml:space="preserve">:</w:t>
+      </w:r>
+      <w:r>
+        <w:t xml:space="preserve"> </w:t>
+      </w:r>
+      <w:r>
+        <w:t xml:space="preserve">An Empirical Investigation</w:t>
       </w:r>
       <w:r>
         <w:t xml:space="preserve">.</w:t>
       </w:r>
-    </w:p>
-    <w:bookmarkEnd w:id="53"/>
-    <w:bookmarkEnd w:id="54"/>
-    <w:bookmarkStart w:id="60" w:name="discussion"/>
-    <w:p>
-      <w:pPr>
-        <w:pStyle w:val="Heading1"/>
-      </w:pPr>
-      <w:r>
-        <w:t xml:space="preserve">4 Discussion</w:t>
-      </w:r>
-    </w:p>
-    <w:bookmarkStart w:id="55" w:name="summary-of-findings"/>
-    <w:p>
-      <w:pPr>
-        <w:pStyle w:val="Heading2"/>
-      </w:pPr>
-      <w:r>
-        <w:t xml:space="preserve">4.1 Summary of Findings</w:t>
-      </w:r>
-    </w:p>
-    <w:bookmarkEnd w:id="55"/>
-    <w:bookmarkStart w:id="56" w:name="strengths-of-the-approach"/>
-    <w:p>
-      <w:pPr>
-        <w:pStyle w:val="Heading2"/>
-      </w:pPr>
-      <w:r>
-        <w:t xml:space="preserve">4.2 Strengths of the Approach</w:t>
-      </w:r>
-    </w:p>
-    <w:bookmarkEnd w:id="56"/>
-    <w:bookmarkStart w:id="57" w:name="limitations-and-challenges"/>
-    <w:p>
-      <w:pPr>
-        <w:pStyle w:val="Heading2"/>
-      </w:pPr>
-      <w:r>
-        <w:t xml:space="preserve">4.3 Limitations and Challenges</w:t>
-      </w:r>
-    </w:p>
-    <w:bookmarkEnd w:id="57"/>
-    <w:bookmarkStart w:id="58" w:name="implication-of-the-tool"/>
-    <w:p>
-      <w:pPr>
-        <w:pStyle w:val="Heading2"/>
-      </w:pPr>
-      <w:r>
-        <w:t xml:space="preserve">4.4 Implication of the Tool</w:t>
-      </w:r>
-    </w:p>
-    <w:bookmarkEnd w:id="58"/>
-    <w:bookmarkStart w:id="59" w:name="future-directions-and-improvements"/>
-    <w:p>
-      <w:pPr>
-        <w:pStyle w:val="Heading2"/>
-      </w:pPr>
-      <w:r>
-        <w:t xml:space="preserve">4.5 Future Directions and Improvements</w:t>
-      </w:r>
-    </w:p>
-    <w:bookmarkEnd w:id="59"/>
-    <w:bookmarkEnd w:id="60"/>
-    <w:bookmarkStart w:id="61" w:name="conclusion"/>
-    <w:p>
-      <w:pPr>
-        <w:pStyle w:val="Heading1"/>
-      </w:pPr>
-      <w:r>
-        <w:t xml:space="preserve">5 Conclusion</w:t>
-      </w:r>
-    </w:p>
-    <w:bookmarkEnd w:id="61"/>
-    <w:bookmarkStart w:id="115" w:name="references"/>
-    <w:p>
-      <w:pPr>
-        <w:pStyle w:val="Heading1"/>
-      </w:pPr>
-      <w:r>
-        <w:t xml:space="preserve">References</w:t>
-      </w:r>
-    </w:p>
-    <w:bookmarkStart w:id="114" w:name="refs"/>
-    <w:bookmarkStart w:id="63" w:name="ref-aczel_etal18"/>
-    <w:p>
-      <w:pPr>
-        <w:pStyle w:val="Bibliography"/>
-      </w:pPr>
-      <w:r>
-        <w:t xml:space="preserve">Aczel, B., Palfi, B., Szollosi, A., Kovacs, M., Szaszi, B., Szecsi, P., Zrubka, M., Gronau, Q. F., Van Den Bergh, D., &amp; Wagenmakers, E.-J. (2018). Quantifying</w:t>
-      </w:r>
-      <w:r>
-        <w:t xml:space="preserve"> </w:t>
-      </w:r>
-      <w:r>
-        <w:t xml:space="preserve">Support</w:t>
-      </w:r>
-      <w:r>
-        <w:t xml:space="preserve"> </w:t>
-      </w:r>
-      <w:r>
-        <w:t xml:space="preserve">for the</w:t>
-      </w:r>
-      <w:r>
-        <w:t xml:space="preserve"> </w:t>
-      </w:r>
-      <w:r>
-        <w:t xml:space="preserve">Null Hypothesis</w:t>
-      </w:r>
-      <w:r>
-        <w:t xml:space="preserve"> </w:t>
-      </w:r>
-      <w:r>
-        <w:t xml:space="preserve">in</w:t>
-      </w:r>
-      <w:r>
-        <w:t xml:space="preserve"> </w:t>
-      </w:r>
-      <w:r>
-        <w:t xml:space="preserve">Psychology</w:t>
-      </w:r>
-      <w:r>
-        <w:t xml:space="preserve">:</w:t>
-      </w:r>
-      <w:r>
-        <w:t xml:space="preserve"> </w:t>
-      </w:r>
-      <w:r>
-        <w:t xml:space="preserve">An Empirical Investigation</w:t>
-      </w:r>
-      <w:r>
-        <w:t xml:space="preserve">.</w:t>
-      </w:r>
       <w:r>
         <w:t xml:space="preserve"> </w:t>
       </w:r>
@@ -5510,7 +7693,7 @@
       <w:r>
         <w:t xml:space="preserve"> </w:t>
       </w:r>
-      <w:hyperlink r:id="rId62">
+      <w:hyperlink r:id="rId64">
         <w:r>
           <w:rPr>
             <w:rStyle w:val="Hyperlink"/>
@@ -5519,8 +7702,8 @@
         </w:r>
       </w:hyperlink>
     </w:p>
-    <w:bookmarkEnd w:id="63"/>
-    <w:bookmarkStart w:id="65" w:name="ref-amrhein_etal19"/>
+    <w:bookmarkEnd w:id="65"/>
+    <w:bookmarkStart w:id="67" w:name="ref-amrhein_etal19"/>
     <w:p>
       <w:pPr>
         <w:pStyle w:val="Bibliography"/>
@@ -5557,7 +7740,7 @@
       <w:r>
         <w:t xml:space="preserve"> </w:t>
       </w:r>
-      <w:hyperlink r:id="rId64">
+      <w:hyperlink r:id="rId66">
         <w:r>
           <w:rPr>
             <w:rStyle w:val="Hyperlink"/>
@@ -5566,8 +7749,8 @@
         </w:r>
       </w:hyperlink>
     </w:p>
-    <w:bookmarkEnd w:id="65"/>
-    <w:bookmarkStart w:id="67" w:name="ref-R-papaja"/>
+    <w:bookmarkEnd w:id="67"/>
+    <w:bookmarkStart w:id="69" w:name="ref-R-papaja"/>
     <w:p>
       <w:pPr>
         <w:pStyle w:val="Bibliography"/>
@@ -5671,7 +7854,7 @@
       <w:r>
         <w:t xml:space="preserve"> </w:t>
       </w:r>
-      <w:hyperlink r:id="rId66">
+      <w:hyperlink r:id="rId68">
         <w:r>
           <w:rPr>
             <w:rStyle w:val="Hyperlink"/>
@@ -5680,8 +7863,8 @@
         </w:r>
       </w:hyperlink>
     </w:p>
-    <w:bookmarkEnd w:id="67"/>
-    <w:bookmarkStart w:id="69" w:name="ref-beltagy_etal19"/>
+    <w:bookmarkEnd w:id="69"/>
+    <w:bookmarkStart w:id="71" w:name="ref-beltagy_etal19"/>
     <w:p>
       <w:pPr>
         <w:pStyle w:val="Bibliography"/>
@@ -5754,7 +7937,7 @@
       <w:r>
         <w:t xml:space="preserve"> </w:t>
       </w:r>
-      <w:hyperlink r:id="rId68">
+      <w:hyperlink r:id="rId70">
         <w:r>
           <w:rPr>
             <w:rStyle w:val="Hyperlink"/>
@@ -5763,8 +7946,8 @@
         </w:r>
       </w:hyperlink>
     </w:p>
-    <w:bookmarkEnd w:id="69"/>
-    <w:bookmarkStart w:id="70" w:name="ref-cummin_hussey24"/>
+    <w:bookmarkEnd w:id="71"/>
+    <w:bookmarkStart w:id="72" w:name="ref-cummin_hussey24"/>
     <w:p>
       <w:pPr>
         <w:pStyle w:val="Bibliography"/>
@@ -5842,8 +8025,8 @@
         <w:t xml:space="preserve"> Available at https://regcheck.app/.</w:t>
       </w:r>
     </w:p>
-    <w:bookmarkEnd w:id="70"/>
-    <w:bookmarkStart w:id="71" w:name="ref-R-papercheck"/>
+    <w:bookmarkEnd w:id="72"/>
+    <w:bookmarkStart w:id="73" w:name="ref-R-papercheck"/>
     <w:p>
       <w:pPr>
         <w:pStyle w:val="Bibliography"/>
@@ -5896,8 +8079,8 @@
         <w:t xml:space="preserve">[Manual].</w:t>
       </w:r>
     </w:p>
-    <w:bookmarkEnd w:id="71"/>
-    <w:bookmarkStart w:id="73" w:name="ref-devlin_etal19"/>
+    <w:bookmarkEnd w:id="73"/>
+    <w:bookmarkStart w:id="75" w:name="ref-devlin_etal19"/>
     <w:p>
       <w:pPr>
         <w:pStyle w:val="Bibliography"/>
@@ -6005,7 +8188,7 @@
       <w:r>
         <w:t xml:space="preserve"> </w:t>
       </w:r>
-      <w:hyperlink r:id="rId72">
+      <w:hyperlink r:id="rId74">
         <w:r>
           <w:rPr>
             <w:rStyle w:val="Hyperlink"/>
@@ -6014,8 +8197,8 @@
         </w:r>
       </w:hyperlink>
     </w:p>
-    <w:bookmarkEnd w:id="73"/>
-    <w:bookmarkStart w:id="75" w:name="ref-edwards_etal63"/>
+    <w:bookmarkEnd w:id="75"/>
+    <w:bookmarkStart w:id="77" w:name="ref-edwards_etal63"/>
     <w:p>
       <w:pPr>
         <w:pStyle w:val="Bibliography"/>
@@ -6052,7 +8235,7 @@
       <w:r>
         <w:t xml:space="preserve"> </w:t>
       </w:r>
-      <w:hyperlink r:id="rId74">
+      <w:hyperlink r:id="rId76">
         <w:r>
           <w:rPr>
             <w:rStyle w:val="Hyperlink"/>
@@ -6061,8 +8244,8 @@
         </w:r>
       </w:hyperlink>
     </w:p>
-    <w:bookmarkEnd w:id="75"/>
-    <w:bookmarkStart w:id="77" w:name="ref-R-flextable"/>
+    <w:bookmarkEnd w:id="77"/>
+    <w:bookmarkStart w:id="79" w:name="ref-R-flextable"/>
     <w:p>
       <w:pPr>
         <w:pStyle w:val="Bibliography"/>
@@ -6117,7 +8300,7 @@
       <w:r>
         <w:t xml:space="preserve"> </w:t>
       </w:r>
-      <w:hyperlink r:id="rId76">
+      <w:hyperlink r:id="rId78">
         <w:r>
           <w:rPr>
             <w:rStyle w:val="Hyperlink"/>
@@ -6126,8 +8309,8 @@
         </w:r>
       </w:hyperlink>
     </w:p>
-    <w:bookmarkEnd w:id="77"/>
-    <w:bookmarkStart w:id="79" w:name="ref-goodman08"/>
+    <w:bookmarkEnd w:id="79"/>
+    <w:bookmarkStart w:id="81" w:name="ref-goodman08"/>
     <w:p>
       <w:pPr>
         <w:pStyle w:val="Bibliography"/>
@@ -6182,7 +8365,7 @@
       <w:r>
         <w:t xml:space="preserve"> </w:t>
       </w:r>
-      <w:hyperlink r:id="rId78">
+      <w:hyperlink r:id="rId80">
         <w:r>
           <w:rPr>
             <w:rStyle w:val="Hyperlink"/>
@@ -6191,8 +8374,8 @@
         </w:r>
       </w:hyperlink>
     </w:p>
-    <w:bookmarkEnd w:id="79"/>
-    <w:bookmarkStart w:id="81" w:name="ref-greenland_etal16"/>
+    <w:bookmarkEnd w:id="81"/>
+    <w:bookmarkStart w:id="83" w:name="ref-greenland_etal16"/>
     <w:p>
       <w:pPr>
         <w:pStyle w:val="Bibliography"/>
@@ -6241,7 +8424,7 @@
       <w:r>
         <w:t xml:space="preserve"> </w:t>
       </w:r>
-      <w:hyperlink r:id="rId80">
+      <w:hyperlink r:id="rId82">
         <w:r>
           <w:rPr>
             <w:rStyle w:val="Hyperlink"/>
@@ -6250,8 +8433,8 @@
         </w:r>
       </w:hyperlink>
     </w:p>
-    <w:bookmarkEnd w:id="81"/>
-    <w:bookmarkStart w:id="83" w:name="ref-gu_etal22"/>
+    <w:bookmarkEnd w:id="83"/>
+    <w:bookmarkStart w:id="85" w:name="ref-gu_etal22"/>
     <w:p>
       <w:pPr>
         <w:pStyle w:val="Bibliography"/>
@@ -6306,7 +8489,7 @@
       <w:r>
         <w:t xml:space="preserve"> </w:t>
       </w:r>
-      <w:hyperlink r:id="rId82">
+      <w:hyperlink r:id="rId84">
         <w:r>
           <w:rPr>
             <w:rStyle w:val="Hyperlink"/>
@@ -6315,8 +8498,8 @@
         </w:r>
       </w:hyperlink>
     </w:p>
-    <w:bookmarkEnd w:id="83"/>
-    <w:bookmarkStart w:id="85" w:name="ref-heathers_etal18"/>
+    <w:bookmarkEnd w:id="85"/>
+    <w:bookmarkStart w:id="87" w:name="ref-heathers_etal18"/>
     <w:p>
       <w:pPr>
         <w:pStyle w:val="Bibliography"/>
@@ -6410,7 +8593,7 @@
       <w:r>
         <w:t xml:space="preserve"> </w:t>
       </w:r>
-      <w:hyperlink r:id="rId84">
+      <w:hyperlink r:id="rId86">
         <w:r>
           <w:rPr>
             <w:rStyle w:val="Hyperlink"/>
@@ -6419,8 +8602,8 @@
         </w:r>
       </w:hyperlink>
     </w:p>
-    <w:bookmarkEnd w:id="85"/>
-    <w:bookmarkStart w:id="87" w:name="ref-hoekstra_etal06"/>
+    <w:bookmarkEnd w:id="87"/>
+    <w:bookmarkStart w:id="89" w:name="ref-hoekstra_etal06"/>
     <w:p>
       <w:pPr>
         <w:pStyle w:val="Bibliography"/>
@@ -6469,7 +8652,7 @@
       <w:r>
         <w:t xml:space="preserve"> </w:t>
       </w:r>
-      <w:hyperlink r:id="rId86">
+      <w:hyperlink r:id="rId88">
         <w:r>
           <w:rPr>
             <w:rStyle w:val="Hyperlink"/>
@@ -6478,8 +8661,8 @@
         </w:r>
       </w:hyperlink>
     </w:p>
-    <w:bookmarkEnd w:id="87"/>
-    <w:bookmarkStart w:id="89" w:name="ref-isager_fitzgerald24"/>
+    <w:bookmarkEnd w:id="89"/>
+    <w:bookmarkStart w:id="91" w:name="ref-isager_fitzgerald24"/>
     <w:p>
       <w:pPr>
         <w:pStyle w:val="Bibliography"/>
@@ -6559,7 +8742,7 @@
       <w:r>
         <w:t xml:space="preserve"> </w:t>
       </w:r>
-      <w:hyperlink r:id="rId88">
+      <w:hyperlink r:id="rId90">
         <w:r>
           <w:rPr>
             <w:rStyle w:val="Hyperlink"/>
@@ -6568,8 +8751,8 @@
         </w:r>
       </w:hyperlink>
     </w:p>
-    <w:bookmarkEnd w:id="89"/>
-    <w:bookmarkStart w:id="91" w:name="ref-lakens21"/>
+    <w:bookmarkEnd w:id="91"/>
+    <w:bookmarkStart w:id="93" w:name="ref-lakens21"/>
     <w:p>
       <w:pPr>
         <w:pStyle w:val="Bibliography"/>
@@ -6665,7 +8848,7 @@
       <w:r>
         <w:t xml:space="preserve"> </w:t>
       </w:r>
-      <w:hyperlink r:id="rId90">
+      <w:hyperlink r:id="rId92">
         <w:r>
           <w:rPr>
             <w:rStyle w:val="Hyperlink"/>
@@ -6674,8 +8857,8 @@
         </w:r>
       </w:hyperlink>
     </w:p>
-    <w:bookmarkEnd w:id="91"/>
-    <w:bookmarkStart w:id="92" w:name="ref-lakens24a"/>
+    <w:bookmarkEnd w:id="93"/>
+    <w:bookmarkStart w:id="94" w:name="ref-lakens24a"/>
     <w:p>
       <w:pPr>
         <w:pStyle w:val="Bibliography"/>
@@ -6711,8 +8894,8 @@
         <w:t xml:space="preserve">.</w:t>
       </w:r>
     </w:p>
-    <w:bookmarkEnd w:id="92"/>
-    <w:bookmarkStart w:id="94" w:name="ref-lakens_etal18"/>
+    <w:bookmarkEnd w:id="94"/>
+    <w:bookmarkStart w:id="96" w:name="ref-lakens_etal18"/>
     <w:p>
       <w:pPr>
         <w:pStyle w:val="Bibliography"/>
@@ -6749,7 +8932,7 @@
       <w:r>
         <w:t xml:space="preserve"> </w:t>
       </w:r>
-      <w:hyperlink r:id="rId93">
+      <w:hyperlink r:id="rId95">
         <w:r>
           <w:rPr>
             <w:rStyle w:val="Hyperlink"/>
@@ -6758,8 +8941,8 @@
         </w:r>
       </w:hyperlink>
     </w:p>
-    <w:bookmarkEnd w:id="94"/>
-    <w:bookmarkStart w:id="96" w:name="ref-mcshane_etal19"/>
+    <w:bookmarkEnd w:id="96"/>
+    <w:bookmarkStart w:id="98" w:name="ref-mcshane_etal19"/>
     <w:p>
       <w:pPr>
         <w:pStyle w:val="Bibliography"/>
@@ -6805,7 +8988,7 @@
       <w:r>
         <w:t xml:space="preserve"> </w:t>
       </w:r>
-      <w:hyperlink r:id="rId95">
+      <w:hyperlink r:id="rId97">
         <w:r>
           <w:rPr>
             <w:rStyle w:val="Hyperlink"/>
@@ -6814,8 +8997,8 @@
         </w:r>
       </w:hyperlink>
     </w:p>
-    <w:bookmarkEnd w:id="96"/>
-    <w:bookmarkStart w:id="98" w:name="ref-murphy_etal25"/>
+    <w:bookmarkEnd w:id="98"/>
+    <w:bookmarkStart w:id="100" w:name="ref-murphy_etal25"/>
     <w:p>
       <w:pPr>
         <w:pStyle w:val="Bibliography"/>
@@ -6852,7 +9035,7 @@
       <w:r>
         <w:t xml:space="preserve"> </w:t>
       </w:r>
-      <w:hyperlink r:id="rId97">
+      <w:hyperlink r:id="rId99">
         <w:r>
           <w:rPr>
             <w:rStyle w:val="Hyperlink"/>
@@ -6861,8 +9044,8 @@
         </w:r>
       </w:hyperlink>
     </w:p>
-    <w:bookmarkEnd w:id="98"/>
-    <w:bookmarkStart w:id="99" w:name="ref-nuijten_epskamp24"/>
+    <w:bookmarkEnd w:id="100"/>
+    <w:bookmarkStart w:id="101" w:name="ref-nuijten_epskamp24"/>
     <w:p>
       <w:pPr>
         <w:pStyle w:val="Bibliography"/>
@@ -6940,8 +9123,8 @@
         <w:t xml:space="preserve"> Web implementation at https://statcheck.io.</w:t>
       </w:r>
     </w:p>
-    <w:bookmarkEnd w:id="99"/>
-    <w:bookmarkStart w:id="100" w:name="ref-python"/>
+    <w:bookmarkEnd w:id="101"/>
+    <w:bookmarkStart w:id="102" w:name="ref-python"/>
     <w:p>
       <w:pPr>
         <w:pStyle w:val="Bibliography"/>
@@ -6966,8 +9149,8 @@
         <w:t xml:space="preserve">[Manual]. Python Software Foundation.</w:t>
       </w:r>
     </w:p>
-    <w:bookmarkEnd w:id="100"/>
-    <w:bookmarkStart w:id="102" w:name="ref-R-showtext"/>
+    <w:bookmarkEnd w:id="102"/>
+    <w:bookmarkStart w:id="104" w:name="ref-R-showtext"/>
     <w:p>
       <w:pPr>
         <w:pStyle w:val="Bibliography"/>
@@ -7050,7 +9233,7 @@
       <w:r>
         <w:t xml:space="preserve"> </w:t>
       </w:r>
-      <w:hyperlink r:id="rId101">
+      <w:hyperlink r:id="rId103">
         <w:r>
           <w:rPr>
             <w:rStyle w:val="Hyperlink"/>
@@ -7059,8 +9242,8 @@
         </w:r>
       </w:hyperlink>
     </w:p>
-    <w:bookmarkEnd w:id="102"/>
-    <w:bookmarkStart w:id="104" w:name="ref-schervish96"/>
+    <w:bookmarkEnd w:id="104"/>
+    <w:bookmarkStart w:id="106" w:name="ref-schervish96"/>
     <w:p>
       <w:pPr>
         <w:pStyle w:val="Bibliography"/>
@@ -7149,7 +9332,7 @@
       <w:r>
         <w:t xml:space="preserve"> </w:t>
       </w:r>
-      <w:hyperlink r:id="rId103">
+      <w:hyperlink r:id="rId105">
         <w:r>
           <w:rPr>
             <w:rStyle w:val="Hyperlink"/>
@@ -7158,8 +9341,8 @@
         </w:r>
       </w:hyperlink>
     </w:p>
-    <w:bookmarkEnd w:id="104"/>
-    <w:bookmarkStart w:id="105" w:name="ref-stillman19"/>
+    <w:bookmarkEnd w:id="106"/>
+    <w:bookmarkStart w:id="107" w:name="ref-stillman19"/>
     <w:p>
       <w:pPr>
         <w:pStyle w:val="Bibliography"/>
@@ -7209,8 +9392,8 @@
         <w:t xml:space="preserve">. https://www.zotero.org/blog/retracted-item-notifications/.</w:t>
       </w:r>
     </w:p>
-    <w:bookmarkEnd w:id="105"/>
-    <w:bookmarkStart w:id="106" w:name="ref-rcoreteam25"/>
+    <w:bookmarkEnd w:id="107"/>
+    <w:bookmarkStart w:id="108" w:name="ref-rcoreteam25"/>
     <w:p>
       <w:pPr>
         <w:pStyle w:val="Bibliography"/>
@@ -7305,8 +9488,8 @@
         <w:t xml:space="preserve">[Manual]. R Foundation for Statistical Computing.</w:t>
       </w:r>
     </w:p>
-    <w:bookmarkEnd w:id="106"/>
-    <w:bookmarkStart w:id="108" w:name="ref-wagenmakers07"/>
+    <w:bookmarkEnd w:id="108"/>
+    <w:bookmarkStart w:id="110" w:name="ref-wagenmakers07"/>
     <w:p>
       <w:pPr>
         <w:pStyle w:val="Bibliography"/>
@@ -7359,7 +9542,7 @@
       <w:r>
         <w:t xml:space="preserve"> </w:t>
       </w:r>
-      <w:hyperlink r:id="rId107">
+      <w:hyperlink r:id="rId109">
         <w:r>
           <w:rPr>
             <w:rStyle w:val="Hyperlink"/>
@@ -7368,8 +9551,8 @@
         </w:r>
       </w:hyperlink>
     </w:p>
-    <w:bookmarkEnd w:id="108"/>
-    <w:bookmarkStart w:id="110" w:name="ref-R-tidyverse"/>
+    <w:bookmarkEnd w:id="110"/>
+    <w:bookmarkStart w:id="112" w:name="ref-R-tidyverse"/>
     <w:p>
       <w:pPr>
         <w:pStyle w:val="Bibliography"/>
@@ -7415,7 +9598,7 @@
       <w:r>
         <w:t xml:space="preserve"> </w:t>
       </w:r>
-      <w:hyperlink r:id="rId109">
+      <w:hyperlink r:id="rId111">
         <w:r>
           <w:rPr>
             <w:rStyle w:val="Hyperlink"/>
@@ -7424,8 +9607,8 @@
         </w:r>
       </w:hyperlink>
     </w:p>
-    <w:bookmarkEnd w:id="110"/>
-    <w:bookmarkStart w:id="112" w:name="ref-R-readxl"/>
+    <w:bookmarkEnd w:id="112"/>
+    <w:bookmarkStart w:id="114" w:name="ref-R-readxl"/>
     <w:p>
       <w:pPr>
         <w:pStyle w:val="Bibliography"/>
@@ -7480,7 +9663,7 @@
       <w:r>
         <w:t xml:space="preserve"> </w:t>
       </w:r>
-      <w:hyperlink r:id="rId111">
+      <w:hyperlink r:id="rId113">
         <w:r>
           <w:rPr>
             <w:rStyle w:val="Hyperlink"/>
@@ -7489,8 +9672,8 @@
         </w:r>
       </w:hyperlink>
     </w:p>
-    <w:bookmarkEnd w:id="112"/>
-    <w:bookmarkStart w:id="113" w:name="ref-R-psych"/>
+    <w:bookmarkEnd w:id="114"/>
+    <w:bookmarkStart w:id="115" w:name="ref-R-psych"/>
     <w:p>
       <w:pPr>
         <w:pStyle w:val="Bibliography"/>
@@ -7543,15 +9726,15 @@
         <w:t xml:space="preserve">[Manual]. Northwestern University.</w:t>
       </w:r>
     </w:p>
-    <w:bookmarkEnd w:id="113"/>
-    <w:bookmarkEnd w:id="114"/>
+    <w:bookmarkEnd w:id="115"/>
+    <w:bookmarkEnd w:id="116"/>
     <w:p>
       <w:r>
         <w:br w:type="page"/>
       </w:r>
     </w:p>
-    <w:bookmarkEnd w:id="115"/>
-    <w:bookmarkStart w:id="116" w:name="appendix"/>
+    <w:bookmarkEnd w:id="117"/>
+    <w:bookmarkStart w:id="118" w:name="appendix"/>
     <w:p>
       <w:pPr>
         <w:pStyle w:val="Heading1"/>
@@ -7568,7 +9751,7 @@
         <w:t xml:space="preserve">XXX</w:t>
       </w:r>
     </w:p>
-    <w:bookmarkEnd w:id="116"/>
+    <w:bookmarkEnd w:id="118"/>
     <w:sectPr>
       <w:headerReference r:id="rId9" w:type="even"/>
       <w:headerReference r:id="rId11" w:type="default"/>

</xml_diff>

<commit_message>
Cleaned version for review 1
</commit_message>
<xml_diff>
--- a/thesis/thesis.docx
+++ b/thesis/thesis.docx
@@ -278,7 +278,7 @@
       </w:r>
     </w:p>
     <w:bookmarkEnd w:id="28"/>
-    <w:bookmarkStart w:id="34" w:name="introduction"/>
+    <w:bookmarkStart w:id="31" w:name="introduction"/>
     <w:p>
       <w:pPr>
         <w:pStyle w:val="Heading1"/>
@@ -362,10 +362,7 @@
         <w:t xml:space="preserve"> </w:t>
       </w:r>
       <w:r>
-        <w:t xml:space="preserve">(e.g.,</w:t>
-      </w:r>
-      <w:r>
-        <w:t xml:space="preserve"> </w:t>
+        <w:t xml:space="preserve">(</w:t>
       </w:r>
       <w:hyperlink w:anchor="ref-edwards_etal63">
         <w:r>
@@ -399,17 +396,14 @@
         <w:t xml:space="preserve"> </w:t>
       </w:r>
       <w:r>
-        <w:t xml:space="preserve">(e.g.,</w:t>
-      </w:r>
-      <w:r>
-        <w:t xml:space="preserve"> </w:t>
-      </w:r>
-      <w:hyperlink w:anchor="ref-isager_fitzgerald24">
+        <w:t xml:space="preserve">(</w:t>
+      </w:r>
+      <w:hyperlink w:anchor="ref-isager_fitzgerald25">
         <w:r>
           <w:rPr>
             <w:rStyle w:val="Hyperlink"/>
           </w:rPr>
-          <w:t xml:space="preserve">Isager &amp; Fitzgerald, 2024</w:t>
+          <w:t xml:space="preserve">Isager &amp; Fitzgerald, 2025</w:t>
         </w:r>
       </w:hyperlink>
       <w:r>
@@ -436,10 +430,7 @@
         <w:t xml:space="preserve"> </w:t>
       </w:r>
       <w:r>
-        <w:t xml:space="preserve">(e.g.,</w:t>
-      </w:r>
-      <w:r>
-        <w:t xml:space="preserve"> </w:t>
+        <w:t xml:space="preserve">(</w:t>
       </w:r>
       <w:hyperlink w:anchor="ref-hoekstra_etal06">
         <w:r>
@@ -503,7 +494,7 @@
         <w:pStyle w:val="BodyText"/>
       </w:pPr>
       <w:r>
-        <w:t xml:space="preserve">In this master’s thesis, I show how rule-based approaches, combined with natural language processing (NLP) can be used to automatically detect, classify, and correct these misinterpretation. I show this for the misinterpretation of statistically nonsignificant results as the absence of an effect because it is the most extensively researched misinterpretation of</w:t>
+        <w:t xml:space="preserve">In this article, I show how rule-based approaches, combined with natural language processing (NLP) can be used to automatically detect, classify, and correct these misinterpretation. I show this for the misinterpretation of statistically nonsignificant results as the absence of an effect because it is the most extensively researched misinterpretation of</w:t>
       </w:r>
       <w:r>
         <w:t xml:space="preserve"> </w:t>
@@ -559,7 +550,7 @@
         <w:t xml:space="preserve">)</w:t>
       </w:r>
       <w:r>
-        <w:t xml:space="preserve">. That said, the general framework I propose can be easily adapted to address other misinterpretations, also beyond</w:t>
+        <w:t xml:space="preserve">. That said, the general framework I propose can be easily adapted to address other misinterpretations beyond</w:t>
       </w:r>
       <w:r>
         <w:t xml:space="preserve"> </w:t>
@@ -578,23 +569,23 @@
         <w:t xml:space="preserve">values.</w:t>
       </w:r>
     </w:p>
-    <w:bookmarkStart w:id="30" w:name="common-misinterpretations-of-p-values"/>
+    <w:bookmarkStart w:id="29" w:name="Xc71dea4cc5064f5034e174c4dac450e71b49505"/>
     <w:p>
       <w:pPr>
         <w:pStyle w:val="Heading2"/>
       </w:pPr>
       <w:r>
-        <w:t xml:space="preserve">1.1 Common Misinterpretations of</w:t>
-      </w:r>
-      <w:r>
-        <w:t xml:space="preserve"> </w:t>
-      </w:r>
-      <w:r>
-        <w:rPr>
-          <w:i/>
-          <w:iCs/>
-        </w:rPr>
-        <w:t xml:space="preserve">p</w:t>
+        <w:t xml:space="preserve">1.1 Misinterpretations and Criticism of</w:t>
+      </w:r>
+      <w:r>
+        <w:t xml:space="preserve"> </w:t>
+      </w:r>
+      <w:r>
+        <w:rPr>
+          <w:i/>
+          <w:iCs/>
+        </w:rPr>
+        <w:t xml:space="preserve">P</w:t>
       </w:r>
       <w:r>
         <w:t xml:space="preserve"> </w:t>
@@ -790,7 +781,7 @@
         <w:t xml:space="preserve">)</w:t>
       </w:r>
       <w:r>
-        <w:t xml:space="preserve">. Reviewing these, I come to the conclusion that there are four distinct types of misconceptions about</w:t>
+        <w:t xml:space="preserve">. Reviewing these, I see four key misconceptions about</w:t>
       </w:r>
       <w:r>
         <w:t xml:space="preserve"> </w:t>
@@ -811,10 +802,128 @@
     </w:p>
     <w:p>
       <w:pPr>
-        <w:pStyle w:val="BodyText"/>
-      </w:pPr>
-      <w:r>
-        <w:t xml:space="preserve">XXX</w:t>
+        <w:pStyle w:val="Compact"/>
+        <w:numPr>
+          <w:ilvl w:val="0"/>
+          <w:numId w:val="1001"/>
+        </w:numPr>
+      </w:pPr>
+      <w:r>
+        <w:rPr>
+          <w:i/>
+          <w:iCs/>
+        </w:rPr>
+        <w:t xml:space="preserve">p</w:t>
+      </w:r>
+      <w:r>
+        <w:t xml:space="preserve"> </w:t>
+      </w:r>
+      <w:r>
+        <w:t xml:space="preserve">values as hypothesis probabilities</w:t>
+      </w:r>
+    </w:p>
+    <w:p>
+      <w:pPr>
+        <w:pStyle w:val="Compact"/>
+        <w:numPr>
+          <w:ilvl w:val="0"/>
+          <w:numId w:val="1001"/>
+        </w:numPr>
+      </w:pPr>
+      <w:r>
+        <w:rPr>
+          <w:i/>
+          <w:iCs/>
+        </w:rPr>
+        <w:t xml:space="preserve">p</w:t>
+      </w:r>
+      <w:r>
+        <w:t xml:space="preserve"> </w:t>
+      </w:r>
+      <w:r>
+        <w:t xml:space="preserve">values as measures of practical significance</w:t>
+      </w:r>
+    </w:p>
+    <w:p>
+      <w:pPr>
+        <w:pStyle w:val="Compact"/>
+        <w:numPr>
+          <w:ilvl w:val="0"/>
+          <w:numId w:val="1001"/>
+        </w:numPr>
+      </w:pPr>
+      <w:r>
+        <w:rPr>
+          <w:i/>
+          <w:iCs/>
+        </w:rPr>
+        <w:t xml:space="preserve">p</w:t>
+      </w:r>
+      <w:r>
+        <w:t xml:space="preserve"> </w:t>
+      </w:r>
+      <w:r>
+        <w:t xml:space="preserve">values as measures of replicability or error rates</w:t>
+      </w:r>
+    </w:p>
+    <w:p>
+      <w:pPr>
+        <w:pStyle w:val="Compact"/>
+        <w:numPr>
+          <w:ilvl w:val="0"/>
+          <w:numId w:val="1001"/>
+        </w:numPr>
+      </w:pPr>
+      <w:r>
+        <w:t xml:space="preserve">Technical misunderstandings about</w:t>
+      </w:r>
+      <w:r>
+        <w:t xml:space="preserve"> </w:t>
+      </w:r>
+      <w:r>
+        <w:rPr>
+          <w:i/>
+          <w:iCs/>
+        </w:rPr>
+        <w:t xml:space="preserve">p</w:t>
+      </w:r>
+      <w:r>
+        <w:t xml:space="preserve"> </w:t>
+      </w:r>
+      <w:r>
+        <w:t xml:space="preserve">values</w:t>
+      </w:r>
+    </w:p>
+    <w:p>
+      <w:pPr>
+        <w:pStyle w:val="FirstParagraph"/>
+      </w:pPr>
+      <w:r>
+        <w:t xml:space="preserve">[NOTE FROM RAPHAEL: I left this part in for now, because it was part of the original proposal and I didn’t fully rewrite the Intro yet: However, I think that this doesn’t really work for the thesis/this article anymore. I feel like this would be a Review paper on its own and then automatically fixing some of these misconceptions would be, again, a new paper. Given the tight word limit (5000 words), I think I will just briefly put the</w:t>
+      </w:r>
+      <w:r>
+        <w:t xml:space="preserve"> </w:t>
+      </w:r>
+      <w:r>
+        <w:t xml:space="preserve">“p &gt; .05 = no effect”</w:t>
+      </w:r>
+      <w:r>
+        <w:t xml:space="preserve"> </w:t>
+      </w:r>
+      <w:r>
+        <w:t xml:space="preserve">misinterpretation in the context of p value criticism in general, but then not mention this</w:t>
+      </w:r>
+      <w:r>
+        <w:t xml:space="preserve"> </w:t>
+      </w:r>
+      <w:r>
+        <w:t xml:space="preserve">“I came up with these four categories”</w:t>
+      </w:r>
+      <w:r>
+        <w:t xml:space="preserve"> </w:t>
+      </w:r>
+      <w:r>
+        <w:t xml:space="preserve">bit. But let me know what you think!]</w:t>
       </w:r>
     </w:p>
     <w:p>
@@ -889,7 +998,7 @@
         <w:t xml:space="preserve">)</w:t>
       </w:r>
       <w:r>
-        <w:t xml:space="preserve">. In fact, in a recently published article investigating articles published in 2009, 2015, and 2021 across ten different psychology journals (mainly in the field of personality and social psychology), we estimated the prevalence of this misinterpretation in articles’ discussion sections to lie between 76.17% and 84.90%</w:t>
+        <w:t xml:space="preserve">. In fact, in a recently published article investigating articles published in 2009, 2015, and 2021 across ten different psychology journals, we estimated the prevalence of this misinterpretation in articles’ discussion sections to lie between 76.17% and 84.90%</w:t>
       </w:r>
       <w:r>
         <w:t xml:space="preserve"> </w:t>
@@ -961,29 +1070,14 @@
         <w:t xml:space="preserve">.</w:t>
       </w:r>
     </w:p>
-    <w:bookmarkStart w:id="29" w:name="the-big-four-p-value-misinterpretations"/>
-    <w:p>
-      <w:pPr>
-        <w:pStyle w:val="Heading3"/>
-      </w:pPr>
-      <w:r>
-        <w:t xml:space="preserve">1.1.1 The Big-Four</w:t>
-      </w:r>
-      <w:r>
-        <w:t xml:space="preserve"> </w:t>
-      </w:r>
-      <w:r>
-        <w:rPr>
-          <w:i/>
-          <w:iCs/>
-        </w:rPr>
-        <w:t xml:space="preserve">p</w:t>
-      </w:r>
-      <w:r>
-        <w:t xml:space="preserve"> </w:t>
-      </w:r>
-      <w:r>
-        <w:t xml:space="preserve">value misinterpretations</w:t>
+    <w:bookmarkEnd w:id="29"/>
+    <w:bookmarkStart w:id="30" w:name="possible-solutions"/>
+    <w:p>
+      <w:pPr>
+        <w:pStyle w:val="Heading2"/>
+      </w:pPr>
+      <w:r>
+        <w:t xml:space="preserve">1.2 Possible Solutions</w:t>
       </w:r>
     </w:p>
     <w:p>
@@ -991,442 +1085,7 @@
         <w:pStyle w:val="FirstParagraph"/>
       </w:pPr>
       <w:r>
-        <w:t xml:space="preserve">In preparation for this thesis project, I reviewed many of the previously reported misinterpretations of</w:t>
-      </w:r>
-      <w:r>
-        <w:t xml:space="preserve"> </w:t>
-      </w:r>
-      <w:r>
-        <w:rPr>
-          <w:i/>
-          <w:iCs/>
-        </w:rPr>
-        <w:t xml:space="preserve">p</w:t>
-      </w:r>
-      <w:r>
-        <w:t xml:space="preserve"> </w:t>
-      </w:r>
-      <w:r>
-        <w:t xml:space="preserve">values</w:t>
-      </w:r>
-      <w:r>
-        <w:t xml:space="preserve"> </w:t>
-      </w:r>
-      <w:r>
-        <w:t xml:space="preserve">(e.g.,</w:t>
-      </w:r>
-      <w:r>
-        <w:t xml:space="preserve"> </w:t>
-      </w:r>
-      <w:hyperlink w:anchor="ref-goodman08">
-        <w:r>
-          <w:rPr>
-            <w:rStyle w:val="Hyperlink"/>
-          </w:rPr>
-          <w:t xml:space="preserve">Goodman, 2008</w:t>
-        </w:r>
-      </w:hyperlink>
-      <w:r>
-        <w:t xml:space="preserve">;</w:t>
-      </w:r>
-      <w:r>
-        <w:t xml:space="preserve"> </w:t>
-      </w:r>
-      <w:hyperlink w:anchor="ref-greenland_etal16">
-        <w:r>
-          <w:rPr>
-            <w:rStyle w:val="Hyperlink"/>
-          </w:rPr>
-          <w:t xml:space="preserve">Greenland et al., 2016</w:t>
-        </w:r>
-      </w:hyperlink>
-      <w:r>
-        <w:t xml:space="preserve">; chapter 1.7 from</w:t>
-      </w:r>
-      <w:r>
-        <w:t xml:space="preserve"> </w:t>
-      </w:r>
-      <w:hyperlink w:anchor="ref-lakens24a">
-        <w:r>
-          <w:rPr>
-            <w:rStyle w:val="Hyperlink"/>
-          </w:rPr>
-          <w:t xml:space="preserve">Lakens, 2024</w:t>
-        </w:r>
-      </w:hyperlink>
-      <w:r>
-        <w:t xml:space="preserve">)</w:t>
-      </w:r>
-      <w:r>
-        <w:t xml:space="preserve"> </w:t>
-      </w:r>
-      <w:r>
-        <w:t xml:space="preserve">and categorize them into four main groups:</w:t>
-      </w:r>
-    </w:p>
-    <w:p>
-      <w:pPr>
-        <w:pStyle w:val="Compact"/>
-        <w:numPr>
-          <w:ilvl w:val="0"/>
-          <w:numId w:val="1001"/>
-        </w:numPr>
-      </w:pPr>
-      <w:r>
-        <w:rPr>
-          <w:i/>
-          <w:iCs/>
-        </w:rPr>
-        <w:t xml:space="preserve">p</w:t>
-      </w:r>
-      <w:r>
-        <w:t xml:space="preserve"> </w:t>
-      </w:r>
-      <w:r>
-        <w:t xml:space="preserve">values as hypothesis probabilities</w:t>
-      </w:r>
-    </w:p>
-    <w:p>
-      <w:pPr>
-        <w:pStyle w:val="Compact"/>
-        <w:numPr>
-          <w:ilvl w:val="0"/>
-          <w:numId w:val="1001"/>
-        </w:numPr>
-      </w:pPr>
-      <w:r>
-        <w:t xml:space="preserve">Blending statistical and practical significance</w:t>
-      </w:r>
-    </w:p>
-    <w:p>
-      <w:pPr>
-        <w:pStyle w:val="Compact"/>
-        <w:numPr>
-          <w:ilvl w:val="0"/>
-          <w:numId w:val="1001"/>
-        </w:numPr>
-      </w:pPr>
-      <w:r>
-        <w:rPr>
-          <w:i/>
-          <w:iCs/>
-        </w:rPr>
-        <w:t xml:space="preserve">p</w:t>
-      </w:r>
-      <w:r>
-        <w:t xml:space="preserve"> </w:t>
-      </w:r>
-      <w:r>
-        <w:t xml:space="preserve">values as measures of replicability or error rates</w:t>
-      </w:r>
-    </w:p>
-    <w:p>
-      <w:pPr>
-        <w:pStyle w:val="Compact"/>
-        <w:numPr>
-          <w:ilvl w:val="0"/>
-          <w:numId w:val="1001"/>
-        </w:numPr>
-      </w:pPr>
-      <w:r>
-        <w:t xml:space="preserve">Technical misunderstandings about</w:t>
-      </w:r>
-      <w:r>
-        <w:t xml:space="preserve"> </w:t>
-      </w:r>
-      <w:r>
-        <w:rPr>
-          <w:i/>
-          <w:iCs/>
-        </w:rPr>
-        <w:t xml:space="preserve">p</w:t>
-      </w:r>
-      <w:r>
-        <w:t xml:space="preserve"> </w:t>
-      </w:r>
-      <w:r>
-        <w:t xml:space="preserve">values</w:t>
-      </w:r>
-    </w:p>
-    <w:p>
-      <w:pPr>
-        <w:pStyle w:val="FirstParagraph"/>
-      </w:pPr>
-      <w:r>
-        <w:t xml:space="preserve">I argue that many of these published</w:t>
-      </w:r>
-      <w:r>
-        <w:t xml:space="preserve"> </w:t>
-      </w:r>
-      <w:r>
-        <w:t xml:space="preserve">‘misinterpretation checklists’</w:t>
-      </w:r>
-      <w:r>
-        <w:t xml:space="preserve"> </w:t>
-      </w:r>
-      <w:r>
-        <w:t xml:space="preserve">largely reiterate similar underlying misconceptions, often merely rephrasing what is, at its core, the same fundamental issue. While I will elaborate on this reasoning in the final thesis more, for the purposes of this proposal, I focus on the first category.</w:t>
-      </w:r>
-    </w:p>
-    <w:p>
-      <w:pPr>
-        <w:pStyle w:val="BodyText"/>
-      </w:pPr>
-      <w:r>
-        <w:t xml:space="preserve">This misinterpretation refers to the tendency of researchers to treat</w:t>
-      </w:r>
-      <w:r>
-        <w:t xml:space="preserve"> </w:t>
-      </w:r>
-      <w:r>
-        <w:rPr>
-          <w:i/>
-          <w:iCs/>
-        </w:rPr>
-        <w:t xml:space="preserve">p</w:t>
-      </w:r>
-      <w:r>
-        <w:t xml:space="preserve"> </w:t>
-      </w:r>
-      <w:r>
-        <w:t xml:space="preserve">values as if they represented the probability that the null (or alternative) hypothesis is true. Researchers who follow this misinterpretation may interpret</w:t>
-      </w:r>
-      <w:r>
-        <w:t xml:space="preserve"> </w:t>
-      </w:r>
-      <w:r>
-        <w:rPr>
-          <w:i/>
-          <w:iCs/>
-        </w:rPr>
-        <w:t xml:space="preserve">p</w:t>
-      </w:r>
-      <w:r>
-        <w:t xml:space="preserve"> </w:t>
-      </w:r>
-      <w:r>
-        <w:t xml:space="preserve">values below the conventional 5% threshold as evidence that</w:t>
-      </w:r>
-      <w:r>
-        <w:t xml:space="preserve"> </w:t>
-      </w:r>
-      <m:oMath>
-        <m:sSub>
-          <m:e>
-            <m:r>
-              <m:t>H</m:t>
-            </m:r>
-          </m:e>
-          <m:sub>
-            <m:r>
-              <m:t>1</m:t>
-            </m:r>
-          </m:sub>
-        </m:sSub>
-      </m:oMath>
-      <w:r>
-        <w:t xml:space="preserve"> </w:t>
-      </w:r>
-      <w:r>
-        <w:t xml:space="preserve">is true (and</w:t>
-      </w:r>
-      <w:r>
-        <w:t xml:space="preserve"> </w:t>
-      </w:r>
-      <m:oMath>
-        <m:sSub>
-          <m:e>
-            <m:r>
-              <m:t>H</m:t>
-            </m:r>
-          </m:e>
-          <m:sub>
-            <m:r>
-              <m:t>0</m:t>
-            </m:r>
-          </m:sub>
-        </m:sSub>
-      </m:oMath>
-      <w:r>
-        <w:t xml:space="preserve"> </w:t>
-      </w:r>
-      <w:r>
-        <w:t xml:space="preserve">is false), and nonsignificant</w:t>
-      </w:r>
-      <w:r>
-        <w:t xml:space="preserve"> </w:t>
-      </w:r>
-      <w:r>
-        <w:rPr>
-          <w:i/>
-          <w:iCs/>
-        </w:rPr>
-        <w:t xml:space="preserve">p</w:t>
-      </w:r>
-      <w:r>
-        <w:t xml:space="preserve"> </w:t>
-      </w:r>
-      <w:r>
-        <w:t xml:space="preserve">values as evidence that</w:t>
-      </w:r>
-      <w:r>
-        <w:t xml:space="preserve"> </w:t>
-      </w:r>
-      <m:oMath>
-        <m:sSub>
-          <m:e>
-            <m:r>
-              <m:t>H</m:t>
-            </m:r>
-          </m:e>
-          <m:sub>
-            <m:r>
-              <m:t>0</m:t>
-            </m:r>
-          </m:sub>
-        </m:sSub>
-      </m:oMath>
-      <w:r>
-        <w:t xml:space="preserve"> </w:t>
-      </w:r>
-      <w:r>
-        <w:t xml:space="preserve">is true (and</w:t>
-      </w:r>
-      <w:r>
-        <w:t xml:space="preserve"> </w:t>
-      </w:r>
-      <m:oMath>
-        <m:sSub>
-          <m:e>
-            <m:r>
-              <m:t>H</m:t>
-            </m:r>
-          </m:e>
-          <m:sub>
-            <m:r>
-              <m:t>1</m:t>
-            </m:r>
-          </m:sub>
-        </m:sSub>
-      </m:oMath>
-      <w:r>
-        <w:t xml:space="preserve"> </w:t>
-      </w:r>
-      <w:r>
-        <w:t xml:space="preserve">is false). In this project, I specifically focus on the latter mistake: interpreting a nonsignificant result as proof that no effect exists. This interpretation cannot be justified within the standard NHST framework, which defines the</w:t>
-      </w:r>
-      <w:r>
-        <w:t xml:space="preserve"> </w:t>
-      </w:r>
-      <w:r>
-        <w:rPr>
-          <w:i/>
-          <w:iCs/>
-        </w:rPr>
-        <w:t xml:space="preserve">p</w:t>
-      </w:r>
-      <w:r>
-        <w:t xml:space="preserve"> </w:t>
-      </w:r>
-      <w:r>
-        <w:t xml:space="preserve">value as the probability of observing the data, or something more extreme, assuming that the null hypothesis is true. There are, however, ways to overcome these misinterpretations, which I will discuss in the next section.</w:t>
-      </w:r>
-    </w:p>
-    <w:bookmarkEnd w:id="29"/>
-    <w:bookmarkEnd w:id="30"/>
-    <w:bookmarkStart w:id="31" w:name="research-on-nonsignificance-as-absence"/>
-    <w:p>
-      <w:pPr>
-        <w:pStyle w:val="Heading2"/>
-      </w:pPr>
-      <w:r>
-        <w:t xml:space="preserve">1.2 Research on nonsignificance as absence</w:t>
-      </w:r>
-    </w:p>
-    <w:p>
-      <w:pPr>
-        <w:pStyle w:val="FirstParagraph"/>
-      </w:pPr>
-      <w:r>
-        <w:t xml:space="preserve">XXX</w:t>
-      </w:r>
-      <w:r>
-        <w:t xml:space="preserve"> </w:t>
-      </w:r>
-      <w:r>
-        <w:t xml:space="preserve">Aczel et al. (</w:t>
-      </w:r>
-      <w:hyperlink w:anchor="ref-aczel_etal18">
-        <w:r>
-          <w:rPr>
-            <w:rStyle w:val="Hyperlink"/>
-          </w:rPr>
-          <w:t xml:space="preserve">2018</w:t>
-        </w:r>
-      </w:hyperlink>
-      <w:r>
-        <w:t xml:space="preserve">)</w:t>
-      </w:r>
-      <w:r>
-        <w:t xml:space="preserve">;</w:t>
-      </w:r>
-      <w:r>
-        <w:t xml:space="preserve"> </w:t>
-      </w:r>
-      <w:r>
-        <w:t xml:space="preserve">Hoekstra et al. (</w:t>
-      </w:r>
-      <w:hyperlink w:anchor="ref-hoekstra_etal06">
-        <w:r>
-          <w:rPr>
-            <w:rStyle w:val="Hyperlink"/>
-          </w:rPr>
-          <w:t xml:space="preserve">2006</w:t>
-        </w:r>
-      </w:hyperlink>
-      <w:r>
-        <w:t xml:space="preserve">)</w:t>
-      </w:r>
-      <w:r>
-        <w:t xml:space="preserve">;</w:t>
-      </w:r>
-      <w:r>
-        <w:t xml:space="preserve"> </w:t>
-      </w:r>
-      <w:r>
-        <w:t xml:space="preserve">Murphy et al. (</w:t>
-      </w:r>
-      <w:hyperlink w:anchor="ref-murphy_etal25">
-        <w:r>
-          <w:rPr>
-            <w:rStyle w:val="Hyperlink"/>
-          </w:rPr>
-          <w:t xml:space="preserve">2025</w:t>
-        </w:r>
-      </w:hyperlink>
-      <w:r>
-        <w:t xml:space="preserve">)</w:t>
-      </w:r>
-      <w:r>
-        <w:t xml:space="preserve">; and more</w:t>
-      </w:r>
-    </w:p>
-    <w:bookmarkEnd w:id="31"/>
-    <w:bookmarkStart w:id="32" w:name="possible-solutions"/>
-    <w:p>
-      <w:pPr>
-        <w:pStyle w:val="Heading2"/>
-      </w:pPr>
-      <w:r>
-        <w:t xml:space="preserve">1.3 Possible solutions</w:t>
-      </w:r>
-    </w:p>
-    <w:p>
-      <w:pPr>
-        <w:pStyle w:val="FirstParagraph"/>
-      </w:pPr>
-      <w:r>
-        <w:t xml:space="preserve">This section will be more detailed in the final thesis, but I do want to briefly outline what I consider the most important solutions to the misinterpretation of nonsignificant results as evidence for the absence of an effect. One frequently suggested solution is to improve researchers’ statistical literacy through enhanced education, such as better statistics teaching at the undergraduate and graduate levels</w:t>
+        <w:t xml:space="preserve">One frequently suggested solution is to improve researchers’ statistical literacy through enhanced education, such as better statistics teaching at the undergraduate and graduate levels</w:t>
       </w:r>
       <w:r>
         <w:t xml:space="preserve"> </w:t>
@@ -1449,7 +1108,7 @@
         <w:t xml:space="preserve">)</w:t>
       </w:r>
       <w:r>
-        <w:t xml:space="preserve">. However, as noted earlier, the prevalence of the misinterpretations I focus on does not seem to have substantially decreased, suggesting that calls for better education alone have not resolved the problem</w:t>
+        <w:t xml:space="preserve">. However, as noted earlier, the prevalence of the misinterpretation I focus on does not seem to have substantially decreased, suggesting that calls for better education alone have not resolved the problem</w:t>
       </w:r>
       <w:r>
         <w:t xml:space="preserve"> </w:t>
@@ -1469,21 +1128,39 @@
         <w:t xml:space="preserve">)</w:t>
       </w:r>
       <w:r>
-        <w:t xml:space="preserve">.</w:t>
-      </w:r>
-    </w:p>
-    <w:p>
-      <w:pPr>
-        <w:pStyle w:val="BodyText"/>
-      </w:pPr>
-      <w:r>
-        <w:t xml:space="preserve">A promising practical solution when conducting research involves the use of alternative analysis techniques, such as equivalence testing or minimum-effect tests. These methods allow researchers to test whether an effect is practically relevant and larger than a predefined smallest effect size of interest (SESOI)</w:t>
-      </w:r>
-      <w:r>
-        <w:t xml:space="preserve"> </w:t>
-      </w:r>
-      <w:r>
-        <w:t xml:space="preserve">(</w:t>
+        <w:t xml:space="preserve">. Relatedly, researchers have also advocated for the use of interval hypotheses tests, like equivalence testing or minimum-effect tests</w:t>
+      </w:r>
+      <w:r>
+        <w:t xml:space="preserve"> </w:t>
+      </w:r>
+      <w:r>
+        <w:t xml:space="preserve">(or the combination: three-sided testing;</w:t>
+      </w:r>
+      <w:r>
+        <w:t xml:space="preserve"> </w:t>
+      </w:r>
+      <w:hyperlink w:anchor="ref-isager_fitzgerald25">
+        <w:r>
+          <w:rPr>
+            <w:rStyle w:val="Hyperlink"/>
+          </w:rPr>
+          <w:t xml:space="preserve">Isager &amp; Fitzgerald, 2025</w:t>
+        </w:r>
+      </w:hyperlink>
+      <w:r>
+        <w:t xml:space="preserve">)</w:t>
+      </w:r>
+      <w:r>
+        <w:t xml:space="preserve">. These methods allow researchers to test whether an effect is practically relevant and larger than a predefined smallest effect size of interest</w:t>
+      </w:r>
+      <w:r>
+        <w:t xml:space="preserve"> </w:t>
+      </w:r>
+      <w:r>
+        <w:t xml:space="preserve">(SESOI;</w:t>
+      </w:r>
+      <w:r>
+        <w:t xml:space="preserve"> </w:t>
       </w:r>
       <w:hyperlink w:anchor="ref-lakens_etal18">
         <w:r>
@@ -1500,19 +1177,9 @@
         <w:t xml:space="preserve">. In many contexts, such approaches might be more closely aligned with the substantive questions researchers aim to answer, namely whether an effect is meaningful in practice.</w:t>
       </w:r>
     </w:p>
-    <w:bookmarkEnd w:id="32"/>
-    <w:bookmarkStart w:id="33" w:name="an-automated-human-factors-perspective"/>
-    <w:p>
-      <w:pPr>
-        <w:pStyle w:val="Heading2"/>
-      </w:pPr>
-      <w:r>
-        <w:t xml:space="preserve">1.4 An Automated Human-Factors Perspective</w:t>
-      </w:r>
-    </w:p>
-    <w:p>
-      <w:pPr>
-        <w:pStyle w:val="FirstParagraph"/>
+    <w:p>
+      <w:pPr>
+        <w:pStyle w:val="BodyText"/>
       </w:pPr>
       <w:r>
         <w:t xml:space="preserve">These strategies also align with the argument made by</w:t>
@@ -1554,7 +1221,7 @@
         <w:t xml:space="preserve"> </w:t>
       </w:r>
       <w:r>
-        <w:t xml:space="preserve">value misinterpretations represent a human factors problem, requiring practical and easy-to-implement solutions. Everyday examples of such solutions include cars with automatic braking systems, word processors that flag spelling and grammar mistakes, or email clients that filter out malware and phishing attempts. Analogously, and recognizing that new analytic approaches may not be adopted overnight, automated checks for statistical misinterpretations offer a highly promising route. This perspective emphasizes that many statistical errors arise not from bad intentions or ignorance, but from cognitive limitations and suboptimal workflows.</w:t>
+        <w:t xml:space="preserve">value misinterpretations represent a human factors problem, requiring practical and easy-to-implement solutions. In other context, we encounter systems like this frequently, be it cars’ automatic braking systems, word processors that flag spelling and grammar mistakes, or email clients that filter out malware and phishing attempts. Analogously, and recognizing that new analytic approaches may not be adopted overnight, automated checks for statistical misinterpretations offer a highly promising route. This perspective emphasizes that many statistical errors arise not from bad intentions or ignorance, but from cognitive limitations and suboptimal workflows.</w:t>
       </w:r>
     </w:p>
     <w:p>
@@ -1621,7 +1288,7 @@
         <w:t xml:space="preserve"> </w:t>
       </w:r>
       <w:r>
-        <w:t xml:space="preserve">values. Other tools, such as GRIM, GRIMMER, and SPRITE, identify impossible values in reported summary statistics</w:t>
+        <w:t xml:space="preserve">values. Other tools, like GRIM, GRIMMER, and SPRITE, identify impossible values in reported summary statistics</w:t>
       </w:r>
       <w:r>
         <w:t xml:space="preserve"> </w:t>
@@ -1641,7 +1308,7 @@
         <w:t xml:space="preserve">)</w:t>
       </w:r>
       <w:r>
-        <w:t xml:space="preserve">, while Regcheck</w:t>
+        <w:t xml:space="preserve">. And lastly, Regcheck</w:t>
       </w:r>
       <w:r>
         <w:t xml:space="preserve"> </w:t>
@@ -1653,8 +1320,10 @@
         <w:r>
           <w:rPr>
             <w:rStyle w:val="Hyperlink"/>
+            <w:b/>
+            <w:bCs/>
           </w:rPr>
-          <w:t xml:space="preserve">Cummin &amp; Hussey, 2024</w:t>
+          <w:t xml:space="preserve">cummin_hussey24?</w:t>
         </w:r>
       </w:hyperlink>
       <w:r>
@@ -1695,7 +1364,7 @@
         <w:t xml:space="preserve"> </w:t>
       </w:r>
       <w:r>
-        <w:t xml:space="preserve">developed papercheck, an R package and Shiny app, which allows users to run a battery of checks on research papers. These include statistical checks (e.g., identifying imprecisely reported</w:t>
+        <w:t xml:space="preserve">developed papercheck, an R package, which allows users to run a battery of checks on scientific papers. These include statistical checks (e.g., identifying imprecisely reported</w:t>
       </w:r>
       <w:r>
         <w:t xml:space="preserve"> </w:t>
@@ -1711,7 +1380,7 @@
         <w:t xml:space="preserve"> </w:t>
       </w:r>
       <w:r>
-        <w:t xml:space="preserve">values) as well as general manuscript quality checks (e.g., verifying links to online repositories or consistency between in-text citations and reference lists). Papercheck can be used both for single articles (e.g., as writing assistance) and for batches of articles (e.g., for meta-scientific studies). Because this framework is actively maintained and continues to evolve, I plan to build my thesis project within the papercheck infrastructure.</w:t>
+        <w:t xml:space="preserve">values) as well as general manuscript quality checks (e.g., verifying links to online repositories or consistency between in-text citations and reference lists). Papercheck can be used both for single articles (e.g., as writing assistance) and for batches of articles (e.g., for meta-scientific studies). Because this framework is actively maintained and continues to evolve, the approach presented in this study was designed to fit within the papercheck infrastructure.</w:t>
       </w:r>
     </w:p>
     <w:p>
@@ -1755,10 +1424,7 @@
         <w:t xml:space="preserve">)</w:t>
       </w:r>
       <w:r>
-        <w:t xml:space="preserve"> </w:t>
-      </w:r>
-      <w:r>
-        <w:t xml:space="preserve">This persistence highlights that improved education alone may not be sufficient. Drawing on a human factors perspective</w:t>
+        <w:t xml:space="preserve">. This persistence highlights that improved education alone may not be sufficient. Drawing on a human factors perspective</w:t>
       </w:r>
       <w:r>
         <w:t xml:space="preserve"> </w:t>
@@ -1778,7 +1444,7 @@
         <w:t xml:space="preserve">)</w:t>
       </w:r>
       <w:r>
-        <w:t xml:space="preserve">, practical solutions such as automated error-checking tools offer a promising avenue for addressing these challenges. In this project, I aim to develop an automated approach to detect misinterpretations of nonsignificant results, building on the existing papercheck framework</w:t>
+        <w:t xml:space="preserve">, practical solutions such as automated error-checking tools offer a promising avenue for addressing these challenges. In this project, I develop a pipeline to automatically detect, classify and optionally correct one such error: interpreting nonsignificant results as the absence of an effect. The pipeline builds on and is integrated into the existing papercheck framework</w:t>
       </w:r>
       <w:r>
         <w:t xml:space="preserve"> </w:t>
@@ -1798,12 +1464,12 @@
         <w:t xml:space="preserve">)</w:t>
       </w:r>
       <w:r>
-        <w:t xml:space="preserve">. In the following section, I outline the methods and approaches that I will explore to achieve this goal.</w:t>
-      </w:r>
-    </w:p>
-    <w:bookmarkEnd w:id="33"/>
-    <w:bookmarkEnd w:id="34"/>
-    <w:bookmarkStart w:id="41" w:name="methods"/>
+        <w:t xml:space="preserve">, a modular R package designed to support statistical and quality checks across scientific manuscripts. The next section outlines the methods I use to implement and evaluate this approach.</w:t>
+      </w:r>
+    </w:p>
+    <w:bookmarkEnd w:id="30"/>
+    <w:bookmarkEnd w:id="31"/>
+    <w:bookmarkStart w:id="37" w:name="methods"/>
     <w:p>
       <w:pPr>
         <w:pStyle w:val="Heading1"/>
@@ -1812,7 +1478,7 @@
         <w:t xml:space="preserve">2 Methods</w:t>
       </w:r>
     </w:p>
-    <w:bookmarkStart w:id="37" w:name="X4a57e4976f68e9a8fd6acc7e660efbd0d35ee01"/>
+    <w:bookmarkStart w:id="34" w:name="X4a57e4976f68e9a8fd6acc7e660efbd0d35ee01"/>
     <w:p>
       <w:pPr>
         <w:pStyle w:val="Heading2"/>
@@ -1977,7 +1643,7 @@
         <w:rPr>
           <w:rStyle w:val="FootnoteReference"/>
         </w:rPr>
-        <w:footnoteReference w:id="35"/>
+        <w:footnoteReference w:id="32"/>
       </w:r>
     </w:p>
     <w:p>
@@ -2094,7 +1760,7 @@
       <w:r>
         <w:t xml:space="preserve"> </w:t>
       </w:r>
-      <w:hyperlink r:id="rId36">
+      <w:hyperlink r:id="rId33">
         <w:r>
           <w:rPr>
             <w:rStyle w:val="Hyperlink"/>
@@ -2118,8 +1784,8 @@
         <w:t xml:space="preserve">(as of 07/24/2025).</w:t>
       </w:r>
     </w:p>
-    <w:bookmarkEnd w:id="37"/>
-    <w:bookmarkStart w:id="38" w:name="X47c36eaba022b4f77117a0fed5344b084fa3d76"/>
+    <w:bookmarkEnd w:id="34"/>
+    <w:bookmarkStart w:id="35" w:name="X47c36eaba022b4f77117a0fed5344b084fa3d76"/>
     <w:p>
       <w:pPr>
         <w:pStyle w:val="Heading2"/>
@@ -2264,32 +1930,14 @@
         <w:t xml:space="preserve">During BERT training, I computed the training loss (sum of errors between model predictions and actual labels in the training set) and the validation loss (same for validation set). The best-performing model was selected based on the lowest validation loss. The model would have been trained on a maximum of 16 epochs, but training ended early if the model did not improve, as measured by the validation loss, for two epochs. In fact, the longest training was 12. For final evaluation, I computed the fraction of correctly predicted classes among all predicted cases of a class (precision), the fraction of correctly predicted classes among all actual cases of a class (recall), and their harmonic mean (F1 score), separately for each class. To summarize overall performance across the two classes, I calculated the unweighted average of the two F1 scores (macro-F1 score).</w:t>
       </w:r>
     </w:p>
-    <w:bookmarkEnd w:id="38"/>
-    <w:bookmarkStart w:id="39" w:name="annotation-and-labeling-of-the-data"/>
+    <w:bookmarkEnd w:id="35"/>
+    <w:bookmarkStart w:id="36" w:name="software"/>
     <w:p>
       <w:pPr>
         <w:pStyle w:val="Heading2"/>
       </w:pPr>
       <w:r>
-        <w:t xml:space="preserve">2.3 Annotation and labeling of the data</w:t>
-      </w:r>
-    </w:p>
-    <w:p>
-      <w:pPr>
-        <w:pStyle w:val="FirstParagraph"/>
-      </w:pPr>
-      <w:r>
-        <w:t xml:space="preserve">Since getting the labeled data for training the BERT models is such a crucial step, I wanted to put it into its own section to address some of my thoughts and uncertainties. XXX</w:t>
-      </w:r>
-    </w:p>
-    <w:bookmarkEnd w:id="39"/>
-    <w:bookmarkStart w:id="40" w:name="software"/>
-    <w:p>
-      <w:pPr>
-        <w:pStyle w:val="Heading2"/>
-      </w:pPr>
-      <w:r>
-        <w:t xml:space="preserve">2.4 Software</w:t>
+        <w:t xml:space="preserve">2.3 Software</w:t>
       </w:r>
     </w:p>
     <w:p>
@@ -2660,9 +2308,9 @@
         <w:t xml:space="preserve">This thesis was not preregistered as no inferential statistical tests were performed.</w:t>
       </w:r>
     </w:p>
-    <w:bookmarkEnd w:id="40"/>
-    <w:bookmarkEnd w:id="41"/>
-    <w:bookmarkStart w:id="58" w:name="results"/>
+    <w:bookmarkEnd w:id="36"/>
+    <w:bookmarkEnd w:id="37"/>
+    <w:bookmarkStart w:id="54" w:name="results"/>
     <w:p>
       <w:pPr>
         <w:pStyle w:val="Heading1"/>
@@ -2671,7 +2319,7 @@
         <w:t xml:space="preserve">3 Results</w:t>
       </w:r>
     </w:p>
-    <w:bookmarkStart w:id="43" w:name="detection-accuracy"/>
+    <w:bookmarkStart w:id="39" w:name="detection-accuracy"/>
     <w:p>
       <w:pPr>
         <w:pStyle w:val="Heading2"/>
@@ -2825,11 +2473,11 @@
         <w:rPr>
           <w:rStyle w:val="FootnoteReference"/>
         </w:rPr>
-        <w:footnoteReference w:id="42"/>
-      </w:r>
-    </w:p>
-    <w:bookmarkEnd w:id="43"/>
-    <w:bookmarkStart w:id="54" w:name="classification-performance"/>
+        <w:footnoteReference w:id="38"/>
+      </w:r>
+    </w:p>
+    <w:bookmarkEnd w:id="39"/>
+    <w:bookmarkStart w:id="50" w:name="classification-performance"/>
     <w:p>
       <w:pPr>
         <w:pStyle w:val="Heading2"/>
@@ -2879,7 +2527,7 @@
         <w:t xml:space="preserve">, the training loss consistently decreased over time for all three models, as expected given that they were optimized to fit the training data. In contrast, the validation loss plateaued in all models at a certain point, indicating that further improvements in fitting the training data no longer translated into better performance on unseen data and may even signal the onset of overfitting. Notably, this plateau occurred later in the training of the standard BERT model, which may reflect its different pretraining on general English text compared to the domain-specific pretraining of SciBERT and PubMedBERT.</w:t>
       </w:r>
     </w:p>
-    <w:bookmarkStart w:id="47" w:name="fig-2"/>
+    <w:bookmarkStart w:id="43" w:name="fig-2"/>
     <w:p>
       <w:pPr>
         <w:pStyle w:val="FigureTitle"/>
@@ -2905,18 +2553,18 @@
           <wp:inline>
             <wp:extent cx="5486400" cy="1519532"/>
             <wp:effectExtent b="0" l="0" r="0" t="0"/>
-            <wp:docPr descr="" title="" id="45" name="Picture"/>
+            <wp:docPr descr="" title="" id="41" name="Picture"/>
             <a:graphic>
               <a:graphicData uri="http://schemas.openxmlformats.org/drawingml/2006/picture">
                 <pic:pic>
                   <pic:nvPicPr>
-                    <pic:cNvPr descr="../data/model_performance/loss_curve/loss_combined.png" id="46" name="Picture"/>
+                    <pic:cNvPr descr="../data/model_performance/loss_curve/loss_combined.png" id="42" name="Picture"/>
                     <pic:cNvPicPr>
                       <a:picLocks noChangeArrowheads="1" noChangeAspect="1"/>
                     </pic:cNvPicPr>
                   </pic:nvPicPr>
                   <pic:blipFill>
-                    <a:blip r:embed="rId44"/>
+                    <a:blip r:embed="rId40"/>
                     <a:stretch>
                       <a:fillRect/>
                     </a:stretch>
@@ -2943,7 +2591,7 @@
         </w:drawing>
       </w:r>
     </w:p>
-    <w:bookmarkEnd w:id="47"/>
+    <w:bookmarkEnd w:id="43"/>
     <w:p>
       <w:pPr>
         <w:pStyle w:val="FigureNote"/>
@@ -3055,7 +2703,7 @@
         <w:t xml:space="preserve">reveals more of these sometimes subtle differences between the three models.</w:t>
       </w:r>
     </w:p>
-    <w:bookmarkStart w:id="48" w:name="tbl-model-performance"/>
+    <w:bookmarkStart w:id="44" w:name="tbl-model-performance"/>
     <w:p>
       <w:pPr>
         <w:pStyle w:val="FigureTitle"/>
@@ -5414,7 +5062,7 @@
         </w:tc>
       </w:tr>
     </w:tbl>
-    <w:bookmarkEnd w:id="48"/>
+    <w:bookmarkEnd w:id="44"/>
     <w:p>
       <w:pPr>
         <w:pStyle w:val="FigureNote"/>
@@ -5430,7 +5078,7 @@
         <w:t xml:space="preserve">. Table of precision, recall and F1 score per model and class.</w:t>
       </w:r>
     </w:p>
-    <w:bookmarkStart w:id="52" w:name="fig-3"/>
+    <w:bookmarkStart w:id="48" w:name="fig-3"/>
     <w:p>
       <w:pPr>
         <w:pStyle w:val="FigureTitle"/>
@@ -5456,18 +5104,18 @@
           <wp:inline>
             <wp:extent cx="5943600" cy="1659255"/>
             <wp:effectExtent b="0" l="0" r="0" t="0"/>
-            <wp:docPr descr="" title="" id="50" name="Picture"/>
+            <wp:docPr descr="" title="" id="46" name="Picture"/>
             <a:graphic>
               <a:graphicData uri="http://schemas.openxmlformats.org/drawingml/2006/picture">
                 <pic:pic>
                   <pic:nvPicPr>
-                    <pic:cNvPr descr="../data/model_performance/confusion_matrix/confusion_matrix_combined.png" id="51" name="Picture"/>
+                    <pic:cNvPr descr="../data/model_performance/confusion_matrix/confusion_matrix_combined.png" id="47" name="Picture"/>
                     <pic:cNvPicPr>
                       <a:picLocks noChangeArrowheads="1" noChangeAspect="1"/>
                     </pic:cNvPicPr>
                   </pic:nvPicPr>
                   <pic:blipFill>
-                    <a:blip r:embed="rId49"/>
+                    <a:blip r:embed="rId45"/>
                     <a:stretch>
                       <a:fillRect/>
                     </a:stretch>
@@ -5494,7 +5142,7 @@
         </w:drawing>
       </w:r>
     </w:p>
-    <w:bookmarkEnd w:id="52"/>
+    <w:bookmarkEnd w:id="48"/>
     <w:p>
       <w:pPr>
         <w:pStyle w:val="FigureNote"/>
@@ -5535,7 +5183,7 @@
         <w:t xml:space="preserve">shows some of its incorrect predictions.</w:t>
       </w:r>
     </w:p>
-    <w:bookmarkStart w:id="53" w:name="tbl-false-classification"/>
+    <w:bookmarkStart w:id="49" w:name="tbl-false-classification"/>
     <w:p>
       <w:pPr>
         <w:pStyle w:val="FigureTitle"/>
@@ -6114,7 +5762,7 @@
         </w:tc>
       </w:tr>
     </w:tbl>
-    <w:bookmarkEnd w:id="53"/>
+    <w:bookmarkEnd w:id="49"/>
     <w:p>
       <w:pPr>
         <w:pStyle w:val="FigureNote"/>
@@ -6130,8 +5778,8 @@
         <w:t xml:space="preserve">. Examples for incorrect classifications of the trained SciBERT model on the test data.</w:t>
       </w:r>
     </w:p>
-    <w:bookmarkEnd w:id="54"/>
-    <w:bookmarkStart w:id="57" w:name="correction-evaluation"/>
+    <w:bookmarkEnd w:id="50"/>
+    <w:bookmarkStart w:id="53" w:name="correction-evaluation"/>
     <w:p>
       <w:pPr>
         <w:pStyle w:val="Heading2"/>
@@ -6179,7 +5827,7 @@
         <w:t xml:space="preserve">, respectively.</w:t>
       </w:r>
     </w:p>
-    <w:bookmarkStart w:id="55" w:name="tbl-LLM-corrections-1"/>
+    <w:bookmarkStart w:id="51" w:name="tbl-LLM-corrections-1"/>
     <w:p>
       <w:pPr>
         <w:pStyle w:val="FigureTitle"/>
@@ -7260,7 +6908,7 @@
         </w:tc>
       </w:tr>
     </w:tbl>
-    <w:bookmarkEnd w:id="55"/>
+    <w:bookmarkEnd w:id="51"/>
     <w:p>
       <w:pPr>
         <w:pStyle w:val="FigureNote"/>
@@ -7300,7 +6948,7 @@
         <w:t xml:space="preserve">to incorrect.</w:t>
       </w:r>
     </w:p>
-    <w:bookmarkStart w:id="56" w:name="tbl-LLM-corrections-2"/>
+    <w:bookmarkStart w:id="52" w:name="tbl-LLM-corrections-2"/>
     <w:p>
       <w:pPr>
         <w:pStyle w:val="FigureTitle"/>
@@ -8381,7 +8029,7 @@
         </w:tc>
       </w:tr>
     </w:tbl>
-    <w:bookmarkEnd w:id="56"/>
+    <w:bookmarkEnd w:id="52"/>
     <w:p>
       <w:pPr>
         <w:pStyle w:val="FigureNote"/>
@@ -8421,9 +8069,9 @@
         <w:t xml:space="preserve">to incorrect.</w:t>
       </w:r>
     </w:p>
-    <w:bookmarkEnd w:id="57"/>
-    <w:bookmarkEnd w:id="58"/>
-    <w:bookmarkStart w:id="62" w:name="discussion"/>
+    <w:bookmarkEnd w:id="53"/>
+    <w:bookmarkEnd w:id="54"/>
+    <w:bookmarkStart w:id="58" w:name="discussion"/>
     <w:p>
       <w:pPr>
         <w:pStyle w:val="Heading1"/>
@@ -8432,7 +8080,7 @@
         <w:t xml:space="preserve">4 Discussion</w:t>
       </w:r>
     </w:p>
-    <w:bookmarkStart w:id="59" w:name="summary-of-key-results"/>
+    <w:bookmarkStart w:id="55" w:name="summary-of-key-results"/>
     <w:p>
       <w:pPr>
         <w:pStyle w:val="Heading2"/>
@@ -8446,7 +8094,23 @@
         <w:pStyle w:val="FirstParagraph"/>
       </w:pPr>
       <w:r>
-        <w:t xml:space="preserve">In this study, I developed and evaluated a three-step pipeline for automatically correcting misinterpretations of nonsignificant results as evidence for the absence of an effect. The approach combines rule-based RegEx searches for detecting candidate statements, fine-tuned BERT models for classification, and LLMs to generate corrected phrasings. While each step leaves room for improvement, the pipeline performed well and shows promise for broader applications beyond p value misinterpretations.</w:t>
+        <w:t xml:space="preserve">In this study, I developed and evaluated a three-step pipeline for automatically correcting misinterpretations of nonsignificant results as evidence for the absence of an effect. The approach combines rule-based RegEx searches for detecting candidate statements, fine-tuned BERT models for classification, and LLMs to generate corrected phrasings. While each step leaves room for improvement, the pipeline performed well and shows promise for broader applications beyond</w:t>
+      </w:r>
+      <w:r>
+        <w:t xml:space="preserve"> </w:t>
+      </w:r>
+      <w:r>
+        <w:rPr>
+          <w:i/>
+          <w:iCs/>
+        </w:rPr>
+        <w:t xml:space="preserve">p</w:t>
+      </w:r>
+      <w:r>
+        <w:t xml:space="preserve"> </w:t>
+      </w:r>
+      <w:r>
+        <w:t xml:space="preserve">value misinterpretations.</w:t>
       </w:r>
     </w:p>
     <w:p>
@@ -8564,8 +8228,8 @@
         <w:t xml:space="preserve">The final correction step, generating corrections of the original statements, was the least developed but offers clear potential. The correction mechanism is optional, and the system performs well even without it. However, when prompted with a clear and narrow task, the LLaMA model used here provided helpful and context-sensitive rewriting suggestions. These suggestions can help users reframe statements in more statistically appropriate ways and reflect on their misinterpretations.</w:t>
       </w:r>
     </w:p>
-    <w:bookmarkEnd w:id="59"/>
-    <w:bookmarkStart w:id="60" w:name="limitations-and-challenges"/>
+    <w:bookmarkEnd w:id="55"/>
+    <w:bookmarkStart w:id="56" w:name="limitations-and-challenges"/>
     <w:p>
       <w:pPr>
         <w:pStyle w:val="Heading2"/>
@@ -8603,11 +8267,27 @@
         <w:pStyle w:val="BodyText"/>
       </w:pPr>
       <w:r>
-        <w:t xml:space="preserve">Another limitation involves the narrow context in which statements are classified (a single sentence containing a nonsignificant p value). This limited scope means the model cannot account for broader contextual factors, such as whether authors conducted equivalence testing, reported Bayesian results, or provided qualifying language elsewhere. As noted earlier, this study provides a baseline approach intended for future expansion.</w:t>
-      </w:r>
-    </w:p>
-    <w:bookmarkEnd w:id="60"/>
-    <w:bookmarkStart w:id="61" w:name="practical-use-and-future-directions"/>
+        <w:t xml:space="preserve">Another limitation involves the narrow context in which statements are classified (a single sentence containing a nonsignificant</w:t>
+      </w:r>
+      <w:r>
+        <w:t xml:space="preserve"> </w:t>
+      </w:r>
+      <w:r>
+        <w:rPr>
+          <w:i/>
+          <w:iCs/>
+        </w:rPr>
+        <w:t xml:space="preserve">p</w:t>
+      </w:r>
+      <w:r>
+        <w:t xml:space="preserve"> </w:t>
+      </w:r>
+      <w:r>
+        <w:t xml:space="preserve">value). This limited scope means the model cannot account for broader contextual factors, such as whether authors conducted equivalence testing, reported Bayesian results, or provided qualifying language elsewhere. As noted earlier, this study provides a baseline approach intended for future expansion.</w:t>
+      </w:r>
+    </w:p>
+    <w:bookmarkEnd w:id="56"/>
+    <w:bookmarkStart w:id="57" w:name="practical-use-and-future-directions"/>
     <w:p>
       <w:pPr>
         <w:pStyle w:val="Heading2"/>
@@ -8683,12 +8363,28 @@
         <w:pStyle w:val="BodyText"/>
       </w:pPr>
       <w:r>
-        <w:t xml:space="preserve">Going forward, a key step in improving the pipeline’s general usefulness will be expanding both the context considered and the scope of what is being searched. In its current version, only single sentences from results sections that contain nonsignificant p values are analyzed. The long-term goal, however, is to evaluate entire passages or paragraphs related to a nonsignificant finding in the entire article, in order to capture the full context and provide more meaningful corrections. Achieving this will be essential for addressing the misinterpretation problem more comprehensively.</w:t>
-      </w:r>
-    </w:p>
-    <w:bookmarkEnd w:id="61"/>
-    <w:bookmarkEnd w:id="62"/>
-    <w:bookmarkStart w:id="63" w:name="conclusion"/>
+        <w:t xml:space="preserve">Going forward, a key step in improving the pipeline’s general usefulness will be expanding both the context considered and the scope of what is being searched. In its current version, only single sentences from results sections that contain nonsignificant</w:t>
+      </w:r>
+      <w:r>
+        <w:t xml:space="preserve"> </w:t>
+      </w:r>
+      <w:r>
+        <w:rPr>
+          <w:i/>
+          <w:iCs/>
+        </w:rPr>
+        <w:t xml:space="preserve">p</w:t>
+      </w:r>
+      <w:r>
+        <w:t xml:space="preserve"> </w:t>
+      </w:r>
+      <w:r>
+        <w:t xml:space="preserve">values are analyzed. The long-term goal, however, is to evaluate entire passages or paragraphs related to a nonsignificant finding in the entire article, in order to capture the full context and provide more meaningful corrections. Achieving this will be essential for addressing the misinterpretation problem more comprehensively.</w:t>
+      </w:r>
+    </w:p>
+    <w:bookmarkEnd w:id="57"/>
+    <w:bookmarkEnd w:id="58"/>
+    <w:bookmarkStart w:id="59" w:name="conclusion"/>
     <w:p>
       <w:pPr>
         <w:pStyle w:val="Heading1"/>
@@ -8702,11 +8398,11 @@
         <w:pStyle w:val="FirstParagraph"/>
       </w:pPr>
       <w:r>
-        <w:t xml:space="preserve">This study demonstrates that a hybrid rule-based and NLP-driven pipeline can effectively detect, classify, and optionally correct a common statistical misinterpretation in scientific writing: interpreting nonsignificant results as evidence for the absence of an effect. Each step—statement detection, classification, and correction—performed well independently. The next step is to evaluate the pipeline as a fully automated system in real-world use cases. With further refinement and broader implementation, this framework has the potential to improve statistical communication and research transparency at scale.</w:t>
-      </w:r>
-    </w:p>
-    <w:bookmarkEnd w:id="63"/>
-    <w:bookmarkStart w:id="64" w:name="achknowledgement"/>
+        <w:t xml:space="preserve">This study demonstrates that a hybrid rule-based and NLP-driven pipeline can effectively detect, classify, and correct a common statistical misinterpretation in scientific writing: interpreting nonsignificant results as evidence for the absence of an effect. Each step - statement detection, classification, and correction - performed well independently. The next step is to evaluate the pipeline as a fully automated system in real-world use cases. With further refinement, this framework has the potential to enhance both automated manuscript checks and large-scale meta-scientific analyses at scale.</w:t>
+      </w:r>
+    </w:p>
+    <w:bookmarkEnd w:id="59"/>
+    <w:bookmarkStart w:id="60" w:name="achknowledgement"/>
     <w:p>
       <w:pPr>
         <w:pStyle w:val="Heading1"/>
@@ -8745,8 +8441,38 @@
         <w:t xml:space="preserve">.</w:t>
       </w:r>
     </w:p>
-    <w:bookmarkEnd w:id="64"/>
-    <w:bookmarkStart w:id="121" w:name="references"/>
+    <w:p>
+      <w:pPr>
+        <w:pStyle w:val="BodyText"/>
+      </w:pPr>
+      <w:r>
+        <w:t xml:space="preserve">I want to thank Dr. Daniël Lakens for his constant support throughout this thesis and for a wonderful research stay that allowed me to work on it in person. I thank my partner for her unwavering support, for encouraging me when I felt discouraged, and for our insightful discussions on whether and how we should and should not use AI. I also thank Prof. Dr. Maike Luhmann for allowing me to pursue a meta-scientific project that is so close to my heart, even though it falls somewhat outside her area of expertise. Finally, I thank Christian Sodano for helpful discussions on machine learning and BERT models, which helped ensure that my model training did not turn into</w:t>
+      </w:r>
+      <w:r>
+        <w:t xml:space="preserve"> </w:t>
+      </w:r>
+      <w:r>
+        <w:t xml:space="preserve">‘algorithmic</w:t>
+      </w:r>
+      <w:r>
+        <w:t xml:space="preserve"> </w:t>
+      </w:r>
+      <w:r>
+        <w:rPr>
+          <w:i/>
+          <w:iCs/>
+        </w:rPr>
+        <w:t xml:space="preserve">p</w:t>
+      </w:r>
+      <w:r>
+        <w:t xml:space="preserve">-hacking’</w:t>
+      </w:r>
+      <w:r>
+        <w:t xml:space="preserve">.</w:t>
+      </w:r>
+    </w:p>
+    <w:bookmarkEnd w:id="60"/>
+    <w:bookmarkStart w:id="115" w:name="references"/>
     <w:p>
       <w:pPr>
         <w:pStyle w:val="Heading1"/>
@@ -8755,8 +8481,8 @@
         <w:t xml:space="preserve">References</w:t>
       </w:r>
     </w:p>
-    <w:bookmarkStart w:id="120" w:name="refs"/>
-    <w:bookmarkStart w:id="66" w:name="ref-aczel_etal18"/>
+    <w:bookmarkStart w:id="114" w:name="refs"/>
+    <w:bookmarkStart w:id="62" w:name="ref-aczel_etal18"/>
     <w:p>
       <w:pPr>
         <w:pStyle w:val="Bibliography"/>
@@ -8835,7 +8561,7 @@
       <w:r>
         <w:t xml:space="preserve"> </w:t>
       </w:r>
-      <w:hyperlink r:id="rId65">
+      <w:hyperlink r:id="rId61">
         <w:r>
           <w:rPr>
             <w:rStyle w:val="Hyperlink"/>
@@ -8844,8 +8570,8 @@
         </w:r>
       </w:hyperlink>
     </w:p>
-    <w:bookmarkEnd w:id="66"/>
-    <w:bookmarkStart w:id="68" w:name="ref-amrhein_etal19"/>
+    <w:bookmarkEnd w:id="62"/>
+    <w:bookmarkStart w:id="64" w:name="ref-amrhein_etal19"/>
     <w:p>
       <w:pPr>
         <w:pStyle w:val="Bibliography"/>
@@ -8882,7 +8608,7 @@
       <w:r>
         <w:t xml:space="preserve"> </w:t>
       </w:r>
-      <w:hyperlink r:id="rId67">
+      <w:hyperlink r:id="rId63">
         <w:r>
           <w:rPr>
             <w:rStyle w:val="Hyperlink"/>
@@ -8891,8 +8617,8 @@
         </w:r>
       </w:hyperlink>
     </w:p>
-    <w:bookmarkEnd w:id="68"/>
-    <w:bookmarkStart w:id="70" w:name="ref-R-papaja"/>
+    <w:bookmarkEnd w:id="64"/>
+    <w:bookmarkStart w:id="66" w:name="ref-R-papaja"/>
     <w:p>
       <w:pPr>
         <w:pStyle w:val="Bibliography"/>
@@ -8996,7 +8722,7 @@
       <w:r>
         <w:t xml:space="preserve"> </w:t>
       </w:r>
-      <w:hyperlink r:id="rId69">
+      <w:hyperlink r:id="rId65">
         <w:r>
           <w:rPr>
             <w:rStyle w:val="Hyperlink"/>
@@ -9005,8 +8731,8 @@
         </w:r>
       </w:hyperlink>
     </w:p>
-    <w:bookmarkEnd w:id="70"/>
-    <w:bookmarkStart w:id="72" w:name="ref-beltagy_etal19"/>
+    <w:bookmarkEnd w:id="66"/>
+    <w:bookmarkStart w:id="68" w:name="ref-beltagy_etal19"/>
     <w:p>
       <w:pPr>
         <w:pStyle w:val="Bibliography"/>
@@ -9079,7 +8805,7 @@
       <w:r>
         <w:t xml:space="preserve"> </w:t>
       </w:r>
-      <w:hyperlink r:id="rId71">
+      <w:hyperlink r:id="rId67">
         <w:r>
           <w:rPr>
             <w:rStyle w:val="Hyperlink"/>
@@ -9088,191 +8814,112 @@
         </w:r>
       </w:hyperlink>
     </w:p>
-    <w:bookmarkEnd w:id="72"/>
-    <w:bookmarkStart w:id="73" w:name="ref-cummin_hussey24"/>
+    <w:bookmarkEnd w:id="68"/>
+    <w:bookmarkStart w:id="69" w:name="ref-R-papercheck"/>
     <w:p>
       <w:pPr>
         <w:pStyle w:val="Bibliography"/>
       </w:pPr>
       <w:r>
-        <w:t xml:space="preserve">Cummin, J., &amp; Hussey, I. (2024).</w:t>
-      </w:r>
-      <w:r>
-        <w:t xml:space="preserve"> </w:t>
-      </w:r>
-      <w:r>
-        <w:rPr>
-          <w:i/>
-          <w:iCs/>
-        </w:rPr>
-        <w:t xml:space="preserve">RegCheck</w:t>
-      </w:r>
-      <w:r>
-        <w:rPr>
-          <w:i/>
-          <w:iCs/>
-        </w:rPr>
+        <w:t xml:space="preserve">DeBruine, L., &amp; Lakens, D. (2025).</w:t>
+      </w:r>
+      <w:r>
+        <w:t xml:space="preserve"> </w:t>
+      </w:r>
+      <w:r>
+        <w:rPr>
+          <w:i/>
+          <w:iCs/>
+        </w:rPr>
+        <w:t xml:space="preserve">Papercheck:</w:t>
+      </w:r>
+      <w:r>
+        <w:rPr>
+          <w:i/>
+          <w:iCs/>
+        </w:rPr>
+        <w:t xml:space="preserve"> </w:t>
+      </w:r>
+      <w:r>
+        <w:rPr>
+          <w:i/>
+          <w:iCs/>
+        </w:rPr>
+        <w:t xml:space="preserve">Check</w:t>
+      </w:r>
+      <w:r>
+        <w:rPr>
+          <w:i/>
+          <w:iCs/>
+        </w:rPr>
+        <w:t xml:space="preserve"> </w:t>
+      </w:r>
+      <w:r>
+        <w:rPr>
+          <w:i/>
+          <w:iCs/>
+        </w:rPr>
+        <w:t xml:space="preserve">scientific papers for best practices</w:t>
+      </w:r>
+      <w:r>
+        <w:t xml:space="preserve"> </w:t>
+      </w:r>
+      <w:r>
+        <w:t xml:space="preserve">[Manual].</w:t>
+      </w:r>
+    </w:p>
+    <w:bookmarkEnd w:id="69"/>
+    <w:bookmarkStart w:id="71" w:name="ref-devlin_etal19"/>
+    <w:p>
+      <w:pPr>
+        <w:pStyle w:val="Bibliography"/>
+      </w:pPr>
+      <w:r>
+        <w:t xml:space="preserve">Devlin, J., Chang, M.-W., Lee, K., &amp; Toutanova, K. (2019).</w:t>
+      </w:r>
+      <w:r>
+        <w:t xml:space="preserve"> </w:t>
+      </w:r>
+      <w:r>
+        <w:t xml:space="preserve">BERT</w:t>
+      </w:r>
+      <w:r>
+        <w:t xml:space="preserve">:</w:t>
+      </w:r>
+      <w:r>
+        <w:t xml:space="preserve"> </w:t>
+      </w:r>
+      <w:r>
+        <w:t xml:space="preserve">Pre-training</w:t>
+      </w:r>
+      <w:r>
+        <w:t xml:space="preserve"> </w:t>
+      </w:r>
+      <w:r>
+        <w:t xml:space="preserve">of</w:t>
+      </w:r>
+      <w:r>
+        <w:t xml:space="preserve"> </w:t>
+      </w:r>
+      <w:r>
+        <w:t xml:space="preserve">Deep Bidirectional Transformers</w:t>
+      </w:r>
+      <w:r>
+        <w:t xml:space="preserve"> </w:t>
+      </w:r>
+      <w:r>
+        <w:t xml:space="preserve">for</w:t>
+      </w:r>
+      <w:r>
+        <w:t xml:space="preserve"> </w:t>
+      </w:r>
+      <w:r>
+        <w:t xml:space="preserve">Language Understanding</w:t>
+      </w:r>
+      <w:r>
         <w:t xml:space="preserve">.</w:t>
       </w:r>
       <w:r>
-        <w:rPr>
-          <w:i/>
-          <w:iCs/>
-        </w:rPr>
-        <w:t xml:space="preserve"> </w:t>
-      </w:r>
-      <w:r>
-        <w:rPr>
-          <w:i/>
-          <w:iCs/>
-        </w:rPr>
-        <w:t xml:space="preserve">Compare</w:t>
-      </w:r>
-      <w:r>
-        <w:rPr>
-          <w:i/>
-          <w:iCs/>
-        </w:rPr>
-        <w:t xml:space="preserve"> </w:t>
-      </w:r>
-      <w:r>
-        <w:rPr>
-          <w:i/>
-          <w:iCs/>
-        </w:rPr>
-        <w:t xml:space="preserve">preregistrations with papers.</w:t>
-      </w:r>
-      <w:r>
-        <w:rPr>
-          <w:i/>
-          <w:iCs/>
-        </w:rPr>
-        <w:t xml:space="preserve"> </w:t>
-      </w:r>
-      <w:r>
-        <w:rPr>
-          <w:i/>
-          <w:iCs/>
-        </w:rPr>
-        <w:t xml:space="preserve">Instantly</w:t>
-      </w:r>
-      <w:r>
-        <w:rPr>
-          <w:i/>
-          <w:iCs/>
-        </w:rPr>
-        <w:t xml:space="preserve">.</w:t>
-      </w:r>
-      <w:r>
-        <w:t xml:space="preserve"> Available at https://regcheck.app/.</w:t>
-      </w:r>
-    </w:p>
-    <w:bookmarkEnd w:id="73"/>
-    <w:bookmarkStart w:id="74" w:name="ref-R-papercheck"/>
-    <w:p>
-      <w:pPr>
-        <w:pStyle w:val="Bibliography"/>
-      </w:pPr>
-      <w:r>
-        <w:t xml:space="preserve">DeBruine, L., &amp; Lakens, D. (2025).</w:t>
-      </w:r>
-      <w:r>
-        <w:t xml:space="preserve"> </w:t>
-      </w:r>
-      <w:r>
-        <w:rPr>
-          <w:i/>
-          <w:iCs/>
-        </w:rPr>
-        <w:t xml:space="preserve">Papercheck:</w:t>
-      </w:r>
-      <w:r>
-        <w:rPr>
-          <w:i/>
-          <w:iCs/>
-        </w:rPr>
-        <w:t xml:space="preserve"> </w:t>
-      </w:r>
-      <w:r>
-        <w:rPr>
-          <w:i/>
-          <w:iCs/>
-        </w:rPr>
-        <w:t xml:space="preserve">Check</w:t>
-      </w:r>
-      <w:r>
-        <w:rPr>
-          <w:i/>
-          <w:iCs/>
-        </w:rPr>
-        <w:t xml:space="preserve"> </w:t>
-      </w:r>
-      <w:r>
-        <w:rPr>
-          <w:i/>
-          <w:iCs/>
-        </w:rPr>
-        <w:t xml:space="preserve">scientific papers for best practices</w:t>
-      </w:r>
-      <w:r>
-        <w:t xml:space="preserve"> </w:t>
-      </w:r>
-      <w:r>
-        <w:t xml:space="preserve">[Manual].</w:t>
-      </w:r>
-    </w:p>
-    <w:bookmarkEnd w:id="74"/>
-    <w:bookmarkStart w:id="76" w:name="ref-devlin_etal19"/>
-    <w:p>
-      <w:pPr>
-        <w:pStyle w:val="Bibliography"/>
-      </w:pPr>
-      <w:r>
-        <w:t xml:space="preserve">Devlin, J., Chang, M.-W., Lee, K., &amp; Toutanova, K. (2019).</w:t>
-      </w:r>
-      <w:r>
-        <w:t xml:space="preserve"> </w:t>
-      </w:r>
-      <w:r>
-        <w:t xml:space="preserve">BERT</w:t>
-      </w:r>
-      <w:r>
-        <w:t xml:space="preserve">:</w:t>
-      </w:r>
-      <w:r>
-        <w:t xml:space="preserve"> </w:t>
-      </w:r>
-      <w:r>
-        <w:t xml:space="preserve">Pre-training</w:t>
-      </w:r>
-      <w:r>
-        <w:t xml:space="preserve"> </w:t>
-      </w:r>
-      <w:r>
-        <w:t xml:space="preserve">of</w:t>
-      </w:r>
-      <w:r>
-        <w:t xml:space="preserve"> </w:t>
-      </w:r>
-      <w:r>
-        <w:t xml:space="preserve">Deep Bidirectional Transformers</w:t>
-      </w:r>
-      <w:r>
-        <w:t xml:space="preserve"> </w:t>
-      </w:r>
-      <w:r>
-        <w:t xml:space="preserve">for</w:t>
-      </w:r>
-      <w:r>
-        <w:t xml:space="preserve"> </w:t>
-      </w:r>
-      <w:r>
-        <w:t xml:space="preserve">Language Understanding</w:t>
-      </w:r>
-      <w:r>
-        <w:t xml:space="preserve">.</w:t>
-      </w:r>
-      <w:r>
         <w:t xml:space="preserve"> </w:t>
       </w:r>
       <w:r>
@@ -9330,7 +8977,7 @@
       <w:r>
         <w:t xml:space="preserve"> </w:t>
       </w:r>
-      <w:hyperlink r:id="rId75">
+      <w:hyperlink r:id="rId70">
         <w:r>
           <w:rPr>
             <w:rStyle w:val="Hyperlink"/>
@@ -9339,8 +8986,8 @@
         </w:r>
       </w:hyperlink>
     </w:p>
-    <w:bookmarkEnd w:id="76"/>
-    <w:bookmarkStart w:id="78" w:name="ref-edwards_etal63"/>
+    <w:bookmarkEnd w:id="71"/>
+    <w:bookmarkStart w:id="73" w:name="ref-edwards_etal63"/>
     <w:p>
       <w:pPr>
         <w:pStyle w:val="Bibliography"/>
@@ -9377,7 +9024,7 @@
       <w:r>
         <w:t xml:space="preserve"> </w:t>
       </w:r>
-      <w:hyperlink r:id="rId77">
+      <w:hyperlink r:id="rId72">
         <w:r>
           <w:rPr>
             <w:rStyle w:val="Hyperlink"/>
@@ -9386,8 +9033,8 @@
         </w:r>
       </w:hyperlink>
     </w:p>
-    <w:bookmarkEnd w:id="78"/>
-    <w:bookmarkStart w:id="80" w:name="ref-R-flextable"/>
+    <w:bookmarkEnd w:id="73"/>
+    <w:bookmarkStart w:id="75" w:name="ref-R-flextable"/>
     <w:p>
       <w:pPr>
         <w:pStyle w:val="Bibliography"/>
@@ -9442,7 +9089,7 @@
       <w:r>
         <w:t xml:space="preserve"> </w:t>
       </w:r>
-      <w:hyperlink r:id="rId79">
+      <w:hyperlink r:id="rId74">
         <w:r>
           <w:rPr>
             <w:rStyle w:val="Hyperlink"/>
@@ -9451,8 +9098,8 @@
         </w:r>
       </w:hyperlink>
     </w:p>
-    <w:bookmarkEnd w:id="80"/>
-    <w:bookmarkStart w:id="82" w:name="ref-goodman08"/>
+    <w:bookmarkEnd w:id="75"/>
+    <w:bookmarkStart w:id="77" w:name="ref-goodman08"/>
     <w:p>
       <w:pPr>
         <w:pStyle w:val="Bibliography"/>
@@ -9507,7 +9154,7 @@
       <w:r>
         <w:t xml:space="preserve"> </w:t>
       </w:r>
-      <w:hyperlink r:id="rId81">
+      <w:hyperlink r:id="rId76">
         <w:r>
           <w:rPr>
             <w:rStyle w:val="Hyperlink"/>
@@ -9516,8 +9163,8 @@
         </w:r>
       </w:hyperlink>
     </w:p>
-    <w:bookmarkEnd w:id="82"/>
-    <w:bookmarkStart w:id="84" w:name="ref-greenland_etal16"/>
+    <w:bookmarkEnd w:id="77"/>
+    <w:bookmarkStart w:id="79" w:name="ref-greenland_etal16"/>
     <w:p>
       <w:pPr>
         <w:pStyle w:val="Bibliography"/>
@@ -9566,7 +9213,7 @@
       <w:r>
         <w:t xml:space="preserve"> </w:t>
       </w:r>
-      <w:hyperlink r:id="rId83">
+      <w:hyperlink r:id="rId78">
         <w:r>
           <w:rPr>
             <w:rStyle w:val="Hyperlink"/>
@@ -9575,8 +9222,8 @@
         </w:r>
       </w:hyperlink>
     </w:p>
-    <w:bookmarkEnd w:id="84"/>
-    <w:bookmarkStart w:id="86" w:name="ref-gu_etal22"/>
+    <w:bookmarkEnd w:id="79"/>
+    <w:bookmarkStart w:id="81" w:name="ref-gu_etal22"/>
     <w:p>
       <w:pPr>
         <w:pStyle w:val="Bibliography"/>
@@ -9631,7 +9278,7 @@
       <w:r>
         <w:t xml:space="preserve"> </w:t>
       </w:r>
-      <w:hyperlink r:id="rId85">
+      <w:hyperlink r:id="rId80">
         <w:r>
           <w:rPr>
             <w:rStyle w:val="Hyperlink"/>
@@ -9640,8 +9287,8 @@
         </w:r>
       </w:hyperlink>
     </w:p>
-    <w:bookmarkEnd w:id="86"/>
-    <w:bookmarkStart w:id="88" w:name="ref-heathers_etal18"/>
+    <w:bookmarkEnd w:id="81"/>
+    <w:bookmarkStart w:id="83" w:name="ref-heathers_etal18"/>
     <w:p>
       <w:pPr>
         <w:pStyle w:val="Bibliography"/>
@@ -9735,7 +9382,7 @@
       <w:r>
         <w:t xml:space="preserve"> </w:t>
       </w:r>
-      <w:hyperlink r:id="rId87">
+      <w:hyperlink r:id="rId82">
         <w:r>
           <w:rPr>
             <w:rStyle w:val="Hyperlink"/>
@@ -9744,8 +9391,8 @@
         </w:r>
       </w:hyperlink>
     </w:p>
-    <w:bookmarkEnd w:id="88"/>
-    <w:bookmarkStart w:id="90" w:name="ref-hoekstra_etal06"/>
+    <w:bookmarkEnd w:id="83"/>
+    <w:bookmarkStart w:id="85" w:name="ref-hoekstra_etal06"/>
     <w:p>
       <w:pPr>
         <w:pStyle w:val="Bibliography"/>
@@ -9794,7 +9441,7 @@
       <w:r>
         <w:t xml:space="preserve"> </w:t>
       </w:r>
-      <w:hyperlink r:id="rId89">
+      <w:hyperlink r:id="rId84">
         <w:r>
           <w:rPr>
             <w:rStyle w:val="Hyperlink"/>
@@ -9803,14 +9450,14 @@
         </w:r>
       </w:hyperlink>
     </w:p>
-    <w:bookmarkEnd w:id="90"/>
-    <w:bookmarkStart w:id="92" w:name="ref-isager_fitzgerald24"/>
+    <w:bookmarkEnd w:id="85"/>
+    <w:bookmarkStart w:id="87" w:name="ref-isager_fitzgerald25"/>
     <w:p>
       <w:pPr>
         <w:pStyle w:val="Bibliography"/>
       </w:pPr>
       <w:r>
-        <w:t xml:space="preserve">Isager, P. M., &amp; Fitzgerald, J. (2024).</w:t>
+        <w:t xml:space="preserve">Isager, P. M., &amp; Fitzgerald, J. (2025).</w:t>
       </w:r>
       <w:r>
         <w:t xml:space="preserve"> </w:t>
@@ -9884,7 +9531,7 @@
       <w:r>
         <w:t xml:space="preserve"> </w:t>
       </w:r>
-      <w:hyperlink r:id="rId91">
+      <w:hyperlink r:id="rId86">
         <w:r>
           <w:rPr>
             <w:rStyle w:val="Hyperlink"/>
@@ -9893,8 +9540,8 @@
         </w:r>
       </w:hyperlink>
     </w:p>
-    <w:bookmarkEnd w:id="92"/>
-    <w:bookmarkStart w:id="94" w:name="ref-R-magick"/>
+    <w:bookmarkEnd w:id="87"/>
+    <w:bookmarkStart w:id="89" w:name="ref-R-magick"/>
     <w:p>
       <w:pPr>
         <w:pStyle w:val="Bibliography"/>
@@ -9991,7 +9638,7 @@
       <w:r>
         <w:t xml:space="preserve"> </w:t>
       </w:r>
-      <w:hyperlink r:id="rId93">
+      <w:hyperlink r:id="rId88">
         <w:r>
           <w:rPr>
             <w:rStyle w:val="Hyperlink"/>
@@ -10000,8 +9647,8 @@
         </w:r>
       </w:hyperlink>
     </w:p>
-    <w:bookmarkEnd w:id="94"/>
-    <w:bookmarkStart w:id="96" w:name="ref-lakens21"/>
+    <w:bookmarkEnd w:id="89"/>
+    <w:bookmarkStart w:id="91" w:name="ref-lakens21"/>
     <w:p>
       <w:pPr>
         <w:pStyle w:val="Bibliography"/>
@@ -10097,7 +9744,7 @@
       <w:r>
         <w:t xml:space="preserve"> </w:t>
       </w:r>
-      <w:hyperlink r:id="rId95">
+      <w:hyperlink r:id="rId90">
         <w:r>
           <w:rPr>
             <w:rStyle w:val="Hyperlink"/>
@@ -10106,50 +9753,13 @@
         </w:r>
       </w:hyperlink>
     </w:p>
-    <w:bookmarkEnd w:id="96"/>
-    <w:bookmarkStart w:id="97" w:name="ref-lakens24a"/>
+    <w:bookmarkEnd w:id="91"/>
+    <w:bookmarkStart w:id="93" w:name="ref-lakens_etal18"/>
     <w:p>
       <w:pPr>
         <w:pStyle w:val="Bibliography"/>
       </w:pPr>
       <w:r>
-        <w:t xml:space="preserve">Lakens, D. (2024).</w:t>
-      </w:r>
-      <w:r>
-        <w:t xml:space="preserve"> </w:t>
-      </w:r>
-      <w:r>
-        <w:rPr>
-          <w:i/>
-          <w:iCs/>
-        </w:rPr>
-        <w:t xml:space="preserve">Improving</w:t>
-      </w:r>
-      <w:r>
-        <w:rPr>
-          <w:i/>
-          <w:iCs/>
-        </w:rPr>
-        <w:t xml:space="preserve"> </w:t>
-      </w:r>
-      <w:r>
-        <w:rPr>
-          <w:i/>
-          <w:iCs/>
-        </w:rPr>
-        <w:t xml:space="preserve">Your Statistical Inferences</w:t>
-      </w:r>
-      <w:r>
-        <w:t xml:space="preserve">.</w:t>
-      </w:r>
-    </w:p>
-    <w:bookmarkEnd w:id="97"/>
-    <w:bookmarkStart w:id="99" w:name="ref-lakens_etal18"/>
-    <w:p>
-      <w:pPr>
-        <w:pStyle w:val="Bibliography"/>
-      </w:pPr>
-      <w:r>
         <w:t xml:space="preserve">Lakens, D., Adolfi, F. G., Albers, C. J., Anvari, F., Apps, M. A. J., Argamon, S. E., Baguley, T., Becker, R. B., Benning, S. D., Bradford, D. E., Buchanan, E. M., Caldwell, A. R., Van Calster, B., Carlsson, R., Chen, S.-C., Chung, B., Colling, L. J., Collins, G. S., Crook, Z., … Zwaan, R. A. (2018). Justify your alpha.</w:t>
       </w:r>
       <w:r>
@@ -10181,7 +9791,7 @@
       <w:r>
         <w:t xml:space="preserve"> </w:t>
       </w:r>
-      <w:hyperlink r:id="rId98">
+      <w:hyperlink r:id="rId92">
         <w:r>
           <w:rPr>
             <w:rStyle w:val="Hyperlink"/>
@@ -10190,8 +9800,8 @@
         </w:r>
       </w:hyperlink>
     </w:p>
-    <w:bookmarkEnd w:id="99"/>
-    <w:bookmarkStart w:id="101" w:name="ref-mcshane_etal19"/>
+    <w:bookmarkEnd w:id="93"/>
+    <w:bookmarkStart w:id="95" w:name="ref-mcshane_etal19"/>
     <w:p>
       <w:pPr>
         <w:pStyle w:val="Bibliography"/>
@@ -10237,7 +9847,7 @@
       <w:r>
         <w:t xml:space="preserve"> </w:t>
       </w:r>
-      <w:hyperlink r:id="rId100">
+      <w:hyperlink r:id="rId94">
         <w:r>
           <w:rPr>
             <w:rStyle w:val="Hyperlink"/>
@@ -10246,8 +9856,8 @@
         </w:r>
       </w:hyperlink>
     </w:p>
-    <w:bookmarkEnd w:id="101"/>
-    <w:bookmarkStart w:id="103" w:name="ref-murphy_etal25"/>
+    <w:bookmarkEnd w:id="95"/>
+    <w:bookmarkStart w:id="97" w:name="ref-murphy_etal25"/>
     <w:p>
       <w:pPr>
         <w:pStyle w:val="Bibliography"/>
@@ -10284,7 +9894,7 @@
       <w:r>
         <w:t xml:space="preserve"> </w:t>
       </w:r>
-      <w:hyperlink r:id="rId102">
+      <w:hyperlink r:id="rId96">
         <w:r>
           <w:rPr>
             <w:rStyle w:val="Hyperlink"/>
@@ -10293,8 +9903,8 @@
         </w:r>
       </w:hyperlink>
     </w:p>
-    <w:bookmarkEnd w:id="103"/>
-    <w:bookmarkStart w:id="104" w:name="ref-nuijten_epskamp24"/>
+    <w:bookmarkEnd w:id="97"/>
+    <w:bookmarkStart w:id="98" w:name="ref-nuijten_epskamp24"/>
     <w:p>
       <w:pPr>
         <w:pStyle w:val="Bibliography"/>
@@ -10372,8 +9982,8 @@
         <w:t xml:space="preserve"> Web implementation at https://statcheck.io.</w:t>
       </w:r>
     </w:p>
-    <w:bookmarkEnd w:id="104"/>
-    <w:bookmarkStart w:id="105" w:name="ref-python"/>
+    <w:bookmarkEnd w:id="98"/>
+    <w:bookmarkStart w:id="99" w:name="ref-python"/>
     <w:p>
       <w:pPr>
         <w:pStyle w:val="Bibliography"/>
@@ -10398,8 +10008,8 @@
         <w:t xml:space="preserve">[Manual]. Python Software Foundation.</w:t>
       </w:r>
     </w:p>
-    <w:bookmarkEnd w:id="105"/>
-    <w:bookmarkStart w:id="107" w:name="ref-R-showtext"/>
+    <w:bookmarkEnd w:id="99"/>
+    <w:bookmarkStart w:id="101" w:name="ref-R-showtext"/>
     <w:p>
       <w:pPr>
         <w:pStyle w:val="Bibliography"/>
@@ -10482,7 +10092,7 @@
       <w:r>
         <w:t xml:space="preserve"> </w:t>
       </w:r>
-      <w:hyperlink r:id="rId106">
+      <w:hyperlink r:id="rId100">
         <w:r>
           <w:rPr>
             <w:rStyle w:val="Hyperlink"/>
@@ -10491,8 +10101,8 @@
         </w:r>
       </w:hyperlink>
     </w:p>
-    <w:bookmarkEnd w:id="107"/>
-    <w:bookmarkStart w:id="109" w:name="ref-schervish96"/>
+    <w:bookmarkEnd w:id="101"/>
+    <w:bookmarkStart w:id="103" w:name="ref-schervish96"/>
     <w:p>
       <w:pPr>
         <w:pStyle w:val="Bibliography"/>
@@ -10581,7 +10191,7 @@
       <w:r>
         <w:t xml:space="preserve"> </w:t>
       </w:r>
-      <w:hyperlink r:id="rId108">
+      <w:hyperlink r:id="rId102">
         <w:r>
           <w:rPr>
             <w:rStyle w:val="Hyperlink"/>
@@ -10590,8 +10200,8 @@
         </w:r>
       </w:hyperlink>
     </w:p>
-    <w:bookmarkEnd w:id="109"/>
-    <w:bookmarkStart w:id="110" w:name="ref-stillman19"/>
+    <w:bookmarkEnd w:id="103"/>
+    <w:bookmarkStart w:id="104" w:name="ref-stillman19"/>
     <w:p>
       <w:pPr>
         <w:pStyle w:val="Bibliography"/>
@@ -10641,8 +10251,8 @@
         <w:t xml:space="preserve">. https://www.zotero.org/blog/retracted-item-notifications/.</w:t>
       </w:r>
     </w:p>
-    <w:bookmarkEnd w:id="110"/>
-    <w:bookmarkStart w:id="111" w:name="ref-rcoreteam25"/>
+    <w:bookmarkEnd w:id="104"/>
+    <w:bookmarkStart w:id="105" w:name="ref-rcoreteam25"/>
     <w:p>
       <w:pPr>
         <w:pStyle w:val="Bibliography"/>
@@ -10737,8 +10347,8 @@
         <w:t xml:space="preserve">[Manual]. R Foundation for Statistical Computing.</w:t>
       </w:r>
     </w:p>
-    <w:bookmarkEnd w:id="111"/>
-    <w:bookmarkStart w:id="112" w:name="ref-vanabkoude25"/>
+    <w:bookmarkEnd w:id="105"/>
+    <w:bookmarkStart w:id="106" w:name="ref-vanabkoude25"/>
     <w:p>
       <w:pPr>
         <w:pStyle w:val="Bibliography"/>
@@ -10826,8 +10436,8 @@
         <w:t xml:space="preserve">[Master's {{Thesis}}].</w:t>
       </w:r>
     </w:p>
-    <w:bookmarkEnd w:id="112"/>
-    <w:bookmarkStart w:id="114" w:name="ref-wagenmakers07"/>
+    <w:bookmarkEnd w:id="106"/>
+    <w:bookmarkStart w:id="108" w:name="ref-wagenmakers07"/>
     <w:p>
       <w:pPr>
         <w:pStyle w:val="Bibliography"/>
@@ -10880,7 +10490,7 @@
       <w:r>
         <w:t xml:space="preserve"> </w:t>
       </w:r>
-      <w:hyperlink r:id="rId113">
+      <w:hyperlink r:id="rId107">
         <w:r>
           <w:rPr>
             <w:rStyle w:val="Hyperlink"/>
@@ -10889,8 +10499,8 @@
         </w:r>
       </w:hyperlink>
     </w:p>
-    <w:bookmarkEnd w:id="114"/>
-    <w:bookmarkStart w:id="116" w:name="ref-R-tidyverse"/>
+    <w:bookmarkEnd w:id="108"/>
+    <w:bookmarkStart w:id="110" w:name="ref-R-tidyverse"/>
     <w:p>
       <w:pPr>
         <w:pStyle w:val="Bibliography"/>
@@ -10936,7 +10546,7 @@
       <w:r>
         <w:t xml:space="preserve"> </w:t>
       </w:r>
-      <w:hyperlink r:id="rId115">
+      <w:hyperlink r:id="rId109">
         <w:r>
           <w:rPr>
             <w:rStyle w:val="Hyperlink"/>
@@ -10945,8 +10555,8 @@
         </w:r>
       </w:hyperlink>
     </w:p>
-    <w:bookmarkEnd w:id="116"/>
-    <w:bookmarkStart w:id="118" w:name="ref-R-readxl"/>
+    <w:bookmarkEnd w:id="110"/>
+    <w:bookmarkStart w:id="112" w:name="ref-R-readxl"/>
     <w:p>
       <w:pPr>
         <w:pStyle w:val="Bibliography"/>
@@ -11001,7 +10611,7 @@
       <w:r>
         <w:t xml:space="preserve"> </w:t>
       </w:r>
-      <w:hyperlink r:id="rId117">
+      <w:hyperlink r:id="rId111">
         <w:r>
           <w:rPr>
             <w:rStyle w:val="Hyperlink"/>
@@ -11010,8 +10620,8 @@
         </w:r>
       </w:hyperlink>
     </w:p>
-    <w:bookmarkEnd w:id="118"/>
-    <w:bookmarkStart w:id="119" w:name="ref-R-psych"/>
+    <w:bookmarkEnd w:id="112"/>
+    <w:bookmarkStart w:id="113" w:name="ref-R-psych"/>
     <w:p>
       <w:pPr>
         <w:pStyle w:val="Bibliography"/>
@@ -11064,9 +10674,9 @@
         <w:t xml:space="preserve">[Manual]. Northwestern University.</w:t>
       </w:r>
     </w:p>
-    <w:bookmarkEnd w:id="119"/>
-    <w:bookmarkEnd w:id="120"/>
-    <w:bookmarkEnd w:id="121"/>
+    <w:bookmarkEnd w:id="113"/>
+    <w:bookmarkEnd w:id="114"/>
+    <w:bookmarkEnd w:id="115"/>
     <w:sectPr>
       <w:headerReference r:id="rId9" w:type="even"/>
       <w:headerReference r:id="rId11" w:type="default"/>
@@ -11132,7 +10742,7 @@
       </w:r>
     </w:p>
   </w:footnote>
-  <w:footnote w:id="35">
+  <w:footnote w:id="32">
     <w:p>
       <w:pPr>
         <w:pStyle w:val="FootnoteText"/>
@@ -11151,7 +10761,7 @@
       </w:r>
     </w:p>
   </w:footnote>
-  <w:footnote w:id="42">
+  <w:footnote w:id="38">
     <w:p>
       <w:pPr>
         <w:pStyle w:val="FootnoteText"/>

</xml_diff>

<commit_message>
Added updated LLM-correction_check section
</commit_message>
<xml_diff>
--- a/thesis/thesis.docx
+++ b/thesis/thesis.docx
@@ -1225,52 +1225,296 @@
         <w:t xml:space="preserve">values) as well as general manuscript quality checks (e.g., verifying links to online repositories or consistency between in-text citations and reference lists). Papercheck can be used both for single articles (e.g., as writing assistance) and for batches of articles (e.g., for meta-scientific studies). Because this framework is actively maintained and continues to evolve, the approach presented in this study was designed to fit within the Papercheck infrastructure.</w:t>
       </w:r>
     </w:p>
+    <w:bookmarkEnd w:id="30"/>
+    <w:bookmarkEnd w:id="31"/>
+    <w:bookmarkStart w:id="36" w:name="methods"/>
+    <w:p>
+      <w:pPr>
+        <w:pStyle w:val="Heading1"/>
+      </w:pPr>
+      <w:r>
+        <w:t xml:space="preserve">2 Methods</w:t>
+      </w:r>
+    </w:p>
+    <w:bookmarkStart w:id="33" w:name="X4a57e4976f68e9a8fd6acc7e660efbd0d35ee01"/>
+    <w:p>
+      <w:pPr>
+        <w:pStyle w:val="Heading2"/>
+      </w:pPr>
+      <w:r>
+        <w:t xml:space="preserve">2.1 Statement Detection, Classification and Correction</w:t>
+      </w:r>
+    </w:p>
+    <w:p>
+      <w:pPr>
+        <w:pStyle w:val="FirstParagraph"/>
+      </w:pPr>
+      <w:r>
+        <w:t xml:space="preserve">Before describing the data used in this study, it is important to understand the three steps of the proposed framework. Statements from scientific articles needed to be reliably detected, classified, and finally corrected. For each step, I applied specific methods that were best suited to achieve the respective goal.</w:t>
+      </w:r>
+    </w:p>
     <w:p>
       <w:pPr>
         <w:pStyle w:val="BodyText"/>
       </w:pPr>
       <w:r>
-        <w:t xml:space="preserve">CITE AND EXPLAIN</w:t>
-      </w:r>
-      <w:r>
-        <w:t xml:space="preserve"> </w:t>
-      </w:r>
-      <w:r>
-        <w:t xml:space="preserve">Bucher and Martini (</w:t>
-      </w:r>
-      <w:hyperlink w:anchor="ref-bucher_martini24">
+        <w:t xml:space="preserve">To detect statements I used rule-based regular expressions (RegEx) and searched articles’ results sections to detect these expressions. Effectively, RegEx searchers are advanced Ctrl+F searches, where a user can include rules like optional characters (e.g.,</w:t>
+      </w:r>
+      <w:r>
+        <w:t xml:space="preserve"> </w:t>
+      </w:r>
+      <w:r>
+        <w:t xml:space="preserve">‘significant(ly)’</w:t>
+      </w:r>
+      <w:r>
+        <w:t xml:space="preserve"> </w:t>
+      </w:r>
+      <w:r>
+        <w:t xml:space="preserve">would catch both</w:t>
+      </w:r>
+      <w:r>
+        <w:t xml:space="preserve"> </w:t>
+      </w:r>
+      <w:r>
+        <w:rPr>
+          <w:i/>
+          <w:iCs/>
+        </w:rPr>
+        <w:t xml:space="preserve">significant</w:t>
+      </w:r>
+      <w:r>
+        <w:t xml:space="preserve"> </w:t>
+      </w:r>
+      <w:r>
+        <w:t xml:space="preserve">and</w:t>
+      </w:r>
+      <w:r>
+        <w:t xml:space="preserve"> </w:t>
+      </w:r>
+      <w:r>
+        <w:rPr>
+          <w:i/>
+          <w:iCs/>
+        </w:rPr>
+        <w:t xml:space="preserve">significantly</w:t>
+      </w:r>
+      <w:r>
+        <w:t xml:space="preserve">) and more complex rules (e.g.,</w:t>
+      </w:r>
+      <w:r>
+        <w:t xml:space="preserve"> </w:t>
+      </w:r>
+      <w:r>
+        <w:t xml:space="preserve">‘not.{0,20}significant’</w:t>
+      </w:r>
+      <w:r>
+        <w:t xml:space="preserve"> </w:t>
+      </w:r>
+      <w:r>
+        <w:t xml:space="preserve">allows up to 20 characters between</w:t>
+      </w:r>
+      <w:r>
+        <w:t xml:space="preserve"> </w:t>
+      </w:r>
+      <w:r>
+        <w:rPr>
+          <w:i/>
+          <w:iCs/>
+        </w:rPr>
+        <w:t xml:space="preserve">not</w:t>
+      </w:r>
+      <w:r>
+        <w:t xml:space="preserve"> </w:t>
+      </w:r>
+      <w:r>
+        <w:t xml:space="preserve">and</w:t>
+      </w:r>
+      <w:r>
+        <w:t xml:space="preserve"> </w:t>
+      </w:r>
+      <w:r>
+        <w:rPr>
+          <w:i/>
+          <w:iCs/>
+        </w:rPr>
+        <w:t xml:space="preserve">significant</w:t>
+      </w:r>
+      <w:r>
+        <w:t xml:space="preserve">). Papercheck has a module that detects almost all</w:t>
+      </w:r>
+      <w:r>
+        <w:t xml:space="preserve"> </w:t>
+      </w:r>
+      <w:r>
+        <w:rPr>
+          <w:i/>
+          <w:iCs/>
+        </w:rPr>
+        <w:t xml:space="preserve">p</w:t>
+      </w:r>
+      <w:r>
+        <w:t xml:space="preserve"> </w:t>
+      </w:r>
+      <w:r>
+        <w:t xml:space="preserve">values (see Section 3.1 for examples of what it does not currently detect) based on RegEx searches. Using this module, I created a subset of all</w:t>
+      </w:r>
+      <w:r>
+        <w:t xml:space="preserve"> </w:t>
+      </w:r>
+      <w:r>
+        <w:rPr>
+          <w:i/>
+          <w:iCs/>
+        </w:rPr>
+        <w:t xml:space="preserve">p</w:t>
+      </w:r>
+      <w:r>
+        <w:t xml:space="preserve"> </w:t>
+      </w:r>
+      <w:r>
+        <w:t xml:space="preserve">values equal to or above .05. I then expanded the extracted nonsignificant</w:t>
+      </w:r>
+      <w:r>
+        <w:t xml:space="preserve"> </w:t>
+      </w:r>
+      <w:r>
+        <w:rPr>
+          <w:i/>
+          <w:iCs/>
+        </w:rPr>
+        <w:t xml:space="preserve">p</w:t>
+      </w:r>
+      <w:r>
+        <w:t xml:space="preserve"> </w:t>
+      </w:r>
+      <w:r>
+        <w:t xml:space="preserve">values to the full sentence and added +/- one sentence as context in case of extraction errors (incomplete statements).</w:t>
+      </w:r>
+      <w:r>
+        <w:rPr>
+          <w:rStyle w:val="FootnoteReference"/>
+        </w:rPr>
+        <w:footnoteReference w:id="32"/>
+      </w:r>
+    </w:p>
+    <w:p>
+      <w:pPr>
+        <w:pStyle w:val="BodyText"/>
+      </w:pPr>
+      <w:r>
+        <w:t xml:space="preserve">In the next step, these statements (labeled as correct or incorrect by me; see Section 2.2) were used to train three BERT-based models. BERT (Bidirectional Encoder Representations from Transformers) is a general-purpose language model pre-trained on the BookCorpus and English Wikipedia, making it suitable for a wide range of tasks – but not specifically optimized for scientific or technical language</w:t>
+      </w:r>
+      <w:r>
+        <w:t xml:space="preserve"> </w:t>
+      </w:r>
+      <w:r>
+        <w:t xml:space="preserve">(</w:t>
+      </w:r>
+      <w:hyperlink w:anchor="ref-devlin_etal19">
         <w:r>
           <w:rPr>
             <w:rStyle w:val="Hyperlink"/>
           </w:rPr>
-          <w:t xml:space="preserve">2024</w:t>
+          <w:t xml:space="preserve">Devlin et al., 2019</w:t>
         </w:r>
       </w:hyperlink>
       <w:r>
         <w:t xml:space="preserve">)</w:t>
       </w:r>
       <w:r>
-        <w:t xml:space="preserve">!!!</w:t>
-      </w:r>
-    </w:p>
-    <w:bookmarkEnd w:id="30"/>
-    <w:bookmarkEnd w:id="31"/>
-    <w:bookmarkStart w:id="37" w:name="methods"/>
-    <w:p>
-      <w:pPr>
-        <w:pStyle w:val="Heading1"/>
-      </w:pPr>
-      <w:r>
-        <w:t xml:space="preserve">2 Methods</w:t>
-      </w:r>
-    </w:p>
-    <w:bookmarkStart w:id="34" w:name="X4a57e4976f68e9a8fd6acc7e660efbd0d35ee01"/>
+        <w:t xml:space="preserve">. Since its introduction, many researchers have developed domain-specific variants of BERT to enhance its performance on specialized tasks. To test whether such domain adaptation improves performance in this study’s classification task, I trained two models in addition to standard BERT: SciBERT was trained on a large corpus of scientific articles from Semantic Scholar, particularly in the biomedical and computer science domains</w:t>
+      </w:r>
+      <w:r>
+        <w:t xml:space="preserve"> </w:t>
+      </w:r>
+      <w:r>
+        <w:t xml:space="preserve">(</w:t>
+      </w:r>
+      <w:hyperlink w:anchor="ref-beltagy_etal19">
+        <w:r>
+          <w:rPr>
+            <w:rStyle w:val="Hyperlink"/>
+          </w:rPr>
+          <w:t xml:space="preserve">Beltagy et al., 2019</w:t>
+        </w:r>
+      </w:hyperlink>
+      <w:r>
+        <w:t xml:space="preserve">)</w:t>
+      </w:r>
+      <w:r>
+        <w:t xml:space="preserve">. PubMedBERT is an even more specific pretrained language model, having been trained exclusively on biomedical abstracts and full-text articles from the PubMed database</w:t>
+      </w:r>
+      <w:r>
+        <w:t xml:space="preserve"> </w:t>
+      </w:r>
+      <w:r>
+        <w:t xml:space="preserve">(</w:t>
+      </w:r>
+      <w:hyperlink w:anchor="ref-gu_etal22">
+        <w:r>
+          <w:rPr>
+            <w:rStyle w:val="Hyperlink"/>
+          </w:rPr>
+          <w:t xml:space="preserve">Gu et al., 2022</w:t>
+        </w:r>
+      </w:hyperlink>
+      <w:r>
+        <w:t xml:space="preserve">)</w:t>
+      </w:r>
+      <w:r>
+        <w:t xml:space="preserve">. These models were trained and evaluated on their ability to distinguish between correct and incorrect interpretations of nonsignificant results in scientific writing. The models’ hyperparameters (e.g., learning rate, batch size) were informed by established defaults in the field (see https://huggingface.co/docs/transformers/en/main_classes/trainer) and relevant tutorials</w:t>
+      </w:r>
+      <w:r>
+        <w:t xml:space="preserve"> </w:t>
+      </w:r>
+      <w:r>
+        <w:t xml:space="preserve">(</w:t>
+      </w:r>
+      <w:hyperlink w:anchor="ref-more25">
+        <w:r>
+          <w:rPr>
+            <w:rStyle w:val="Hyperlink"/>
+          </w:rPr>
+          <w:t xml:space="preserve">More, 2025</w:t>
+        </w:r>
+      </w:hyperlink>
+      <w:r>
+        <w:t xml:space="preserve">;</w:t>
+      </w:r>
+      <w:r>
+        <w:t xml:space="preserve"> </w:t>
+      </w:r>
+      <w:hyperlink w:anchor="ref-talebi24">
+        <w:r>
+          <w:rPr>
+            <w:rStyle w:val="Hyperlink"/>
+          </w:rPr>
+          <w:t xml:space="preserve">Talebi, 2024</w:t>
+        </w:r>
+      </w:hyperlink>
+      <w:r>
+        <w:t xml:space="preserve">)</w:t>
+      </w:r>
+      <w:r>
+        <w:t xml:space="preserve">, with further refinements to improve models’ prediction performance.</w:t>
+      </w:r>
+    </w:p>
+    <w:p>
+      <w:pPr>
+        <w:pStyle w:val="BodyText"/>
+      </w:pPr>
+      <w:r>
+        <w:t xml:space="preserve">Lastly, statements that were classified by the best performing BERT model, would, in the application of this framework, be sent to an LLM to be corrected. However, for the purposes of this validation study, I sent statements which I coded as correct or incorrect to the LLM (more on this in Section 2.2).</w:t>
+      </w:r>
+    </w:p>
+    <w:bookmarkEnd w:id="33"/>
+    <w:bookmarkStart w:id="34" w:name="X47c36eaba022b4f77117a0fed5344b084fa3d76"/>
     <w:p>
       <w:pPr>
         <w:pStyle w:val="Heading2"/>
       </w:pPr>
       <w:r>
-        <w:t xml:space="preserve">2.1 Statement Detection, Classification and Correction</w:t>
+        <w:t xml:space="preserve">2.2 Validation Process and Performance Metrics</w:t>
       </w:r>
     </w:p>
     <w:p>
@@ -1278,7 +1522,7 @@
         <w:pStyle w:val="FirstParagraph"/>
       </w:pPr>
       <w:r>
-        <w:t xml:space="preserve">Before describing the data used in this study, it is important to understand the three steps of the proposed framework. Statements from scientific articles needed to be reliably detected, classified, and finally corrected. For each step, I applied specific methods that were best suited to achieve the respective goal.</w:t>
+        <w:t xml:space="preserve">To assess how well each of these three automated approaches worked, I compared each one to human ground truth and calculated appropriate measures of reliability between automated and human results.</w:t>
       </w:r>
     </w:p>
     <w:p>
@@ -1286,95 +1530,344 @@
         <w:pStyle w:val="BodyText"/>
       </w:pPr>
       <w:r>
-        <w:t xml:space="preserve">To detect statements I used rule-based regular expressions (RegEx) and searched articles’ results sections to detect these expressions. Effectively, RegEx searchers are advanced Ctrl+F searches, where a user can include rules like optional characters (e.g.,</w:t>
-      </w:r>
-      <w:r>
-        <w:t xml:space="preserve"> </w:t>
-      </w:r>
-      <w:r>
-        <w:t xml:space="preserve">‘significant(ly)’</w:t>
-      </w:r>
-      <w:r>
-        <w:t xml:space="preserve"> </w:t>
-      </w:r>
-      <w:r>
-        <w:t xml:space="preserve">would catch both</w:t>
-      </w:r>
-      <w:r>
-        <w:t xml:space="preserve"> </w:t>
-      </w:r>
-      <w:r>
-        <w:rPr>
-          <w:i/>
-          <w:iCs/>
-        </w:rPr>
-        <w:t xml:space="preserve">significant</w:t>
-      </w:r>
-      <w:r>
-        <w:t xml:space="preserve"> </w:t>
-      </w:r>
-      <w:r>
-        <w:t xml:space="preserve">and</w:t>
-      </w:r>
-      <w:r>
-        <w:t xml:space="preserve"> </w:t>
-      </w:r>
-      <w:r>
-        <w:rPr>
-          <w:i/>
-          <w:iCs/>
-        </w:rPr>
-        <w:t xml:space="preserve">significantly</w:t>
-      </w:r>
-      <w:r>
-        <w:t xml:space="preserve">) and more complex rules (e.g.,</w:t>
-      </w:r>
-      <w:r>
-        <w:t xml:space="preserve"> </w:t>
-      </w:r>
-      <w:r>
-        <w:t xml:space="preserve">‘not.{0,20}significant’</w:t>
-      </w:r>
-      <w:r>
-        <w:t xml:space="preserve"> </w:t>
-      </w:r>
-      <w:r>
-        <w:t xml:space="preserve">allows up to 20 characters between</w:t>
-      </w:r>
-      <w:r>
-        <w:t xml:space="preserve"> </w:t>
-      </w:r>
-      <w:r>
-        <w:rPr>
-          <w:i/>
-          <w:iCs/>
-        </w:rPr>
-        <w:t xml:space="preserve">not</w:t>
-      </w:r>
-      <w:r>
-        <w:t xml:space="preserve"> </w:t>
-      </w:r>
-      <w:r>
-        <w:t xml:space="preserve">and</w:t>
-      </w:r>
-      <w:r>
-        <w:t xml:space="preserve"> </w:t>
-      </w:r>
-      <w:r>
-        <w:rPr>
-          <w:i/>
-          <w:iCs/>
-        </w:rPr>
-        <w:t xml:space="preserve">significant</w:t>
-      </w:r>
-      <w:r>
-        <w:t xml:space="preserve">). Papercheck</w:t>
-      </w:r>
-      <w:r>
-        <w:t xml:space="preserve"> </w:t>
-      </w:r>
-      <w:r>
-        <w:t xml:space="preserve">(</w:t>
+        <w:t xml:space="preserve">Firstly, to ensure that the statement detection process actually caught all statements with nonsignificant</w:t>
+      </w:r>
+      <w:r>
+        <w:t xml:space="preserve"> </w:t>
+      </w:r>
+      <w:r>
+        <w:rPr>
+          <w:i/>
+          <w:iCs/>
+        </w:rPr>
+        <w:t xml:space="preserve">p</w:t>
+      </w:r>
+      <w:r>
+        <w:t xml:space="preserve"> </w:t>
+      </w:r>
+      <w:r>
+        <w:t xml:space="preserve">values in articles’ results sections, I manually extracted these from 25 (10%) of the Papercheck sample library’s 250 open access article from the journal Psychological Science. These articles were published between 2013 and 2024 (Median = 2021). I then coded whether a statements I found were also extracted with the automated RegEx search.</w:t>
+      </w:r>
+    </w:p>
+    <w:p>
+      <w:pPr>
+        <w:pStyle w:val="BodyText"/>
+      </w:pPr>
+      <w:r>
+        <w:t xml:space="preserve">For the training of the BERT models and to assess their final performance, I labeled all automatically extracted statements that were detected from an article’s results section from Papercheck’s sample library. This resulted in 960 statements in total. Of these, 419 were classified as containing a correct</w:t>
+      </w:r>
+      <w:r>
+        <w:t xml:space="preserve"> </w:t>
+      </w:r>
+      <w:r>
+        <w:rPr>
+          <w:i/>
+          <w:iCs/>
+        </w:rPr>
+        <w:t xml:space="preserve">p</w:t>
+      </w:r>
+      <w:r>
+        <w:t xml:space="preserve"> </w:t>
+      </w:r>
+      <w:r>
+        <w:t xml:space="preserve">value interpretation, and 353 were classified as incorrect</w:t>
+      </w:r>
+      <w:r>
+        <w:t xml:space="preserve"> </w:t>
+      </w:r>
+      <w:r>
+        <w:rPr>
+          <w:i/>
+          <w:iCs/>
+        </w:rPr>
+        <w:t xml:space="preserve">p</w:t>
+      </w:r>
+      <w:r>
+        <w:t xml:space="preserve"> </w:t>
+      </w:r>
+      <w:r>
+        <w:t xml:space="preserve">value misinterpretations. The remaining 188 statements were classified as neither correct nor incorrect because they interpreted the nonsignificant effect as (marginally) significant (83), because the statements were not complete enough to check their correctness (20), because they interpreted model fit indices and not the</w:t>
+      </w:r>
+      <w:r>
+        <w:t xml:space="preserve"> </w:t>
+      </w:r>
+      <w:r>
+        <w:rPr>
+          <w:i/>
+          <w:iCs/>
+        </w:rPr>
+        <w:t xml:space="preserve">p</w:t>
+      </w:r>
+      <w:r>
+        <w:t xml:space="preserve"> </w:t>
+      </w:r>
+      <w:r>
+        <w:t xml:space="preserve">value (20), because they were falsely flagged as containing a nonsignificant</w:t>
+      </w:r>
+      <w:r>
+        <w:t xml:space="preserve"> </w:t>
+      </w:r>
+      <w:r>
+        <w:rPr>
+          <w:i/>
+          <w:iCs/>
+        </w:rPr>
+        <w:t xml:space="preserve">p</w:t>
+      </w:r>
+      <w:r>
+        <w:t xml:space="preserve"> </w:t>
+      </w:r>
+      <w:r>
+        <w:t xml:space="preserve">value (e.g., significant</w:t>
+      </w:r>
+      <w:r>
+        <w:t xml:space="preserve"> </w:t>
+      </w:r>
+      <w:r>
+        <w:rPr>
+          <w:i/>
+          <w:iCs/>
+        </w:rPr>
+        <w:t xml:space="preserve">p</w:t>
+      </w:r>
+      <w:r>
+        <w:t xml:space="preserve"> </w:t>
+      </w:r>
+      <w:r>
+        <w:t xml:space="preserve">values or generic</w:t>
+      </w:r>
+      <w:r>
+        <w:t xml:space="preserve"> </w:t>
+      </w:r>
+      <w:r>
+        <w:t xml:space="preserve">‘</w:t>
+      </w:r>
+      <w:r>
+        <w:rPr>
+          <w:i/>
+          <w:iCs/>
+        </w:rPr>
+        <w:t xml:space="preserve">p</w:t>
+      </w:r>
+      <w:r>
+        <w:t xml:space="preserve"> </w:t>
+      </w:r>
+      <w:r>
+        <w:t xml:space="preserve">&gt; .05 indicated by symbol xy’</w:t>
+      </w:r>
+      <w:r>
+        <w:t xml:space="preserve"> </w:t>
+      </w:r>
+      <w:r>
+        <w:t xml:space="preserve">statements from table/figure notes; 19 in total), or due to a combination of these or other reasons (46).</w:t>
+      </w:r>
+    </w:p>
+    <w:p>
+      <w:pPr>
+        <w:pStyle w:val="BodyText"/>
+      </w:pPr>
+      <w:r>
+        <w:t xml:space="preserve">Lastly, I reviewed 100 statements that were sent to an LLM for correction to evaluate whether the revised statements were correct. Of these, 80 had previously been labeled incorrect and 20 correct, allowing me to examine how the LLM handled false positives from the automated classification. To communicate with the models, I used Papercheck, which relies on the Groq API (available at https://groq.com/). I tested two LLMs -</w:t>
+      </w:r>
+      <w:r>
+        <w:t xml:space="preserve"> </w:t>
+      </w:r>
+      <w:r>
+        <w:t xml:space="preserve">‘llama-3.3-70b-versatile’</w:t>
+      </w:r>
+      <w:r>
+        <w:t xml:space="preserve"> </w:t>
+      </w:r>
+      <w:r>
+        <w:t xml:space="preserve">(created 03-09-2023) and</w:t>
+      </w:r>
+      <w:r>
+        <w:t xml:space="preserve"> </w:t>
+      </w:r>
+      <w:r>
+        <w:t xml:space="preserve">‘openai/gpt-oss-120b’</w:t>
+      </w:r>
+      <w:r>
+        <w:t xml:space="preserve"> </w:t>
+      </w:r>
+      <w:r>
+        <w:t xml:space="preserve">(created 05-08-2025) - and experimented with two prompts on the full validation dataset of 100 statements. This resulted in three iterations: (1) the initial prompt with the</w:t>
+      </w:r>
+      <w:r>
+        <w:t xml:space="preserve"> </w:t>
+      </w:r>
+      <w:r>
+        <w:t xml:space="preserve">‘llama-3.3-70b-versatile’</w:t>
+      </w:r>
+      <w:r>
+        <w:t xml:space="preserve"> </w:t>
+      </w:r>
+      <w:r>
+        <w:t xml:space="preserve">model, (2) the same prompt with</w:t>
+      </w:r>
+      <w:r>
+        <w:t xml:space="preserve"> </w:t>
+      </w:r>
+      <w:r>
+        <w:t xml:space="preserve">‘openai/gpt-oss-120b’</w:t>
+      </w:r>
+      <w:r>
+        <w:t xml:space="preserve">, and (3) a refined prompt, developed through prelumanry tests on subsets of the 100 statements/validation data, with</w:t>
+      </w:r>
+      <w:r>
+        <w:t xml:space="preserve"> </w:t>
+      </w:r>
+      <w:r>
+        <w:t xml:space="preserve">‘openai/gpt-oss-120b’</w:t>
+      </w:r>
+      <w:r>
+        <w:t xml:space="preserve">.</w:t>
+      </w:r>
+    </w:p>
+    <w:p>
+      <w:pPr>
+        <w:pStyle w:val="BodyText"/>
+      </w:pPr>
+      <w:r>
+        <w:t xml:space="preserve">Both prompt versions first explained to the LLM that it would receive a statement containing at least one misinterpretation of a nonsignificant finding as the absence of an effect and then instructed it to revise only the part of the statement containing this misinterpretation, while leaving the rest unchanged. The refined prompt also included additional guidance on phrasing to avoid, based on common errors that still appeared in the revisions from the initial prompt. Finally, the first prompt instructed the LLM to respond with</w:t>
+      </w:r>
+      <w:r>
+        <w:t xml:space="preserve"> </w:t>
+      </w:r>
+      <w:r>
+        <w:t xml:space="preserve">“NO CORRECTION POSSIBLE”</w:t>
+      </w:r>
+      <w:r>
+        <w:t xml:space="preserve"> </w:t>
+      </w:r>
+      <w:r>
+        <w:t xml:space="preserve">if it found no interpretation of a nonsignificant finding, but this instruction was removed in the refined version because the LLM overused this option, which blurred the line between statement detection, classification and correction . Both prompts are available on GitHub (see Section 2.3).</w:t>
+      </w:r>
+    </w:p>
+    <w:p>
+      <w:pPr>
+        <w:pStyle w:val="BodyText"/>
+      </w:pPr>
+      <w:r>
+        <w:t xml:space="preserve">In addition to these validity checks, I also calculated performance metrics specific to the trained classifiers. For training purposes, the labeled data was split into three parts: a test set (20%) used for the final evaluation of the best model, a training set (72%, or 90% of the remaining 80%) that the model uses to learn underlying patterns and adjust its parameters, and a validation set (8%, or 10% of the 80%) used to calculate evaluation metrics after each epoch (i.e., one full cycle of the model processing the training data). Before the data was split into these three parts, I balanced the number of correct and incorrect</w:t>
+      </w:r>
+      <w:r>
+        <w:t xml:space="preserve"> </w:t>
+      </w:r>
+      <w:r>
+        <w:rPr>
+          <w:i/>
+          <w:iCs/>
+        </w:rPr>
+        <w:t xml:space="preserve">p</w:t>
+      </w:r>
+      <w:r>
+        <w:t xml:space="preserve"> </w:t>
+      </w:r>
+      <w:r>
+        <w:t xml:space="preserve">values (originally there were more correct than incorrect interpretations) to ensure that the model would not overfit to this class-imbalance.</w:t>
+      </w:r>
+    </w:p>
+    <w:p>
+      <w:pPr>
+        <w:pStyle w:val="BodyText"/>
+      </w:pPr>
+      <w:r>
+        <w:t xml:space="preserve">During BERT training I computed the training loss (sum of errors between model predictions and actual labels in the training set) and the validation loss (same for validation set). The best-performing model was selected based on the lowest validation loss to prevent the model from overfitting to the training data. The model would have been trained on a maximum of 16 epochs, but training ended early if the model did not improve, as measured by the validation loss, for two epochs. Ultimately, the longest number of training epochs was 7. For final evaluation, I computed the fraction of correctly predicted classes among all predicted cases of a class (precision), the fraction of correctly predicted classes among all actual cases of a class (recall), and their harmonic mean (F1 score), separately for each class. To summarize overall performance across the two classes, I calculated the unweighted average of the two F1 scores (macro-F1 score).</w:t>
+      </w:r>
+    </w:p>
+    <w:bookmarkEnd w:id="34"/>
+    <w:bookmarkStart w:id="35" w:name="software"/>
+    <w:p>
+      <w:pPr>
+        <w:pStyle w:val="Heading2"/>
+      </w:pPr>
+      <w:r>
+        <w:t xml:space="preserve">2.3 Software</w:t>
+      </w:r>
+    </w:p>
+    <w:p>
+      <w:pPr>
+        <w:pStyle w:val="FirstParagraph"/>
+      </w:pPr>
+      <w:r>
+        <w:t xml:space="preserve">All scripts for this thesis project were written in R</w:t>
+      </w:r>
+      <w:r>
+        <w:t xml:space="preserve"> </w:t>
+      </w:r>
+      <w:r>
+        <w:t xml:space="preserve">(Version 4.5.0;</w:t>
+      </w:r>
+      <w:r>
+        <w:t xml:space="preserve"> </w:t>
+      </w:r>
+      <w:hyperlink w:anchor="ref-rcoreteam25">
+        <w:r>
+          <w:rPr>
+            <w:rStyle w:val="Hyperlink"/>
+          </w:rPr>
+          <w:t xml:space="preserve">Team, 2025</w:t>
+        </w:r>
+      </w:hyperlink>
+      <w:r>
+        <w:t xml:space="preserve">)</w:t>
+      </w:r>
+      <w:r>
+        <w:t xml:space="preserve"> </w:t>
+      </w:r>
+      <w:r>
+        <w:t xml:space="preserve">or Python</w:t>
+      </w:r>
+      <w:r>
+        <w:t xml:space="preserve"> </w:t>
+      </w:r>
+      <w:r>
+        <w:t xml:space="preserve">(Version 3.12.10;</w:t>
+      </w:r>
+      <w:r>
+        <w:t xml:space="preserve"> </w:t>
+      </w:r>
+      <w:hyperlink w:anchor="ref-python">
+        <w:r>
+          <w:rPr>
+            <w:rStyle w:val="Hyperlink"/>
+          </w:rPr>
+          <w:t xml:space="preserve">Python Software Foundation, 2025</w:t>
+        </w:r>
+      </w:hyperlink>
+      <w:r>
+        <w:t xml:space="preserve">)</w:t>
+      </w:r>
+      <w:r>
+        <w:t xml:space="preserve">.</w:t>
+      </w:r>
+    </w:p>
+    <w:p>
+      <w:pPr>
+        <w:pStyle w:val="BodyText"/>
+      </w:pPr>
+      <w:r>
+        <w:t xml:space="preserve">In R, I used</w:t>
+      </w:r>
+      <w:r>
+        <w:t xml:space="preserve"> </w:t>
+      </w:r>
+      <w:r>
+        <w:rPr>
+          <w:i/>
+          <w:iCs/>
+        </w:rPr>
+        <w:t xml:space="preserve">papercheck</w:t>
+      </w:r>
+      <w:r>
+        <w:t xml:space="preserve"> </w:t>
+      </w:r>
+      <w:r>
+        <w:t xml:space="preserve">(Version 0.0.0.9049;</w:t>
+      </w:r>
+      <w:r>
+        <w:t xml:space="preserve"> </w:t>
       </w:r>
       <w:hyperlink w:anchor="ref-R-papercheck">
         <w:r>
@@ -1391,477 +1884,7 @@
         <w:t xml:space="preserve"> </w:t>
       </w:r>
       <w:r>
-        <w:t xml:space="preserve">has a module that detects almost all</w:t>
-      </w:r>
-      <w:r>
-        <w:t xml:space="preserve"> </w:t>
-      </w:r>
-      <w:r>
-        <w:rPr>
-          <w:i/>
-          <w:iCs/>
-        </w:rPr>
-        <w:t xml:space="preserve">p</w:t>
-      </w:r>
-      <w:r>
-        <w:t xml:space="preserve"> </w:t>
-      </w:r>
-      <w:r>
-        <w:t xml:space="preserve">values (see Section 3.1 for examples of what it does not currently detect) based on RegEx searches. Using this module, I created a subset of all</w:t>
-      </w:r>
-      <w:r>
-        <w:t xml:space="preserve"> </w:t>
-      </w:r>
-      <w:r>
-        <w:rPr>
-          <w:i/>
-          <w:iCs/>
-        </w:rPr>
-        <w:t xml:space="preserve">p</w:t>
-      </w:r>
-      <w:r>
-        <w:t xml:space="preserve"> </w:t>
-      </w:r>
-      <w:r>
-        <w:t xml:space="preserve">values equal to or above .05. I then expanded the extracted nonsignificant</w:t>
-      </w:r>
-      <w:r>
-        <w:t xml:space="preserve"> </w:t>
-      </w:r>
-      <w:r>
-        <w:rPr>
-          <w:i/>
-          <w:iCs/>
-        </w:rPr>
-        <w:t xml:space="preserve">p</w:t>
-      </w:r>
-      <w:r>
-        <w:t xml:space="preserve"> </w:t>
-      </w:r>
-      <w:r>
-        <w:t xml:space="preserve">values to the full sentence with Papercheck and added +/- one sentence as context in case of extraction errors (incomplete statements).</w:t>
-      </w:r>
-      <w:r>
-        <w:rPr>
-          <w:rStyle w:val="FootnoteReference"/>
-        </w:rPr>
-        <w:footnoteReference w:id="32"/>
-      </w:r>
-    </w:p>
-    <w:p>
-      <w:pPr>
-        <w:pStyle w:val="BodyText"/>
-      </w:pPr>
-      <w:r>
-        <w:t xml:space="preserve">In the next step, these statements (labeled as correct or incorrect by me; see Section 2.2) were used to train three BERT-based models. BERT (Bidirectional Encoder Representations from Transformers) is a general-purpose language model pre-trained on the BookCorpus and English Wikipedia, making it suitable for a wide range of tasks – but not specifically optimized for scientific or technical language</w:t>
-      </w:r>
-      <w:r>
-        <w:t xml:space="preserve"> </w:t>
-      </w:r>
-      <w:r>
-        <w:t xml:space="preserve">(</w:t>
-      </w:r>
-      <w:hyperlink w:anchor="ref-devlin_etal19">
-        <w:r>
-          <w:rPr>
-            <w:rStyle w:val="Hyperlink"/>
-          </w:rPr>
-          <w:t xml:space="preserve">Devlin et al., 2019</w:t>
-        </w:r>
-      </w:hyperlink>
-      <w:r>
-        <w:t xml:space="preserve">)</w:t>
-      </w:r>
-      <w:r>
-        <w:t xml:space="preserve">. Since its introduction, many researchers have developed domain-specific variants of BERT to enhance its performance on specialized tasks. To test whether such domain adaptation improves performance in this study’s classification task, I trained two models in addition to standard BERT: SciBERT was trained on a large corpus of scientific articles from Semantic Scholar, particularly in the biomedical and computer science domains</w:t>
-      </w:r>
-      <w:r>
-        <w:t xml:space="preserve"> </w:t>
-      </w:r>
-      <w:r>
-        <w:t xml:space="preserve">(</w:t>
-      </w:r>
-      <w:hyperlink w:anchor="ref-beltagy_etal19">
-        <w:r>
-          <w:rPr>
-            <w:rStyle w:val="Hyperlink"/>
-          </w:rPr>
-          <w:t xml:space="preserve">Beltagy et al., 2019</w:t>
-        </w:r>
-      </w:hyperlink>
-      <w:r>
-        <w:t xml:space="preserve">)</w:t>
-      </w:r>
-      <w:r>
-        <w:t xml:space="preserve">. PubMedBERT is an even more specific pretrained language model, having been trained exclusively on biomedical abstracts and full-text articles from the PubMed database</w:t>
-      </w:r>
-      <w:r>
-        <w:t xml:space="preserve"> </w:t>
-      </w:r>
-      <w:r>
-        <w:t xml:space="preserve">(</w:t>
-      </w:r>
-      <w:hyperlink w:anchor="ref-gu_etal22">
-        <w:r>
-          <w:rPr>
-            <w:rStyle w:val="Hyperlink"/>
-          </w:rPr>
-          <w:t xml:space="preserve">Gu et al., 2022</w:t>
-        </w:r>
-      </w:hyperlink>
-      <w:r>
-        <w:t xml:space="preserve">)</w:t>
-      </w:r>
-      <w:r>
-        <w:t xml:space="preserve">. These models were trained and evaluated on their ability to distinguish between correct and incorrect interpretations of nonsignificant results in scientific writing.</w:t>
-      </w:r>
-    </w:p>
-    <w:p>
-      <w:pPr>
-        <w:pStyle w:val="BodyText"/>
-      </w:pPr>
-      <w:r>
-        <w:t xml:space="preserve">Lastly, statements that were classified by the best performing BERT model, would, in the application of this framework, be sent to an LLM to be corrected. However, for the purposes of this validation study, I sent statements which I coded as correct or incorrect to the LLM (more on this in Section 2.2). The full prompt is available in X and had X word. In short, the model was first explained that it would get a statement with at least one misinterpretations of a nonsignificant finding as the absence of an effect and then instructed to change only parts of the statements that relate to this misinterpretations, but keep the rest of the statement unchanged. To communicate with the LLM, I used Papercheck</w:t>
-      </w:r>
-      <w:r>
-        <w:t xml:space="preserve"> </w:t>
-      </w:r>
-      <w:r>
-        <w:t xml:space="preserve">(</w:t>
-      </w:r>
-      <w:hyperlink w:anchor="ref-R-papercheck">
-        <w:r>
-          <w:rPr>
-            <w:rStyle w:val="Hyperlink"/>
-          </w:rPr>
-          <w:t xml:space="preserve">DeBruine &amp; Lakens, 2025</w:t>
-        </w:r>
-      </w:hyperlink>
-      <w:r>
-        <w:t xml:space="preserve">)</w:t>
-      </w:r>
-      <w:r>
-        <w:t xml:space="preserve">, which, in turn, uses the Groq API (available at</w:t>
-      </w:r>
-      <w:r>
-        <w:t xml:space="preserve"> </w:t>
-      </w:r>
-      <w:hyperlink r:id="rId33">
-        <w:r>
-          <w:rPr>
-            <w:rStyle w:val="Hyperlink"/>
-          </w:rPr>
-          <w:t xml:space="preserve">https://groq.com/</w:t>
-        </w:r>
-      </w:hyperlink>
-      <w:r>
-        <w:t xml:space="preserve">) to communicate with different LLMs. I used Papercheck’s default model (as of 07/24/2025):</w:t>
-      </w:r>
-      <w:r>
-        <w:t xml:space="preserve"> </w:t>
-      </w:r>
-      <w:r>
-        <w:t xml:space="preserve">‘llama-3.3-70b-versatile’</w:t>
-      </w:r>
-      <w:r>
-        <w:t xml:space="preserve">.</w:t>
-      </w:r>
-    </w:p>
-    <w:bookmarkEnd w:id="34"/>
-    <w:bookmarkStart w:id="35" w:name="X47c36eaba022b4f77117a0fed5344b084fa3d76"/>
-    <w:p>
-      <w:pPr>
-        <w:pStyle w:val="Heading2"/>
-      </w:pPr>
-      <w:r>
-        <w:t xml:space="preserve">2.2 Validation Process and Performance Metrics</w:t>
-      </w:r>
-    </w:p>
-    <w:p>
-      <w:pPr>
-        <w:pStyle w:val="FirstParagraph"/>
-      </w:pPr>
-      <w:r>
-        <w:t xml:space="preserve">To assess how well each of these three automated approaches worked, I compared each one to human ground truth and calculated appropriate measures of reliability between automated and human results.</w:t>
-      </w:r>
-    </w:p>
-    <w:p>
-      <w:pPr>
-        <w:pStyle w:val="BodyText"/>
-      </w:pPr>
-      <w:r>
-        <w:t xml:space="preserve">Firstly, to ensure that the statement detection process actually caught all statements with nonsignificant</w:t>
-      </w:r>
-      <w:r>
-        <w:t xml:space="preserve"> </w:t>
-      </w:r>
-      <w:r>
-        <w:rPr>
-          <w:i/>
-          <w:iCs/>
-        </w:rPr>
-        <w:t xml:space="preserve">p</w:t>
-      </w:r>
-      <w:r>
-        <w:t xml:space="preserve"> </w:t>
-      </w:r>
-      <w:r>
-        <w:t xml:space="preserve">values in articles’ results sections, I manually extracted these from 25 (10%) of the Papercheck sample library’s 250 open access article from the journal Psychological Science. These articles were published between 2013 and 2024 (Median = 2021). I then coded whether a statements I found were also extracted with the automated RegEx search.</w:t>
-      </w:r>
-    </w:p>
-    <w:p>
-      <w:pPr>
-        <w:pStyle w:val="BodyText"/>
-      </w:pPr>
-      <w:r>
-        <w:t xml:space="preserve">For the training of the BERT models and to assess their final performance, I labeled all automatically extracted statements that were detected from an article’s results section from Papercheck’s sample library. This resulted in 960 statements in total. Of these, 419 were classified as containing a correct</w:t>
-      </w:r>
-      <w:r>
-        <w:t xml:space="preserve"> </w:t>
-      </w:r>
-      <w:r>
-        <w:rPr>
-          <w:i/>
-          <w:iCs/>
-        </w:rPr>
-        <w:t xml:space="preserve">p</w:t>
-      </w:r>
-      <w:r>
-        <w:t xml:space="preserve"> </w:t>
-      </w:r>
-      <w:r>
-        <w:t xml:space="preserve">value interpretation, and 353 were classified as incorrect</w:t>
-      </w:r>
-      <w:r>
-        <w:t xml:space="preserve"> </w:t>
-      </w:r>
-      <w:r>
-        <w:rPr>
-          <w:i/>
-          <w:iCs/>
-        </w:rPr>
-        <w:t xml:space="preserve">p</w:t>
-      </w:r>
-      <w:r>
-        <w:t xml:space="preserve"> </w:t>
-      </w:r>
-      <w:r>
-        <w:t xml:space="preserve">value misinterpretations. The remaining 188 statements were classified as neither correct nor incorrect because they interpreted the nonsignificant effect as (marginally) significant (83), because the statements were not complete enough to check their correctness (20), because they interpreted model fit indices and not the</w:t>
-      </w:r>
-      <w:r>
-        <w:t xml:space="preserve"> </w:t>
-      </w:r>
-      <w:r>
-        <w:rPr>
-          <w:i/>
-          <w:iCs/>
-        </w:rPr>
-        <w:t xml:space="preserve">p</w:t>
-      </w:r>
-      <w:r>
-        <w:t xml:space="preserve"> </w:t>
-      </w:r>
-      <w:r>
-        <w:t xml:space="preserve">value (20), because they were falsely flagged as containing a nonsignificant</w:t>
-      </w:r>
-      <w:r>
-        <w:t xml:space="preserve"> </w:t>
-      </w:r>
-      <w:r>
-        <w:rPr>
-          <w:i/>
-          <w:iCs/>
-        </w:rPr>
-        <w:t xml:space="preserve">p</w:t>
-      </w:r>
-      <w:r>
-        <w:t xml:space="preserve"> </w:t>
-      </w:r>
-      <w:r>
-        <w:t xml:space="preserve">value (e.g., significant</w:t>
-      </w:r>
-      <w:r>
-        <w:t xml:space="preserve"> </w:t>
-      </w:r>
-      <w:r>
-        <w:rPr>
-          <w:i/>
-          <w:iCs/>
-        </w:rPr>
-        <w:t xml:space="preserve">p</w:t>
-      </w:r>
-      <w:r>
-        <w:t xml:space="preserve"> </w:t>
-      </w:r>
-      <w:r>
-        <w:t xml:space="preserve">values or generic</w:t>
-      </w:r>
-      <w:r>
-        <w:t xml:space="preserve"> </w:t>
-      </w:r>
-      <w:r>
-        <w:t xml:space="preserve">‘</w:t>
-      </w:r>
-      <w:r>
-        <w:rPr>
-          <w:i/>
-          <w:iCs/>
-        </w:rPr>
-        <w:t xml:space="preserve">p</w:t>
-      </w:r>
-      <w:r>
-        <w:t xml:space="preserve"> </w:t>
-      </w:r>
-      <w:r>
-        <w:t xml:space="preserve">&gt; .05 indicated by symbol xy’</w:t>
-      </w:r>
-      <w:r>
-        <w:t xml:space="preserve"> </w:t>
-      </w:r>
-      <w:r>
-        <w:t xml:space="preserve">statements from table/figure notes; 19 in total), or due to a combination of these or other reasons (46).</w:t>
-      </w:r>
-    </w:p>
-    <w:p>
-      <w:pPr>
-        <w:pStyle w:val="BodyText"/>
-      </w:pPr>
-      <w:r>
-        <w:t xml:space="preserve">Lastly I reviewed 100 statements that were sent to an LLM to be corrected, to see if the LLM-revised statements were actually correct. Of these 100 statements, 80 had previously been labeled incorrect and 20 correct by me, to check how the LLM deals with false positives from the automated classification.</w:t>
-      </w:r>
-    </w:p>
-    <w:p>
-      <w:pPr>
-        <w:pStyle w:val="BodyText"/>
-      </w:pPr>
-      <w:r>
-        <w:t xml:space="preserve">In addition to these validity checks, I also calculated performance metrics specific to the trained classifiers. For training purposes, the labeled data was split into three parts: a test set (20%) used for the final evaluation of the best model, a training set (72%, or 90% of the remaining 80%) that the model uses to learn underlying patterns and adjust its parameters, and a validation set (8%, or 10% of the 80%) used to calculate evaluation metrics after each epoch (i.e., one full cycle of the model processing the training data). Before the data was split into these three parts, I balanced the number of correct and incorrect</w:t>
-      </w:r>
-      <w:r>
-        <w:t xml:space="preserve"> </w:t>
-      </w:r>
-      <w:r>
-        <w:rPr>
-          <w:i/>
-          <w:iCs/>
-        </w:rPr>
-        <w:t xml:space="preserve">p</w:t>
-      </w:r>
-      <w:r>
-        <w:t xml:space="preserve"> </w:t>
-      </w:r>
-      <w:r>
-        <w:t xml:space="preserve">values (originally there were more correct than incorrect interpretations) to ensure that the model would not overfit to this class-imbalance.</w:t>
-      </w:r>
-    </w:p>
-    <w:p>
-      <w:pPr>
-        <w:pStyle w:val="BodyText"/>
-      </w:pPr>
-      <w:r>
-        <w:t xml:space="preserve">During BERT training I computed the training loss (sum of errors between model predictions and actual labels in the training set) and the validation loss (same for validation set). The best-performing model was selected based on the lowest validation loss to prevent the model from overfitting to the training data. The model would have been trained on a maximum of 16 epochs, but training ended early if the model did not improve, as measured by the validation loss, for two epochs. Ultimately, the longest number of training epochs was 7. For final evaluation, I computed the fraction of correctly predicted classes among all predicted cases of a class (precision), the fraction of correctly predicted classes among all actual cases of a class (recall), and their harmonic mean (F1 score), separately for each class. To summarize overall performance across the two classes, I calculated the unweighted average of the two F1 scores (macro-F1 score).</w:t>
-      </w:r>
-    </w:p>
-    <w:bookmarkEnd w:id="35"/>
-    <w:bookmarkStart w:id="36" w:name="software"/>
-    <w:p>
-      <w:pPr>
-        <w:pStyle w:val="Heading2"/>
-      </w:pPr>
-      <w:r>
-        <w:t xml:space="preserve">2.3 Software</w:t>
-      </w:r>
-    </w:p>
-    <w:p>
-      <w:pPr>
-        <w:pStyle w:val="FirstParagraph"/>
-      </w:pPr>
-      <w:r>
-        <w:t xml:space="preserve">All scripts for this thesis project were written in R [Version 4.5.0;</w:t>
-      </w:r>
-      <w:r>
-        <w:t xml:space="preserve"> </w:t>
-      </w:r>
-      <w:r>
-        <w:t xml:space="preserve">Team (</w:t>
-      </w:r>
-      <w:hyperlink w:anchor="ref-rcoreteam25">
-        <w:r>
-          <w:rPr>
-            <w:rStyle w:val="Hyperlink"/>
-          </w:rPr>
-          <w:t xml:space="preserve">2025</w:t>
-        </w:r>
-      </w:hyperlink>
-      <w:r>
-        <w:t xml:space="preserve">)</w:t>
-      </w:r>
-      <w:r>
-        <w:t xml:space="preserve">] or Python [Version 3.12.10;</w:t>
-      </w:r>
-      <w:r>
-        <w:t xml:space="preserve"> </w:t>
-      </w:r>
-      <w:r>
-        <w:t xml:space="preserve">Python Software Foundation (</w:t>
-      </w:r>
-      <w:hyperlink w:anchor="ref-python">
-        <w:r>
-          <w:rPr>
-            <w:rStyle w:val="Hyperlink"/>
-          </w:rPr>
-          <w:t xml:space="preserve">2025</w:t>
-        </w:r>
-      </w:hyperlink>
-      <w:r>
-        <w:t xml:space="preserve">)</w:t>
-      </w:r>
-      <w:r>
-        <w:t xml:space="preserve">].</w:t>
-      </w:r>
-    </w:p>
-    <w:p>
-      <w:pPr>
-        <w:pStyle w:val="BodyText"/>
-      </w:pPr>
-      <w:r>
-        <w:t xml:space="preserve">In R, I used</w:t>
-      </w:r>
-      <w:r>
-        <w:t xml:space="preserve"> </w:t>
-      </w:r>
-      <w:r>
-        <w:rPr>
-          <w:i/>
-          <w:iCs/>
-        </w:rPr>
-        <w:t xml:space="preserve">papercheck</w:t>
-      </w:r>
-      <w:r>
-        <w:t xml:space="preserve"> </w:t>
-      </w:r>
-      <w:r>
-        <w:t xml:space="preserve">[Version 0.0.0.9049;</w:t>
-      </w:r>
-      <w:r>
-        <w:t xml:space="preserve"> </w:t>
-      </w:r>
-      <w:r>
-        <w:t xml:space="preserve">DeBruine and Lakens (</w:t>
-      </w:r>
-      <w:hyperlink w:anchor="ref-R-papercheck">
-        <w:r>
-          <w:rPr>
-            <w:rStyle w:val="Hyperlink"/>
-          </w:rPr>
-          <w:t xml:space="preserve">2025</w:t>
-        </w:r>
-      </w:hyperlink>
-      <w:r>
-        <w:t xml:space="preserve">)</w:t>
-      </w:r>
-      <w:r>
-        <w:t xml:space="preserve">] for accessing the 250 open access articles, preprocess them and for communication with the LLM,</w:t>
+        <w:t xml:space="preserve">for accessing the 250 open access articles, preprocess them and for communication with the LLM,</w:t>
       </w:r>
       <w:r>
         <w:t xml:space="preserve"> </w:t>
@@ -1877,27 +1900,27 @@
         <w:t xml:space="preserve"> </w:t>
       </w:r>
       <w:r>
-        <w:t xml:space="preserve">[Version 1.4.5;</w:t>
-      </w:r>
-      <w:r>
-        <w:t xml:space="preserve"> </w:t>
-      </w:r>
-      <w:r>
-        <w:t xml:space="preserve">Wickham and Bryan (</w:t>
+        <w:t xml:space="preserve">(Version 1.4.5;</w:t>
+      </w:r>
+      <w:r>
+        <w:t xml:space="preserve"> </w:t>
       </w:r>
       <w:hyperlink w:anchor="ref-R-readxl">
         <w:r>
           <w:rPr>
             <w:rStyle w:val="Hyperlink"/>
           </w:rPr>
-          <w:t xml:space="preserve">2025</w:t>
+          <w:t xml:space="preserve">Wickham &amp; Bryan, 2025</w:t>
         </w:r>
       </w:hyperlink>
       <w:r>
         <w:t xml:space="preserve">)</w:t>
       </w:r>
       <w:r>
-        <w:t xml:space="preserve">] to access Excel files in R,</w:t>
+        <w:t xml:space="preserve"> </w:t>
+      </w:r>
+      <w:r>
+        <w:t xml:space="preserve">to access Excel files in R,</w:t>
       </w:r>
       <w:r>
         <w:t xml:space="preserve"> </w:t>
@@ -1913,27 +1936,27 @@
         <w:t xml:space="preserve"> </w:t>
       </w:r>
       <w:r>
-        <w:t xml:space="preserve">[Version 2.5.6;</w:t>
-      </w:r>
-      <w:r>
-        <w:t xml:space="preserve"> </w:t>
-      </w:r>
-      <w:r>
-        <w:t xml:space="preserve">William Revelle (</w:t>
+        <w:t xml:space="preserve">(Version 2.5.6;</w:t>
+      </w:r>
+      <w:r>
+        <w:t xml:space="preserve"> </w:t>
       </w:r>
       <w:hyperlink w:anchor="ref-R-psych">
         <w:r>
           <w:rPr>
             <w:rStyle w:val="Hyperlink"/>
           </w:rPr>
-          <w:t xml:space="preserve">2025</w:t>
+          <w:t xml:space="preserve">William Revelle, 2025</w:t>
         </w:r>
       </w:hyperlink>
       <w:r>
         <w:t xml:space="preserve">)</w:t>
       </w:r>
       <w:r>
-        <w:t xml:space="preserve">] for calculating descriptive statistics,</w:t>
+        <w:t xml:space="preserve"> </w:t>
+      </w:r>
+      <w:r>
+        <w:t xml:space="preserve">for calculating descriptive statistics,</w:t>
       </w:r>
       <w:r>
         <w:t xml:space="preserve"> </w:t>
@@ -1949,27 +1972,27 @@
         <w:t xml:space="preserve"> </w:t>
       </w:r>
       <w:r>
-        <w:t xml:space="preserve">[Version 2.0.0;</w:t>
-      </w:r>
-      <w:r>
-        <w:t xml:space="preserve"> </w:t>
-      </w:r>
-      <w:r>
-        <w:t xml:space="preserve">Wickham et al. (</w:t>
+        <w:t xml:space="preserve">(Version 2.0.0;</w:t>
+      </w:r>
+      <w:r>
+        <w:t xml:space="preserve"> </w:t>
       </w:r>
       <w:hyperlink w:anchor="ref-R-tidyverse">
         <w:r>
           <w:rPr>
             <w:rStyle w:val="Hyperlink"/>
           </w:rPr>
-          <w:t xml:space="preserve">2019</w:t>
+          <w:t xml:space="preserve">Wickham et al., 2019</w:t>
         </w:r>
       </w:hyperlink>
       <w:r>
         <w:t xml:space="preserve">)</w:t>
       </w:r>
       <w:r>
-        <w:t xml:space="preserve">] for data preprocessing and visualization, and</w:t>
+        <w:t xml:space="preserve"> </w:t>
+      </w:r>
+      <w:r>
+        <w:t xml:space="preserve">for data preprocessing and visualization, and</w:t>
       </w:r>
       <w:r>
         <w:t xml:space="preserve"> </w:t>
@@ -1985,27 +2008,24 @@
         <w:t xml:space="preserve"> </w:t>
       </w:r>
       <w:r>
-        <w:t xml:space="preserve">[Version 0.9.9;</w:t>
-      </w:r>
-      <w:r>
-        <w:t xml:space="preserve"> </w:t>
-      </w:r>
-      <w:r>
-        <w:t xml:space="preserve">Gohel and Skintzos (</w:t>
+        <w:t xml:space="preserve">(Version 0.9.9;</w:t>
+      </w:r>
+      <w:r>
+        <w:t xml:space="preserve"> </w:t>
       </w:r>
       <w:hyperlink w:anchor="ref-R-flextable">
         <w:r>
           <w:rPr>
             <w:rStyle w:val="Hyperlink"/>
           </w:rPr>
-          <w:t xml:space="preserve">2025</w:t>
+          <w:t xml:space="preserve">Gohel &amp; Skintzos, 2025</w:t>
         </w:r>
       </w:hyperlink>
       <w:r>
         <w:t xml:space="preserve">)</w:t>
       </w:r>
       <w:r>
-        <w:t xml:space="preserve">],</w:t>
+        <w:t xml:space="preserve">,</w:t>
       </w:r>
       <w:r>
         <w:t xml:space="preserve"> </w:t>
@@ -2021,27 +2041,24 @@
         <w:t xml:space="preserve"> </w:t>
       </w:r>
       <w:r>
-        <w:t xml:space="preserve">[Version 2.8.7;</w:t>
-      </w:r>
-      <w:r>
-        <w:t xml:space="preserve"> </w:t>
-      </w:r>
-      <w:r>
-        <w:t xml:space="preserve">Jeroen (</w:t>
+        <w:t xml:space="preserve">(Version 2.8.7;</w:t>
+      </w:r>
+      <w:r>
+        <w:t xml:space="preserve"> </w:t>
       </w:r>
       <w:hyperlink w:anchor="ref-R-magick">
         <w:r>
           <w:rPr>
             <w:rStyle w:val="Hyperlink"/>
           </w:rPr>
-          <w:t xml:space="preserve">2025</w:t>
+          <w:t xml:space="preserve">Jeroen, 2025</w:t>
         </w:r>
       </w:hyperlink>
       <w:r>
         <w:t xml:space="preserve">)</w:t>
       </w:r>
       <w:r>
-        <w:t xml:space="preserve">],</w:t>
+        <w:t xml:space="preserve">,</w:t>
       </w:r>
       <w:r>
         <w:t xml:space="preserve"> </w:t>
@@ -2057,27 +2074,27 @@
         <w:t xml:space="preserve"> </w:t>
       </w:r>
       <w:r>
-        <w:t xml:space="preserve">[Version 0.1.3;</w:t>
-      </w:r>
-      <w:r>
-        <w:t xml:space="preserve"> </w:t>
-      </w:r>
-      <w:r>
-        <w:t xml:space="preserve">Aust and Barth (</w:t>
+        <w:t xml:space="preserve">(Version 0.1.3;</w:t>
+      </w:r>
+      <w:r>
+        <w:t xml:space="preserve"> </w:t>
       </w:r>
       <w:hyperlink w:anchor="ref-R-papaja">
         <w:r>
           <w:rPr>
             <w:rStyle w:val="Hyperlink"/>
           </w:rPr>
-          <w:t xml:space="preserve">2024</w:t>
+          <w:t xml:space="preserve">Aust &amp; Barth, 2024</w:t>
         </w:r>
       </w:hyperlink>
       <w:r>
         <w:t xml:space="preserve">)</w:t>
       </w:r>
       <w:r>
-        <w:t xml:space="preserve">] and</w:t>
+        <w:t xml:space="preserve"> </w:t>
+      </w:r>
+      <w:r>
+        <w:t xml:space="preserve">and</w:t>
       </w:r>
       <w:r>
         <w:t xml:space="preserve"> </w:t>
@@ -2093,27 +2110,27 @@
         <w:t xml:space="preserve"> </w:t>
       </w:r>
       <w:r>
-        <w:t xml:space="preserve">[Version 0.9-7;</w:t>
-      </w:r>
-      <w:r>
-        <w:t xml:space="preserve"> </w:t>
-      </w:r>
-      <w:r>
-        <w:t xml:space="preserve">Qiu and for details. (</w:t>
+        <w:t xml:space="preserve">(Version 0.9-7;</w:t>
+      </w:r>
+      <w:r>
+        <w:t xml:space="preserve"> </w:t>
       </w:r>
       <w:hyperlink w:anchor="ref-R-showtext">
         <w:r>
           <w:rPr>
             <w:rStyle w:val="Hyperlink"/>
           </w:rPr>
-          <w:t xml:space="preserve">2024</w:t>
+          <w:t xml:space="preserve">Qiu &amp; for details., 2024</w:t>
         </w:r>
       </w:hyperlink>
       <w:r>
         <w:t xml:space="preserve">)</w:t>
       </w:r>
       <w:r>
-        <w:t xml:space="preserve">] to create APA-formatted tables and figures.</w:t>
+        <w:t xml:space="preserve"> </w:t>
+      </w:r>
+      <w:r>
+        <w:t xml:space="preserve">to create APA-formatted tables and figures.</w:t>
       </w:r>
     </w:p>
     <w:p>
@@ -2132,9 +2149,9 @@
         <w:t xml:space="preserve">Due to the project’s iterative nature and since no inferential statistical tests were performed, this study was not preregistered. The original project proposal can also be found on the GitHub repository.</w:t>
       </w:r>
     </w:p>
+    <w:bookmarkEnd w:id="35"/>
     <w:bookmarkEnd w:id="36"/>
-    <w:bookmarkEnd w:id="37"/>
-    <w:bookmarkStart w:id="54" w:name="results"/>
+    <w:bookmarkStart w:id="53" w:name="results"/>
     <w:p>
       <w:pPr>
         <w:pStyle w:val="Heading1"/>
@@ -2143,7 +2160,7 @@
         <w:t xml:space="preserve">3 Results</w:t>
       </w:r>
     </w:p>
-    <w:bookmarkStart w:id="39" w:name="detection-accuracy"/>
+    <w:bookmarkStart w:id="38" w:name="detection-accuracy"/>
     <w:p>
       <w:pPr>
         <w:pStyle w:val="Heading2"/>
@@ -2297,11 +2314,11 @@
         <w:rPr>
           <w:rStyle w:val="FootnoteReference"/>
         </w:rPr>
-        <w:footnoteReference w:id="38"/>
-      </w:r>
-    </w:p>
-    <w:bookmarkEnd w:id="39"/>
-    <w:bookmarkStart w:id="50" w:name="classification-performance"/>
+        <w:footnoteReference w:id="37"/>
+      </w:r>
+    </w:p>
+    <w:bookmarkEnd w:id="38"/>
+    <w:bookmarkStart w:id="49" w:name="classification-performance"/>
     <w:p>
       <w:pPr>
         <w:pStyle w:val="Heading2"/>
@@ -2329,7 +2346,7 @@
         <w:t xml:space="preserve">shows the training and validation loss curves for the three BERT models across their training epochs. The standard BERT model was trained for a total of 7 epochs before early stopping was triggered due to a lack of improvement in validation loss for two consecutive epochs. The model from epoch 5 was therefore selected as the best-performing one. Similarly, SciBERT and PubMedBERT reached the lowest validation loss after epochs 5 and 4, respectively. As shown in the figure, the training loss consistently decreased over time for all three models, as expected given that they were optimized to fit the training data. In contrast, the validation loss plateaued in all models at a certain point, indicating that further improvements in fitting the training data no longer translated into better performance on unseen data and may even signal the onset of overfitting. Notably, this plateau occurred later in the training of the standard BERT model, which may reflect its different pretraining on general English text compared to the domain-specific pretraining of SciBERT and PubMedBERT.</w:t>
       </w:r>
     </w:p>
-    <w:bookmarkStart w:id="43" w:name="fig-loss-curves"/>
+    <w:bookmarkStart w:id="42" w:name="fig-loss-curves"/>
     <w:p>
       <w:pPr>
         <w:pStyle w:val="FigureTitle"/>
@@ -2355,18 +2372,18 @@
           <wp:inline>
             <wp:extent cx="5486400" cy="1519532"/>
             <wp:effectExtent b="0" l="0" r="0" t="0"/>
-            <wp:docPr descr="" title="" id="41" name="Picture"/>
+            <wp:docPr descr="" title="" id="40" name="Picture"/>
             <a:graphic>
               <a:graphicData uri="http://schemas.openxmlformats.org/drawingml/2006/picture">
                 <pic:pic>
                   <pic:nvPicPr>
-                    <pic:cNvPr descr="../data/model_performance/loss_curve/loss_combined.png" id="42" name="Picture"/>
+                    <pic:cNvPr descr="../data/model_performance/loss_curve/loss_combined.png" id="41" name="Picture"/>
                     <pic:cNvPicPr>
                       <a:picLocks noChangeArrowheads="1" noChangeAspect="1"/>
                     </pic:cNvPicPr>
                   </pic:nvPicPr>
                   <pic:blipFill>
-                    <a:blip r:embed="rId40"/>
+                    <a:blip r:embed="rId39"/>
                     <a:stretch>
                       <a:fillRect/>
                     </a:stretch>
@@ -2393,7 +2410,7 @@
         </w:drawing>
       </w:r>
     </w:p>
-    <w:bookmarkEnd w:id="43"/>
+    <w:bookmarkEnd w:id="42"/>
     <w:p>
       <w:pPr>
         <w:pStyle w:val="FigureNote"/>
@@ -2505,7 +2522,7 @@
         <w:t xml:space="preserve">class: .97 vs. SciBERT’s .97).</w:t>
       </w:r>
     </w:p>
-    <w:bookmarkStart w:id="47" w:name="fig-confusion"/>
+    <w:bookmarkStart w:id="46" w:name="fig-confusion"/>
     <w:p>
       <w:pPr>
         <w:pStyle w:val="FigureTitle"/>
@@ -2531,18 +2548,18 @@
           <wp:inline>
             <wp:extent cx="5943600" cy="1659255"/>
             <wp:effectExtent b="0" l="0" r="0" t="0"/>
-            <wp:docPr descr="" title="" id="45" name="Picture"/>
+            <wp:docPr descr="" title="" id="44" name="Picture"/>
             <a:graphic>
               <a:graphicData uri="http://schemas.openxmlformats.org/drawingml/2006/picture">
                 <pic:pic>
                   <pic:nvPicPr>
-                    <pic:cNvPr descr="../data/model_performance/confusion_matrix/confusion_matrix_combined.png" id="46" name="Picture"/>
+                    <pic:cNvPr descr="../data/model_performance/confusion_matrix/confusion_matrix_combined.png" id="45" name="Picture"/>
                     <pic:cNvPicPr>
                       <a:picLocks noChangeArrowheads="1" noChangeAspect="1"/>
                     </pic:cNvPicPr>
                   </pic:nvPicPr>
                   <pic:blipFill>
-                    <a:blip r:embed="rId44"/>
+                    <a:blip r:embed="rId43"/>
                     <a:stretch>
                       <a:fillRect/>
                     </a:stretch>
@@ -2569,7 +2586,7 @@
         </w:drawing>
       </w:r>
     </w:p>
-    <w:bookmarkEnd w:id="47"/>
+    <w:bookmarkEnd w:id="46"/>
     <w:p>
       <w:pPr>
         <w:pStyle w:val="FigureNote"/>
@@ -2585,7 +2602,7 @@
         <w:t xml:space="preserve">. Confusion matrices of the three trained BERT models.</w:t>
       </w:r>
     </w:p>
-    <w:bookmarkStart w:id="48" w:name="tbl-model-performance"/>
+    <w:bookmarkStart w:id="47" w:name="tbl-model-performance"/>
     <w:p>
       <w:pPr>
         <w:pStyle w:val="FigureTitle"/>
@@ -4944,7 +4961,7 @@
         </w:tc>
       </w:tr>
     </w:tbl>
-    <w:bookmarkEnd w:id="48"/>
+    <w:bookmarkEnd w:id="47"/>
     <w:p>
       <w:pPr>
         <w:pStyle w:val="FigureNote"/>
@@ -4965,7 +4982,7 @@
         <w:pStyle w:val="BodyText"/>
       </w:pPr>
       <w:r>
-        <w:t xml:space="preserve">Since SciBERT performed best in the classification task,</w:t>
+        <w:t xml:space="preserve">Since SciBERT achieved the highest performance in the classification task,</w:t>
       </w:r>
       <w:r>
         <w:t xml:space="preserve"> </w:t>
@@ -4982,10 +4999,10 @@
         <w:t xml:space="preserve"> </w:t>
       </w:r>
       <w:r>
-        <w:t xml:space="preserve">shows some of its incorrect predictions to illustrate the types of sentences that the model failed to classify correctly. [DISCUSS THESE SOMEWHERE!!!]</w:t>
-      </w:r>
-    </w:p>
-    <w:bookmarkStart w:id="49" w:name="tbl-false-classification"/>
+        <w:t xml:space="preserve">presents examples of its misclassifications to illustrate the types of sentences that posed difficulties for the model. Potential reasons for these errors will be examined in the discussion.</w:t>
+      </w:r>
+    </w:p>
+    <w:bookmarkStart w:id="48" w:name="tbl-false-classification"/>
     <w:p>
       <w:pPr>
         <w:pStyle w:val="FigureTitle"/>
@@ -5564,24 +5581,24 @@
         </w:tc>
       </w:tr>
     </w:tbl>
+    <w:bookmarkEnd w:id="48"/>
+    <w:p>
+      <w:pPr>
+        <w:pStyle w:val="FigureNote"/>
+      </w:pPr>
+      <w:r>
+        <w:rPr>
+          <w:i/>
+          <w:iCs/>
+        </w:rPr>
+        <w:t xml:space="preserve">Note</w:t>
+      </w:r>
+      <w:r>
+        <w:t xml:space="preserve">. Examples for incorrect classifications of the trained SciBERT model on the test data.</w:t>
+      </w:r>
+    </w:p>
     <w:bookmarkEnd w:id="49"/>
-    <w:p>
-      <w:pPr>
-        <w:pStyle w:val="FigureNote"/>
-      </w:pPr>
-      <w:r>
-        <w:rPr>
-          <w:i/>
-          <w:iCs/>
-        </w:rPr>
-        <w:t xml:space="preserve">Note</w:t>
-      </w:r>
-      <w:r>
-        <w:t xml:space="preserve">. Examples for incorrect classifications of the trained SciBERT model on the test data.</w:t>
-      </w:r>
-    </w:p>
-    <w:bookmarkEnd w:id="50"/>
-    <w:bookmarkStart w:id="53" w:name="correction-evaluation"/>
+    <w:bookmarkStart w:id="52" w:name="correction-evaluation"/>
     <w:p>
       <w:pPr>
         <w:pStyle w:val="Heading2"/>
@@ -5595,7 +5612,31 @@
         <w:pStyle w:val="FirstParagraph"/>
       </w:pPr>
       <w:r>
-        <w:t xml:space="preserve">Of the 100 statements that the LLM was instructed to correct 85 were correct. Notably, 2 of the 20 already correct statements got turned incorrect by the LLM. 18, on the other hand, remained correct. Similarly, the LLM actually corrected 67 of the 80 incorrect statements, whereas 13 remained incorrect. Note, however, that the LLM was instructed to change (as much as necessary, but) as little as possible about the original statement. For some statements that fundermentally misinterpreted what</w:t>
+        <w:t xml:space="preserve">Of the 100 statements that the LLM was instructed to correct 85 were judged as correct. Notably, 2 of the 20 already correct statements were turned incorrect by the LLM, and 13 of the 80 incorrect statements remained incorrect. Using the newer</w:t>
+      </w:r>
+      <w:r>
+        <w:t xml:space="preserve"> </w:t>
+      </w:r>
+      <w:r>
+        <w:t xml:space="preserve">‘openai/gpt-oss-120b’</w:t>
+      </w:r>
+      <w:r>
+        <w:t xml:space="preserve"> </w:t>
+      </w:r>
+      <w:r>
+        <w:t xml:space="preserve">model, 79 were correct. However, the model overused the</w:t>
+      </w:r>
+      <w:r>
+        <w:t xml:space="preserve"> </w:t>
+      </w:r>
+      <w:r>
+        <w:t xml:space="preserve">‘NO CORRECTION POSSIBLE’</w:t>
+      </w:r>
+      <w:r>
+        <w:t xml:space="preserve"> </w:t>
+      </w:r>
+      <w:r>
+        <w:t xml:space="preserve">option (originally intended to prevent detection errors) which resulted in 8 correct and 2 incorrect statements being left unrevised. In the final iteration, with the newer model and revised prompt, 93 of the 100 statements were correct. Of the remaining 7 statements, XXX were originally incorrect statement that remained incorrect, whereas the other YYY did not misinterpret nonsignificance but contained other problems: in one case, the LLM removed all</w:t>
       </w:r>
       <w:r>
         <w:t xml:space="preserve"> </w:t>
@@ -5611,7 +5652,7 @@
         <w:t xml:space="preserve"> </w:t>
       </w:r>
       <w:r>
-        <w:t xml:space="preserve">values mean, this meant that they could not be corrected without major rephrasing. Examples for some bad/good corrections can be found in</w:t>
+        <w:t xml:space="preserve">values and interpreted the effects as significant, and in another, it altered the statement’s meaning substantially. Examples of both poor and strong LLM-revisions from this final iteration are shown in</w:t>
       </w:r>
       <w:r>
         <w:t xml:space="preserve"> </w:t>
@@ -5645,7 +5686,19 @@
         <w:t xml:space="preserve">, respectively.</w:t>
       </w:r>
     </w:p>
-    <w:bookmarkStart w:id="51" w:name="tbl-LLM-corrections-1"/>
+    <w:p>
+      <w:pPr>
+        <w:pStyle w:val="BodyText"/>
+      </w:pPr>
+      <w:r>
+        <w:rPr>
+          <w:b/>
+          <w:bCs/>
+        </w:rPr>
+        <w:t xml:space="preserve">Above paragraph needs to be updated after discussion on how to code some of them with Daniel! Also need to update below tables after that</w:t>
+      </w:r>
+    </w:p>
+    <w:bookmarkStart w:id="50" w:name="tbl-LLM-corrections-1"/>
     <w:p>
       <w:pPr>
         <w:pStyle w:val="FigureTitle"/>
@@ -5659,7 +5712,7 @@
         <w:pStyle w:val="Caption"/>
       </w:pPr>
       <w:r>
-        <w:t xml:space="preserve">Examples of Incorrect LLM Corrections</w:t>
+        <w:t xml:space="preserve">Examples of Incorrect LLM-Revisions</w:t>
       </w:r>
     </w:p>
     <w:tbl xmlns:w="http://schemas.openxmlformats.org/wordprocessingml/2006/main" xmlns:r="http://schemas.openxmlformats.org/officeDocument/2006/relationships" xmlns:w14="http://schemas.microsoft.com/office/word/2010/wordml" xmlns:wp="http://schemas.openxmlformats.org/drawingml/2006/wordprocessingDrawing" xmlns:a="http://schemas.openxmlformats.org/drawingml/2006/main" xmlns:pic="http://schemas.openxmlformats.org/drawingml/2006/picture">
@@ -5943,7 +5996,7 @@
                 <w:szCs w:val="22"/>
                 <w:color w:val="000000"/>
               </w:rPr>
-              <w:t xml:space="preserve">Example 1 to 1</w:t>
+              <w:t xml:space="preserve">Example 1 to 0</w:t>
             </w:r>
           </w:p>
         </w:tc>
@@ -6250,7 +6303,7 @@
                 <w:szCs w:val="22"/>
                 <w:color w:val="000000"/>
               </w:rPr>
-              <w:t xml:space="preserve">However, when the target was uncommitted, participants showed no significant preference for the seeker over the other target, p = .849, d = -0.03, rating both targets equally.</w:t>
+              <w:t xml:space="preserve">When the target was uncommitted, participants did not show a statistically significant preference for the seeker (p = .849, d = –0.03); ratings of the two targets did not differ significantly.</w:t>
             </w:r>
           </w:p>
         </w:tc>
@@ -6302,7 +6355,7 @@
                 <w:szCs w:val="22"/>
                 <w:color w:val="000000"/>
               </w:rPr>
-              <w:t xml:space="preserve">1</w:t>
+              <w:t xml:space="preserve">0</w:t>
             </w:r>
           </w:p>
         </w:tc>
@@ -6465,7 +6518,7 @@
                 <w:szCs w:val="22"/>
                 <w:color w:val="000000"/>
               </w:rPr>
-              <w:t xml:space="preserve">By contrast, leader narcissism levels were not significantly related to follower-perceived leader authority, b = 0.04, 95% CI = [-0.04, 0.13], β = 0.10, p = .304, and effectiveness, b = 0.04, 95% CI = [-0.06, 0.14], β = 0.08, p = .398.</w:t>
+              <w:t xml:space="preserve">By contrast, leader narcissism levels were not significantly related to follower-perceived leader authority, b = 0.04, 95% CI = [-0.04, 0.13], Î² = 0.10, p = .304, and effectiveness, b = 0.04, 95% CI = [-0.06, 0.14], Î² = 0.08, p = .398.</w:t>
             </w:r>
           </w:p>
         </w:tc>
@@ -6668,7 +6721,7 @@
                 <w:szCs w:val="22"/>
                 <w:color w:val="000000"/>
               </w:rPr>
-              <w:t xml:space="preserve">By contrast, leader narcissism levels were not significantly related to follower-perceived leader authority, b = 0.04, 95% CI = [-0.04, 0.13], Î² = 0.10, p = .304, and effectiveness, b = 0.04, 95% CI = [-0.06, 0.14], Î² = 0.08, p = .398, indicating that the relationship between leader narcissism and these outcomes may be negligible, but the data do not provide sufficient evidence to conclude that there is no relationship.</w:t>
+              <w:t xml:space="preserve">Leader narcissism levels were associated with follower‑perceived leader authority (b = 0.04, 95 % CI = [‑0.04, 0.13], β = 0.10) and with effectiveness (b = 0.04, 95 % CI = [‑0.06, 0.14], β = 0.08).</w:t>
             </w:r>
           </w:p>
         </w:tc>
@@ -6726,7 +6779,7 @@
         </w:tc>
       </w:tr>
     </w:tbl>
-    <w:bookmarkEnd w:id="51"/>
+    <w:bookmarkEnd w:id="50"/>
     <w:p>
       <w:pPr>
         <w:pStyle w:val="FigureNote"/>
@@ -6766,7 +6819,7 @@
         <w:t xml:space="preserve">to incorrect.</w:t>
       </w:r>
     </w:p>
-    <w:bookmarkStart w:id="52" w:name="tbl-LLM-corrections-2"/>
+    <w:bookmarkStart w:id="51" w:name="tbl-LLM-corrections-2"/>
     <w:p>
       <w:pPr>
         <w:pStyle w:val="FigureTitle"/>
@@ -6780,7 +6833,7 @@
         <w:pStyle w:val="Caption"/>
       </w:pPr>
       <w:r>
-        <w:t xml:space="preserve">Examples of Correct LLM Corrections</w:t>
+        <w:t xml:space="preserve">Examples of Correct LLM-Revisions</w:t>
       </w:r>
     </w:p>
     <w:tbl xmlns:w="http://schemas.openxmlformats.org/wordprocessingml/2006/main" xmlns:r="http://schemas.openxmlformats.org/officeDocument/2006/relationships" xmlns:w14="http://schemas.microsoft.com/office/word/2010/wordml" xmlns:wp="http://schemas.openxmlformats.org/drawingml/2006/wordprocessingDrawing" xmlns:a="http://schemas.openxmlformats.org/drawingml/2006/main" xmlns:pic="http://schemas.openxmlformats.org/drawingml/2006/picture">
@@ -7168,7 +7221,7 @@
                 <w:szCs w:val="22"/>
                 <w:color w:val="000000"/>
               </w:rPr>
-              <w:t xml:space="preserve">Only in the twin sample did a lower age of onset predict higher levels of melody discrimination (β = -0.09, p = .23 in musicians; β = -0.05, p = .001 in twins).</w:t>
+              <w:t xml:space="preserve">Only in the twin sample did a lower age of onset predict higher levels of melody discrimination (Î² = -0.09, p = .23 in musicians; Î² = -0.05, p = .001 in twins).</w:t>
             </w:r>
           </w:p>
         </w:tc>
@@ -7371,7 +7424,7 @@
                 <w:szCs w:val="22"/>
                 <w:color w:val="000000"/>
               </w:rPr>
-              <w:t xml:space="preserve">Only in the twin sample was there a significant association between a lower age of onset and higher levels of melody discrimination (β = -0.09, p = .23 in musicians; β = -0.05, p = .001 in twins), whereas in musicians, the association was not statistically significant.</w:t>
+              <w:t xml:space="preserve">In the twin sample, lower age of onset was associated with higher levels of melody discrimination (β = ‑0.05, p = .001); in the musician sample, the association was not statistically significant (β = ‑0.09, p = .23).</w:t>
             </w:r>
           </w:p>
         </w:tc>
@@ -7482,7 +7535,7 @@
                 <w:szCs w:val="22"/>
                 <w:color w:val="000000"/>
               </w:rPr>
-              <w:t xml:space="preserve">Example 0 to 0</w:t>
+              <w:t xml:space="preserve">Example 0 to 1</w:t>
             </w:r>
           </w:p>
         </w:tc>
@@ -7586,7 +7639,7 @@
                 <w:szCs w:val="22"/>
                 <w:color w:val="000000"/>
               </w:rPr>
-              <w:t xml:space="preserve">The years-of-experience single effect was not significant (β = 0.001, 95% CI = [-0.07, 0.07], p = .976).</w:t>
+              <w:t xml:space="preserve">The years-of-experience single effect was not significant (Î² = 0.001, 95% CI = [-0.07, 0.07], p = .976).</w:t>
             </w:r>
           </w:p>
         </w:tc>
@@ -7789,7 +7842,7 @@
                 <w:szCs w:val="22"/>
                 <w:color w:val="000000"/>
               </w:rPr>
-              <w:t xml:space="preserve">The years-of-experience single effect was not significant (β = 0.001, 95% CI = [-0.07, 0.07], p = .976), indicating that the data do not provide sufficient evidence to reject the null hypothesis of no effect.</w:t>
+              <w:t xml:space="preserve">The years‑of‑experience effect had an estimate of β = 0.001 (95 % CI = [‑0.07, 0.07]; p = .976), indicating that the observed association was compatible with both a small positive and a small negative effect.</w:t>
             </w:r>
           </w:p>
         </w:tc>
@@ -7841,55 +7894,55 @@
                 <w:szCs w:val="22"/>
                 <w:color w:val="000000"/>
               </w:rPr>
-              <w:t xml:space="preserve">0</w:t>
+              <w:t xml:space="preserve">1</w:t>
             </w:r>
           </w:p>
         </w:tc>
       </w:tr>
     </w:tbl>
+    <w:bookmarkEnd w:id="51"/>
+    <w:p>
+      <w:pPr>
+        <w:pStyle w:val="FigureNote"/>
+      </w:pPr>
+      <w:r>
+        <w:rPr>
+          <w:i/>
+          <w:iCs/>
+        </w:rPr>
+        <w:t xml:space="preserve">Note</w:t>
+      </w:r>
+      <w:r>
+        <w:t xml:space="preserve">. Table of original and LLM-revised statements that were classified as correct. In the examples</w:t>
+      </w:r>
+      <w:r>
+        <w:t xml:space="preserve"> </w:t>
+      </w:r>
+      <w:r>
+        <w:t xml:space="preserve">‘0’</w:t>
+      </w:r>
+      <w:r>
+        <w:t xml:space="preserve"> </w:t>
+      </w:r>
+      <w:r>
+        <w:t xml:space="preserve">refers to correct and</w:t>
+      </w:r>
+      <w:r>
+        <w:t xml:space="preserve"> </w:t>
+      </w:r>
+      <w:r>
+        <w:t xml:space="preserve">‘1’</w:t>
+      </w:r>
+      <w:r>
+        <w:t xml:space="preserve"> </w:t>
+      </w:r>
+      <w:r>
+        <w:t xml:space="preserve">to incorrect.</w:t>
+      </w:r>
+    </w:p>
     <w:bookmarkEnd w:id="52"/>
-    <w:p>
-      <w:pPr>
-        <w:pStyle w:val="FigureNote"/>
-      </w:pPr>
-      <w:r>
-        <w:rPr>
-          <w:i/>
-          <w:iCs/>
-        </w:rPr>
-        <w:t xml:space="preserve">Note</w:t>
-      </w:r>
-      <w:r>
-        <w:t xml:space="preserve">. Table of original and LLM-revised statements that were classified as incorrect. In the examples</w:t>
-      </w:r>
-      <w:r>
-        <w:t xml:space="preserve"> </w:t>
-      </w:r>
-      <w:r>
-        <w:t xml:space="preserve">‘0’</w:t>
-      </w:r>
-      <w:r>
-        <w:t xml:space="preserve"> </w:t>
-      </w:r>
-      <w:r>
-        <w:t xml:space="preserve">refers to correct and</w:t>
-      </w:r>
-      <w:r>
-        <w:t xml:space="preserve"> </w:t>
-      </w:r>
-      <w:r>
-        <w:t xml:space="preserve">‘1’</w:t>
-      </w:r>
-      <w:r>
-        <w:t xml:space="preserve"> </w:t>
-      </w:r>
-      <w:r>
-        <w:t xml:space="preserve">to incorrect.</w:t>
-      </w:r>
-    </w:p>
     <w:bookmarkEnd w:id="53"/>
-    <w:bookmarkEnd w:id="54"/>
-    <w:bookmarkStart w:id="59" w:name="discussion"/>
+    <w:bookmarkStart w:id="58" w:name="discussion"/>
     <w:p>
       <w:pPr>
         <w:pStyle w:val="Heading1"/>
@@ -7898,7 +7951,71 @@
         <w:t xml:space="preserve">4 Discussion</w:t>
       </w:r>
     </w:p>
-    <w:bookmarkStart w:id="55" w:name="summary-of-key-results"/>
+    <w:p>
+      <w:pPr>
+        <w:pStyle w:val="FirstParagraph"/>
+      </w:pPr>
+      <w:r>
+        <w:rPr>
+          <w:b/>
+          <w:bCs/>
+        </w:rPr>
+        <w:t xml:space="preserve">Things I still need do add:</w:t>
+      </w:r>
+    </w:p>
+    <w:p>
+      <w:pPr>
+        <w:pStyle w:val="BodyText"/>
+      </w:pPr>
+      <w:r>
+        <w:t xml:space="preserve">-HOW TO DEAL WITH CLASSIFICATION ERRORS AND PARAGRAPH DESCRIBING MODEL MISCLASSIFICATIONS (AND TRY TO EXPLAIN THEM)!</w:t>
+      </w:r>
+    </w:p>
+    <w:p>
+      <w:pPr>
+        <w:pStyle w:val="BodyText"/>
+      </w:pPr>
+      <w:r>
+        <w:t xml:space="preserve">-PARAGRAPH ON WHETHER WE NEED OR EVEN WANT THE CORRECTION BIT. MENTION THAT FURTHER PROMPT ENGINEERING MIGHT BE ABLTE TO FIX THIS [FALSE CORRECTIONS OF FALSE POSITIVES THAT GET TURNED INTO INCORRECT STATEMENTS]</w:t>
+      </w:r>
+    </w:p>
+    <w:p>
+      <w:pPr>
+        <w:pStyle w:val="BodyText"/>
+      </w:pPr>
+      <w:r>
+        <w:t xml:space="preserve">-CITE AND EXPLAIN</w:t>
+      </w:r>
+      <w:r>
+        <w:t xml:space="preserve"> </w:t>
+      </w:r>
+      <w:r>
+        <w:t xml:space="preserve">Bucher and Martini (</w:t>
+      </w:r>
+      <w:hyperlink w:anchor="ref-bucher_martini24">
+        <w:r>
+          <w:rPr>
+            <w:rStyle w:val="Hyperlink"/>
+          </w:rPr>
+          <w:t xml:space="preserve">2024</w:t>
+        </w:r>
+      </w:hyperlink>
+      <w:r>
+        <w:t xml:space="preserve">)</w:t>
+      </w:r>
+      <w:r>
+        <w:t xml:space="preserve">!!! MAYBE USE LLMS FOR EVERYTHING IN THE FUTURE?</w:t>
+      </w:r>
+    </w:p>
+    <w:p>
+      <w:pPr>
+        <w:pStyle w:val="BodyText"/>
+      </w:pPr>
+      <w:r>
+        <w:t xml:space="preserve">-PARAGRAPH ON THE CLASSIFIERS’ PROBLEMS WITH SOME OF THE STATEMENTS</w:t>
+      </w:r>
+    </w:p>
+    <w:bookmarkStart w:id="54" w:name="summary-of-key-results"/>
     <w:p>
       <w:pPr>
         <w:pStyle w:val="Heading2"/>
@@ -8046,8 +8163,8 @@
         <w:t xml:space="preserve">The final step, generating LLM-revised corrections of the original statements, showed clear promise, indicating that LLMs can, in principle, be used to suggest improvements to authors’ interpretations. Based on the current results, further prompt engineering may help address existing issues (e.g., correct statements being mistakenly altered into incorrect ones). It remains to be tested empirically, however, whether such optional feedback is actually needed for authors to revise their interpretations, or whether simply flagging statements as incorrect might already be sufficient.</w:t>
       </w:r>
     </w:p>
-    <w:bookmarkEnd w:id="55"/>
-    <w:bookmarkStart w:id="57" w:name="limitations-and-challenges"/>
+    <w:bookmarkEnd w:id="54"/>
+    <w:bookmarkStart w:id="56" w:name="limitations-and-challenges"/>
     <w:p>
       <w:pPr>
         <w:pStyle w:val="Heading2"/>
@@ -8061,7 +8178,7 @@
         <w:pStyle w:val="FirstParagraph"/>
       </w:pPr>
       <w:r>
-        <w:t xml:space="preserve">HOW TO DEAL WITH CLASSIFICATION ERRORS AND PARAGRAPH DESCRIBING MODEL MISCLASSIFICATIONS (AND TRY TO EXPLAIN THEM)!</w:t>
+        <w:t xml:space="preserve">Despite the encouraging results, several limitations must be acknowledged. First, the pipeline components were evaluated independently rather than as a fully integrated system. While each step (detection, classification, correction) showed strong performance on its own, cascading errors in a full pipeline will likely reduce the end accuracy. Still, any flagged misinterpretation should alert authors that their interpretation may require reconsideration.</w:t>
       </w:r>
     </w:p>
     <w:p>
@@ -8069,7 +8186,13 @@
         <w:pStyle w:val="BodyText"/>
       </w:pPr>
       <w:r>
-        <w:t xml:space="preserve">PARAGRAPH ON WHETHER WE NEED OR EVEN WANT THE CORRECTION BIT. MENTION THAT FURTHER PROMPT ENGINEERING MIGHT BE ABLTE TO FIX THIS [FALSE CORRECTIONS OF FALSE POSITIVES THAT GET TURNED INTO INCORRECT STATEMENTS]</w:t>
+        <w:t xml:space="preserve">Second, the manual annotation of training data introduces inevitable subjectivity. While I made efforts to standardize labels - often consulting a statistics expert (my supervisor) on difficult or borderline cases - the classifications reflect my interpretation of what constitutes a misinterpretation. Ideally, multiple annotators and inter-rater agreement metrics would improve the reliability and generalizability of the training data. However, the fact that the fine-tuned BERT models generalized well to unseen data suggests that the labeling was systematic enough to allow the models to learn. Nevertheless, a reader might disagree with how some example statements in this article were labeled, and I invite anyone to rerun these models with alternatives to the current version of the labeled dataset.</w:t>
+      </w:r>
+      <w:r>
+        <w:rPr>
+          <w:rStyle w:val="FootnoteReference"/>
+        </w:rPr>
+        <w:footnoteReference w:id="55"/>
       </w:r>
     </w:p>
     <w:p>
@@ -8077,7 +8200,41 @@
         <w:pStyle w:val="BodyText"/>
       </w:pPr>
       <w:r>
-        <w:t xml:space="preserve">Despite the encouraging results, several limitations must be acknowledged. First, the pipeline components were evaluated independently rather than as a fully integrated system. While each step (detection, classification, correction) showed strong performance on its own, cascading errors in a full pipeline will likely reduce the end accuracy. Still, any flagged misinterpretation should alert authors that their interpretation may require reconsideration.</w:t>
+        <w:rPr>
+          <w:b/>
+          <w:bCs/>
+        </w:rPr>
+        <w:t xml:space="preserve">COMMENT FROM DANIEL</w:t>
+      </w:r>
+      <w:r>
+        <w:t xml:space="preserve">: Add</w:t>
+      </w:r>
+      <w:r>
+        <w:t xml:space="preserve"> </w:t>
+      </w:r>
+      <w:r>
+        <w:t xml:space="preserve">“There is a surprising lack of conceptual work on how p values should be interpreted correctly, given the many papers focusing on their misinterpretations. For example, should is</w:t>
+      </w:r>
+      <w:r>
+        <w:t xml:space="preserve"> </w:t>
+      </w:r>
+      <w:r>
+        <w:t xml:space="preserve">‘no significant difference’</w:t>
+      </w:r>
+      <w:r>
+        <w:t xml:space="preserve"> </w:t>
+      </w:r>
+      <w:r>
+        <w:t xml:space="preserve">a correct interpretation, when some researchers have suggested to abandon the word</w:t>
+      </w:r>
+      <w:r>
+        <w:t xml:space="preserve"> </w:t>
+      </w:r>
+      <w:r>
+        <w:t xml:space="preserve">‘significant’</w:t>
+      </w:r>
+      <w:r>
+        <w:t xml:space="preserve">?”</w:t>
       </w:r>
     </w:p>
     <w:p>
@@ -8085,13 +8242,7 @@
         <w:pStyle w:val="BodyText"/>
       </w:pPr>
       <w:r>
-        <w:t xml:space="preserve">Second, the manual annotation of training data introduces inevitable subjectivity. While I made efforts to standardize labels - often consulting a statistics expert (my supervisor) on difficult or borderline cases - the classifications reflect my interpretation of what constitutes a misinterpretation. Ideally, multiple annotators and inter-rater agreement metrics would improve the reliability and generalizability of the training data. However, the fact that the fine-tuned BERT models generalized well to unseen data suggests that the labeling was systematic enough to allow the models to learn. Nevertheless, a reader might disagree with how some example statements in this article were labeled, and I invite anyone to rerun these models with alternatives to the current version of the labeled dataset.</w:t>
-      </w:r>
-      <w:r>
-        <w:rPr>
-          <w:rStyle w:val="FootnoteReference"/>
-        </w:rPr>
-        <w:footnoteReference w:id="56"/>
+        <w:t xml:space="preserve">A more practical challenge involves managing the tradeoff between false positives and false negatives. The current models aim to balance both for optimal macro performance. However, in practice, different use cases may prioritize one over the other. For example, an individual researcher using the system to improve their writing may prefer fewer false negatives (i.e., catching as many problematic statements as possible), even at the cost of some false positives. Conversely, a meta-scientist analyzing prevalence trends of this misinterpretation may prioritize precision to avoid overestimating misinterpretations. This issue can be mitigated by allowing users to adjust the model’s decision threshold to fit their specific goals in a future Papercheck module based on this work.</w:t>
       </w:r>
     </w:p>
     <w:p>
@@ -8099,14 +8250,6 @@
         <w:pStyle w:val="BodyText"/>
       </w:pPr>
       <w:r>
-        <w:t xml:space="preserve">A more practical challenge involves managing the tradeoff between false positives and false negatives. The current models aim to balance both for optimal macro performance. However, in practice, different use cases may prioritize one over the other. For example, an individual researcher using the system to improve their writing may prefer fewer false negatives (i.e., catching as many problematic statements as possible), even at the cost of some false positives. Conversely, a meta-scientist analyzing prevalence trends of this misinterpretation may prioritize precision to avoid overestimating misinterpretations. This issue can be mitigated by allowing users to adjust the model’s decision threshold to fit their specific goals in a future Papercheck module based on this work.</w:t>
-      </w:r>
-    </w:p>
-    <w:p>
-      <w:pPr>
-        <w:pStyle w:val="BodyText"/>
-      </w:pPr>
-      <w:r>
         <w:t xml:space="preserve">Another limitation involves the narrow context in which statements are classified (a single sentence containing a nonsignificant</w:t>
       </w:r>
       <w:r>
@@ -8126,8 +8269,8 @@
         <w:t xml:space="preserve">value). This limited scope means the model cannot account for broader contextual factors, such as whether authors conducted equivalence testing, reported Bayesian results, or provided qualifying language elsewhere in the manuscript. As noted earlier, however, this pipeline’s feedback should prompt authors to reconsider their interpretations beyond the single detected statement.</w:t>
       </w:r>
     </w:p>
-    <w:bookmarkEnd w:id="57"/>
-    <w:bookmarkStart w:id="58" w:name="practical-use-and-future-directions"/>
+    <w:bookmarkEnd w:id="56"/>
+    <w:bookmarkStart w:id="57" w:name="practical-use-and-future-directions"/>
     <w:p>
       <w:pPr>
         <w:pStyle w:val="Heading2"/>
@@ -8241,15 +8384,33 @@
         <w:t xml:space="preserve">Going forward, the key next step will be qualitative user studies to examine how authors want such a tool to be built. Most important will be the role of the optional correction of statements to see if authors actually need and want these corrections, or if simply flagging them is enough. This will also show where room for customization (e.g., varying levels of strictness, setting a personal alpha if you do not use the standard 5%, etc.) will be necessary. Additionally, an experimental setup would be useful to see if such a tool actually reduces the rate of misinterpretations and authors awareness of them.</w:t>
       </w:r>
     </w:p>
+    <w:bookmarkEnd w:id="57"/>
     <w:bookmarkEnd w:id="58"/>
+    <w:bookmarkStart w:id="59" w:name="conclusion"/>
+    <w:p>
+      <w:pPr>
+        <w:pStyle w:val="Heading1"/>
+      </w:pPr>
+      <w:r>
+        <w:t xml:space="preserve">5 Conclusion</w:t>
+      </w:r>
+    </w:p>
+    <w:p>
+      <w:pPr>
+        <w:pStyle w:val="FirstParagraph"/>
+      </w:pPr>
+      <w:r>
+        <w:t xml:space="preserve">This study demonstrates that a hybrid rule-based and NLP-driven pipeline can effectively detect, classify, and correct a common statistical misinterpretation in scientific writing: interpreting nonsignificant results as evidence for the absence of an effect. Each step - statement detection, classification, and correction - performed well independently. The next step is to evaluate the pipeline as a fully automated system in real-world use cases. With further refinement, this framework has the potential to enhance both automated manuscript checks and large-scale meta-scientific analyses at scale.</w:t>
+      </w:r>
+    </w:p>
     <w:bookmarkEnd w:id="59"/>
-    <w:bookmarkStart w:id="60" w:name="conclusion"/>
+    <w:bookmarkStart w:id="60" w:name="achknowledgement"/>
     <w:p>
       <w:pPr>
         <w:pStyle w:val="Heading1"/>
       </w:pPr>
       <w:r>
-        <w:t xml:space="preserve">5 Conclusion</w:t>
+        <w:t xml:space="preserve">Achknowledgement</w:t>
       </w:r>
     </w:p>
     <w:p>
@@ -8257,110 +8418,92 @@
         <w:pStyle w:val="FirstParagraph"/>
       </w:pPr>
       <w:r>
-        <w:t xml:space="preserve">This study demonstrates that a hybrid rule-based and NLP-driven pipeline can effectively detect, classify, and correct a common statistical misinterpretation in scientific writing: interpreting nonsignificant results as evidence for the absence of an effect. Each step - statement detection, classification, and correction - performed well independently. The next step is to evaluate the pipeline as a fully automated system in real-world use cases. With further refinement, this framework has the potential to enhance both automated manuscript checks and large-scale meta-scientific analyses at scale.</w:t>
+        <w:t xml:space="preserve">I want to thank Dr. Daniël Lakens for his constant support throughout this thesis and for a wonderful research stay that allowed me to work on it in person. I thank my partner for her unwavering support, for encouraging me when I felt discouraged, and for very insightful discussions on whether and how we (should and) should not use AI. I also thank Prof. Dr. Maike Luhmann for allowing me to pursue a meta-scientific project that is so close to my heart, even though it falls somewhat outside her area of expertise. Finally, I thank Christian Sodano for helpful discussions on machine learning and BERT models, which helped to ensure that my model training did not turn into</w:t>
+      </w:r>
+      <w:r>
+        <w:t xml:space="preserve"> </w:t>
+      </w:r>
+      <w:r>
+        <w:t xml:space="preserve">‘algorithmic</w:t>
+      </w:r>
+      <w:r>
+        <w:t xml:space="preserve"> </w:t>
+      </w:r>
+      <w:r>
+        <w:rPr>
+          <w:i/>
+          <w:iCs/>
+        </w:rPr>
+        <w:t xml:space="preserve">p</w:t>
+      </w:r>
+      <w:r>
+        <w:t xml:space="preserve">-hacking’</w:t>
+      </w:r>
+      <w:r>
+        <w:t xml:space="preserve">.</w:t>
       </w:r>
     </w:p>
     <w:bookmarkEnd w:id="60"/>
-    <w:bookmarkStart w:id="61" w:name="achknowledgement"/>
+    <w:bookmarkStart w:id="122" w:name="references"/>
     <w:p>
       <w:pPr>
         <w:pStyle w:val="Heading1"/>
       </w:pPr>
       <w:r>
-        <w:t xml:space="preserve">Achknowledgement</w:t>
-      </w:r>
-    </w:p>
-    <w:p>
-      <w:pPr>
-        <w:pStyle w:val="FirstParagraph"/>
-      </w:pPr>
-      <w:r>
-        <w:t xml:space="preserve">I want to thank Dr. Daniël Lakens for his constant support throughout this thesis and for a wonderful research stay that allowed me to work on it in person. I thank my partner for her unwavering support, for encouraging me when I felt discouraged, and for very insightful discussions on whether and how we (should and) should not use AI. I also thank Prof. Dr. Maike Luhmann for allowing me to pursue a meta-scientific project that is so close to my heart, even though it falls somewhat outside her area of expertise. Finally, I thank Christian Sodano for helpful discussions on machine learning and BERT models, which helped to ensure that my model training did not turn into</w:t>
-      </w:r>
-      <w:r>
-        <w:t xml:space="preserve"> </w:t>
-      </w:r>
-      <w:r>
-        <w:t xml:space="preserve">‘algorithmic</w:t>
-      </w:r>
-      <w:r>
-        <w:t xml:space="preserve"> </w:t>
-      </w:r>
-      <w:r>
-        <w:rPr>
-          <w:i/>
-          <w:iCs/>
-        </w:rPr>
-        <w:t xml:space="preserve">p</w:t>
-      </w:r>
-      <w:r>
-        <w:t xml:space="preserve">-hacking’</w:t>
+        <w:t xml:space="preserve">References</w:t>
+      </w:r>
+    </w:p>
+    <w:bookmarkStart w:id="121" w:name="refs"/>
+    <w:bookmarkStart w:id="62" w:name="ref-aczel_etal18"/>
+    <w:p>
+      <w:pPr>
+        <w:pStyle w:val="Bibliography"/>
+      </w:pPr>
+      <w:r>
+        <w:t xml:space="preserve">Aczel, B., Palfi, B., Szollosi, A., Kovacs, M., Szaszi, B., Szecsi, P., Zrubka, M., Gronau, Q. F., Van Den Bergh, D., &amp; Wagenmakers, E.-J. (2018). Quantifying</w:t>
+      </w:r>
+      <w:r>
+        <w:t xml:space="preserve"> </w:t>
+      </w:r>
+      <w:r>
+        <w:t xml:space="preserve">Support</w:t>
+      </w:r>
+      <w:r>
+        <w:t xml:space="preserve"> </w:t>
+      </w:r>
+      <w:r>
+        <w:t xml:space="preserve">for the</w:t>
+      </w:r>
+      <w:r>
+        <w:t xml:space="preserve"> </w:t>
+      </w:r>
+      <w:r>
+        <w:t xml:space="preserve">Null Hypothesis</w:t>
+      </w:r>
+      <w:r>
+        <w:t xml:space="preserve"> </w:t>
+      </w:r>
+      <w:r>
+        <w:t xml:space="preserve">in</w:t>
+      </w:r>
+      <w:r>
+        <w:t xml:space="preserve"> </w:t>
+      </w:r>
+      <w:r>
+        <w:t xml:space="preserve">Psychology</w:t>
+      </w:r>
+      <w:r>
+        <w:t xml:space="preserve">:</w:t>
+      </w:r>
+      <w:r>
+        <w:t xml:space="preserve"> </w:t>
+      </w:r>
+      <w:r>
+        <w:t xml:space="preserve">An Empirical Investigation</w:t>
       </w:r>
       <w:r>
         <w:t xml:space="preserve">.</w:t>
       </w:r>
-    </w:p>
-    <w:bookmarkEnd w:id="61"/>
-    <w:bookmarkStart w:id="121" w:name="references"/>
-    <w:p>
-      <w:pPr>
-        <w:pStyle w:val="Heading1"/>
-      </w:pPr>
-      <w:r>
-        <w:t xml:space="preserve">References</w:t>
-      </w:r>
-    </w:p>
-    <w:bookmarkStart w:id="120" w:name="refs"/>
-    <w:bookmarkStart w:id="63" w:name="ref-aczel_etal18"/>
-    <w:p>
-      <w:pPr>
-        <w:pStyle w:val="Bibliography"/>
-      </w:pPr>
-      <w:r>
-        <w:t xml:space="preserve">Aczel, B., Palfi, B., Szollosi, A., Kovacs, M., Szaszi, B., Szecsi, P., Zrubka, M., Gronau, Q. F., Van Den Bergh, D., &amp; Wagenmakers, E.-J. (2018). Quantifying</w:t>
-      </w:r>
-      <w:r>
-        <w:t xml:space="preserve"> </w:t>
-      </w:r>
-      <w:r>
-        <w:t xml:space="preserve">Support</w:t>
-      </w:r>
-      <w:r>
-        <w:t xml:space="preserve"> </w:t>
-      </w:r>
-      <w:r>
-        <w:t xml:space="preserve">for the</w:t>
-      </w:r>
-      <w:r>
-        <w:t xml:space="preserve"> </w:t>
-      </w:r>
-      <w:r>
-        <w:t xml:space="preserve">Null Hypothesis</w:t>
-      </w:r>
-      <w:r>
-        <w:t xml:space="preserve"> </w:t>
-      </w:r>
-      <w:r>
-        <w:t xml:space="preserve">in</w:t>
-      </w:r>
-      <w:r>
-        <w:t xml:space="preserve"> </w:t>
-      </w:r>
-      <w:r>
-        <w:t xml:space="preserve">Psychology</w:t>
-      </w:r>
-      <w:r>
-        <w:t xml:space="preserve">:</w:t>
-      </w:r>
-      <w:r>
-        <w:t xml:space="preserve"> </w:t>
-      </w:r>
-      <w:r>
-        <w:t xml:space="preserve">An Empirical Investigation</w:t>
-      </w:r>
-      <w:r>
-        <w:t xml:space="preserve">.</w:t>
-      </w:r>
       <w:r>
         <w:t xml:space="preserve"> </w:t>
       </w:r>
@@ -8390,7 +8533,7 @@
       <w:r>
         <w:t xml:space="preserve"> </w:t>
       </w:r>
-      <w:hyperlink r:id="rId62">
+      <w:hyperlink r:id="rId61">
         <w:r>
           <w:rPr>
             <w:rStyle w:val="Hyperlink"/>
@@ -8399,8 +8542,8 @@
         </w:r>
       </w:hyperlink>
     </w:p>
-    <w:bookmarkEnd w:id="63"/>
-    <w:bookmarkStart w:id="65" w:name="ref-amrhein_etal19"/>
+    <w:bookmarkEnd w:id="62"/>
+    <w:bookmarkStart w:id="64" w:name="ref-amrhein_etal19"/>
     <w:p>
       <w:pPr>
         <w:pStyle w:val="Bibliography"/>
@@ -8437,7 +8580,7 @@
       <w:r>
         <w:t xml:space="preserve"> </w:t>
       </w:r>
-      <w:hyperlink r:id="rId64">
+      <w:hyperlink r:id="rId63">
         <w:r>
           <w:rPr>
             <w:rStyle w:val="Hyperlink"/>
@@ -8446,8 +8589,8 @@
         </w:r>
       </w:hyperlink>
     </w:p>
-    <w:bookmarkEnd w:id="65"/>
-    <w:bookmarkStart w:id="67" w:name="ref-R-papaja"/>
+    <w:bookmarkEnd w:id="64"/>
+    <w:bookmarkStart w:id="66" w:name="ref-R-papaja"/>
     <w:p>
       <w:pPr>
         <w:pStyle w:val="Bibliography"/>
@@ -8551,7 +8694,7 @@
       <w:r>
         <w:t xml:space="preserve"> </w:t>
       </w:r>
-      <w:hyperlink r:id="rId66">
+      <w:hyperlink r:id="rId65">
         <w:r>
           <w:rPr>
             <w:rStyle w:val="Hyperlink"/>
@@ -8560,8 +8703,8 @@
         </w:r>
       </w:hyperlink>
     </w:p>
-    <w:bookmarkEnd w:id="67"/>
-    <w:bookmarkStart w:id="69" w:name="ref-beltagy_etal19"/>
+    <w:bookmarkEnd w:id="66"/>
+    <w:bookmarkStart w:id="68" w:name="ref-beltagy_etal19"/>
     <w:p>
       <w:pPr>
         <w:pStyle w:val="Bibliography"/>
@@ -8634,7 +8777,7 @@
       <w:r>
         <w:t xml:space="preserve"> </w:t>
       </w:r>
-      <w:hyperlink r:id="rId68">
+      <w:hyperlink r:id="rId67">
         <w:r>
           <w:rPr>
             <w:rStyle w:val="Hyperlink"/>
@@ -8643,8 +8786,8 @@
         </w:r>
       </w:hyperlink>
     </w:p>
-    <w:bookmarkEnd w:id="69"/>
-    <w:bookmarkStart w:id="71" w:name="ref-bucher_martini24"/>
+    <w:bookmarkEnd w:id="68"/>
+    <w:bookmarkStart w:id="70" w:name="ref-bucher_martini24"/>
     <w:p>
       <w:pPr>
         <w:pStyle w:val="Bibliography"/>
@@ -8790,7 +8933,7 @@
       <w:r>
         <w:t xml:space="preserve"> </w:t>
       </w:r>
-      <w:hyperlink r:id="rId70">
+      <w:hyperlink r:id="rId69">
         <w:r>
           <w:rPr>
             <w:rStyle w:val="Hyperlink"/>
@@ -8799,191 +8942,191 @@
         </w:r>
       </w:hyperlink>
     </w:p>
+    <w:bookmarkEnd w:id="70"/>
+    <w:bookmarkStart w:id="71" w:name="ref-cummin_hussey25"/>
+    <w:p>
+      <w:pPr>
+        <w:pStyle w:val="Bibliography"/>
+      </w:pPr>
+      <w:r>
+        <w:t xml:space="preserve">Cummin, J., &amp; Hussey, I. (2025).</w:t>
+      </w:r>
+      <w:r>
+        <w:t xml:space="preserve"> </w:t>
+      </w:r>
+      <w:r>
+        <w:rPr>
+          <w:i/>
+          <w:iCs/>
+        </w:rPr>
+        <w:t xml:space="preserve">RegCheck</w:t>
+      </w:r>
+      <w:r>
+        <w:rPr>
+          <w:i/>
+          <w:iCs/>
+        </w:rPr>
+        <w:t xml:space="preserve">.</w:t>
+      </w:r>
+      <w:r>
+        <w:rPr>
+          <w:i/>
+          <w:iCs/>
+        </w:rPr>
+        <w:t xml:space="preserve"> </w:t>
+      </w:r>
+      <w:r>
+        <w:rPr>
+          <w:i/>
+          <w:iCs/>
+        </w:rPr>
+        <w:t xml:space="preserve">Compare</w:t>
+      </w:r>
+      <w:r>
+        <w:rPr>
+          <w:i/>
+          <w:iCs/>
+        </w:rPr>
+        <w:t xml:space="preserve"> </w:t>
+      </w:r>
+      <w:r>
+        <w:rPr>
+          <w:i/>
+          <w:iCs/>
+        </w:rPr>
+        <w:t xml:space="preserve">preregistrations with papers.</w:t>
+      </w:r>
+      <w:r>
+        <w:rPr>
+          <w:i/>
+          <w:iCs/>
+        </w:rPr>
+        <w:t xml:space="preserve"> </w:t>
+      </w:r>
+      <w:r>
+        <w:rPr>
+          <w:i/>
+          <w:iCs/>
+        </w:rPr>
+        <w:t xml:space="preserve">Instantly</w:t>
+      </w:r>
+      <w:r>
+        <w:rPr>
+          <w:i/>
+          <w:iCs/>
+        </w:rPr>
+        <w:t xml:space="preserve">.</w:t>
+      </w:r>
+      <w:r>
+        <w:t xml:space="preserve"> Available at https://regcheck.app/.</w:t>
+      </w:r>
+    </w:p>
     <w:bookmarkEnd w:id="71"/>
-    <w:bookmarkStart w:id="72" w:name="ref-cummin_hussey25"/>
+    <w:bookmarkStart w:id="72" w:name="ref-R-papercheck"/>
     <w:p>
       <w:pPr>
         <w:pStyle w:val="Bibliography"/>
       </w:pPr>
       <w:r>
-        <w:t xml:space="preserve">Cummin, J., &amp; Hussey, I. (2025).</w:t>
-      </w:r>
-      <w:r>
-        <w:t xml:space="preserve"> </w:t>
-      </w:r>
-      <w:r>
-        <w:rPr>
-          <w:i/>
-          <w:iCs/>
-        </w:rPr>
-        <w:t xml:space="preserve">RegCheck</w:t>
-      </w:r>
-      <w:r>
-        <w:rPr>
-          <w:i/>
-          <w:iCs/>
-        </w:rPr>
+        <w:t xml:space="preserve">DeBruine, L., &amp; Lakens, D. (2025).</w:t>
+      </w:r>
+      <w:r>
+        <w:t xml:space="preserve"> </w:t>
+      </w:r>
+      <w:r>
+        <w:rPr>
+          <w:i/>
+          <w:iCs/>
+        </w:rPr>
+        <w:t xml:space="preserve">Papercheck:</w:t>
+      </w:r>
+      <w:r>
+        <w:rPr>
+          <w:i/>
+          <w:iCs/>
+        </w:rPr>
+        <w:t xml:space="preserve"> </w:t>
+      </w:r>
+      <w:r>
+        <w:rPr>
+          <w:i/>
+          <w:iCs/>
+        </w:rPr>
+        <w:t xml:space="preserve">Check</w:t>
+      </w:r>
+      <w:r>
+        <w:rPr>
+          <w:i/>
+          <w:iCs/>
+        </w:rPr>
+        <w:t xml:space="preserve"> </w:t>
+      </w:r>
+      <w:r>
+        <w:rPr>
+          <w:i/>
+          <w:iCs/>
+        </w:rPr>
+        <w:t xml:space="preserve">scientific papers for best practices</w:t>
+      </w:r>
+      <w:r>
+        <w:t xml:space="preserve"> </w:t>
+      </w:r>
+      <w:r>
+        <w:t xml:space="preserve">[Manual].</w:t>
+      </w:r>
+    </w:p>
+    <w:bookmarkEnd w:id="72"/>
+    <w:bookmarkStart w:id="74" w:name="ref-devlin_etal19"/>
+    <w:p>
+      <w:pPr>
+        <w:pStyle w:val="Bibliography"/>
+      </w:pPr>
+      <w:r>
+        <w:t xml:space="preserve">Devlin, J., Chang, M.-W., Lee, K., &amp; Toutanova, K. (2019).</w:t>
+      </w:r>
+      <w:r>
+        <w:t xml:space="preserve"> </w:t>
+      </w:r>
+      <w:r>
+        <w:t xml:space="preserve">BERT</w:t>
+      </w:r>
+      <w:r>
+        <w:t xml:space="preserve">:</w:t>
+      </w:r>
+      <w:r>
+        <w:t xml:space="preserve"> </w:t>
+      </w:r>
+      <w:r>
+        <w:t xml:space="preserve">Pre-training</w:t>
+      </w:r>
+      <w:r>
+        <w:t xml:space="preserve"> </w:t>
+      </w:r>
+      <w:r>
+        <w:t xml:space="preserve">of</w:t>
+      </w:r>
+      <w:r>
+        <w:t xml:space="preserve"> </w:t>
+      </w:r>
+      <w:r>
+        <w:t xml:space="preserve">Deep Bidirectional Transformers</w:t>
+      </w:r>
+      <w:r>
+        <w:t xml:space="preserve"> </w:t>
+      </w:r>
+      <w:r>
+        <w:t xml:space="preserve">for</w:t>
+      </w:r>
+      <w:r>
+        <w:t xml:space="preserve"> </w:t>
+      </w:r>
+      <w:r>
+        <w:t xml:space="preserve">Language Understanding</w:t>
+      </w:r>
+      <w:r>
         <w:t xml:space="preserve">.</w:t>
       </w:r>
       <w:r>
-        <w:rPr>
-          <w:i/>
-          <w:iCs/>
-        </w:rPr>
-        <w:t xml:space="preserve"> </w:t>
-      </w:r>
-      <w:r>
-        <w:rPr>
-          <w:i/>
-          <w:iCs/>
-        </w:rPr>
-        <w:t xml:space="preserve">Compare</w:t>
-      </w:r>
-      <w:r>
-        <w:rPr>
-          <w:i/>
-          <w:iCs/>
-        </w:rPr>
-        <w:t xml:space="preserve"> </w:t>
-      </w:r>
-      <w:r>
-        <w:rPr>
-          <w:i/>
-          <w:iCs/>
-        </w:rPr>
-        <w:t xml:space="preserve">preregistrations with papers.</w:t>
-      </w:r>
-      <w:r>
-        <w:rPr>
-          <w:i/>
-          <w:iCs/>
-        </w:rPr>
-        <w:t xml:space="preserve"> </w:t>
-      </w:r>
-      <w:r>
-        <w:rPr>
-          <w:i/>
-          <w:iCs/>
-        </w:rPr>
-        <w:t xml:space="preserve">Instantly</w:t>
-      </w:r>
-      <w:r>
-        <w:rPr>
-          <w:i/>
-          <w:iCs/>
-        </w:rPr>
-        <w:t xml:space="preserve">.</w:t>
-      </w:r>
-      <w:r>
-        <w:t xml:space="preserve"> Available at https://regcheck.app/.</w:t>
-      </w:r>
-    </w:p>
-    <w:bookmarkEnd w:id="72"/>
-    <w:bookmarkStart w:id="73" w:name="ref-R-papercheck"/>
-    <w:p>
-      <w:pPr>
-        <w:pStyle w:val="Bibliography"/>
-      </w:pPr>
-      <w:r>
-        <w:t xml:space="preserve">DeBruine, L., &amp; Lakens, D. (2025).</w:t>
-      </w:r>
-      <w:r>
-        <w:t xml:space="preserve"> </w:t>
-      </w:r>
-      <w:r>
-        <w:rPr>
-          <w:i/>
-          <w:iCs/>
-        </w:rPr>
-        <w:t xml:space="preserve">Papercheck:</w:t>
-      </w:r>
-      <w:r>
-        <w:rPr>
-          <w:i/>
-          <w:iCs/>
-        </w:rPr>
-        <w:t xml:space="preserve"> </w:t>
-      </w:r>
-      <w:r>
-        <w:rPr>
-          <w:i/>
-          <w:iCs/>
-        </w:rPr>
-        <w:t xml:space="preserve">Check</w:t>
-      </w:r>
-      <w:r>
-        <w:rPr>
-          <w:i/>
-          <w:iCs/>
-        </w:rPr>
-        <w:t xml:space="preserve"> </w:t>
-      </w:r>
-      <w:r>
-        <w:rPr>
-          <w:i/>
-          <w:iCs/>
-        </w:rPr>
-        <w:t xml:space="preserve">scientific papers for best practices</w:t>
-      </w:r>
-      <w:r>
-        <w:t xml:space="preserve"> </w:t>
-      </w:r>
-      <w:r>
-        <w:t xml:space="preserve">[Manual].</w:t>
-      </w:r>
-    </w:p>
-    <w:bookmarkEnd w:id="73"/>
-    <w:bookmarkStart w:id="75" w:name="ref-devlin_etal19"/>
-    <w:p>
-      <w:pPr>
-        <w:pStyle w:val="Bibliography"/>
-      </w:pPr>
-      <w:r>
-        <w:t xml:space="preserve">Devlin, J., Chang, M.-W., Lee, K., &amp; Toutanova, K. (2019).</w:t>
-      </w:r>
-      <w:r>
-        <w:t xml:space="preserve"> </w:t>
-      </w:r>
-      <w:r>
-        <w:t xml:space="preserve">BERT</w:t>
-      </w:r>
-      <w:r>
-        <w:t xml:space="preserve">:</w:t>
-      </w:r>
-      <w:r>
-        <w:t xml:space="preserve"> </w:t>
-      </w:r>
-      <w:r>
-        <w:t xml:space="preserve">Pre-training</w:t>
-      </w:r>
-      <w:r>
-        <w:t xml:space="preserve"> </w:t>
-      </w:r>
-      <w:r>
-        <w:t xml:space="preserve">of</w:t>
-      </w:r>
-      <w:r>
-        <w:t xml:space="preserve"> </w:t>
-      </w:r>
-      <w:r>
-        <w:t xml:space="preserve">Deep Bidirectional Transformers</w:t>
-      </w:r>
-      <w:r>
-        <w:t xml:space="preserve"> </w:t>
-      </w:r>
-      <w:r>
-        <w:t xml:space="preserve">for</w:t>
-      </w:r>
-      <w:r>
-        <w:t xml:space="preserve"> </w:t>
-      </w:r>
-      <w:r>
-        <w:t xml:space="preserve">Language Understanding</w:t>
-      </w:r>
-      <w:r>
-        <w:t xml:space="preserve">.</w:t>
-      </w:r>
-      <w:r>
         <w:t xml:space="preserve"> </w:t>
       </w:r>
       <w:r>
@@ -9041,7 +9184,7 @@
       <w:r>
         <w:t xml:space="preserve"> </w:t>
       </w:r>
-      <w:hyperlink r:id="rId74">
+      <w:hyperlink r:id="rId73">
         <w:r>
           <w:rPr>
             <w:rStyle w:val="Hyperlink"/>
@@ -9050,8 +9193,8 @@
         </w:r>
       </w:hyperlink>
     </w:p>
-    <w:bookmarkEnd w:id="75"/>
-    <w:bookmarkStart w:id="77" w:name="ref-edwards_etal63"/>
+    <w:bookmarkEnd w:id="74"/>
+    <w:bookmarkStart w:id="76" w:name="ref-edwards_etal63"/>
     <w:p>
       <w:pPr>
         <w:pStyle w:val="Bibliography"/>
@@ -9088,7 +9231,7 @@
       <w:r>
         <w:t xml:space="preserve"> </w:t>
       </w:r>
-      <w:hyperlink r:id="rId76">
+      <w:hyperlink r:id="rId75">
         <w:r>
           <w:rPr>
             <w:rStyle w:val="Hyperlink"/>
@@ -9097,8 +9240,8 @@
         </w:r>
       </w:hyperlink>
     </w:p>
-    <w:bookmarkEnd w:id="77"/>
-    <w:bookmarkStart w:id="79" w:name="ref-R-flextable"/>
+    <w:bookmarkEnd w:id="76"/>
+    <w:bookmarkStart w:id="78" w:name="ref-R-flextable"/>
     <w:p>
       <w:pPr>
         <w:pStyle w:val="Bibliography"/>
@@ -9153,7 +9296,7 @@
       <w:r>
         <w:t xml:space="preserve"> </w:t>
       </w:r>
-      <w:hyperlink r:id="rId78">
+      <w:hyperlink r:id="rId77">
         <w:r>
           <w:rPr>
             <w:rStyle w:val="Hyperlink"/>
@@ -9162,8 +9305,8 @@
         </w:r>
       </w:hyperlink>
     </w:p>
-    <w:bookmarkEnd w:id="79"/>
-    <w:bookmarkStart w:id="81" w:name="ref-goodman08"/>
+    <w:bookmarkEnd w:id="78"/>
+    <w:bookmarkStart w:id="80" w:name="ref-goodman08"/>
     <w:p>
       <w:pPr>
         <w:pStyle w:val="Bibliography"/>
@@ -9218,7 +9361,7 @@
       <w:r>
         <w:t xml:space="preserve"> </w:t>
       </w:r>
-      <w:hyperlink r:id="rId80">
+      <w:hyperlink r:id="rId79">
         <w:r>
           <w:rPr>
             <w:rStyle w:val="Hyperlink"/>
@@ -9227,8 +9370,8 @@
         </w:r>
       </w:hyperlink>
     </w:p>
-    <w:bookmarkEnd w:id="81"/>
-    <w:bookmarkStart w:id="83" w:name="ref-greenland19"/>
+    <w:bookmarkEnd w:id="80"/>
+    <w:bookmarkStart w:id="82" w:name="ref-greenland19"/>
     <w:p>
       <w:pPr>
         <w:pStyle w:val="Bibliography"/>
@@ -9364,7 +9507,7 @@
       <w:r>
         <w:t xml:space="preserve"> </w:t>
       </w:r>
-      <w:hyperlink r:id="rId82">
+      <w:hyperlink r:id="rId81">
         <w:r>
           <w:rPr>
             <w:rStyle w:val="Hyperlink"/>
@@ -9373,8 +9516,8 @@
         </w:r>
       </w:hyperlink>
     </w:p>
-    <w:bookmarkEnd w:id="83"/>
-    <w:bookmarkStart w:id="85" w:name="ref-greenland_etal16"/>
+    <w:bookmarkEnd w:id="82"/>
+    <w:bookmarkStart w:id="84" w:name="ref-greenland_etal16"/>
     <w:p>
       <w:pPr>
         <w:pStyle w:val="Bibliography"/>
@@ -9423,7 +9566,7 @@
       <w:r>
         <w:t xml:space="preserve"> </w:t>
       </w:r>
-      <w:hyperlink r:id="rId84">
+      <w:hyperlink r:id="rId83">
         <w:r>
           <w:rPr>
             <w:rStyle w:val="Hyperlink"/>
@@ -9432,8 +9575,8 @@
         </w:r>
       </w:hyperlink>
     </w:p>
-    <w:bookmarkEnd w:id="85"/>
-    <w:bookmarkStart w:id="87" w:name="ref-gu_etal22"/>
+    <w:bookmarkEnd w:id="84"/>
+    <w:bookmarkStart w:id="86" w:name="ref-gu_etal22"/>
     <w:p>
       <w:pPr>
         <w:pStyle w:val="Bibliography"/>
@@ -9488,7 +9631,7 @@
       <w:r>
         <w:t xml:space="preserve"> </w:t>
       </w:r>
-      <w:hyperlink r:id="rId86">
+      <w:hyperlink r:id="rId85">
         <w:r>
           <w:rPr>
             <w:rStyle w:val="Hyperlink"/>
@@ -9497,8 +9640,8 @@
         </w:r>
       </w:hyperlink>
     </w:p>
-    <w:bookmarkEnd w:id="87"/>
-    <w:bookmarkStart w:id="89" w:name="ref-heathers_etal18"/>
+    <w:bookmarkEnd w:id="86"/>
+    <w:bookmarkStart w:id="88" w:name="ref-heathers_etal18"/>
     <w:p>
       <w:pPr>
         <w:pStyle w:val="Bibliography"/>
@@ -9592,7 +9735,7 @@
       <w:r>
         <w:t xml:space="preserve"> </w:t>
       </w:r>
-      <w:hyperlink r:id="rId88">
+      <w:hyperlink r:id="rId87">
         <w:r>
           <w:rPr>
             <w:rStyle w:val="Hyperlink"/>
@@ -9601,8 +9744,8 @@
         </w:r>
       </w:hyperlink>
     </w:p>
-    <w:bookmarkEnd w:id="89"/>
-    <w:bookmarkStart w:id="91" w:name="ref-hoekstra_etal06"/>
+    <w:bookmarkEnd w:id="88"/>
+    <w:bookmarkStart w:id="90" w:name="ref-hoekstra_etal06"/>
     <w:p>
       <w:pPr>
         <w:pStyle w:val="Bibliography"/>
@@ -9651,7 +9794,7 @@
       <w:r>
         <w:t xml:space="preserve"> </w:t>
       </w:r>
-      <w:hyperlink r:id="rId90">
+      <w:hyperlink r:id="rId89">
         <w:r>
           <w:rPr>
             <w:rStyle w:val="Hyperlink"/>
@@ -9660,8 +9803,8 @@
         </w:r>
       </w:hyperlink>
     </w:p>
-    <w:bookmarkEnd w:id="91"/>
-    <w:bookmarkStart w:id="93" w:name="ref-isager_fitzgerald25"/>
+    <w:bookmarkEnd w:id="90"/>
+    <w:bookmarkStart w:id="92" w:name="ref-isager_fitzgerald25"/>
     <w:p>
       <w:pPr>
         <w:pStyle w:val="Bibliography"/>
@@ -9741,7 +9884,7 @@
       <w:r>
         <w:t xml:space="preserve"> </w:t>
       </w:r>
-      <w:hyperlink r:id="rId92">
+      <w:hyperlink r:id="rId91">
         <w:r>
           <w:rPr>
             <w:rStyle w:val="Hyperlink"/>
@@ -9750,8 +9893,8 @@
         </w:r>
       </w:hyperlink>
     </w:p>
-    <w:bookmarkEnd w:id="93"/>
-    <w:bookmarkStart w:id="95" w:name="ref-R-magick"/>
+    <w:bookmarkEnd w:id="92"/>
+    <w:bookmarkStart w:id="94" w:name="ref-R-magick"/>
     <w:p>
       <w:pPr>
         <w:pStyle w:val="Bibliography"/>
@@ -9848,7 +9991,7 @@
       <w:r>
         <w:t xml:space="preserve"> </w:t>
       </w:r>
-      <w:hyperlink r:id="rId94">
+      <w:hyperlink r:id="rId93">
         <w:r>
           <w:rPr>
             <w:rStyle w:val="Hyperlink"/>
@@ -9857,8 +10000,8 @@
         </w:r>
       </w:hyperlink>
     </w:p>
-    <w:bookmarkEnd w:id="95"/>
-    <w:bookmarkStart w:id="97" w:name="ref-lakens21"/>
+    <w:bookmarkEnd w:id="94"/>
+    <w:bookmarkStart w:id="96" w:name="ref-lakens21"/>
     <w:p>
       <w:pPr>
         <w:pStyle w:val="Bibliography"/>
@@ -9954,7 +10097,7 @@
       <w:r>
         <w:t xml:space="preserve"> </w:t>
       </w:r>
-      <w:hyperlink r:id="rId96">
+      <w:hyperlink r:id="rId95">
         <w:r>
           <w:rPr>
             <w:rStyle w:val="Hyperlink"/>
@@ -9963,8 +10106,8 @@
         </w:r>
       </w:hyperlink>
     </w:p>
-    <w:bookmarkEnd w:id="97"/>
-    <w:bookmarkStart w:id="99" w:name="ref-lakens_etal18"/>
+    <w:bookmarkEnd w:id="96"/>
+    <w:bookmarkStart w:id="98" w:name="ref-lakens_etal18"/>
     <w:p>
       <w:pPr>
         <w:pStyle w:val="Bibliography"/>
@@ -10001,7 +10144,7 @@
       <w:r>
         <w:t xml:space="preserve"> </w:t>
       </w:r>
-      <w:hyperlink r:id="rId98">
+      <w:hyperlink r:id="rId97">
         <w:r>
           <w:rPr>
             <w:rStyle w:val="Hyperlink"/>
@@ -10010,8 +10153,8 @@
         </w:r>
       </w:hyperlink>
     </w:p>
-    <w:bookmarkEnd w:id="99"/>
-    <w:bookmarkStart w:id="101" w:name="ref-mcshane_etal19"/>
+    <w:bookmarkEnd w:id="98"/>
+    <w:bookmarkStart w:id="100" w:name="ref-mcshane_etal19"/>
     <w:p>
       <w:pPr>
         <w:pStyle w:val="Bibliography"/>
@@ -10057,7 +10200,7 @@
       <w:r>
         <w:t xml:space="preserve"> </w:t>
       </w:r>
-      <w:hyperlink r:id="rId100">
+      <w:hyperlink r:id="rId99">
         <w:r>
           <w:rPr>
             <w:rStyle w:val="Hyperlink"/>
@@ -10065,6 +10208,64 @@
           <w:t xml:space="preserve">https://doi.org/10.1080/00031305.2018.1527253</w:t>
         </w:r>
       </w:hyperlink>
+    </w:p>
+    <w:bookmarkEnd w:id="100"/>
+    <w:bookmarkStart w:id="101" w:name="ref-more25"/>
+    <w:p>
+      <w:pPr>
+        <w:pStyle w:val="Bibliography"/>
+      </w:pPr>
+      <w:r>
+        <w:t xml:space="preserve">More, R. (2025).</w:t>
+      </w:r>
+      <w:r>
+        <w:t xml:space="preserve"> </w:t>
+      </w:r>
+      <w:r>
+        <w:rPr>
+          <w:i/>
+          <w:iCs/>
+        </w:rPr>
+        <w:t xml:space="preserve">Fine-</w:t>
+      </w:r>
+      <w:r>
+        <w:rPr>
+          <w:i/>
+          <w:iCs/>
+        </w:rPr>
+        <w:t xml:space="preserve">Tuning BERT</w:t>
+      </w:r>
+      <w:r>
+        <w:rPr>
+          <w:i/>
+          <w:iCs/>
+        </w:rPr>
+        <w:t xml:space="preserve"> </w:t>
+      </w:r>
+      <w:r>
+        <w:rPr>
+          <w:i/>
+          <w:iCs/>
+        </w:rPr>
+        <w:t xml:space="preserve">for</w:t>
+      </w:r>
+      <w:r>
+        <w:rPr>
+          <w:i/>
+          <w:iCs/>
+        </w:rPr>
+        <w:t xml:space="preserve"> </w:t>
+      </w:r>
+      <w:r>
+        <w:rPr>
+          <w:i/>
+          <w:iCs/>
+        </w:rPr>
+        <w:t xml:space="preserve">Text Classification Using Hugging Face Transformers</w:t>
+      </w:r>
+      <w:r>
+        <w:t xml:space="preserve">.</w:t>
+      </w:r>
     </w:p>
     <w:bookmarkEnd w:id="101"/>
     <w:bookmarkStart w:id="103" w:name="ref-murphy_etal25"/>
@@ -10488,12 +10689,70 @@
       </w:r>
     </w:p>
     <w:bookmarkEnd w:id="110"/>
-    <w:bookmarkStart w:id="111" w:name="ref-rcoreteam25"/>
+    <w:bookmarkStart w:id="111" w:name="ref-talebi24"/>
     <w:p>
       <w:pPr>
         <w:pStyle w:val="Bibliography"/>
       </w:pPr>
       <w:r>
+        <w:t xml:space="preserve">Talebi, S. (2024).</w:t>
+      </w:r>
+      <w:r>
+        <w:t xml:space="preserve"> </w:t>
+      </w:r>
+      <w:r>
+        <w:rPr>
+          <w:i/>
+          <w:iCs/>
+        </w:rPr>
+        <w:t xml:space="preserve">Fine-</w:t>
+      </w:r>
+      <w:r>
+        <w:rPr>
+          <w:i/>
+          <w:iCs/>
+        </w:rPr>
+        <w:t xml:space="preserve">Tuning BERT</w:t>
+      </w:r>
+      <w:r>
+        <w:rPr>
+          <w:i/>
+          <w:iCs/>
+        </w:rPr>
+        <w:t xml:space="preserve"> </w:t>
+      </w:r>
+      <w:r>
+        <w:rPr>
+          <w:i/>
+          <w:iCs/>
+        </w:rPr>
+        <w:t xml:space="preserve">for</w:t>
+      </w:r>
+      <w:r>
+        <w:rPr>
+          <w:i/>
+          <w:iCs/>
+        </w:rPr>
+        <w:t xml:space="preserve"> </w:t>
+      </w:r>
+      <w:r>
+        <w:rPr>
+          <w:i/>
+          <w:iCs/>
+        </w:rPr>
+        <w:t xml:space="preserve">Text Classification</w:t>
+      </w:r>
+      <w:r>
+        <w:t xml:space="preserve">.</w:t>
+      </w:r>
+    </w:p>
+    <w:bookmarkEnd w:id="111"/>
+    <w:bookmarkStart w:id="112" w:name="ref-rcoreteam25"/>
+    <w:p>
+      <w:pPr>
+        <w:pStyle w:val="Bibliography"/>
+      </w:pPr>
+      <w:r>
         <w:t xml:space="preserve">Team, R. C. (2025).</w:t>
       </w:r>
       <w:r>
@@ -10583,8 +10842,8 @@
         <w:t xml:space="preserve">[Manual]. R Foundation for Statistical Computing.</w:t>
       </w:r>
     </w:p>
-    <w:bookmarkEnd w:id="111"/>
-    <w:bookmarkStart w:id="112" w:name="ref-vanabkoude25"/>
+    <w:bookmarkEnd w:id="112"/>
+    <w:bookmarkStart w:id="113" w:name="ref-vanabkoude25"/>
     <w:p>
       <w:pPr>
         <w:pStyle w:val="Bibliography"/>
@@ -10672,8 +10931,8 @@
         <w:t xml:space="preserve">[Master's {{Thesis}}].</w:t>
       </w:r>
     </w:p>
-    <w:bookmarkEnd w:id="112"/>
-    <w:bookmarkStart w:id="114" w:name="ref-wagenmakers07"/>
+    <w:bookmarkEnd w:id="113"/>
+    <w:bookmarkStart w:id="115" w:name="ref-wagenmakers07"/>
     <w:p>
       <w:pPr>
         <w:pStyle w:val="Bibliography"/>
@@ -10726,7 +10985,7 @@
       <w:r>
         <w:t xml:space="preserve"> </w:t>
       </w:r>
-      <w:hyperlink r:id="rId113">
+      <w:hyperlink r:id="rId114">
         <w:r>
           <w:rPr>
             <w:rStyle w:val="Hyperlink"/>
@@ -10735,8 +10994,8 @@
         </w:r>
       </w:hyperlink>
     </w:p>
-    <w:bookmarkEnd w:id="114"/>
-    <w:bookmarkStart w:id="116" w:name="ref-R-tidyverse"/>
+    <w:bookmarkEnd w:id="115"/>
+    <w:bookmarkStart w:id="117" w:name="ref-R-tidyverse"/>
     <w:p>
       <w:pPr>
         <w:pStyle w:val="Bibliography"/>
@@ -10782,7 +11041,7 @@
       <w:r>
         <w:t xml:space="preserve"> </w:t>
       </w:r>
-      <w:hyperlink r:id="rId115">
+      <w:hyperlink r:id="rId116">
         <w:r>
           <w:rPr>
             <w:rStyle w:val="Hyperlink"/>
@@ -10791,8 +11050,8 @@
         </w:r>
       </w:hyperlink>
     </w:p>
-    <w:bookmarkEnd w:id="116"/>
-    <w:bookmarkStart w:id="118" w:name="ref-R-readxl"/>
+    <w:bookmarkEnd w:id="117"/>
+    <w:bookmarkStart w:id="119" w:name="ref-R-readxl"/>
     <w:p>
       <w:pPr>
         <w:pStyle w:val="Bibliography"/>
@@ -10847,7 +11106,7 @@
       <w:r>
         <w:t xml:space="preserve"> </w:t>
       </w:r>
-      <w:hyperlink r:id="rId117">
+      <w:hyperlink r:id="rId118">
         <w:r>
           <w:rPr>
             <w:rStyle w:val="Hyperlink"/>
@@ -10856,8 +11115,8 @@
         </w:r>
       </w:hyperlink>
     </w:p>
-    <w:bookmarkEnd w:id="118"/>
-    <w:bookmarkStart w:id="119" w:name="ref-R-psych"/>
+    <w:bookmarkEnd w:id="119"/>
+    <w:bookmarkStart w:id="120" w:name="ref-R-psych"/>
     <w:p>
       <w:pPr>
         <w:pStyle w:val="Bibliography"/>
@@ -10910,9 +11169,9 @@
         <w:t xml:space="preserve">[Manual]. Northwestern University.</w:t>
       </w:r>
     </w:p>
-    <w:bookmarkEnd w:id="119"/>
     <w:bookmarkEnd w:id="120"/>
     <w:bookmarkEnd w:id="121"/>
+    <w:bookmarkEnd w:id="122"/>
     <w:sectPr>
       <w:headerReference r:id="rId9" w:type="even"/>
       <w:headerReference r:id="rId11" w:type="default"/>
@@ -10993,11 +11252,11 @@
         <w:t xml:space="preserve"> </w:t>
       </w:r>
       <w:r>
-        <w:t xml:space="preserve">In a final tool, users will be able to set the alpha level they used themselves, thus allowing other levels than the conventional 5%.</w:t>
+        <w:t xml:space="preserve">In a final Papercheck module, users will be able to set the alpha level they used themselves, thus allowing other levels than the conventional 5%.</w:t>
       </w:r>
     </w:p>
   </w:footnote>
-  <w:footnote w:id="38">
+  <w:footnote w:id="37">
     <w:p>
       <w:pPr>
         <w:pStyle w:val="FootnoteText"/>
@@ -11016,7 +11275,7 @@
       </w:r>
     </w:p>
   </w:footnote>
-  <w:footnote w:id="56">
+  <w:footnote w:id="55">
     <w:p>
       <w:pPr>
         <w:pStyle w:val="FootnoteText"/>

</xml_diff>

<commit_message>
Compiled version for final round of feedback
</commit_message>
<xml_diff>
--- a/thesis/thesis.docx
+++ b/thesis/thesis.docx
@@ -228,7 +228,7 @@
         <w:t xml:space="preserve"> </w:t>
       </w:r>
       <w:r>
-        <w:t xml:space="preserve">&gt; .05) as evidence for the absence of an effect—a conclusion not supported by null hypothesis significance testing (NHST). This thesis adopts a human factors perspective, arguing that automation can help mitigate such persistent errors, much like word processors assist with grammar and spelling. I propose an automated, three-step pipeline that detects, classifies, and optionally corrects misinterpretations of nonsignificant results. Evaluation of each step highlights the promise of such an automated approach: In a validation set of 25 articles the automatic detection identified 73% of human-extracted statements. Two easily resolvable issues in the search pattern were found which, once addressed, would increase this reliability to 93%. For classification, three BERT-based models were trained on 930 hand-labeled statements. All performed well, with SciBERT achieving the highest macro F1 score of .91. Finally, the optional correction step proved effective in a validation set of 80 incorrect and 20 correcct statements: 85 statements were correctly phrased after LLM-based revision. These results demonstrate that automation can effectively address this specific misinterpretation and offer a flexible foundation for tackling similar issues in scientific writing and meta-research.</w:t>
+        <w:t xml:space="preserve">&gt; .05) as evidence for the absence of an effect — a conclusion not supported by null hypothesis significance testing (NHST). This thesis adopts a human factors perspective, arguing that automation can help mitigate such persistent errors, much like word processors assist with grammar and spelling. I propose an automated, three-step pipeline that detects, classifies, and optionally corrects misinterpretations of nonsignificant results. Evaluation of each step highlights the promise of such an automated approach: In a validation set of 25 articles the automatic detection identified 73% of human-extracted statements. Two easily resolvable issues in the search pattern were found which, once addressed, would increase this reliability to 93%. For classification, three BERT-based models were trained on 930 hand-labeled statements. All models performed well, with the standard BERT model achieving the highest macro F1 score of .92. Finally, the optional correction step proved effective in a validation set of 80 incorrect and 20 correcct statements: 93 statements were correctly phrased after LLM-based revision. These results demonstrate that automation can effectively address this specific misinterpretation and offer a flexible foundation for tackling similar issues in scientific writing and meta-research.</w:t>
       </w:r>
     </w:p>
     <w:p>
@@ -308,13 +308,16 @@
         <w:t xml:space="preserve"> </w:t>
       </w:r>
       <w:r>
-        <w:t xml:space="preserve">values in the context of standard null hypothesis significance testing (NHST)</w:t>
-      </w:r>
-      <w:r>
-        <w:t xml:space="preserve"> </w:t>
-      </w:r>
-      <w:r>
-        <w:t xml:space="preserve">(</w:t>
+        <w:t xml:space="preserve">values in the context of standard null hypothesis significance testing</w:t>
+      </w:r>
+      <w:r>
+        <w:t xml:space="preserve"> </w:t>
+      </w:r>
+      <w:r>
+        <w:t xml:space="preserve">(NHST;</w:t>
+      </w:r>
+      <w:r>
+        <w:t xml:space="preserve"> </w:t>
       </w:r>
       <w:hyperlink w:anchor="ref-goodman08">
         <w:r>
@@ -432,6 +435,20 @@
       <w:r>
         <w:t xml:space="preserve">(</w:t>
       </w:r>
+      <w:hyperlink w:anchor="ref-aczel_etal18">
+        <w:r>
+          <w:rPr>
+            <w:rStyle w:val="Hyperlink"/>
+          </w:rPr>
+          <w:t xml:space="preserve">Aczel et al., 2018</w:t>
+        </w:r>
+      </w:hyperlink>
+      <w:r>
+        <w:t xml:space="preserve">;</w:t>
+      </w:r>
+      <w:r>
+        <w:t xml:space="preserve"> </w:t>
+      </w:r>
       <w:hyperlink w:anchor="ref-hoekstra_etal06">
         <w:r>
           <w:rPr>
@@ -458,23 +475,7 @@
         <w:t xml:space="preserve">)</w:t>
       </w:r>
       <w:r>
-        <w:t xml:space="preserve">. Why is that? What makes interpreting</w:t>
-      </w:r>
-      <w:r>
-        <w:t xml:space="preserve"> </w:t>
-      </w:r>
-      <w:r>
-        <w:rPr>
-          <w:i/>
-          <w:iCs/>
-        </w:rPr>
-        <w:t xml:space="preserve">p</w:t>
-      </w:r>
-      <w:r>
-        <w:t xml:space="preserve"> </w:t>
-      </w:r>
-      <w:r>
-        <w:t xml:space="preserve">values so persistently difficult? And which practical solutions or promising approaches might help?</w:t>
+        <w:t xml:space="preserve">. So, how might we be able to finally overcome them?</w:t>
       </w:r>
     </w:p>
     <w:p>
@@ -778,7 +779,7 @@
         <w:pStyle w:val="BodyText"/>
       </w:pPr>
       <w:r>
-        <w:t xml:space="preserve">In my master thesis, I will zoom in on one specific misinterpretation: concluding</w:t>
+        <w:t xml:space="preserve">In this study I zoom in on one specific misinterpretation: concluding</w:t>
       </w:r>
       <w:r>
         <w:t xml:space="preserve"> </w:t>
@@ -862,13 +863,67 @@
         <w:t xml:space="preserve">)</w:t>
       </w:r>
       <w:r>
-        <w:t xml:space="preserve">. This study highlights that the situation seems not to have greatly improved despite many researchers exploring new analysis techniques</w:t>
+        <w:t xml:space="preserve">. These findings highlight that the situation seems not to have greatly improved despite continuous calls to reflect on statistical interpretations of nonsignificant results</w:t>
       </w:r>
       <w:r>
         <w:t xml:space="preserve"> </w:t>
       </w:r>
       <w:r>
         <w:t xml:space="preserve">(e.g.,</w:t>
+      </w:r>
+      <w:r>
+        <w:t xml:space="preserve"> </w:t>
+      </w:r>
+      <w:hyperlink w:anchor="ref-altman_bland95">
+        <w:r>
+          <w:rPr>
+            <w:rStyle w:val="Hyperlink"/>
+          </w:rPr>
+          <w:t xml:space="preserve">Altman &amp; Bland, 1995</w:t>
+        </w:r>
+      </w:hyperlink>
+      <w:r>
+        <w:t xml:space="preserve">;</w:t>
+      </w:r>
+      <w:r>
+        <w:t xml:space="preserve"> </w:t>
+      </w:r>
+      <w:hyperlink w:anchor="ref-gelman_stern06">
+        <w:r>
+          <w:rPr>
+            <w:rStyle w:val="Hyperlink"/>
+          </w:rPr>
+          <w:t xml:space="preserve">Gelman &amp; Stern, 2006</w:t>
+        </w:r>
+      </w:hyperlink>
+      <w:r>
+        <w:t xml:space="preserve">)</w:t>
+      </w:r>
+      <w:r>
+        <w:t xml:space="preserve"> </w:t>
+      </w:r>
+      <w:r>
+        <w:t xml:space="preserve">and and increasing advocacy for alternative analytical approaches that enable researchers to make informed claims about effects being practically equivalent to zero</w:t>
+      </w:r>
+      <w:r>
+        <w:t xml:space="preserve"> </w:t>
+      </w:r>
+      <w:r>
+        <w:t xml:space="preserve">(e.g.,</w:t>
+      </w:r>
+      <w:r>
+        <w:t xml:space="preserve"> </w:t>
+      </w:r>
+      <w:hyperlink w:anchor="ref-dienes14">
+        <w:r>
+          <w:rPr>
+            <w:rStyle w:val="Hyperlink"/>
+          </w:rPr>
+          <w:t xml:space="preserve">Dienes, 2014</w:t>
+        </w:r>
+      </w:hyperlink>
+      <w:r>
+        <w:t xml:space="preserve">;</w:t>
       </w:r>
       <w:r>
         <w:t xml:space="preserve"> </w:t>
@@ -885,32 +940,6 @@
         <w:t xml:space="preserve">)</w:t>
       </w:r>
       <w:r>
-        <w:t xml:space="preserve"> </w:t>
-      </w:r>
-      <w:r>
-        <w:t xml:space="preserve">and continuous calls to reflect on interpretations of nonsignificant results</w:t>
-      </w:r>
-      <w:r>
-        <w:t xml:space="preserve"> </w:t>
-      </w:r>
-      <w:r>
-        <w:t xml:space="preserve">(e.g.,</w:t>
-      </w:r>
-      <w:r>
-        <w:t xml:space="preserve"> </w:t>
-      </w:r>
-      <w:hyperlink w:anchor="ref-mcshane_etal19">
-        <w:r>
-          <w:rPr>
-            <w:rStyle w:val="Hyperlink"/>
-          </w:rPr>
-          <w:t xml:space="preserve">McShane et al., 2019</w:t>
-        </w:r>
-      </w:hyperlink>
-      <w:r>
-        <w:t xml:space="preserve">)</w:t>
-      </w:r>
-      <w:r>
         <w:t xml:space="preserve">.</w:t>
       </w:r>
     </w:p>
@@ -952,7 +981,7 @@
         <w:t xml:space="preserve">)</w:t>
       </w:r>
       <w:r>
-        <w:t xml:space="preserve">. However, as noted earlier, the prevalence of the misinterpretation I focus on does not seem to have substantially decreased, suggesting that calls for better education alone have not resolved the problem</w:t>
+        <w:t xml:space="preserve">. However, as noted earlier, the persistent prevalence of the misinterpretation examined in this study indicates that calls for improved education alone have not been sufficient to address the issue</w:t>
       </w:r>
       <w:r>
         <w:t xml:space="preserve"> </w:t>
@@ -972,7 +1001,57 @@
         <w:t xml:space="preserve">)</w:t>
       </w:r>
       <w:r>
-        <w:t xml:space="preserve">. Relatedly, researchers have also advocated for the use of interval hypotheses tests, like equivalence testing or minimum-effect tests</w:t>
+        <w:t xml:space="preserve">. This is complemented by research showing that many misinterpretations of</w:t>
+      </w:r>
+      <w:r>
+        <w:t xml:space="preserve"> </w:t>
+      </w:r>
+      <w:r>
+        <w:rPr>
+          <w:i/>
+          <w:iCs/>
+        </w:rPr>
+        <w:t xml:space="preserve">p</w:t>
+      </w:r>
+      <w:r>
+        <w:t xml:space="preserve"> </w:t>
+      </w:r>
+      <w:r>
+        <w:t xml:space="preserve">values are shared among psychology students and teachers</w:t>
+      </w:r>
+      <w:r>
+        <w:t xml:space="preserve"> </w:t>
+      </w:r>
+      <w:r>
+        <w:t xml:space="preserve">(</w:t>
+      </w:r>
+      <w:hyperlink w:anchor="ref-badenes-ribera_etal16">
+        <w:r>
+          <w:rPr>
+            <w:rStyle w:val="Hyperlink"/>
+          </w:rPr>
+          <w:t xml:space="preserve">Badenes-Ribera et al., 2016</w:t>
+        </w:r>
+      </w:hyperlink>
+      <w:r>
+        <w:t xml:space="preserve">;</w:t>
+      </w:r>
+      <w:r>
+        <w:t xml:space="preserve"> </w:t>
+      </w:r>
+      <w:hyperlink w:anchor="ref-haller_krauss02">
+        <w:r>
+          <w:rPr>
+            <w:rStyle w:val="Hyperlink"/>
+          </w:rPr>
+          <w:t xml:space="preserve">Haller &amp; Krauss, 2002</w:t>
+        </w:r>
+      </w:hyperlink>
+      <w:r>
+        <w:t xml:space="preserve">)</w:t>
+      </w:r>
+      <w:r>
+        <w:t xml:space="preserve">. Recognizing the limitations of education alone, researchers have also advocated for the use of interval hypotheses tests, like equivalence testing or minimum-effect tests</w:t>
       </w:r>
       <w:r>
         <w:t xml:space="preserve"> </w:t>
@@ -1026,7 +1105,7 @@
         <w:pStyle w:val="BodyText"/>
       </w:pPr>
       <w:r>
-        <w:t xml:space="preserve">These strategies also align with the argument made by</w:t>
+        <w:t xml:space="preserve">These proposed solutions also align with the argument made by</w:t>
       </w:r>
       <w:r>
         <w:t xml:space="preserve"> </w:t>
@@ -1065,7 +1144,7 @@
         <w:t xml:space="preserve"> </w:t>
       </w:r>
       <w:r>
-        <w:t xml:space="preserve">value misinterpretations represent a human factors problem, requiring practical and easy-to-implement solutions. In other contexts we encounter systems like this frequently, be it automatic braking systems in cards, word processors that flag spelling and grammar mistakes, or email clients that filter out malware and phishing attempts. Analogously, automated checks for statistical misinterpretations offer a highly promising route. This perspective emphasizes that many statistical errors arise not from bad intentions or ignorance, but from cognitive limitations and suboptimal workflows.</w:t>
+        <w:t xml:space="preserve">value misinterpretations represent a human factors problem, requiring practical and easy-to-implement solutions. In other contexts we encounter systems like this frequently, be it automatic braking systems in cars, word processors that flag spelling and grammar mistakes, or email clients that filter out malware and phishing attempts. Analogously, automated checks for statistical misinterpretations offer a highly promising route. This perspective emphasizes that many statistical errors arise not from bad intentions or ignorance, but from cognitive limitations and suboptimal workflows.</w:t>
       </w:r>
     </w:p>
     <w:p>
@@ -1175,7 +1254,7 @@
         <w:t xml:space="preserve"> </w:t>
       </w:r>
       <w:r>
-        <w:t xml:space="preserve">verifies the consistency between manuscripts and their preregistration documents.</w:t>
+        <w:t xml:space="preserve">verifies the consistency between manuscripts and their preregistration documents. As AI continues to develop, we can expect these types of automated solutions to become increasingly sophisticated and common.</w:t>
       </w:r>
     </w:p>
     <w:p>
@@ -1183,7 +1262,7 @@
         <w:pStyle w:val="BodyText"/>
       </w:pPr>
       <w:r>
-        <w:t xml:space="preserve">To make the process of checking manuscripts more systematic,</w:t>
+        <w:t xml:space="preserve">Following this trend,</w:t>
       </w:r>
       <w:r>
         <w:t xml:space="preserve"> </w:t>
@@ -1206,7 +1285,7 @@
         <w:t xml:space="preserve"> </w:t>
       </w:r>
       <w:r>
-        <w:t xml:space="preserve">developed Papercheck, an R package, which allows users to run a battery of checks on scientific papers. These include statistical checks (e.g., identifying imprecisely reported</w:t>
+        <w:t xml:space="preserve">developed Papercheck, an R package, which allows users to run a battery of automated checks on scientific papers. These include statistical checks (e.g., identifying imprecisely reported</w:t>
       </w:r>
       <w:r>
         <w:t xml:space="preserve"> </w:t>
@@ -1223,11 +1302,28 @@
       </w:r>
       <w:r>
         <w:t xml:space="preserve">values) as well as general manuscript quality checks (e.g., verifying links to online repositories or consistency between in-text citations and reference lists). Papercheck can be used both for single articles (e.g., as writing assistance) and for batches of articles (e.g., for meta-scientific studies). Because this framework is actively maintained and continues to evolve, the approach presented in this study was designed to fit within the Papercheck infrastructure.</w:t>
+      </w:r>
+    </w:p>
+    <w:p>
+      <w:pPr>
+        <w:pStyle w:val="BodyText"/>
+      </w:pPr>
+      <w:r>
+        <w:t xml:space="preserve">–&gt; I originally had a short summary paragraph here to, again, repeat the</w:t>
+      </w:r>
+      <w:r>
+        <w:t xml:space="preserve"> </w:t>
+      </w:r>
+      <w:r>
+        <w:t xml:space="preserve">“research question”</w:t>
+      </w:r>
+      <w:r>
+        <w:t xml:space="preserve">/aim and to transition to the methods more smoothly, but Daniel (my supervisor) said it wasn’t necessary and too much repetition. Let me know if you feel like its missing here! &lt;–</w:t>
       </w:r>
     </w:p>
     <w:bookmarkEnd w:id="30"/>
     <w:bookmarkEnd w:id="31"/>
-    <w:bookmarkStart w:id="36" w:name="methods"/>
+    <w:bookmarkStart w:id="39" w:name="methods"/>
     <w:p>
       <w:pPr>
         <w:pStyle w:val="Heading1"/>
@@ -1236,13 +1332,13 @@
         <w:t xml:space="preserve">2 Methods</w:t>
       </w:r>
     </w:p>
-    <w:bookmarkStart w:id="33" w:name="X4a57e4976f68e9a8fd6acc7e660efbd0d35ee01"/>
+    <w:bookmarkStart w:id="33" w:name="the-thee-step-pipeline"/>
     <w:p>
       <w:pPr>
         <w:pStyle w:val="Heading2"/>
       </w:pPr>
       <w:r>
-        <w:t xml:space="preserve">2.1 Statement Detection, Classification and Correction</w:t>
+        <w:t xml:space="preserve">2.1 The Thee-Step Pipeline</w:t>
       </w:r>
     </w:p>
     <w:p>
@@ -1250,7 +1346,7 @@
         <w:pStyle w:val="FirstParagraph"/>
       </w:pPr>
       <w:r>
-        <w:t xml:space="preserve">Before describing the data used in this study, it is important to understand the three steps of the proposed framework. Statements from scientific articles needed to be reliably detected, classified, and finally corrected. For each step, I applied specific methods that were best suited to achieve the respective goal.</w:t>
+        <w:t xml:space="preserve">To provide context for the data used in this study, I first outline the three sub-steps of the proposed pipeline. Statements from scientific articles need to be reliably detected, classified, and finally, if desired, corrected. For each step, I applied specific methods that were best suited to achieve the respective goal.</w:t>
       </w:r>
     </w:p>
     <w:p>
@@ -1356,7 +1452,7 @@
         <w:t xml:space="preserve"> </w:t>
       </w:r>
       <w:r>
-        <w:t xml:space="preserve">values (see Section 3.1 for examples of what it does not currently detect) based on RegEx searches. Using this module, I created a subset of all</w:t>
+        <w:t xml:space="preserve">values (see Section 3.1 for examples currently not detected) based on RegEx searches. Using this module, I created a subset of all</w:t>
       </w:r>
       <w:r>
         <w:t xml:space="preserve"> </w:t>
@@ -1372,7 +1468,19 @@
         <w:t xml:space="preserve"> </w:t>
       </w:r>
       <w:r>
-        <w:t xml:space="preserve">values equal to or above .05. I then expanded the extracted nonsignificant</w:t>
+        <w:t xml:space="preserve">values equal to or above .05.</w:t>
+      </w:r>
+      <w:r>
+        <w:rPr>
+          <w:rStyle w:val="FootnoteReference"/>
+        </w:rPr>
+        <w:footnoteReference w:id="32"/>
+      </w:r>
+      <w:r>
+        <w:t xml:space="preserve"> </w:t>
+      </w:r>
+      <w:r>
+        <w:t xml:space="preserve">I then expanded the extracted nonsignificant</w:t>
       </w:r>
       <w:r>
         <w:t xml:space="preserve"> </w:t>
@@ -1390,19 +1498,13 @@
       <w:r>
         <w:t xml:space="preserve">values to the full sentence and added +/- one sentence as context in case of extraction errors (incomplete statements).</w:t>
       </w:r>
-      <w:r>
-        <w:rPr>
-          <w:rStyle w:val="FootnoteReference"/>
-        </w:rPr>
-        <w:footnoteReference w:id="32"/>
-      </w:r>
     </w:p>
     <w:p>
       <w:pPr>
         <w:pStyle w:val="BodyText"/>
       </w:pPr>
       <w:r>
-        <w:t xml:space="preserve">In the next step, these statements (labeled as correct or incorrect by me; see Section 2.2) were used to train three BERT-based models. BERT (Bidirectional Encoder Representations from Transformers) is a general-purpose language model pre-trained on the BookCorpus and English Wikipedia, making it suitable for a wide range of tasks – but not specifically optimized for scientific or technical language</w:t>
+        <w:t xml:space="preserve">In the next step, these statements (labeled as correct or incorrect by me; see Section 2.2) were used to train three BERT-based models. BERT (Bidirectional Encoder Representations from Transformers) is a general-purpose language model pre-trained on the BookCorpus and English Wikipedia, making it suitable for a wide range of tasks – but not specifically optimized for scientific language</w:t>
       </w:r>
       <w:r>
         <w:t xml:space="preserve"> </w:t>
@@ -1496,7 +1598,7 @@
         <w:t xml:space="preserve">)</w:t>
       </w:r>
       <w:r>
-        <w:t xml:space="preserve">, with further refinements to improve models’ prediction performance.</w:t>
+        <w:t xml:space="preserve">, with further refinements to improve the models’ prediction performance.</w:t>
       </w:r>
     </w:p>
     <w:p>
@@ -1504,11 +1606,11 @@
         <w:pStyle w:val="BodyText"/>
       </w:pPr>
       <w:r>
-        <w:t xml:space="preserve">Lastly, statements that were classified by the best performing BERT model, would, in the application of this framework, be sent to an LLM to be corrected. However, for the purposes of this validation study, I sent statements which I coded as correct or incorrect to the LLM (more on this in Section 2.2).</w:t>
+        <w:t xml:space="preserve">Lastly, in the application of this framework, statements classified as incorrect by the best-performing BERT model would be sent to a large language model (LLM) for correction. However, to assess how the LLM handles both genuinely incorrect statements and those misclassified as incorrect automatically, I submitted both correct and incorrect statements coded by me to the LLM in this study (see Section 2.2 for details).</w:t>
       </w:r>
     </w:p>
     <w:bookmarkEnd w:id="33"/>
-    <w:bookmarkStart w:id="34" w:name="X47c36eaba022b4f77117a0fed5344b084fa3d76"/>
+    <w:bookmarkStart w:id="37" w:name="X47c36eaba022b4f77117a0fed5344b084fa3d76"/>
     <w:p>
       <w:pPr>
         <w:pStyle w:val="Heading2"/>
@@ -1522,7 +1624,163 @@
         <w:pStyle w:val="FirstParagraph"/>
       </w:pPr>
       <w:r>
-        <w:t xml:space="preserve">To assess how well each of these three automated approaches worked, I compared each one to human ground truth and calculated appropriate measures of reliability between automated and human results.</w:t>
+        <w:t xml:space="preserve">To assess the effectiveness of each automated approach, I compared their outputs to human-coded ground truth and calculated appropriate reliability and performance metrics. The validation process was conducted separately for statement detection, classification, and correction.</w:t>
+      </w:r>
+    </w:p>
+    <w:bookmarkStart w:id="34" w:name="statement-detection"/>
+    <w:p>
+      <w:pPr>
+        <w:pStyle w:val="Heading3"/>
+      </w:pPr>
+      <w:r>
+        <w:t xml:space="preserve">2.2.1 Statement Detection</w:t>
+      </w:r>
+    </w:p>
+    <w:p>
+      <w:pPr>
+        <w:pStyle w:val="FirstParagraph"/>
+      </w:pPr>
+      <w:r>
+        <w:t xml:space="preserve">Firstly, to ensure that the statement detection process caught all statements with nonsignificant</w:t>
+      </w:r>
+      <w:r>
+        <w:t xml:space="preserve"> </w:t>
+      </w:r>
+      <w:r>
+        <w:rPr>
+          <w:i/>
+          <w:iCs/>
+        </w:rPr>
+        <w:t xml:space="preserve">p</w:t>
+      </w:r>
+      <w:r>
+        <w:t xml:space="preserve"> </w:t>
+      </w:r>
+      <w:r>
+        <w:t xml:space="preserve">values in articles’ results sections, I manually extracted these statements from 25 (10%; randomly chosen) of the Papercheck sample library’s 250 open access article from the journal Psychological Science. These articles were published between 2013 and 2024 (Median = 2021). I then coded whether statements I found were also extracted with the automated RegEx search.</w:t>
+      </w:r>
+    </w:p>
+    <w:bookmarkEnd w:id="34"/>
+    <w:bookmarkStart w:id="35" w:name="statement-classification"/>
+    <w:p>
+      <w:pPr>
+        <w:pStyle w:val="Heading3"/>
+      </w:pPr>
+      <w:r>
+        <w:t xml:space="preserve">2.2.2 Statement Classification</w:t>
+      </w:r>
+    </w:p>
+    <w:p>
+      <w:pPr>
+        <w:pStyle w:val="FirstParagraph"/>
+      </w:pPr>
+      <w:r>
+        <w:t xml:space="preserve">For the training of the BERT models and to assess their final performance, I labeled all automatically extracted statements that were detected from an article’s results section from Papercheck’s sample library. This resulted in 960 statements in total. Of these, 419 were classified as containing a correct</w:t>
+      </w:r>
+      <w:r>
+        <w:t xml:space="preserve"> </w:t>
+      </w:r>
+      <w:r>
+        <w:rPr>
+          <w:i/>
+          <w:iCs/>
+        </w:rPr>
+        <w:t xml:space="preserve">p</w:t>
+      </w:r>
+      <w:r>
+        <w:t xml:space="preserve"> </w:t>
+      </w:r>
+      <w:r>
+        <w:t xml:space="preserve">value interpretation by me, and 353 were classified as incorrect</w:t>
+      </w:r>
+      <w:r>
+        <w:t xml:space="preserve"> </w:t>
+      </w:r>
+      <w:r>
+        <w:rPr>
+          <w:i/>
+          <w:iCs/>
+        </w:rPr>
+        <w:t xml:space="preserve">p</w:t>
+      </w:r>
+      <w:r>
+        <w:t xml:space="preserve"> </w:t>
+      </w:r>
+      <w:r>
+        <w:t xml:space="preserve">value misinterpretations. The remaining 188 statements were classified as neither correct nor incorrect because they interpreted the nonsignificant effect as (marginally) significant (83), because the statements were not complete enough to check their correctness (20), because they interpreted model fit indices and not the</w:t>
+      </w:r>
+      <w:r>
+        <w:t xml:space="preserve"> </w:t>
+      </w:r>
+      <w:r>
+        <w:rPr>
+          <w:i/>
+          <w:iCs/>
+        </w:rPr>
+        <w:t xml:space="preserve">p</w:t>
+      </w:r>
+      <w:r>
+        <w:t xml:space="preserve"> </w:t>
+      </w:r>
+      <w:r>
+        <w:t xml:space="preserve">value (20), because they were falsely flagged as containing a nonsignificant</w:t>
+      </w:r>
+      <w:r>
+        <w:t xml:space="preserve"> </w:t>
+      </w:r>
+      <w:r>
+        <w:rPr>
+          <w:i/>
+          <w:iCs/>
+        </w:rPr>
+        <w:t xml:space="preserve">p</w:t>
+      </w:r>
+      <w:r>
+        <w:t xml:space="preserve"> </w:t>
+      </w:r>
+      <w:r>
+        <w:t xml:space="preserve">value (e.g., significant</w:t>
+      </w:r>
+      <w:r>
+        <w:t xml:space="preserve"> </w:t>
+      </w:r>
+      <w:r>
+        <w:rPr>
+          <w:i/>
+          <w:iCs/>
+        </w:rPr>
+        <w:t xml:space="preserve">p</w:t>
+      </w:r>
+      <w:r>
+        <w:t xml:space="preserve"> </w:t>
+      </w:r>
+      <w:r>
+        <w:t xml:space="preserve">values or generic</w:t>
+      </w:r>
+      <w:r>
+        <w:t xml:space="preserve"> </w:t>
+      </w:r>
+      <w:r>
+        <w:t xml:space="preserve">‘</w:t>
+      </w:r>
+      <w:r>
+        <w:rPr>
+          <w:i/>
+          <w:iCs/>
+        </w:rPr>
+        <w:t xml:space="preserve">p</w:t>
+      </w:r>
+      <w:r>
+        <w:t xml:space="preserve"> </w:t>
+      </w:r>
+      <w:r>
+        <w:t xml:space="preserve">&gt; .05 indicated by symbol xy’</w:t>
+      </w:r>
+      <w:r>
+        <w:t xml:space="preserve"> </w:t>
+      </w:r>
+      <w:r>
+        <w:t xml:space="preserve">statements from table/figure notes; 19 in total), or due to a combination of these or other reasons (46).</w:t>
       </w:r>
     </w:p>
     <w:p>
@@ -1530,7 +1788,115 @@
         <w:pStyle w:val="BodyText"/>
       </w:pPr>
       <w:r>
-        <w:t xml:space="preserve">Firstly, to ensure that the statement detection process actually caught all statements with nonsignificant</w:t>
+        <w:t xml:space="preserve">Before actually training a model, the labeled data was split into three parts: a test set (20%) used for the final evaluation of the model, a training set (72%, or 90% of the remaining 80%) that the model used to learn underlying patterns and adjust its parameters, and a validation set (8%, or 10% of the 80%) used to calculate evaluation metrics after each epoch (i.e., one full cycle of the model processing the training data) to prevent overfitting to the training data. The number of correct and incorrect interpretations was balanced in each of these parts (originally there were more correct than incorrect interpretations) to ensure that the model would not overfit to this class-imbalance (and only predict the majority class).</w:t>
+      </w:r>
+    </w:p>
+    <w:p>
+      <w:pPr>
+        <w:pStyle w:val="BodyText"/>
+      </w:pPr>
+      <w:r>
+        <w:t xml:space="preserve">Before training the model, the labeled data was split into three parts: a test set (20%) for final model evaluation, a training set (72%, or 90% of the remaining 80%) for learning and parameter adjustment, and a validation set (8%, or 10% of the 80%) for calculating evaluation metrics after each epoch (i.e., one full cycle of the model processing the training data) and monitoring overfitting. To address the original class imbalance (with more correct than incorrect statements), the number of correct and incorrect interpretations was balanced in each set, ensuring the model would not simply learn to predict the majority class.</w:t>
+      </w:r>
+    </w:p>
+    <w:p>
+      <w:pPr>
+        <w:pStyle w:val="BodyText"/>
+      </w:pPr>
+      <w:r>
+        <w:t xml:space="preserve">During BERT training, I computed the training loss (sum of errors between model predictions and actual labels in the training set) and the validation loss (same for validation set). The best-performing model was selected based on the lowest validation loss to prevent the model from overfitting to the training data. The model would have been trained on a maximum of 16 epochs, but training ended early if the model did not improve, as measured by the validation loss, for two consecutive epochs. Ultimately, the longest number of training epochs was 7. For the final evaluation, I computed the fraction of correctly predicted classes among all predicted cases of a class (precision), the fraction of correctly predicted classes among all actual cases of a class (recall), and their harmonic mean (F1 score), separately for each class (incorrect and correct). To summarize overall performance across the two classes, I calculated the unweighted average of the two F1 scores (macro-F1 score).</w:t>
+      </w:r>
+    </w:p>
+    <w:bookmarkEnd w:id="35"/>
+    <w:bookmarkStart w:id="36" w:name="statement-correction"/>
+    <w:p>
+      <w:pPr>
+        <w:pStyle w:val="Heading3"/>
+      </w:pPr>
+      <w:r>
+        <w:t xml:space="preserve">2.2.2 Statement Correction</w:t>
+      </w:r>
+    </w:p>
+    <w:p>
+      <w:pPr>
+        <w:pStyle w:val="FirstParagraph"/>
+      </w:pPr>
+      <w:r>
+        <w:t xml:space="preserve">Lastly, I reviewed 100 statements that were sent to an LLM for correction to evaluate whether the revised statements were correct. Of these, 80 had previously been labeled incorrect and 20 correct, allowing me to examine how the LLM handled false positives from the automated classification. To communicate with the models, I used Papercheck, which relies on the Groq API (available at https://groq.com/). I tested two LLMs -</w:t>
+      </w:r>
+      <w:r>
+        <w:t xml:space="preserve"> </w:t>
+      </w:r>
+      <w:r>
+        <w:t xml:space="preserve">‘llama-3.3-70b-versatile’</w:t>
+      </w:r>
+      <w:r>
+        <w:t xml:space="preserve"> </w:t>
+      </w:r>
+      <w:r>
+        <w:t xml:space="preserve">(created 03-09-2023) and</w:t>
+      </w:r>
+      <w:r>
+        <w:t xml:space="preserve"> </w:t>
+      </w:r>
+      <w:r>
+        <w:t xml:space="preserve">‘openai/gpt-oss-120b’</w:t>
+      </w:r>
+      <w:r>
+        <w:t xml:space="preserve"> </w:t>
+      </w:r>
+      <w:r>
+        <w:t xml:space="preserve">(created 05-08-2025) - and applied two prompts to the full validation dataset of 100 statements. This resulted in three iterations: (1) the initial prompt with the</w:t>
+      </w:r>
+      <w:r>
+        <w:t xml:space="preserve"> </w:t>
+      </w:r>
+      <w:r>
+        <w:t xml:space="preserve">‘llama-3.3-70b-versatile’</w:t>
+      </w:r>
+      <w:r>
+        <w:t xml:space="preserve"> </w:t>
+      </w:r>
+      <w:r>
+        <w:t xml:space="preserve">model, (2) the same prompt with</w:t>
+      </w:r>
+      <w:r>
+        <w:t xml:space="preserve"> </w:t>
+      </w:r>
+      <w:r>
+        <w:t xml:space="preserve">‘openai/gpt-oss-120b’</w:t>
+      </w:r>
+      <w:r>
+        <w:t xml:space="preserve">, and (3) a refined prompt, developed through preliminary tests on subsets of the 100 statements, with</w:t>
+      </w:r>
+      <w:r>
+        <w:t xml:space="preserve"> </w:t>
+      </w:r>
+      <w:r>
+        <w:t xml:space="preserve">‘openai/gpt-oss-120b’</w:t>
+      </w:r>
+      <w:r>
+        <w:t xml:space="preserve">.</w:t>
+      </w:r>
+    </w:p>
+    <w:p>
+      <w:pPr>
+        <w:pStyle w:val="BodyText"/>
+      </w:pPr>
+      <w:r>
+        <w:t xml:space="preserve">Both prompt versions first explained to the LLM that it would receive a statement containing at least one misinterpretation of a nonsignificant finding as the absence of an effect, and instructed it to revise only the part of the statement containing this misinterpretation, leaving the rest unchanged. The refined prompt included additional guidance on phrasing to avoid, based on common errors that persisted in revisions from the initial prompt. Finally, the initial prompt instructed the LLM to respond with</w:t>
+      </w:r>
+      <w:r>
+        <w:t xml:space="preserve"> </w:t>
+      </w:r>
+      <w:r>
+        <w:t xml:space="preserve">“NO CORRECTION POSSIBLE”</w:t>
+      </w:r>
+      <w:r>
+        <w:t xml:space="preserve"> </w:t>
+      </w:r>
+      <w:r>
+        <w:t xml:space="preserve">if it found no nonsignificant</w:t>
       </w:r>
       <w:r>
         <w:t xml:space="preserve"> </w:t>
@@ -1546,238 +1912,12 @@
         <w:t xml:space="preserve"> </w:t>
       </w:r>
       <w:r>
-        <w:t xml:space="preserve">values in articles’ results sections, I manually extracted these from 25 (10%) of the Papercheck sample library’s 250 open access article from the journal Psychological Science. These articles were published between 2013 and 2024 (Median = 2021). I then coded whether a statements I found were also extracted with the automated RegEx search.</w:t>
-      </w:r>
-    </w:p>
-    <w:p>
-      <w:pPr>
-        <w:pStyle w:val="BodyText"/>
-      </w:pPr>
-      <w:r>
-        <w:t xml:space="preserve">For the training of the BERT models and to assess their final performance, I labeled all automatically extracted statements that were detected from an article’s results section from Papercheck’s sample library. This resulted in 960 statements in total. Of these, 419 were classified as containing a correct</w:t>
-      </w:r>
-      <w:r>
-        <w:t xml:space="preserve"> </w:t>
-      </w:r>
-      <w:r>
-        <w:rPr>
-          <w:i/>
-          <w:iCs/>
-        </w:rPr>
-        <w:t xml:space="preserve">p</w:t>
-      </w:r>
-      <w:r>
-        <w:t xml:space="preserve"> </w:t>
-      </w:r>
-      <w:r>
-        <w:t xml:space="preserve">value interpretation, and 353 were classified as incorrect</w:t>
-      </w:r>
-      <w:r>
-        <w:t xml:space="preserve"> </w:t>
-      </w:r>
-      <w:r>
-        <w:rPr>
-          <w:i/>
-          <w:iCs/>
-        </w:rPr>
-        <w:t xml:space="preserve">p</w:t>
-      </w:r>
-      <w:r>
-        <w:t xml:space="preserve"> </w:t>
-      </w:r>
-      <w:r>
-        <w:t xml:space="preserve">value misinterpretations. The remaining 188 statements were classified as neither correct nor incorrect because they interpreted the nonsignificant effect as (marginally) significant (83), because the statements were not complete enough to check their correctness (20), because they interpreted model fit indices and not the</w:t>
-      </w:r>
-      <w:r>
-        <w:t xml:space="preserve"> </w:t>
-      </w:r>
-      <w:r>
-        <w:rPr>
-          <w:i/>
-          <w:iCs/>
-        </w:rPr>
-        <w:t xml:space="preserve">p</w:t>
-      </w:r>
-      <w:r>
-        <w:t xml:space="preserve"> </w:t>
-      </w:r>
-      <w:r>
-        <w:t xml:space="preserve">value (20), because they were falsely flagged as containing a nonsignificant</w:t>
-      </w:r>
-      <w:r>
-        <w:t xml:space="preserve"> </w:t>
-      </w:r>
-      <w:r>
-        <w:rPr>
-          <w:i/>
-          <w:iCs/>
-        </w:rPr>
-        <w:t xml:space="preserve">p</w:t>
-      </w:r>
-      <w:r>
-        <w:t xml:space="preserve"> </w:t>
-      </w:r>
-      <w:r>
-        <w:t xml:space="preserve">value (e.g., significant</w:t>
-      </w:r>
-      <w:r>
-        <w:t xml:space="preserve"> </w:t>
-      </w:r>
-      <w:r>
-        <w:rPr>
-          <w:i/>
-          <w:iCs/>
-        </w:rPr>
-        <w:t xml:space="preserve">p</w:t>
-      </w:r>
-      <w:r>
-        <w:t xml:space="preserve"> </w:t>
-      </w:r>
-      <w:r>
-        <w:t xml:space="preserve">values or generic</w:t>
-      </w:r>
-      <w:r>
-        <w:t xml:space="preserve"> </w:t>
-      </w:r>
-      <w:r>
-        <w:t xml:space="preserve">‘</w:t>
-      </w:r>
-      <w:r>
-        <w:rPr>
-          <w:i/>
-          <w:iCs/>
-        </w:rPr>
-        <w:t xml:space="preserve">p</w:t>
-      </w:r>
-      <w:r>
-        <w:t xml:space="preserve"> </w:t>
-      </w:r>
-      <w:r>
-        <w:t xml:space="preserve">&gt; .05 indicated by symbol xy’</w:t>
-      </w:r>
-      <w:r>
-        <w:t xml:space="preserve"> </w:t>
-      </w:r>
-      <w:r>
-        <w:t xml:space="preserve">statements from table/figure notes; 19 in total), or due to a combination of these or other reasons (46).</w:t>
-      </w:r>
-    </w:p>
-    <w:p>
-      <w:pPr>
-        <w:pStyle w:val="BodyText"/>
-      </w:pPr>
-      <w:r>
-        <w:t xml:space="preserve">Lastly, I reviewed 100 statements that were sent to an LLM for correction to evaluate whether the revised statements were correct. Of these, 80 had previously been labeled incorrect and 20 correct, allowing me to examine how the LLM handled false positives from the automated classification. To communicate with the models, I used Papercheck, which relies on the Groq API (available at https://groq.com/). I tested two LLMs -</w:t>
-      </w:r>
-      <w:r>
-        <w:t xml:space="preserve"> </w:t>
-      </w:r>
-      <w:r>
-        <w:t xml:space="preserve">‘llama-3.3-70b-versatile’</w:t>
-      </w:r>
-      <w:r>
-        <w:t xml:space="preserve"> </w:t>
-      </w:r>
-      <w:r>
-        <w:t xml:space="preserve">(created 03-09-2023) and</w:t>
-      </w:r>
-      <w:r>
-        <w:t xml:space="preserve"> </w:t>
-      </w:r>
-      <w:r>
-        <w:t xml:space="preserve">‘openai/gpt-oss-120b’</w:t>
-      </w:r>
-      <w:r>
-        <w:t xml:space="preserve"> </w:t>
-      </w:r>
-      <w:r>
-        <w:t xml:space="preserve">(created 05-08-2025) - and experimented with two prompts on the full validation dataset of 100 statements. This resulted in three iterations: (1) the initial prompt with the</w:t>
-      </w:r>
-      <w:r>
-        <w:t xml:space="preserve"> </w:t>
-      </w:r>
-      <w:r>
-        <w:t xml:space="preserve">‘llama-3.3-70b-versatile’</w:t>
-      </w:r>
-      <w:r>
-        <w:t xml:space="preserve"> </w:t>
-      </w:r>
-      <w:r>
-        <w:t xml:space="preserve">model, (2) the same prompt with</w:t>
-      </w:r>
-      <w:r>
-        <w:t xml:space="preserve"> </w:t>
-      </w:r>
-      <w:r>
-        <w:t xml:space="preserve">‘openai/gpt-oss-120b’</w:t>
-      </w:r>
-      <w:r>
-        <w:t xml:space="preserve">, and (3) a refined prompt, developed through prelumanry tests on subsets of the 100 statements/validation data, with</w:t>
-      </w:r>
-      <w:r>
-        <w:t xml:space="preserve"> </w:t>
-      </w:r>
-      <w:r>
-        <w:t xml:space="preserve">‘openai/gpt-oss-120b’</w:t>
-      </w:r>
-      <w:r>
-        <w:t xml:space="preserve">.</w:t>
-      </w:r>
-    </w:p>
-    <w:p>
-      <w:pPr>
-        <w:pStyle w:val="BodyText"/>
-      </w:pPr>
-      <w:r>
-        <w:t xml:space="preserve">Both prompt versions first explained to the LLM that it would receive a statement containing at least one misinterpretation of a nonsignificant finding as the absence of an effect and then instructed it to revise only the part of the statement containing this misinterpretation, while leaving the rest unchanged. The refined prompt also included additional guidance on phrasing to avoid, based on common errors that still appeared in the revisions from the initial prompt. Finally, the first prompt instructed the LLM to respond with</w:t>
-      </w:r>
-      <w:r>
-        <w:t xml:space="preserve"> </w:t>
-      </w:r>
-      <w:r>
-        <w:t xml:space="preserve">“NO CORRECTION POSSIBLE”</w:t>
-      </w:r>
-      <w:r>
-        <w:t xml:space="preserve"> </w:t>
-      </w:r>
-      <w:r>
-        <w:t xml:space="preserve">if it found no interpretation of a nonsignificant finding, but this instruction was removed in the refined version because the LLM overused this option, which blurred the line between statement detection, classification and correction . Both prompts are available on GitHub (see Section 2.3).</w:t>
-      </w:r>
-    </w:p>
-    <w:p>
-      <w:pPr>
-        <w:pStyle w:val="BodyText"/>
-      </w:pPr>
-      <w:r>
-        <w:t xml:space="preserve">In addition to these validity checks, I also calculated performance metrics specific to the trained classifiers. For training purposes, the labeled data was split into three parts: a test set (20%) used for the final evaluation of the best model, a training set (72%, or 90% of the remaining 80%) that the model uses to learn underlying patterns and adjust its parameters, and a validation set (8%, or 10% of the 80%) used to calculate evaluation metrics after each epoch (i.e., one full cycle of the model processing the training data). Before the data was split into these three parts, I balanced the number of correct and incorrect</w:t>
-      </w:r>
-      <w:r>
-        <w:t xml:space="preserve"> </w:t>
-      </w:r>
-      <w:r>
-        <w:rPr>
-          <w:i/>
-          <w:iCs/>
-        </w:rPr>
-        <w:t xml:space="preserve">p</w:t>
-      </w:r>
-      <w:r>
-        <w:t xml:space="preserve"> </w:t>
-      </w:r>
-      <w:r>
-        <w:t xml:space="preserve">values (originally there were more correct than incorrect interpretations) to ensure that the model would not overfit to this class-imbalance.</w:t>
-      </w:r>
-    </w:p>
-    <w:p>
-      <w:pPr>
-        <w:pStyle w:val="BodyText"/>
-      </w:pPr>
-      <w:r>
-        <w:t xml:space="preserve">During BERT training I computed the training loss (sum of errors between model predictions and actual labels in the training set) and the validation loss (same for validation set). The best-performing model was selected based on the lowest validation loss to prevent the model from overfitting to the training data. The model would have been trained on a maximum of 16 epochs, but training ended early if the model did not improve, as measured by the validation loss, for two epochs. Ultimately, the longest number of training epochs was 7. For final evaluation, I computed the fraction of correctly predicted classes among all predicted cases of a class (precision), the fraction of correctly predicted classes among all actual cases of a class (recall), and their harmonic mean (F1 score), separately for each class. To summarize overall performance across the two classes, I calculated the unweighted average of the two F1 scores (macro-F1 score).</w:t>
-      </w:r>
-    </w:p>
-    <w:bookmarkEnd w:id="34"/>
-    <w:bookmarkStart w:id="35" w:name="software"/>
+        <w:t xml:space="preserve">value or interpretation of it to account for possible errors during the automatic detection of statements. This instruction was removed in the refined prompt because the LLM overused this option, which blurred the distinction between statement detection, classification, and correction. Both prompts are available on GitHub (see Section 2.3).</w:t>
+      </w:r>
+    </w:p>
+    <w:bookmarkEnd w:id="36"/>
+    <w:bookmarkEnd w:id="37"/>
+    <w:bookmarkStart w:id="38" w:name="software"/>
     <w:p>
       <w:pPr>
         <w:pStyle w:val="Heading2"/>
@@ -1791,7 +1931,7 @@
         <w:pStyle w:val="FirstParagraph"/>
       </w:pPr>
       <w:r>
-        <w:t xml:space="preserve">All scripts for this thesis project were written in R</w:t>
+        <w:t xml:space="preserve">All scripts for this study were written in R</w:t>
       </w:r>
       <w:r>
         <w:t xml:space="preserve"> </w:t>
@@ -1884,7 +2024,7 @@
         <w:t xml:space="preserve"> </w:t>
       </w:r>
       <w:r>
-        <w:t xml:space="preserve">for accessing the 250 open access articles, preprocess them and for communication with the LLM,</w:t>
+        <w:t xml:space="preserve">for accessing the 250 open access articles, preprocess them and for communication with the LLMs,</w:t>
       </w:r>
       <w:r>
         <w:t xml:space="preserve"> </w:t>
@@ -2146,12 +2286,12 @@
         <w:pStyle w:val="BodyText"/>
       </w:pPr>
       <w:r>
-        <w:t xml:space="preserve">Due to the project’s iterative nature and since no inferential statistical tests were performed, this study was not preregistered. The original project proposal can also be found on the GitHub repository.</w:t>
-      </w:r>
-    </w:p>
-    <w:bookmarkEnd w:id="35"/>
-    <w:bookmarkEnd w:id="36"/>
-    <w:bookmarkStart w:id="53" w:name="results"/>
+        <w:t xml:space="preserve">Due to the project’s iterative nature and since no inferential statistical tests were performed, this study was not preregistered. The original project proposal can also be found in the GitHub repository.</w:t>
+      </w:r>
+    </w:p>
+    <w:bookmarkEnd w:id="38"/>
+    <w:bookmarkEnd w:id="39"/>
+    <w:bookmarkStart w:id="56" w:name="results"/>
     <w:p>
       <w:pPr>
         <w:pStyle w:val="Heading1"/>
@@ -2160,7 +2300,7 @@
         <w:t xml:space="preserve">3 Results</w:t>
       </w:r>
     </w:p>
-    <w:bookmarkStart w:id="38" w:name="detection-accuracy"/>
+    <w:bookmarkStart w:id="41" w:name="detection-accuracy"/>
     <w:p>
       <w:pPr>
         <w:pStyle w:val="Heading2"/>
@@ -2174,7 +2314,7 @@
         <w:pStyle w:val="FirstParagraph"/>
       </w:pPr>
       <w:r>
-        <w:t xml:space="preserve">Manually going through 25 articles from Papercheck’s sample library I detected 179 statements with a nonsignificant</w:t>
+        <w:t xml:space="preserve">By manually reviewing 25 articles from Papercheck’s sample library, I identified 179 statements containing a nonsignificant</w:t>
       </w:r>
       <w:r>
         <w:t xml:space="preserve"> </w:t>
@@ -2190,31 +2330,7 @@
         <w:t xml:space="preserve"> </w:t>
       </w:r>
       <w:r>
-        <w:t xml:space="preserve">value. The automated RegEx search caught 130 (73 %) of these completely, and 6 partially (incompletely) due to extraction errors (e.g., because of pdf formatting like page breaks, figures or footnotes). It also</w:t>
-      </w:r>
-      <w:r>
-        <w:t xml:space="preserve"> </w:t>
-      </w:r>
-      <w:r>
-        <w:t xml:space="preserve">‘found’</w:t>
-      </w:r>
-      <w:r>
-        <w:t xml:space="preserve"> </w:t>
-      </w:r>
-      <w:r>
-        <w:t xml:space="preserve">3 false positives in the sense that it extracted</w:t>
-      </w:r>
-      <w:r>
-        <w:t xml:space="preserve"> </w:t>
-      </w:r>
-      <w:r>
-        <w:t xml:space="preserve">‘statements’</w:t>
-      </w:r>
-      <w:r>
-        <w:t xml:space="preserve"> </w:t>
-      </w:r>
-      <w:r>
-        <w:t xml:space="preserve">from tables or figure notes or ones that were misclassified as coming from a results section. Note, however, that the large majority of the total 49 missed statements were due to specific ways of writing (or not writing) the</w:t>
+        <w:t xml:space="preserve">value. The automated RegEx search fully detected 130 (73 %) of these, and partially detected 6 due to extraction errors, often caused by PDF formatting (page breaks, figures, or footnotes). The search also produced 3 false positives - statements incorrectly labeled as coming from the results section, but actually originating from other sections, or from table or figure notes. Note, however, that most of the 49 (partially) missed statements were due to specific ways of writing (or not writing) the</w:t>
       </w:r>
       <w:r>
         <w:t xml:space="preserve"> </w:t>
@@ -2230,35 +2346,7 @@
         <w:t xml:space="preserve"> </w:t>
       </w:r>
       <w:r>
-        <w:t xml:space="preserve">value: 8 were missed because the authors wrote</w:t>
-      </w:r>
-      <w:r>
-        <w:t xml:space="preserve"> </w:t>
-      </w:r>
-      <w:r>
-        <w:t xml:space="preserve">‘n.s.’</w:t>
-      </w:r>
-      <w:r>
-        <w:t xml:space="preserve"> </w:t>
-      </w:r>
-      <w:r>
-        <w:t xml:space="preserve">instead of the nonsignificant</w:t>
-      </w:r>
-      <w:r>
-        <w:t xml:space="preserve"> </w:t>
-      </w:r>
-      <w:r>
-        <w:rPr>
-          <w:i/>
-          <w:iCs/>
-        </w:rPr>
-        <w:t xml:space="preserve">p</w:t>
-      </w:r>
-      <w:r>
-        <w:t xml:space="preserve"> </w:t>
-      </w:r>
-      <w:r>
-        <w:t xml:space="preserve">value, and 31 were missed because the</w:t>
+        <w:t xml:space="preserve">value: 31 were missed because the</w:t>
       </w:r>
       <w:r>
         <w:t xml:space="preserve"> </w:t>
@@ -2300,7 +2388,35 @@
         <w:t xml:space="preserve">’</w:t>
       </w:r>
       <w:r>
-        <w:t xml:space="preserve">. Without these two mistakes the overall agreement of automated and manual approach would have been 93 %.</w:t>
+        <w:t xml:space="preserve">, and 8 were missed because the authors wrote</w:t>
+      </w:r>
+      <w:r>
+        <w:t xml:space="preserve"> </w:t>
+      </w:r>
+      <w:r>
+        <w:t xml:space="preserve">‘n.s.’</w:t>
+      </w:r>
+      <w:r>
+        <w:t xml:space="preserve"> </w:t>
+      </w:r>
+      <w:r>
+        <w:t xml:space="preserve">instead of the nonsignificant</w:t>
+      </w:r>
+      <w:r>
+        <w:t xml:space="preserve"> </w:t>
+      </w:r>
+      <w:r>
+        <w:rPr>
+          <w:i/>
+          <w:iCs/>
+        </w:rPr>
+        <w:t xml:space="preserve">p</w:t>
+      </w:r>
+      <w:r>
+        <w:t xml:space="preserve"> </w:t>
+      </w:r>
+      <w:r>
+        <w:t xml:space="preserve">value. Excluding these two types of reporting, the overall agreement between the automated and manual approaches would have been 93 %.</w:t>
       </w:r>
     </w:p>
     <w:p>
@@ -2308,17 +2424,17 @@
         <w:pStyle w:val="BodyText"/>
       </w:pPr>
       <w:r>
-        <w:t xml:space="preserve">Most of the other misses were due to pdf formatting issues like figures, tables, footnotes and page breaks or unusual characters inside the statement that interfered with the statement extraction (11 in total).</w:t>
+        <w:t xml:space="preserve">Lastly, the remaining 10 missed statements were due to pdf formatting issues such as figures, tables, footnotes, page breaks, or unusual characters within the statement that interfered with the statement detection (9 in total).</w:t>
       </w:r>
       <w:r>
         <w:rPr>
           <w:rStyle w:val="FootnoteReference"/>
         </w:rPr>
-        <w:footnoteReference w:id="37"/>
-      </w:r>
-    </w:p>
-    <w:bookmarkEnd w:id="38"/>
-    <w:bookmarkStart w:id="49" w:name="classification-performance"/>
+        <w:footnoteReference w:id="40"/>
+      </w:r>
+    </w:p>
+    <w:bookmarkEnd w:id="41"/>
+    <w:bookmarkStart w:id="52" w:name="classification-performance"/>
     <w:p>
       <w:pPr>
         <w:pStyle w:val="Heading2"/>
@@ -2343,10 +2459,10 @@
         <w:t xml:space="preserve"> </w:t>
       </w:r>
       <w:r>
-        <w:t xml:space="preserve">shows the training and validation loss curves for the three BERT models across their training epochs. The standard BERT model was trained for a total of 7 epochs before early stopping was triggered due to a lack of improvement in validation loss for two consecutive epochs. The model from epoch 5 was therefore selected as the best-performing one. Similarly, SciBERT and PubMedBERT reached the lowest validation loss after epochs 5 and 4, respectively. As shown in the figure, the training loss consistently decreased over time for all three models, as expected given that they were optimized to fit the training data. In contrast, the validation loss plateaued in all models at a certain point, indicating that further improvements in fitting the training data no longer translated into better performance on unseen data and may even signal the onset of overfitting. Notably, this plateau occurred later in the training of the standard BERT model, which may reflect its different pretraining on general English text compared to the domain-specific pretraining of SciBERT and PubMedBERT.</w:t>
-      </w:r>
-    </w:p>
-    <w:bookmarkStart w:id="42" w:name="fig-loss-curves"/>
+        <w:t xml:space="preserve">shows the training and validation loss curves for the three BERT models across their training epochs. The standard BERT model was trained for a total of 7 epochs before early stopping was triggered due to a lack of improvement in validation loss for two consecutive epochs. The model from epoch 5 was therefore selected as the best-performing one. Similarly, SciBERT and PubMedBERT reached the lowest validation loss after epochs 5 and 4, respectively. As shown in the figure, the training loss consistently decreased throughout training for all three models, as expected since the models were optimized to fit the training data. In contrast, the validation loss plateaued in all models before rising again, indicating that further improvements on the training data no longer translated to better performance on the unseen validation data and may signal the onset of overfitting.</w:t>
+      </w:r>
+    </w:p>
+    <w:bookmarkStart w:id="45" w:name="fig-loss-curves"/>
     <w:p>
       <w:pPr>
         <w:pStyle w:val="FigureTitle"/>
@@ -2360,7 +2476,7 @@
         <w:pStyle w:val="Caption"/>
       </w:pPr>
       <w:r>
-        <w:t xml:space="preserve">Training and Validation Loss Curve</w:t>
+        <w:t xml:space="preserve">Training and Validation Loss Curves</w:t>
       </w:r>
     </w:p>
     <w:p>
@@ -2372,18 +2488,18 @@
           <wp:inline>
             <wp:extent cx="5486400" cy="1519532"/>
             <wp:effectExtent b="0" l="0" r="0" t="0"/>
-            <wp:docPr descr="" title="" id="40" name="Picture"/>
+            <wp:docPr descr="" title="" id="43" name="Picture"/>
             <a:graphic>
               <a:graphicData uri="http://schemas.openxmlformats.org/drawingml/2006/picture">
                 <pic:pic>
                   <pic:nvPicPr>
-                    <pic:cNvPr descr="../data/model_performance/loss_curve/loss_combined.png" id="41" name="Picture"/>
+                    <pic:cNvPr descr="../data/model_performance/loss_curve/loss_combined.png" id="44" name="Picture"/>
                     <pic:cNvPicPr>
                       <a:picLocks noChangeArrowheads="1" noChangeAspect="1"/>
                     </pic:cNvPicPr>
                   </pic:nvPicPr>
                   <pic:blipFill>
-                    <a:blip r:embed="rId39"/>
+                    <a:blip r:embed="rId42"/>
                     <a:stretch>
                       <a:fillRect/>
                     </a:stretch>
@@ -2410,7 +2526,7 @@
         </w:drawing>
       </w:r>
     </w:p>
-    <w:bookmarkEnd w:id="42"/>
+    <w:bookmarkEnd w:id="45"/>
     <w:p>
       <w:pPr>
         <w:pStyle w:val="FigureNote"/>
@@ -2423,7 +2539,7 @@
         <w:t xml:space="preserve">Note</w:t>
       </w:r>
       <w:r>
-        <w:t xml:space="preserve">. Curves of the training and validation loss of the three trained BERT models. The best models for regular BERT, SciBERT and PubMedBERT were chosen after epoch 5, 5, and 4, respectively, based on the minumum validation loss.</w:t>
+        <w:t xml:space="preserve">. Curves of the training and validation loss of the three trained BERT models. The best models for standard BERT, SciBERT and PubMedBERT were chosen after epoch 5, 5, and 4, respectively, based on a minmal validation loss.</w:t>
       </w:r>
     </w:p>
     <w:p>
@@ -2448,7 +2564,15 @@
         <w:t xml:space="preserve"> </w:t>
       </w:r>
       <w:r>
-        <w:t xml:space="preserve">shows the number of correctly and incorrectly classified statements for each model. In general, all three models performed well. Overall, SciBERT showed the fewest misclassifications with 2 false positives and 12 false negatives, whereas BERT and SciBERT showed 11 and 21 false classifications in total, respectively. Zooming out, these results are also visible in</w:t>
+        <w:t xml:space="preserve">displays the number of correctly and incorrectly classified statements for each model. Overall, all three models performed well, with the standard BERT model showing the fewest misclassifications (2 false positives and 9 false negatives), while SciBERT and PubMedBERT made 14 and 21 false classifications in total, respectively. All models also tended to predict more statements as correct than incorrect: for example, the standard BERT model classified 78 statements as correct and 64 as incorrect, with this difference being even more pronounced in SciBERT (81 vs. 61) and especially PubMedBERT (88 vs. 54).</w:t>
+      </w:r>
+    </w:p>
+    <w:p>
+      <w:pPr>
+        <w:pStyle w:val="BodyText"/>
+      </w:pPr>
+      <w:r>
+        <w:t xml:space="preserve">These results are further summarized in</w:t>
       </w:r>
       <w:r>
         <w:t xml:space="preserve"> </w:t>
@@ -2462,7 +2586,7 @@
         </w:r>
       </w:hyperlink>
       <w:r>
-        <w:t xml:space="preserve">, which summarizes the performance metrics. As reflected in the macro F1 score, again, SciBERT achieved the best overall performance in classifying correct and incorrect statements with a macro F1 score of .90. Standard BERT and PubMedBERT lagged slightly behind, with macro F1 scores of .92 and .85, respectively. All three models better predicted correct statements than incorrect ones, reflected by the F1 score of the</w:t>
+        <w:t xml:space="preserve">. The standard BERT model achieved the highest macro-F1 score (.92), with SciBERT and PubMedBERT scoring slightly lower (.90 and .85). Across all models, performance was stronger for predicting correct statements than incorrect ones, as indicated by higher F1 scores and recall in the</w:t>
       </w:r>
       <w:r>
         <w:t xml:space="preserve"> </w:t>
@@ -2474,55 +2598,10 @@
         <w:t xml:space="preserve"> </w:t>
       </w:r>
       <w:r>
-        <w:t xml:space="preserve">class, with SciBERT scoring best (</w:t>
-      </w:r>
-      <w:r>
-        <w:t xml:space="preserve">‘correct’</w:t>
-      </w:r>
-      <w:r>
-        <w:t xml:space="preserve"> </w:t>
-      </w:r>
-      <w:r>
-        <w:t xml:space="preserve">F1 score of .91). Similarly, in all models, recall was higher than precision in the</w:t>
-      </w:r>
-      <w:r>
-        <w:t xml:space="preserve"> </w:t>
-      </w:r>
-      <w:r>
-        <w:t xml:space="preserve">‘correct’</w:t>
-      </w:r>
-      <w:r>
-        <w:t xml:space="preserve"> </w:t>
-      </w:r>
-      <w:r>
-        <w:t xml:space="preserve">class, whereas the opposite pattern was visible in the</w:t>
-      </w:r>
-      <w:r>
-        <w:t xml:space="preserve"> </w:t>
-      </w:r>
-      <w:r>
-        <w:t xml:space="preserve">‘incorrect’</w:t>
-      </w:r>
-      <w:r>
-        <w:t xml:space="preserve"> </w:t>
-      </w:r>
-      <w:r>
-        <w:t xml:space="preserve">class, suggesting that the models tend to err on the side of overidentifying statements as correct rather than incorrect. In fact, the standard BERT model was just slightly better at reducing false negatives (at the cost of more false positives) in this test set (Precision in the</w:t>
-      </w:r>
-      <w:r>
-        <w:t xml:space="preserve"> </w:t>
-      </w:r>
-      <w:r>
-        <w:t xml:space="preserve">‘incorrect’</w:t>
-      </w:r>
-      <w:r>
-        <w:t xml:space="preserve"> </w:t>
-      </w:r>
-      <w:r>
-        <w:t xml:space="preserve">class: .97 vs. SciBERT’s .97).</w:t>
-      </w:r>
-    </w:p>
-    <w:bookmarkStart w:id="46" w:name="fig-confusion"/>
+        <w:t xml:space="preserve">class. This pattern, again, underlines that the models tended to overidentify statements as correct rather than incorrect.</w:t>
+      </w:r>
+    </w:p>
+    <w:bookmarkStart w:id="49" w:name="fig-confusion"/>
     <w:p>
       <w:pPr>
         <w:pStyle w:val="FigureTitle"/>
@@ -2536,7 +2615,7 @@
         <w:pStyle w:val="Caption"/>
       </w:pPr>
       <w:r>
-        <w:t xml:space="preserve">Confusion Matrix</w:t>
+        <w:t xml:space="preserve">Confusion Matrices</w:t>
       </w:r>
     </w:p>
     <w:p>
@@ -2548,18 +2627,18 @@
           <wp:inline>
             <wp:extent cx="5943600" cy="1659255"/>
             <wp:effectExtent b="0" l="0" r="0" t="0"/>
-            <wp:docPr descr="" title="" id="44" name="Picture"/>
+            <wp:docPr descr="" title="" id="47" name="Picture"/>
             <a:graphic>
               <a:graphicData uri="http://schemas.openxmlformats.org/drawingml/2006/picture">
                 <pic:pic>
                   <pic:nvPicPr>
-                    <pic:cNvPr descr="../data/model_performance/confusion_matrix/confusion_matrix_combined.png" id="45" name="Picture"/>
+                    <pic:cNvPr descr="../data/model_performance/confusion_matrix/confusion_matrix_combined.png" id="48" name="Picture"/>
                     <pic:cNvPicPr>
                       <a:picLocks noChangeArrowheads="1" noChangeAspect="1"/>
                     </pic:cNvPicPr>
                   </pic:nvPicPr>
                   <pic:blipFill>
-                    <a:blip r:embed="rId43"/>
+                    <a:blip r:embed="rId46"/>
                     <a:stretch>
                       <a:fillRect/>
                     </a:stretch>
@@ -2586,7 +2665,7 @@
         </w:drawing>
       </w:r>
     </w:p>
-    <w:bookmarkEnd w:id="46"/>
+    <w:bookmarkEnd w:id="49"/>
     <w:p>
       <w:pPr>
         <w:pStyle w:val="FigureNote"/>
@@ -2599,10 +2678,10 @@
         <w:t xml:space="preserve">Note</w:t>
       </w:r>
       <w:r>
-        <w:t xml:space="preserve">. Confusion matrices of the three trained BERT models.</w:t>
-      </w:r>
-    </w:p>
-    <w:bookmarkStart w:id="47" w:name="tbl-model-performance"/>
+        <w:t xml:space="preserve">. Confusion matrices of the three trained BERT models. Overall, the standard BERT model performed best with a macro-F1 score of .92.</w:t>
+      </w:r>
+    </w:p>
+    <w:bookmarkStart w:id="50" w:name="tbl-model-performance"/>
     <w:p>
       <w:pPr>
         <w:pStyle w:val="FigureTitle"/>
@@ -4961,7 +5040,7 @@
         </w:tc>
       </w:tr>
     </w:tbl>
-    <w:bookmarkEnd w:id="47"/>
+    <w:bookmarkEnd w:id="50"/>
     <w:p>
       <w:pPr>
         <w:pStyle w:val="FigureNote"/>
@@ -4981,12 +5060,6 @@
       <w:pPr>
         <w:pStyle w:val="BodyText"/>
       </w:pPr>
-      <w:r>
-        <w:t xml:space="preserve">Since SciBERT achieved the highest performance in the classification task,</w:t>
-      </w:r>
-      <w:r>
-        <w:t xml:space="preserve"> </w:t>
-      </w:r>
       <w:hyperlink w:anchor="tbl-false-classification">
         <w:r>
           <w:rPr>
@@ -4999,10 +5072,10 @@
         <w:t xml:space="preserve"> </w:t>
       </w:r>
       <w:r>
-        <w:t xml:space="preserve">presents examples of its misclassifications to illustrate the types of sentences that posed difficulties for the model. Potential reasons for these errors will be examined in the discussion.</w:t>
-      </w:r>
-    </w:p>
-    <w:bookmarkStart w:id="48" w:name="tbl-false-classification"/>
+        <w:t xml:space="preserve">shows statements misclassified by all three models to illustrate common sources of difficulty. Potential causes of these misclassifications will be explored in the discussion.</w:t>
+      </w:r>
+    </w:p>
+    <w:bookmarkStart w:id="51" w:name="tbl-false-classification"/>
     <w:p>
       <w:pPr>
         <w:pStyle w:val="FigureTitle"/>
@@ -5016,7 +5089,7 @@
         <w:pStyle w:val="Caption"/>
       </w:pPr>
       <w:r>
-        <w:t xml:space="preserve">Incorrect SciBERT Classifications</w:t>
+        <w:t xml:space="preserve">Incorrect Model Classifications</w:t>
       </w:r>
     </w:p>
     <w:tbl xmlns:w="http://schemas.openxmlformats.org/wordprocessingml/2006/main" xmlns:r="http://schemas.openxmlformats.org/officeDocument/2006/relationships" xmlns:w14="http://schemas.microsoft.com/office/word/2010/wordml" xmlns:wp="http://schemas.openxmlformats.org/drawingml/2006/wordprocessingDrawing" xmlns:a="http://schemas.openxmlformats.org/drawingml/2006/main" xmlns:pic="http://schemas.openxmlformats.org/drawingml/2006/picture">
@@ -5581,7 +5654,7 @@
         </w:tc>
       </w:tr>
     </w:tbl>
-    <w:bookmarkEnd w:id="48"/>
+    <w:bookmarkEnd w:id="51"/>
     <w:p>
       <w:pPr>
         <w:pStyle w:val="FigureNote"/>
@@ -5594,11 +5667,11 @@
         <w:t xml:space="preserve">Note</w:t>
       </w:r>
       <w:r>
-        <w:t xml:space="preserve">. Examples for incorrect classifications of the trained SciBERT model on the test data.</w:t>
-      </w:r>
-    </w:p>
-    <w:bookmarkEnd w:id="49"/>
-    <w:bookmarkStart w:id="52" w:name="correction-evaluation"/>
+        <w:t xml:space="preserve">. Examples for statements that were incorrectly classified by all three BERT models.</w:t>
+      </w:r>
+    </w:p>
+    <w:bookmarkEnd w:id="52"/>
+    <w:bookmarkStart w:id="55" w:name="correction-evaluation"/>
     <w:p>
       <w:pPr>
         <w:pStyle w:val="Heading2"/>
@@ -5612,7 +5685,19 @@
         <w:pStyle w:val="FirstParagraph"/>
       </w:pPr>
       <w:r>
-        <w:t xml:space="preserve">Of the 100 statements that the LLM was instructed to correct 85 were judged as correct. Notably, 2 of the 20 already correct statements were turned incorrect by the LLM, and 13 of the 80 incorrect statements remained incorrect. Using the newer</w:t>
+        <w:t xml:space="preserve">Of the 100 statements that the LLM was instructed to correct 85 were evaluated as correct in the first iteration (initial prompt and older</w:t>
+      </w:r>
+      <w:r>
+        <w:t xml:space="preserve"> </w:t>
+      </w:r>
+      <w:r>
+        <w:t xml:space="preserve">‘llama-3.3-70b-versatile’</w:t>
+      </w:r>
+      <w:r>
+        <w:t xml:space="preserve"> </w:t>
+      </w:r>
+      <w:r>
+        <w:t xml:space="preserve">model). Notably, 2 of the 20 already correct statements were turned incorrect by the LLM, and 13 of the 80 incorrect statements remained incorrect. Using the newer</w:t>
       </w:r>
       <w:r>
         <w:t xml:space="preserve"> </w:t>
@@ -5624,7 +5709,7 @@
         <w:t xml:space="preserve"> </w:t>
       </w:r>
       <w:r>
-        <w:t xml:space="preserve">model, 79 were correct. However, the model overused the</w:t>
+        <w:t xml:space="preserve">model, 79 statements were evaluated as correct after LLM-revision. However, the model overused the</w:t>
       </w:r>
       <w:r>
         <w:t xml:space="preserve"> </w:t>
@@ -5636,7 +5721,19 @@
         <w:t xml:space="preserve"> </w:t>
       </w:r>
       <w:r>
-        <w:t xml:space="preserve">option (originally intended to prevent detection errors) which resulted in 8 correct and 2 incorrect statements being left unrevised. In the final iteration, with the newer model and revised prompt, 93 of the 100 statements were correct. Of the remaining 7 statements, XXX were originally incorrect statement that remained incorrect, whereas the other YYY did not misinterpret nonsignificance but contained other problems: in one case, the LLM removed all</w:t>
+        <w:t xml:space="preserve">option (originally intended to resolve possible detection errors) which resulted in 8 correct and 2 incorrect statements being left unrevised. In the final iteration, with the newer model and revised prompt, 93 of the 100 LLM-revised statements were correct. Of the remaining 7 statements, four (one originally correct and three incorrect) described the results as</w:t>
+      </w:r>
+      <w:r>
+        <w:t xml:space="preserve"> </w:t>
+      </w:r>
+      <w:r>
+        <w:t xml:space="preserve">‘compatible with effects of exactly or around zero’</w:t>
+      </w:r>
+      <w:r>
+        <w:t xml:space="preserve"> </w:t>
+      </w:r>
+      <w:r>
+        <w:t xml:space="preserve">- an interpretation that may be technically defensible, but still fails to adequately acknowledge the uncertainty in the test result. In one originally correct statement, the LLM removed all</w:t>
       </w:r>
       <w:r>
         <w:t xml:space="preserve"> </w:t>
@@ -5652,7 +5749,7 @@
         <w:t xml:space="preserve"> </w:t>
       </w:r>
       <w:r>
-        <w:t xml:space="preserve">values and interpreted the effects as significant, and in another, it altered the statement’s meaning substantially. Examples of both poor and strong LLM-revisions from this final iteration are shown in</w:t>
+        <w:t xml:space="preserve">values and described the effect as if they were significant. The remaining two were originally incorrect statements, one of which simply remained incorrect, while the other one was altered to the point that it no longer conveyed the original meaning (originally referring to model fit, which was not clear in the revision). Examples of both poor and strong LLM-revisions from this final iteration are shown in</w:t>
       </w:r>
       <w:r>
         <w:t xml:space="preserve"> </w:t>
@@ -5686,19 +5783,7 @@
         <w:t xml:space="preserve">, respectively.</w:t>
       </w:r>
     </w:p>
-    <w:p>
-      <w:pPr>
-        <w:pStyle w:val="BodyText"/>
-      </w:pPr>
-      <w:r>
-        <w:rPr>
-          <w:b/>
-          <w:bCs/>
-        </w:rPr>
-        <w:t xml:space="preserve">Above paragraph needs to be updated after discussion on how to code some of them with Daniel! Also need to update below tables after that</w:t>
-      </w:r>
-    </w:p>
-    <w:bookmarkStart w:id="50" w:name="tbl-LLM-corrections-1"/>
+    <w:bookmarkStart w:id="53" w:name="tbl-LLM-corrections-1"/>
     <w:p>
       <w:pPr>
         <w:pStyle w:val="FigureTitle"/>
@@ -5781,7 +5866,7 @@
                 <w:szCs w:val="22"/>
                 <w:color w:val="000000"/>
               </w:rPr>
-              <w:t xml:space="preserve">Example</w:t>
+              <w:t xml:space="preserve">Labels</w:t>
             </w:r>
           </w:p>
         </w:tc>
@@ -5996,7 +6081,7 @@
                 <w:szCs w:val="22"/>
                 <w:color w:val="000000"/>
               </w:rPr>
-              <w:t xml:space="preserve">Example 1 to 0</w:t>
+              <w:t xml:space="preserve">From 0 to 0</w:t>
             </w:r>
           </w:p>
         </w:tc>
@@ -6100,7 +6185,7 @@
                 <w:szCs w:val="22"/>
                 <w:color w:val="000000"/>
               </w:rPr>
-              <w:t xml:space="preserve">However, when the target was uncommitted, participants no longer preferred the seeker, p = .849, d = -0.03, rating both targets equally.</w:t>
+              <w:t xml:space="preserve">Although the PTSD group showed a significant facilitation effect (M = 5.9%), F(1, 15) = 7.525, p = .015, Î· p 2 = .334, and the control group did not (M = 2.8%, n.s.), there was no significant group difference in facilitation, F(1, 30) = 1.215, p = .279, Î· p 2 = .039 (Fig. 3a).</w:t>
             </w:r>
           </w:p>
         </w:tc>
@@ -6152,7 +6237,7 @@
                 <w:szCs w:val="22"/>
                 <w:color w:val="000000"/>
               </w:rPr>
-              <w:t xml:space="preserve">1</w:t>
+              <w:t xml:space="preserve">0</w:t>
             </w:r>
           </w:p>
         </w:tc>
@@ -6303,7 +6388,7 @@
                 <w:szCs w:val="22"/>
                 <w:color w:val="000000"/>
               </w:rPr>
-              <w:t xml:space="preserve">When the target was uncommitted, participants did not show a statistically significant preference for the seeker (p = .849, d = –0.03); ratings of the two targets did not differ significantly.</w:t>
+              <w:t xml:space="preserve">Although the PTSD group showed a significant facilitation effect (M = 5.9 %), F(1, 15) = 7.525, p = .015, ηp² = .334, the control group did not reach statistical significance (M = 2.8 %). The group difference in facilitation was not statistically significant, F(1, 30) = 1.215, p = .279, ηp² = .039 (Fig. 3a).</w:t>
             </w:r>
           </w:p>
         </w:tc>
@@ -6414,7 +6499,7 @@
                 <w:szCs w:val="22"/>
                 <w:color w:val="000000"/>
               </w:rPr>
-              <w:t xml:space="preserve">Example 0 to 1</w:t>
+              <w:t xml:space="preserve">From 1 to 0</w:t>
             </w:r>
           </w:p>
         </w:tc>
@@ -6518,7 +6603,7 @@
                 <w:szCs w:val="22"/>
                 <w:color w:val="000000"/>
               </w:rPr>
-              <w:t xml:space="preserve">By contrast, leader narcissism levels were not significantly related to follower-perceived leader authority, b = 0.04, 95% CI = [-0.04, 0.13], Î² = 0.10, p = .304, and effectiveness, b = 0.04, 95% CI = [-0.06, 0.14], Î² = 0.08, p = .398.</w:t>
+              <w:t xml:space="preserve">Cortisol concentrations were comparable at baseline, t(55) = 1.01, p = .317, d = 0.27, but significantly elevated in the stress group relative to the control group both 30 min after the treatment, t(55) = 3.55, p corr = .003, d = 0.94, and 45 min after the treatment, t(55) = 2.52, p corr = .045, d = 0.67 (Table 1).</w:t>
             </w:r>
           </w:p>
         </w:tc>
@@ -6570,7 +6655,7 @@
                 <w:szCs w:val="22"/>
                 <w:color w:val="000000"/>
               </w:rPr>
-              <w:t xml:space="preserve">0</w:t>
+              <w:t xml:space="preserve">1</w:t>
             </w:r>
           </w:p>
         </w:tc>
@@ -6721,7 +6806,7 @@
                 <w:szCs w:val="22"/>
                 <w:color w:val="000000"/>
               </w:rPr>
-              <w:t xml:space="preserve">Leader narcissism levels were associated with follower‑perceived leader authority (b = 0.04, 95 % CI = [‑0.04, 0.13], β = 0.10) and with effectiveness (b = 0.04, 95 % CI = [‑0.06, 0.14], β = 0.08).</w:t>
+              <w:t xml:space="preserve">Cortisol concentrations were not significantly different at baseline, t(55) = 1.01, p = .317, d = 0.27, but were significantly elevated in the stress group relative to the control group both 30 min after the treatment, t(55) = 3.55, p corr = .003, d = 0.94, and 45 min after the treatment, t(55) = 2.52, p corr = .045, d = 0.67 (Table 1).</w:t>
             </w:r>
           </w:p>
         </w:tc>
@@ -6773,13 +6858,13 @@
                 <w:szCs w:val="22"/>
                 <w:color w:val="000000"/>
               </w:rPr>
-              <w:t xml:space="preserve">1</w:t>
+              <w:t xml:space="preserve">0</w:t>
             </w:r>
           </w:p>
         </w:tc>
       </w:tr>
     </w:tbl>
-    <w:bookmarkEnd w:id="50"/>
+    <w:bookmarkEnd w:id="53"/>
     <w:p>
       <w:pPr>
         <w:pStyle w:val="FigureNote"/>
@@ -6819,7 +6904,7 @@
         <w:t xml:space="preserve">to incorrect.</w:t>
       </w:r>
     </w:p>
-    <w:bookmarkStart w:id="51" w:name="tbl-LLM-corrections-2"/>
+    <w:bookmarkStart w:id="54" w:name="tbl-LLM-corrections-2"/>
     <w:p>
       <w:pPr>
         <w:pStyle w:val="FigureTitle"/>
@@ -6902,7 +6987,7 @@
                 <w:szCs w:val="22"/>
                 <w:color w:val="000000"/>
               </w:rPr>
-              <w:t xml:space="preserve">Example</w:t>
+              <w:t xml:space="preserve">Labels</w:t>
             </w:r>
           </w:p>
         </w:tc>
@@ -7072,7 +7157,7 @@
           <w:tcPr>
             <w:vMerge w:val="restart"/>
             <w:tcBorders>
-              <w:bottom w:val="none" w:sz="0" w:space="0" w:color="000000"/>
+              <w:bottom w:val="single" w:sz="6" w:space="0" w:color="000000"/>
               <w:top w:val="single" w:sz="6" w:space="0" w:color="000000"/>
               <w:left w:val="none" w:sz="0" w:space="0" w:color="000000"/>
               <w:right w:val="none" w:sz="0" w:space="0" w:color="000000"/>
@@ -7117,7 +7202,7 @@
                 <w:szCs w:val="22"/>
                 <w:color w:val="000000"/>
               </w:rPr>
-              <w:t xml:space="preserve">Example 1 to 0</w:t>
+              <w:t xml:space="preserve">From 1 to 0</w:t>
             </w:r>
           </w:p>
         </w:tc>
@@ -7221,7 +7306,7 @@
                 <w:szCs w:val="22"/>
                 <w:color w:val="000000"/>
               </w:rPr>
-              <w:t xml:space="preserve">Only in the twin sample did a lower age of onset predict higher levels of melody discrimination (Î² = -0.09, p = .23 in musicians; Î² = -0.05, p = .001 in twins).</w:t>
+              <w:t xml:space="preserve">Non-attraction-effect choices were very rare and, like decoy choices, they likely reflect noisy responding; they were more common among people with lower cognitive ability, b = 0.689, 95% CI = [0.357, 1.021], p &lt; .001, but did not differ between the ASC and control groups, b = -0.037, 95% CI = [-0.381, 0.307], p = .834, and were unrelated to age, b = 0.014, 95% CI = [-0.295, 0.324], p = .929, or gender, b = -0.229, 95% CI = [-0.528, 0.069], p = .132.</w:t>
             </w:r>
           </w:p>
         </w:tc>
@@ -7288,7 +7373,7 @@
             <w:vMerge/>
             <w:tcBorders>
               <w:bottom w:val="none" w:sz="0" w:space="0" w:color="000000"/>
-              <w:top w:val="none" w:sz="0" w:space="0" w:color="000000"/>
+              <w:top w:val="single" w:sz="6" w:space="0" w:color="000000"/>
               <w:left w:val="none" w:sz="0" w:space="0" w:color="000000"/>
               <w:right w:val="none" w:sz="0" w:space="0" w:color="000000"/>
             </w:tcBorders>
@@ -7424,7 +7509,7 @@
                 <w:szCs w:val="22"/>
                 <w:color w:val="000000"/>
               </w:rPr>
-              <w:t xml:space="preserve">In the twin sample, lower age of onset was associated with higher levels of melody discrimination (β = ‑0.05, p = .001); in the musician sample, the association was not statistically significant (β = ‑0.09, p = .23).</w:t>
+              <w:t xml:space="preserve">Non-attraction-effect choices were very rare and, like decoy choices, they likely reflect noisy responding; they were more common among people with lower cognitive ability (b = 0.689, 95 % CI = [0.357, 1.021], p &lt; .001). The estimated difference between the ASC and control groups was b = ‑0.037 (95 % CI = [‑0.381, 0.307], p = .834). The estimated association with age was b = 0.014 (95 % CI = [‑0.295, 0.324], p = .929), and the estimated association with gender was b = ‑0.229 (95 % CI = [‑0.528, 0.069], p = .132).</w:t>
             </w:r>
           </w:p>
         </w:tc>
@@ -7488,9 +7573,9 @@
         body3
         <w:tc>
           <w:tcPr>
-            <w:vMerge w:val="restart"/>
+            <w:vMerge/>
             <w:tcBorders>
-              <w:bottom w:val="single" w:sz="6" w:space="0" w:color="000000"/>
+              <w:bottom w:val="none" w:sz="0" w:space="0" w:color="000000"/>
               <w:top w:val="none" w:sz="0" w:space="0" w:color="000000"/>
               <w:left w:val="none" w:sz="0" w:space="0" w:color="000000"/>
               <w:right w:val="none" w:sz="0" w:space="0" w:color="000000"/>
@@ -7525,18 +7610,6 @@
                 <w:color w:val="000000"/>
               </w:rPr>
             </w:pPr>
-            <w:r xmlns:w="http://schemas.openxmlformats.org/wordprocessingml/2006/main" xmlns:wp="http://schemas.openxmlformats.org/drawingml/2006/wordprocessingDrawing" xmlns:r="http://schemas.openxmlformats.org/officeDocument/2006/relationships" xmlns:w14="http://schemas.microsoft.com/office/word/2010/wordml">
-              <w:rPr>
-                <w:rFonts w:ascii="Times New Roman" w:hAnsi="Times New Roman" w:eastAsia="Times New Roman" w:cs="Times New Roman"/>
-                <w:i w:val="false"/>
-                <w:b w:val="false"/>
-                <w:u w:val="none"/>
-                <w:sz w:val="22"/>
-                <w:szCs w:val="22"/>
-                <w:color w:val="000000"/>
-              </w:rPr>
-              <w:t xml:space="preserve">Example 0 to 1</w:t>
-            </w:r>
           </w:p>
         </w:tc>
         <w:tc>
@@ -7639,7 +7712,7 @@
                 <w:szCs w:val="22"/>
                 <w:color w:val="000000"/>
               </w:rPr>
-              <w:t xml:space="preserve">The years-of-experience single effect was not significant (Î² = 0.001, 95% CI = [-0.07, 0.07], p = .976).</w:t>
+              <w:t xml:space="preserve">This preference, however, disappeared in the experimental condition, F(1, 170) = 2.32, p = .130, Î· p 2 = .01.</w:t>
             </w:r>
           </w:p>
         </w:tc>
@@ -7691,7 +7764,7 @@
                 <w:szCs w:val="22"/>
                 <w:color w:val="000000"/>
               </w:rPr>
-              <w:t xml:space="preserve">0</w:t>
+              <w:t xml:space="preserve">1</w:t>
             </w:r>
           </w:p>
         </w:tc>
@@ -7706,7 +7779,7 @@
             <w:vMerge/>
             <w:tcBorders>
               <w:bottom w:val="single" w:sz="6" w:space="0" w:color="000000"/>
-              <w:top w:val="single" w:sz="6" w:space="0" w:color="000000"/>
+              <w:top w:val="none" w:sz="0" w:space="0" w:color="000000"/>
               <w:left w:val="none" w:sz="0" w:space="0" w:color="000000"/>
               <w:right w:val="none" w:sz="0" w:space="0" w:color="000000"/>
             </w:tcBorders>
@@ -7842,7 +7915,7 @@
                 <w:szCs w:val="22"/>
                 <w:color w:val="000000"/>
               </w:rPr>
-              <w:t xml:space="preserve">The years‑of‑experience effect had an estimate of β = 0.001 (95 % CI = [‑0.07, 0.07]; p = .976), indicating that the observed association was compatible with both a small positive and a small negative effect.</w:t>
+              <w:t xml:space="preserve">In the experimental condition, the preference was not statistically significant, F(1, 170) = 2.32, p = .130, ηp² = .01.</w:t>
             </w:r>
           </w:p>
         </w:tc>
@@ -7894,13 +7967,13 @@
                 <w:szCs w:val="22"/>
                 <w:color w:val="000000"/>
               </w:rPr>
-              <w:t xml:space="preserve">1</w:t>
+              <w:t xml:space="preserve">0</w:t>
             </w:r>
           </w:p>
         </w:tc>
       </w:tr>
     </w:tbl>
-    <w:bookmarkEnd w:id="51"/>
+    <w:bookmarkEnd w:id="54"/>
     <w:p>
       <w:pPr>
         <w:pStyle w:val="FigureNote"/>
@@ -7940,9 +8013,9 @@
         <w:t xml:space="preserve">to incorrect.</w:t>
       </w:r>
     </w:p>
-    <w:bookmarkEnd w:id="52"/>
-    <w:bookmarkEnd w:id="53"/>
-    <w:bookmarkStart w:id="58" w:name="discussion"/>
+    <w:bookmarkEnd w:id="55"/>
+    <w:bookmarkEnd w:id="56"/>
+    <w:bookmarkStart w:id="60" w:name="discussion"/>
     <w:p>
       <w:pPr>
         <w:pStyle w:val="Heading1"/>
@@ -7951,16 +8024,37 @@
         <w:t xml:space="preserve">4 Discussion</w:t>
       </w:r>
     </w:p>
+    <w:bookmarkStart w:id="57" w:name="summary-of-key-results"/>
+    <w:p>
+      <w:pPr>
+        <w:pStyle w:val="Heading2"/>
+      </w:pPr>
+      <w:r>
+        <w:t xml:space="preserve">4.1 Summary of Key Results</w:t>
+      </w:r>
+    </w:p>
     <w:p>
       <w:pPr>
         <w:pStyle w:val="FirstParagraph"/>
       </w:pPr>
       <w:r>
-        <w:rPr>
-          <w:b/>
-          <w:bCs/>
-        </w:rPr>
-        <w:t xml:space="preserve">Things I still need do add:</w:t>
+        <w:t xml:space="preserve">In this study, I developed and evaluated a three-step pipeline for automatically detecting, classifying and correcting misinterpretations of nonsignificant results as evidence for the absence of an effect. The pipeline combines (1) rule-based RegEx searches to identify candidate statements, (2) fine-tuned BERT models to classify them as correct or incorrect, and (3) LLMs to generate revised phrasings. Although clear areas for improvement emerged, each component performed well overall. This demonstrates the potential of hybrid, step-wise approaches for addressing persistent reporting issues in scientific writing, with applications beyond</w:t>
+      </w:r>
+      <w:r>
+        <w:t xml:space="preserve"> </w:t>
+      </w:r>
+      <w:r>
+        <w:rPr>
+          <w:i/>
+          <w:iCs/>
+        </w:rPr>
+        <w:t xml:space="preserve">p</w:t>
+      </w:r>
+      <w:r>
+        <w:t xml:space="preserve"> </w:t>
+      </w:r>
+      <w:r>
+        <w:t xml:space="preserve">value misinterpretations.</w:t>
       </w:r>
     </w:p>
     <w:p>
@@ -7968,7 +8062,7 @@
         <w:pStyle w:val="BodyText"/>
       </w:pPr>
       <w:r>
-        <w:t xml:space="preserve">-HOW TO DEAL WITH CLASSIFICATION ERRORS AND PARAGRAPH DESCRIBING MODEL MISCLASSIFICATIONS (AND TRY TO EXPLAIN THEM)!</w:t>
+        <w:t xml:space="preserve">Each step contributes distinct strengths. The RegEx-based detection offers a fast, systematic, and transparent way of reducing the volume of text needing NLP-based analysis. The BERT classifiers, having been trained on human-annotated data, provide a reliable and powerful solution for identifying subtle language patterns. The final correction step, while optional, shows that LLMs can generate context-sensitive rewordings that may help authors revise problematic statements.</w:t>
       </w:r>
     </w:p>
     <w:p>
@@ -7976,92 +8070,7 @@
         <w:pStyle w:val="BodyText"/>
       </w:pPr>
       <w:r>
-        <w:t xml:space="preserve">-PARAGRAPH ON WHETHER WE NEED OR EVEN WANT THE CORRECTION BIT. MENTION THAT FURTHER PROMPT ENGINEERING MIGHT BE ABLTE TO FIX THIS [FALSE CORRECTIONS OF FALSE POSITIVES THAT GET TURNED INTO INCORRECT STATEMENTS]</w:t>
-      </w:r>
-    </w:p>
-    <w:p>
-      <w:pPr>
-        <w:pStyle w:val="BodyText"/>
-      </w:pPr>
-      <w:r>
-        <w:t xml:space="preserve">-CITE AND EXPLAIN</w:t>
-      </w:r>
-      <w:r>
-        <w:t xml:space="preserve"> </w:t>
-      </w:r>
-      <w:r>
-        <w:t xml:space="preserve">Bucher and Martini (</w:t>
-      </w:r>
-      <w:hyperlink w:anchor="ref-bucher_martini24">
-        <w:r>
-          <w:rPr>
-            <w:rStyle w:val="Hyperlink"/>
-          </w:rPr>
-          <w:t xml:space="preserve">2024</w:t>
-        </w:r>
-      </w:hyperlink>
-      <w:r>
-        <w:t xml:space="preserve">)</w:t>
-      </w:r>
-      <w:r>
-        <w:t xml:space="preserve">!!! MAYBE USE LLMS FOR EVERYTHING IN THE FUTURE?</w:t>
-      </w:r>
-    </w:p>
-    <w:p>
-      <w:pPr>
-        <w:pStyle w:val="BodyText"/>
-      </w:pPr>
-      <w:r>
-        <w:t xml:space="preserve">-PARAGRAPH ON THE CLASSIFIERS’ PROBLEMS WITH SOME OF THE STATEMENTS</w:t>
-      </w:r>
-    </w:p>
-    <w:bookmarkStart w:id="54" w:name="summary-of-key-results"/>
-    <w:p>
-      <w:pPr>
-        <w:pStyle w:val="Heading2"/>
-      </w:pPr>
-      <w:r>
-        <w:t xml:space="preserve">4.1 Summary of Key Results</w:t>
-      </w:r>
-    </w:p>
-    <w:p>
-      <w:pPr>
-        <w:pStyle w:val="FirstParagraph"/>
-      </w:pPr>
-      <w:r>
-        <w:t xml:space="preserve">In this study, I developed and evaluated a three-step pipeline for automatically correcting misinterpretations of nonsignificant results as evidence for the absence of an effect. The approach combines rule-based RegEx searches for detecting candidate statements, fine-tuned BERT models for classification, and LLMs to generate corrected phrasings. While each step leaves room for improvement, the overall pipeline performed well and shows promise for broader applications beyond</w:t>
-      </w:r>
-      <w:r>
-        <w:t xml:space="preserve"> </w:t>
-      </w:r>
-      <w:r>
-        <w:rPr>
-          <w:i/>
-          <w:iCs/>
-        </w:rPr>
-        <w:t xml:space="preserve">p</w:t>
-      </w:r>
-      <w:r>
-        <w:t xml:space="preserve"> </w:t>
-      </w:r>
-      <w:r>
-        <w:t xml:space="preserve">value misinterpretations.</w:t>
-      </w:r>
-    </w:p>
-    <w:p>
-      <w:pPr>
-        <w:pStyle w:val="BodyText"/>
-      </w:pPr>
-      <w:r>
-        <w:t xml:space="preserve">Crucially, the framework works effectively because each step is tailored to a specific subtask in the correction process. The RegEx-based detection offers a fast, systematic, and transparent way of reducing the volume of text needing NLP-based analysis. The BERT models, having been trained on human-annotated data, provide a reliable and powerful solution for learning subtle language patterns. Finally, the optional LLM correction might enhance the user experience further by offering useful rewording suggestions tailored to a specific correction task. This layered, hybrid-NLP structure makes the approach both flexible and easily scalable.</w:t>
-      </w:r>
-    </w:p>
-    <w:p>
-      <w:pPr>
-        <w:pStyle w:val="BodyText"/>
-      </w:pPr>
-      <w:r>
-        <w:t xml:space="preserve">The RegEx-based statement detection phase demonstrated that simple, rule-based searches can effectively flag a large proportion of candidate interpretations. Although, in some cases odd formatting issues in pdfs made the correct extraction of these misinterpretations impossible, the vast majority of statements were automatically detected. This study also found easy to fix things (e.g., as</w:t>
+        <w:t xml:space="preserve">Moving to the sub-steps, the RegEx-based statement detection phase demonstrated that simple, rule-based searches can effectively flag a large proportion of candidate interpretations. Although formatting issues in pdfs made the correct extraction of these misinterpretations impossible in some cases, the vast majority of statements were automatically detected. In addition, this study revealed straightforward issues in the current approach (e.g., as</w:t>
       </w:r>
       <w:r>
         <w:t xml:space="preserve"> </w:t>
@@ -8102,7 +8111,7 @@
         <w:t xml:space="preserve"> </w:t>
       </w:r>
       <w:r>
-        <w:t xml:space="preserve">) that will further improve statement detection.</w:t>
+        <w:t xml:space="preserve">) that can be fixed with minimal adjustments, further enhancing the detection accuracy.</w:t>
       </w:r>
     </w:p>
     <w:p>
@@ -8110,7 +8119,7 @@
         <w:pStyle w:val="BodyText"/>
       </w:pPr>
       <w:r>
-        <w:t xml:space="preserve">At the same time, the classification results are particularly promising given the relatively small size of the manually labeled dataset (&lt; 1,000 examples, split into training, validation, and test sets). The strong performance likely reflects a certain regularity in how nonsignificance is (mis)interpreted in academic writing - commonly through the use of either</w:t>
+        <w:t xml:space="preserve">The classification results are particularly promising given the relatively small size of the manually labeled dataset (&lt; 1,000 examples, split into training, validation, and test sets). The strong performance likely reflects a certain regularity in how nonsignificance is (mis)interpreted in academic writing - commonly through the use of either</w:t>
       </w:r>
       <w:r>
         <w:t xml:space="preserve"> </w:t>
@@ -8152,7 +8161,7 @@
         <w:t xml:space="preserve">‘groups did not differ’</w:t>
       </w:r>
       <w:r>
-        <w:t xml:space="preserve">) terminology. While the training dataset was limited to statements extracted from Psychological Science articles (using the existing Papercheck sample library), the results provide a solid baseline for expansion using more diverse sources and research domains. Similarly, while this pipeline might prove less effective in other sub-disciplines, it will likely still flag key misinterpretations, serving as a general reminder for authors to reassess their statistical conclusions. However, this should be tested empirically.</w:t>
+        <w:t xml:space="preserve">) terminology. Interestingly, the standard BERT model showed the best overall performance, potentially reflecting that SciBERT’s and PubMedBERT’s more domain-specific knowledge might not have been necessary for the classification of these statements.</w:t>
       </w:r>
     </w:p>
     <w:p>
@@ -8160,11 +8169,11 @@
         <w:pStyle w:val="BodyText"/>
       </w:pPr>
       <w:r>
-        <w:t xml:space="preserve">The final step, generating LLM-revised corrections of the original statements, showed clear promise, indicating that LLMs can, in principle, be used to suggest improvements to authors’ interpretations. Based on the current results, further prompt engineering may help address existing issues (e.g., correct statements being mistakenly altered into incorrect ones). It remains to be tested empirically, however, whether such optional feedback is actually needed for authors to revise their interpretations, or whether simply flagging statements as incorrect might already be sufficient.</w:t>
-      </w:r>
-    </w:p>
-    <w:bookmarkEnd w:id="54"/>
-    <w:bookmarkStart w:id="56" w:name="limitations-and-challenges"/>
+        <w:t xml:space="preserve">Finally, the correction step demonstrated that LLMs can propose useful alternative phrasings to misinterpretations. While prompt engineering will be necessary to reduce occasional mistakes (especially those that turning correct statements into incorrect ones), this step illustrates the potential of integrating generative AI into targeted scientific writing support. Whether such corrections are genuinely valued by authors, however, remains an open question, needing further discussion.</w:t>
+      </w:r>
+    </w:p>
+    <w:bookmarkEnd w:id="57"/>
+    <w:bookmarkStart w:id="58" w:name="limitations-and-challenges"/>
     <w:p>
       <w:pPr>
         <w:pStyle w:val="Heading2"/>
@@ -8178,7 +8187,7 @@
         <w:pStyle w:val="FirstParagraph"/>
       </w:pPr>
       <w:r>
-        <w:t xml:space="preserve">Despite the encouraging results, several limitations must be acknowledged. First, the pipeline components were evaluated independently rather than as a fully integrated system. While each step (detection, classification, correction) showed strong performance on its own, cascading errors in a full pipeline will likely reduce the end accuracy. Still, any flagged misinterpretation should alert authors that their interpretation may require reconsideration.</w:t>
+        <w:t xml:space="preserve">A key limitation is that the pipeline was tested step by step rather than as a fully integrated system. While detection, classification, and correction each worked well independently, cascading errors are inevitable once these steps are combined. As a result, the overall accuracy in end-to-end use will likely be lower than suggested by isolated evaluations. Nonetheless, any detected misinterpretation should alert authors that their interpretation, some possibly left unflagged, may require reconsideration.</w:t>
       </w:r>
     </w:p>
     <w:p>
@@ -8186,117 +8195,19 @@
         <w:pStyle w:val="BodyText"/>
       </w:pPr>
       <w:r>
-        <w:t xml:space="preserve">Second, the manual annotation of training data introduces inevitable subjectivity. While I made efforts to standardize labels - often consulting a statistics expert (my supervisor) on difficult or borderline cases - the classifications reflect my interpretation of what constitutes a misinterpretation. Ideally, multiple annotators and inter-rater agreement metrics would improve the reliability and generalizability of the training data. However, the fact that the fine-tuned BERT models generalized well to unseen data suggests that the labeling was systematic enough to allow the models to learn. Nevertheless, a reader might disagree with how some example statements in this article were labeled, and I invite anyone to rerun these models with alternatives to the current version of the labeled dataset.</w:t>
-      </w:r>
-      <w:r>
-        <w:rPr>
-          <w:rStyle w:val="FootnoteReference"/>
-        </w:rPr>
-        <w:footnoteReference w:id="55"/>
-      </w:r>
-    </w:p>
-    <w:p>
-      <w:pPr>
-        <w:pStyle w:val="BodyText"/>
-      </w:pPr>
-      <w:r>
-        <w:rPr>
-          <w:b/>
-          <w:bCs/>
-        </w:rPr>
-        <w:t xml:space="preserve">COMMENT FROM DANIEL</w:t>
-      </w:r>
-      <w:r>
-        <w:t xml:space="preserve">: Add</w:t>
-      </w:r>
-      <w:r>
-        <w:t xml:space="preserve"> </w:t>
-      </w:r>
-      <w:r>
-        <w:t xml:space="preserve">“There is a surprising lack of conceptual work on how p values should be interpreted correctly, given the many papers focusing on their misinterpretations. For example, should is</w:t>
-      </w:r>
-      <w:r>
-        <w:t xml:space="preserve"> </w:t>
-      </w:r>
-      <w:r>
-        <w:t xml:space="preserve">‘no significant difference’</w:t>
-      </w:r>
-      <w:r>
-        <w:t xml:space="preserve"> </w:t>
-      </w:r>
-      <w:r>
-        <w:t xml:space="preserve">a correct interpretation, when some researchers have suggested to abandon the word</w:t>
-      </w:r>
-      <w:r>
-        <w:t xml:space="preserve"> </w:t>
-      </w:r>
-      <w:r>
-        <w:t xml:space="preserve">‘significant’</w:t>
-      </w:r>
-      <w:r>
-        <w:t xml:space="preserve">?”</w:t>
-      </w:r>
-    </w:p>
-    <w:p>
-      <w:pPr>
-        <w:pStyle w:val="BodyText"/>
-      </w:pPr>
-      <w:r>
-        <w:t xml:space="preserve">A more practical challenge involves managing the tradeoff between false positives and false negatives. The current models aim to balance both for optimal macro performance. However, in practice, different use cases may prioritize one over the other. For example, an individual researcher using the system to improve their writing may prefer fewer false negatives (i.e., catching as many problematic statements as possible), even at the cost of some false positives. Conversely, a meta-scientist analyzing prevalence trends of this misinterpretation may prioritize precision to avoid overestimating misinterpretations. This issue can be mitigated by allowing users to adjust the model’s decision threshold to fit their specific goals in a future Papercheck module based on this work.</w:t>
-      </w:r>
-    </w:p>
-    <w:p>
-      <w:pPr>
-        <w:pStyle w:val="BodyText"/>
-      </w:pPr>
-      <w:r>
-        <w:t xml:space="preserve">Another limitation involves the narrow context in which statements are classified (a single sentence containing a nonsignificant</w:t>
-      </w:r>
-      <w:r>
-        <w:t xml:space="preserve"> </w:t>
-      </w:r>
-      <w:r>
-        <w:rPr>
-          <w:i/>
-          <w:iCs/>
-        </w:rPr>
-        <w:t xml:space="preserve">p</w:t>
-      </w:r>
-      <w:r>
-        <w:t xml:space="preserve"> </w:t>
-      </w:r>
-      <w:r>
-        <w:t xml:space="preserve">value). This limited scope means the model cannot account for broader contextual factors, such as whether authors conducted equivalence testing, reported Bayesian results, or provided qualifying language elsewhere in the manuscript. As noted earlier, however, this pipeline’s feedback should prompt authors to reconsider their interpretations beyond the single detected statement.</w:t>
-      </w:r>
-    </w:p>
-    <w:bookmarkEnd w:id="56"/>
-    <w:bookmarkStart w:id="57" w:name="practical-use-and-future-directions"/>
-    <w:p>
-      <w:pPr>
-        <w:pStyle w:val="Heading2"/>
-      </w:pPr>
-      <w:r>
-        <w:t xml:space="preserve">4.3 Practical Use and Future Directions</w:t>
-      </w:r>
-    </w:p>
-    <w:p>
-      <w:pPr>
-        <w:pStyle w:val="FirstParagraph"/>
-      </w:pPr>
-      <w:r>
-        <w:t xml:space="preserve">The pipeline described in this study will be integrated into a new Papercheck module for identifying potential misinterpretations of nonsignificant results. Some clear improvements have been noticed through this study: Firstly, the current RegEx searches of Papercheck’s</w:t>
-      </w:r>
-      <w:r>
-        <w:t xml:space="preserve"> </w:t>
-      </w:r>
-      <w:r>
-        <w:t xml:space="preserve">“all_p_values”</w:t>
-      </w:r>
-      <w:r>
-        <w:t xml:space="preserve"> </w:t>
-      </w:r>
-      <w:r>
-        <w:t xml:space="preserve">module might not be optimized to detect all different ways in which a p values can be written, e.g., the previously mentioned</w:t>
+        <w:t xml:space="preserve">Similarly, the RegEx-based approach proved efficient but also exposed the fragility of rule-based methods when faced with variation in formatting. Cases such as</w:t>
+      </w:r>
+      <w:r>
+        <w:t xml:space="preserve"> </w:t>
+      </w:r>
+      <w:r>
+        <w:t xml:space="preserve">‘p = n.s.’</w:t>
+      </w:r>
+      <w:r>
+        <w:t xml:space="preserve"> </w:t>
+      </w:r>
+      <w:r>
+        <w:t xml:space="preserve">or</w:t>
       </w:r>
       <w:r>
         <w:t xml:space="preserve"> </w:t>
@@ -8319,7 +8230,7 @@
         <w:t xml:space="preserve"> </w:t>
       </w:r>
       <w:r>
-        <w:t xml:space="preserve">is often used to refer to the smallest p value in some collection of tests. This is an example of usually irrelevant RegEx’s that I will add to improve this automatic detection of candidate statements. Additionally, the dataset used to train the BERT models will also be explanded and re-checked by independent coders to ensure that the aspects the models do pick up are generalizable. Lastly, mistakes from the validity check of statements’ LLM-revised corrections will be closely analyzed to inform further prompt engineering to reduce any mistakes.</w:t>
+        <w:t xml:space="preserve">were frequently missed. These errors are relatively easy to address through refinements of the pattern set but highlight that rule-based detection will always struggle with rare or novel notations.</w:t>
       </w:r>
     </w:p>
     <w:p>
@@ -8327,7 +8238,377 @@
         <w:pStyle w:val="BodyText"/>
       </w:pPr>
       <w:r>
-        <w:t xml:space="preserve">Importantly, this pipelines’ step-wise structure makes it easy to adapt for other classification or correction tasks. For example, users could build their own custom classifiers to detect other issues with reporting practices</w:t>
+        <w:t xml:space="preserve">At the next step, the classification step performed strongly overall, but the use of a single annotator introduces subjectivity into the training labels. While I made efforts to standardize labels - often consulting a statistics expert (my supervisor) on difficult or borderline cases - ultimately, the classifications reflect my interpretation of what constitutes a misinterpretation. Ideally, multiple annotators and inter-rater agreement metrics would strengthen the reliability and generalizability of the training dataset. However, the fact that the fine-tuned BERT models generalized well to unseen data suggests that the labeling was systematic enough for the models to learn.</w:t>
+      </w:r>
+    </w:p>
+    <w:p>
+      <w:pPr>
+        <w:pStyle w:val="BodyText"/>
+      </w:pPr>
+      <w:r>
+        <w:t xml:space="preserve">The standard BERT model consistently outperformed the more domain-specific SciBERT and PubMedBERT models, suggesting that this specialization might be hindering in this context. This difference could also be explained by the size of the models’ training datasets: BERT was trained on 3.3 billion words</w:t>
+      </w:r>
+      <w:r>
+        <w:t xml:space="preserve"> </w:t>
+      </w:r>
+      <w:r>
+        <w:t xml:space="preserve">(</w:t>
+      </w:r>
+      <w:hyperlink w:anchor="ref-devlin_etal19">
+        <w:r>
+          <w:rPr>
+            <w:rStyle w:val="Hyperlink"/>
+          </w:rPr>
+          <w:t xml:space="preserve">Devlin et al., 2019</w:t>
+        </w:r>
+      </w:hyperlink>
+      <w:r>
+        <w:t xml:space="preserve">)</w:t>
+      </w:r>
+      <w:r>
+        <w:t xml:space="preserve">, whereas SciBERT and PubMedBERT were trained on 3.17 billion tokens</w:t>
+      </w:r>
+      <w:r>
+        <w:t xml:space="preserve"> </w:t>
+      </w:r>
+      <w:r>
+        <w:t xml:space="preserve">(words or word fragments;</w:t>
+      </w:r>
+      <w:r>
+        <w:t xml:space="preserve"> </w:t>
+      </w:r>
+      <w:hyperlink w:anchor="ref-beltagy_etal19">
+        <w:r>
+          <w:rPr>
+            <w:rStyle w:val="Hyperlink"/>
+          </w:rPr>
+          <w:t xml:space="preserve">Beltagy et al., 2019</w:t>
+        </w:r>
+      </w:hyperlink>
+      <w:r>
+        <w:t xml:space="preserve">)</w:t>
+      </w:r>
+      <w:r>
+        <w:t xml:space="preserve"> </w:t>
+      </w:r>
+      <w:r>
+        <w:t xml:space="preserve">and 3.1 billion words</w:t>
+      </w:r>
+      <w:r>
+        <w:t xml:space="preserve"> </w:t>
+      </w:r>
+      <w:r>
+        <w:t xml:space="preserve">(</w:t>
+      </w:r>
+      <w:hyperlink w:anchor="ref-gu_etal22">
+        <w:r>
+          <w:rPr>
+            <w:rStyle w:val="Hyperlink"/>
+          </w:rPr>
+          <w:t xml:space="preserve">Gu et al., 2022</w:t>
+        </w:r>
+      </w:hyperlink>
+      <w:r>
+        <w:t xml:space="preserve">)</w:t>
+      </w:r>
+      <w:r>
+        <w:t xml:space="preserve">, respectively. BERT may therefore have achieved better results simply because its broader and larger training data allowed it to represent sentence structure more effectively. Of course, the difference could also stem from numerous other factors in the models’ training configurations. Future research should examine whether this performance gap persists across related tasks.</w:t>
+      </w:r>
+    </w:p>
+    <w:p>
+      <w:pPr>
+        <w:pStyle w:val="BodyText"/>
+      </w:pPr>
+      <w:r>
+        <w:t xml:space="preserve">Similarly, with respect to this study’s training data (articles from Psychological Science published between 2013 and 2024), the findings should not be overgeneralized. While the trained BERT classifiers will likely detect misinterpretations in articles from other journals and time periods as well, the training dataset would nonetheless benefit from being expanded and diversified to cover a broader range of psychological research.</w:t>
+      </w:r>
+    </w:p>
+    <w:p>
+      <w:pPr>
+        <w:pStyle w:val="BodyText"/>
+      </w:pPr>
+      <w:r>
+        <w:t xml:space="preserve">While the standard BERT model performed well overall, it still misclassified edge cases, particularly statements containing both correct and incorrect elements. For example,</w:t>
+      </w:r>
+      <w:r>
+        <w:t xml:space="preserve"> </w:t>
+      </w:r>
+      <w:r>
+        <w:t xml:space="preserve">‘the difference was not significant, suggesting there is no effect’</w:t>
+      </w:r>
+      <w:r>
+        <w:t xml:space="preserve"> </w:t>
+      </w:r>
+      <w:r>
+        <w:t xml:space="preserve">combines a factual result with a problematic inference. As can be seen in</w:t>
+      </w:r>
+      <w:r>
+        <w:t xml:space="preserve"> </w:t>
+      </w:r>
+      <w:hyperlink w:anchor="tbl-false-classification">
+        <w:r>
+          <w:rPr>
+            <w:rStyle w:val="Hyperlink"/>
+          </w:rPr>
+          <w:t xml:space="preserve">Table 2</w:t>
+        </w:r>
+      </w:hyperlink>
+      <w:r>
+        <w:t xml:space="preserve">, all three models often classified such statements wholly as correct. Similarly, if correct statement did not use the word</w:t>
+      </w:r>
+      <w:r>
+        <w:t xml:space="preserve"> </w:t>
+      </w:r>
+      <w:r>
+        <w:t xml:space="preserve">‘significant’</w:t>
+      </w:r>
+      <w:r>
+        <w:t xml:space="preserve"> </w:t>
+      </w:r>
+      <w:r>
+        <w:t xml:space="preserve">explicitly, models sometimes misclassified these as incorrect. This illustrates the difficulty of reducing nuanced writing to a binary label. Splitting statements into parts or using non-binary classification approaches might therefore be useful.</w:t>
+      </w:r>
+    </w:p>
+    <w:p>
+      <w:pPr>
+        <w:pStyle w:val="BodyText"/>
+      </w:pPr>
+      <w:r>
+        <w:t xml:space="preserve">A more practical challenge involves managing models’ tradeoff between false positives and false negatives predictions. The current models aim to balance both for optimal macro performance (as seen in the results, this was not perfectly possible). However, in practice, different use cases may prioritize one over the other. For example, an individual researcher using the system to improve their writing may prefer fewer false negatives (i.e., catching as many problematic statements as possible), even at the cost of some false positives. Conversely, a meta-scientist analyzing prevalence trends of this misinterpretation may prioritize precision to avoid overestimating misinterpretations. This issue can be mitigated by allowing users to adjust the model’s decision threshold for predicting one label or the other. A future Papercheck module based on this work could incorporate such functionality to fit users’ specific goals.</w:t>
+      </w:r>
+    </w:p>
+    <w:p>
+      <w:pPr>
+        <w:pStyle w:val="BodyText"/>
+      </w:pPr>
+      <w:r>
+        <w:t xml:space="preserve">Lastly, the correction stage revealed both opportunities and challenges. LLMs were able to propose helpful revisions, but, as shown in</w:t>
+      </w:r>
+      <w:r>
+        <w:t xml:space="preserve"> </w:t>
+      </w:r>
+      <w:hyperlink w:anchor="tbl-LLM-corrections-1">
+        <w:r>
+          <w:rPr>
+            <w:rStyle w:val="Hyperlink"/>
+          </w:rPr>
+          <w:t xml:space="preserve">Table 3</w:t>
+        </w:r>
+      </w:hyperlink>
+      <w:r>
+        <w:t xml:space="preserve">, they also turned already-correct statements incorrect or produced overly generic revisions. Providing them with more context (e.g., +/- one sentence or the full paragraph) might improve their ability to generate accurate and nuanced corrections.</w:t>
+      </w:r>
+    </w:p>
+    <w:p>
+      <w:pPr>
+        <w:pStyle w:val="BodyText"/>
+      </w:pPr>
+      <w:r>
+        <w:t xml:space="preserve">However, there is also the flip side to the aforementioned human factors perspective: should authors rely on AI-generated corrections at all? Unlike grammar mistakes that word processors automatically fox for us, misinterpretations of statistical results often stem from deeper conceptual misunderstandings. Automated corrections might inadvertently encourage passivity, shifting responsibility away from researchers’ own critical engagement. In this sense, corrections should, if included at all, be seen as optional guidance, not authoritative replacements for careful reasoning.</w:t>
+      </w:r>
+    </w:p>
+    <w:bookmarkEnd w:id="58"/>
+    <w:bookmarkStart w:id="59" w:name="implications-and-future-directions"/>
+    <w:p>
+      <w:pPr>
+        <w:pStyle w:val="Heading2"/>
+      </w:pPr>
+      <w:r>
+        <w:t xml:space="preserve">4.3 Implications and Future Directions</w:t>
+      </w:r>
+    </w:p>
+    <w:p>
+      <w:pPr>
+        <w:pStyle w:val="FirstParagraph"/>
+      </w:pPr>
+      <w:r>
+        <w:t xml:space="preserve">The pipeline described in this study will be integrated into a new Papercheck module for identifying potential misinterpretations of nonsignificant results. Some clear aspects to improve have been detected in this study: Firstly, the current RegEx searches of Papercheck’s</w:t>
+      </w:r>
+      <w:r>
+        <w:t xml:space="preserve"> </w:t>
+      </w:r>
+      <w:r>
+        <w:t xml:space="preserve">‘all_p_values’</w:t>
+      </w:r>
+      <w:r>
+        <w:t xml:space="preserve"> </w:t>
+      </w:r>
+      <w:r>
+        <w:t xml:space="preserve">module might not be optimized to detect all different ways in which a</w:t>
+      </w:r>
+      <w:r>
+        <w:t xml:space="preserve"> </w:t>
+      </w:r>
+      <w:r>
+        <w:rPr>
+          <w:i/>
+          <w:iCs/>
+        </w:rPr>
+        <w:t xml:space="preserve">p</w:t>
+      </w:r>
+      <w:r>
+        <w:t xml:space="preserve"> </w:t>
+      </w:r>
+      <w:r>
+        <w:t xml:space="preserve">values can be written. For example, the previously mentioned</w:t>
+      </w:r>
+      <w:r>
+        <w:t xml:space="preserve"> </w:t>
+      </w:r>
+      <m:oMath>
+        <m:sSub>
+          <m:e>
+            <m:r>
+              <m:t>p</m:t>
+            </m:r>
+          </m:e>
+          <m:sub>
+            <m:r>
+              <m:t>s</m:t>
+            </m:r>
+          </m:sub>
+        </m:sSub>
+      </m:oMath>
+      <w:r>
+        <w:t xml:space="preserve"> </w:t>
+      </w:r>
+      <w:r>
+        <w:t xml:space="preserve">is often used to refer to the smallest</w:t>
+      </w:r>
+      <w:r>
+        <w:t xml:space="preserve"> </w:t>
+      </w:r>
+      <w:r>
+        <w:rPr>
+          <w:i/>
+          <w:iCs/>
+        </w:rPr>
+        <w:t xml:space="preserve">p</w:t>
+      </w:r>
+      <w:r>
+        <w:t xml:space="preserve"> </w:t>
+      </w:r>
+      <w:r>
+        <w:t xml:space="preserve">value in some collection of tests. This is an example of usually irrelevant RegEx’s that I will add to improve this automatic detection of candidate statements. Additionally, the dataset used to train the BERT models will also be expanded and re-checked by independent coders to ensure that the aspects the models do pick up are generalizable. Lastly, mistakes from the correction validity check of statements’ LLM-revised corrections will be closely analyzed to inform further prompt engineering to reduce any mistakes.</w:t>
+      </w:r>
+    </w:p>
+    <w:p>
+      <w:pPr>
+        <w:pStyle w:val="BodyText"/>
+      </w:pPr>
+      <w:r>
+        <w:t xml:space="preserve">A broader implication concerns how nonsignificant results should be reported in general. These interpretations are not free-form expressions that authors can adapt to suit their way of writing but rather formalized claims where certain phrasings are demonstrably misleading. Automated systems can support a shift toward clearer and more standardized reporting practices, but ultimately, researchers must recognize their own responsibility in this regard.</w:t>
+      </w:r>
+    </w:p>
+    <w:p>
+      <w:pPr>
+        <w:pStyle w:val="BodyText"/>
+      </w:pPr>
+      <w:r>
+        <w:t xml:space="preserve">This issue is closely connected to the broader question of why such misinterpretations, despite decades of critique, remain highly prevalent, a phenomenon likely driven by multiple factors. Educational gaps leave many students and researchers uncertain about how to interpret</w:t>
+      </w:r>
+      <w:r>
+        <w:t xml:space="preserve"> </w:t>
+      </w:r>
+      <w:r>
+        <w:rPr>
+          <w:i/>
+          <w:iCs/>
+        </w:rPr>
+        <w:t xml:space="preserve">p</w:t>
+      </w:r>
+      <w:r>
+        <w:t xml:space="preserve"> </w:t>
+      </w:r>
+      <w:r>
+        <w:t xml:space="preserve">values correctly, as instructors may share the same misconceptions</w:t>
+      </w:r>
+      <w:r>
+        <w:t xml:space="preserve"> </w:t>
+      </w:r>
+      <w:r>
+        <w:t xml:space="preserve">(</w:t>
+      </w:r>
+      <w:hyperlink w:anchor="ref-haller_krauss02">
+        <w:r>
+          <w:rPr>
+            <w:rStyle w:val="Hyperlink"/>
+          </w:rPr>
+          <w:t xml:space="preserve">Haller &amp; Krauss, 2002</w:t>
+        </w:r>
+      </w:hyperlink>
+      <w:r>
+        <w:t xml:space="preserve">)</w:t>
+      </w:r>
+      <w:r>
+        <w:t xml:space="preserve"> </w:t>
+      </w:r>
+      <w:r>
+        <w:t xml:space="preserve">or textbooks may themselves misrepresent key statistical concepts</w:t>
+      </w:r>
+      <w:r>
+        <w:t xml:space="preserve"> </w:t>
+      </w:r>
+      <w:r>
+        <w:t xml:space="preserve">(</w:t>
+      </w:r>
+      <w:hyperlink w:anchor="ref-cassidy_etal19">
+        <w:r>
+          <w:rPr>
+            <w:rStyle w:val="Hyperlink"/>
+          </w:rPr>
+          <w:t xml:space="preserve">Cassidy et al., 2019</w:t>
+        </w:r>
+      </w:hyperlink>
+      <w:r>
+        <w:t xml:space="preserve">)</w:t>
+      </w:r>
+      <w:r>
+        <w:t xml:space="preserve">. Similarly, researchers might have different philosophies of science and might disagree about how to interpret key statistics like the</w:t>
+      </w:r>
+      <w:r>
+        <w:t xml:space="preserve"> </w:t>
+      </w:r>
+      <w:r>
+        <w:rPr>
+          <w:i/>
+          <w:iCs/>
+        </w:rPr>
+        <w:t xml:space="preserve">p</w:t>
+      </w:r>
+      <w:r>
+        <w:t xml:space="preserve"> </w:t>
+      </w:r>
+      <w:r>
+        <w:t xml:space="preserve">value</w:t>
+      </w:r>
+      <w:r>
+        <w:t xml:space="preserve"> </w:t>
+      </w:r>
+      <w:r>
+        <w:t xml:space="preserve">(</w:t>
+      </w:r>
+      <w:hyperlink w:anchor="ref-lakens21">
+        <w:r>
+          <w:rPr>
+            <w:rStyle w:val="Hyperlink"/>
+          </w:rPr>
+          <w:t xml:space="preserve">Lakens, 2021</w:t>
+        </w:r>
+      </w:hyperlink>
+      <w:r>
+        <w:t xml:space="preserve">)</w:t>
+      </w:r>
+      <w:r>
+        <w:t xml:space="preserve">. Finally, the widespread prevalence of misinterpretations itself creates a self-reinforcing cycle, with researchers adopting the language they encounter in published articles and thereby perpetuating the problem. Automated feedback systems cannot resolve these deeper causes, but they may, for now, assist individual authors by highlighting such mistakes in their own work.</w:t>
+      </w:r>
+    </w:p>
+    <w:p>
+      <w:pPr>
+        <w:pStyle w:val="BodyText"/>
+      </w:pPr>
+      <w:r>
+        <w:t xml:space="preserve">Additionally, the pipeline’s step-wise structure makes it easy to adapt to other classification or correction tasks than the one presented in this study. For instance, users could train custom classifiers to detect different issues in reporting practices</w:t>
       </w:r>
       <w:r>
         <w:t xml:space="preserve"> </w:t>
@@ -8347,10 +8628,13 @@
         </w:r>
       </w:hyperlink>
       <w:r>
-        <w:t xml:space="preserve">, for an example of using BERT classifiers to classify different problematic use of causal language)</w:t>
-      </w:r>
-      <w:r>
-        <w:t xml:space="preserve">. Similarly, in the context of meta science, these classifiers could also be trained with already collected, hand-labeled data</w:t>
+        <w:t xml:space="preserve"> </w:t>
+      </w:r>
+      <w:r>
+        <w:t xml:space="preserve">for an application to problematic causal language)</w:t>
+      </w:r>
+      <w:r>
+        <w:t xml:space="preserve">. In practice, this would involve specifying RegEx patterns that capture the target aspects, training classifiers to label them as correct or incorrect, and, if desired, creating a prompt to generate corrections. Depending on the issue at hand, such classifiers could also be trained on existing hand-labeled datasets from meta-scientific studies where researchers coded specific practices or mistakes</w:t>
       </w:r>
       <w:r>
         <w:t xml:space="preserve"> </w:t>
@@ -8381,12 +8665,12 @@
         <w:pStyle w:val="BodyText"/>
       </w:pPr>
       <w:r>
-        <w:t xml:space="preserve">Going forward, the key next step will be qualitative user studies to examine how authors want such a tool to be built. Most important will be the role of the optional correction of statements to see if authors actually need and want these corrections, or if simply flagging them is enough. This will also show where room for customization (e.g., varying levels of strictness, setting a personal alpha if you do not use the standard 5%, etc.) will be necessary. Additionally, an experimental setup would be useful to see if such a tool actually reduces the rate of misinterpretations and authors awareness of them.</w:t>
-      </w:r>
-    </w:p>
-    <w:bookmarkEnd w:id="57"/>
-    <w:bookmarkEnd w:id="58"/>
-    <w:bookmarkStart w:id="59" w:name="conclusion"/>
+        <w:t xml:space="preserve">Finally, the most important next step for this project will be conducting qualitative user studies to explore how authors would prefer a tool this to be designed and implemented. A central question will, again, be the role of the optional correction feature - whether authors find value in receiving suggested corrections or whether simple flagging is sufficient. These studies could also reveal where customization is most useful (e.g., varying levels of strictness, setting a personal alpha level instead of the conventional 5%, etc.). In addition, experimental evaluations would help assess whether the tool reduces the prevalence of misinterpretations and increases authors’ awareness of them.</w:t>
+      </w:r>
+    </w:p>
+    <w:bookmarkEnd w:id="59"/>
+    <w:bookmarkEnd w:id="60"/>
+    <w:bookmarkStart w:id="61" w:name="conclusion"/>
     <w:p>
       <w:pPr>
         <w:pStyle w:val="Heading1"/>
@@ -8400,11 +8684,11 @@
         <w:pStyle w:val="FirstParagraph"/>
       </w:pPr>
       <w:r>
-        <w:t xml:space="preserve">This study demonstrates that a hybrid rule-based and NLP-driven pipeline can effectively detect, classify, and correct a common statistical misinterpretation in scientific writing: interpreting nonsignificant results as evidence for the absence of an effect. Each step - statement detection, classification, and correction - performed well independently. The next step is to evaluate the pipeline as a fully automated system in real-world use cases. With further refinement, this framework has the potential to enhance both automated manuscript checks and large-scale meta-scientific analyses at scale.</w:t>
-      </w:r>
-    </w:p>
-    <w:bookmarkEnd w:id="59"/>
-    <w:bookmarkStart w:id="60" w:name="achknowledgement"/>
+        <w:t xml:space="preserve">This study demonstrates that a hybrid rule-based and NLP-driven pipeline can effectively detect, classify, and correct a common statistical misinterpretation in scientific writing: interpreting nonsignificant results as evidence for the absence of an effect. Each step - statement detection, classification, and correction - performed well independently. The next step is to evaluate the pipeline as a fully automated system in real-world use cases and conduct qualitative user studies to inform the tool’s implementation. With further refinements, automated manuscript checks like the one presented in this article could substantially improve the accuracy of scientific reporting, while also providing a valuable resource for large-scale meta-scientific analyses.</w:t>
+      </w:r>
+    </w:p>
+    <w:bookmarkEnd w:id="61"/>
+    <w:bookmarkStart w:id="62" w:name="achknowledgement"/>
     <w:p>
       <w:pPr>
         <w:pStyle w:val="Heading1"/>
@@ -8443,8 +8727,8 @@
         <w:t xml:space="preserve">.</w:t>
       </w:r>
     </w:p>
-    <w:bookmarkEnd w:id="60"/>
-    <w:bookmarkStart w:id="122" w:name="references"/>
+    <w:bookmarkEnd w:id="62"/>
+    <w:bookmarkStart w:id="134" w:name="references"/>
     <w:p>
       <w:pPr>
         <w:pStyle w:val="Heading1"/>
@@ -8453,8 +8737,8 @@
         <w:t xml:space="preserve">References</w:t>
       </w:r>
     </w:p>
-    <w:bookmarkStart w:id="121" w:name="refs"/>
-    <w:bookmarkStart w:id="62" w:name="ref-aczel_etal18"/>
+    <w:bookmarkStart w:id="133" w:name="refs"/>
+    <w:bookmarkStart w:id="64" w:name="ref-aczel_etal18"/>
     <w:p>
       <w:pPr>
         <w:pStyle w:val="Bibliography"/>
@@ -8533,7 +8817,7 @@
       <w:r>
         <w:t xml:space="preserve"> </w:t>
       </w:r>
-      <w:hyperlink r:id="rId61">
+      <w:hyperlink r:id="rId63">
         <w:r>
           <w:rPr>
             <w:rStyle w:val="Hyperlink"/>
@@ -8542,13 +8826,72 @@
         </w:r>
       </w:hyperlink>
     </w:p>
-    <w:bookmarkEnd w:id="62"/>
-    <w:bookmarkStart w:id="64" w:name="ref-amrhein_etal19"/>
+    <w:bookmarkEnd w:id="64"/>
+    <w:bookmarkStart w:id="66" w:name="ref-altman_bland95"/>
     <w:p>
       <w:pPr>
         <w:pStyle w:val="Bibliography"/>
       </w:pPr>
       <w:r>
+        <w:t xml:space="preserve">Altman, D. G., &amp; Bland, J. M. (1995). Statistics notes:</w:t>
+      </w:r>
+      <w:r>
+        <w:t xml:space="preserve"> </w:t>
+      </w:r>
+      <w:r>
+        <w:t xml:space="preserve">Absence</w:t>
+      </w:r>
+      <w:r>
+        <w:t xml:space="preserve"> </w:t>
+      </w:r>
+      <w:r>
+        <w:t xml:space="preserve">of evidence is not evidence of absence.</w:t>
+      </w:r>
+      <w:r>
+        <w:t xml:space="preserve"> </w:t>
+      </w:r>
+      <w:r>
+        <w:rPr>
+          <w:i/>
+          <w:iCs/>
+        </w:rPr>
+        <w:t xml:space="preserve">BMJ</w:t>
+      </w:r>
+      <w:r>
+        <w:t xml:space="preserve">,</w:t>
+      </w:r>
+      <w:r>
+        <w:t xml:space="preserve"> </w:t>
+      </w:r>
+      <w:r>
+        <w:rPr>
+          <w:i/>
+          <w:iCs/>
+        </w:rPr>
+        <w:t xml:space="preserve">311</w:t>
+      </w:r>
+      <w:r>
+        <w:t xml:space="preserve">(7003), 485–485.</w:t>
+      </w:r>
+      <w:r>
+        <w:t xml:space="preserve"> </w:t>
+      </w:r>
+      <w:hyperlink r:id="rId65">
+        <w:r>
+          <w:rPr>
+            <w:rStyle w:val="Hyperlink"/>
+          </w:rPr>
+          <w:t xml:space="preserve">https://doi.org/10.1136/bmj.311.7003.485</w:t>
+        </w:r>
+      </w:hyperlink>
+    </w:p>
+    <w:bookmarkEnd w:id="66"/>
+    <w:bookmarkStart w:id="68" w:name="ref-amrhein_etal19"/>
+    <w:p>
+      <w:pPr>
+        <w:pStyle w:val="Bibliography"/>
+      </w:pPr>
+      <w:r>
         <w:t xml:space="preserve">Amrhein, V., Greenland, S., &amp; McShane, B. (2019). Scientists rise up against statistical significance.</w:t>
       </w:r>
       <w:r>
@@ -8580,7 +8923,7 @@
       <w:r>
         <w:t xml:space="preserve"> </w:t>
       </w:r>
-      <w:hyperlink r:id="rId63">
+      <w:hyperlink r:id="rId67">
         <w:r>
           <w:rPr>
             <w:rStyle w:val="Hyperlink"/>
@@ -8589,8 +8932,8 @@
         </w:r>
       </w:hyperlink>
     </w:p>
-    <w:bookmarkEnd w:id="64"/>
-    <w:bookmarkStart w:id="66" w:name="ref-R-papaja"/>
+    <w:bookmarkEnd w:id="68"/>
+    <w:bookmarkStart w:id="70" w:name="ref-R-papaja"/>
     <w:p>
       <w:pPr>
         <w:pStyle w:val="Bibliography"/>
@@ -8694,7 +9037,7 @@
       <w:r>
         <w:t xml:space="preserve"> </w:t>
       </w:r>
-      <w:hyperlink r:id="rId65">
+      <w:hyperlink r:id="rId69">
         <w:r>
           <w:rPr>
             <w:rStyle w:val="Hyperlink"/>
@@ -8703,13 +9046,81 @@
         </w:r>
       </w:hyperlink>
     </w:p>
-    <w:bookmarkEnd w:id="66"/>
-    <w:bookmarkStart w:id="68" w:name="ref-beltagy_etal19"/>
+    <w:bookmarkEnd w:id="70"/>
+    <w:bookmarkStart w:id="72" w:name="ref-badenes-ribera_etal16"/>
     <w:p>
       <w:pPr>
         <w:pStyle w:val="Bibliography"/>
       </w:pPr>
       <w:r>
+        <w:t xml:space="preserve">Badenes-Ribera, L., Frias-Navarro, D., Iotti, B., Bonilla-Campos, A., &amp; Longobardi, C. (2016). Misconceptions of the p-value among</w:t>
+      </w:r>
+      <w:r>
+        <w:t xml:space="preserve"> </w:t>
+      </w:r>
+      <w:r>
+        <w:t xml:space="preserve">Chilean</w:t>
+      </w:r>
+      <w:r>
+        <w:t xml:space="preserve"> </w:t>
+      </w:r>
+      <w:r>
+        <w:t xml:space="preserve">and</w:t>
+      </w:r>
+      <w:r>
+        <w:t xml:space="preserve"> </w:t>
+      </w:r>
+      <w:r>
+        <w:t xml:space="preserve">Italian Academic Psychologists</w:t>
+      </w:r>
+      <w:r>
+        <w:t xml:space="preserve">.</w:t>
+      </w:r>
+      <w:r>
+        <w:t xml:space="preserve"> </w:t>
+      </w:r>
+      <w:r>
+        <w:rPr>
+          <w:i/>
+          <w:iCs/>
+        </w:rPr>
+        <w:t xml:space="preserve">Frontiers in Psychology</w:t>
+      </w:r>
+      <w:r>
+        <w:t xml:space="preserve">,</w:t>
+      </w:r>
+      <w:r>
+        <w:t xml:space="preserve"> </w:t>
+      </w:r>
+      <w:r>
+        <w:rPr>
+          <w:i/>
+          <w:iCs/>
+        </w:rPr>
+        <w:t xml:space="preserve">7</w:t>
+      </w:r>
+      <w:r>
+        <w:t xml:space="preserve">.</w:t>
+      </w:r>
+      <w:r>
+        <w:t xml:space="preserve"> </w:t>
+      </w:r>
+      <w:hyperlink r:id="rId71">
+        <w:r>
+          <w:rPr>
+            <w:rStyle w:val="Hyperlink"/>
+          </w:rPr>
+          <w:t xml:space="preserve">https://doi.org/10.3389/fpsyg.2016.01247</w:t>
+        </w:r>
+      </w:hyperlink>
+    </w:p>
+    <w:bookmarkEnd w:id="72"/>
+    <w:bookmarkStart w:id="74" w:name="ref-beltagy_etal19"/>
+    <w:p>
+      <w:pPr>
+        <w:pStyle w:val="Bibliography"/>
+      </w:pPr>
+      <w:r>
         <w:t xml:space="preserve">Beltagy, I., Lo, K., &amp; Cohan, A. (2019).</w:t>
       </w:r>
       <w:r>
@@ -8777,7 +9188,7 @@
       <w:r>
         <w:t xml:space="preserve"> </w:t>
       </w:r>
-      <w:hyperlink r:id="rId67">
+      <w:hyperlink r:id="rId73">
         <w:r>
           <w:rPr>
             <w:rStyle w:val="Hyperlink"/>
@@ -8786,164 +9197,85 @@
         </w:r>
       </w:hyperlink>
     </w:p>
-    <w:bookmarkEnd w:id="68"/>
-    <w:bookmarkStart w:id="70" w:name="ref-bucher_martini24"/>
+    <w:bookmarkEnd w:id="74"/>
+    <w:bookmarkStart w:id="76" w:name="ref-cassidy_etal19"/>
     <w:p>
       <w:pPr>
         <w:pStyle w:val="Bibliography"/>
       </w:pPr>
       <w:r>
-        <w:t xml:space="preserve">Bucher, M. J. J., &amp; Martini, M. (2024).</w:t>
-      </w:r>
-      <w:r>
-        <w:t xml:space="preserve"> </w:t>
-      </w:r>
-      <w:r>
-        <w:rPr>
-          <w:i/>
-          <w:iCs/>
-        </w:rPr>
-        <w:t xml:space="preserve">Fine-</w:t>
-      </w:r>
-      <w:r>
-        <w:rPr>
-          <w:i/>
-          <w:iCs/>
-        </w:rPr>
-        <w:t xml:space="preserve">Tuned</w:t>
-      </w:r>
-      <w:r>
-        <w:rPr>
-          <w:i/>
-          <w:iCs/>
-        </w:rPr>
-        <w:t xml:space="preserve"> </w:t>
-      </w:r>
-      <w:r>
-        <w:rPr>
-          <w:i/>
-          <w:iCs/>
-        </w:rPr>
-        <w:t xml:space="preserve">’</w:t>
-      </w:r>
-      <w:r>
-        <w:rPr>
-          <w:i/>
-          <w:iCs/>
-        </w:rPr>
-        <w:t xml:space="preserve">Small</w:t>
-      </w:r>
-      <w:r>
-        <w:rPr>
-          <w:i/>
-          <w:iCs/>
-        </w:rPr>
-        <w:t xml:space="preserve">’</w:t>
-      </w:r>
-      <w:r>
-        <w:rPr>
-          <w:i/>
-          <w:iCs/>
-        </w:rPr>
-        <w:t xml:space="preserve"> </w:t>
-      </w:r>
-      <w:r>
-        <w:rPr>
-          <w:i/>
-          <w:iCs/>
-        </w:rPr>
-        <w:t xml:space="preserve">LLMs</w:t>
-      </w:r>
-      <w:r>
-        <w:rPr>
-          <w:i/>
-          <w:iCs/>
-        </w:rPr>
-        <w:t xml:space="preserve"> </w:t>
-      </w:r>
-      <w:r>
-        <w:rPr>
-          <w:i/>
-          <w:iCs/>
-        </w:rPr>
-        <w:t xml:space="preserve">(</w:t>
-      </w:r>
-      <w:r>
-        <w:rPr>
-          <w:i/>
-          <w:iCs/>
-        </w:rPr>
-        <w:t xml:space="preserve">Still</w:t>
-      </w:r>
-      <w:r>
-        <w:rPr>
-          <w:i/>
-          <w:iCs/>
-        </w:rPr>
-        <w:t xml:space="preserve">)</w:t>
-      </w:r>
-      <w:r>
-        <w:rPr>
-          <w:i/>
-          <w:iCs/>
-        </w:rPr>
-        <w:t xml:space="preserve"> </w:t>
-      </w:r>
-      <w:r>
-        <w:rPr>
-          <w:i/>
-          <w:iCs/>
-        </w:rPr>
-        <w:t xml:space="preserve">Significantly Outperform Zero-Shot Generative AI Models</w:t>
-      </w:r>
-      <w:r>
-        <w:rPr>
-          <w:i/>
-          <w:iCs/>
-        </w:rPr>
-        <w:t xml:space="preserve"> </w:t>
-      </w:r>
-      <w:r>
-        <w:rPr>
-          <w:i/>
-          <w:iCs/>
-        </w:rPr>
-        <w:t xml:space="preserve">in</w:t>
-      </w:r>
-      <w:r>
-        <w:rPr>
-          <w:i/>
-          <w:iCs/>
-        </w:rPr>
-        <w:t xml:space="preserve"> </w:t>
-      </w:r>
-      <w:r>
-        <w:rPr>
-          <w:i/>
-          <w:iCs/>
-        </w:rPr>
-        <w:t xml:space="preserve">Text Classification</w:t>
-      </w:r>
-      <w:r>
-        <w:t xml:space="preserve"> </w:t>
-      </w:r>
-      <w:r>
-        <w:t xml:space="preserve">(arXiv:2406.08660). arXiv.</w:t>
-      </w:r>
-      <w:r>
-        <w:t xml:space="preserve"> </w:t>
-      </w:r>
-      <w:hyperlink r:id="rId69">
+        <w:t xml:space="preserve">Cassidy, S. A., Dimova, R., Giguère, B., Spence, J. R., &amp; Stanley, D. J. (2019). Failing</w:t>
+      </w:r>
+      <w:r>
+        <w:t xml:space="preserve"> </w:t>
+      </w:r>
+      <w:r>
+        <w:t xml:space="preserve">Grade</w:t>
+      </w:r>
+      <w:r>
+        <w:t xml:space="preserve">: 89% of</w:t>
+      </w:r>
+      <w:r>
+        <w:t xml:space="preserve"> </w:t>
+      </w:r>
+      <w:r>
+        <w:t xml:space="preserve">Introduction-to-Psychology Textbooks That Define</w:t>
+      </w:r>
+      <w:r>
+        <w:t xml:space="preserve"> </w:t>
+      </w:r>
+      <w:r>
+        <w:t xml:space="preserve">or</w:t>
+      </w:r>
+      <w:r>
+        <w:t xml:space="preserve"> </w:t>
+      </w:r>
+      <w:r>
+        <w:t xml:space="preserve">Explain Statistical Significance Do So Incorrectly</w:t>
+      </w:r>
+      <w:r>
+        <w:t xml:space="preserve">.</w:t>
+      </w:r>
+      <w:r>
+        <w:t xml:space="preserve"> </w:t>
+      </w:r>
+      <w:r>
+        <w:rPr>
+          <w:i/>
+          <w:iCs/>
+        </w:rPr>
+        <w:t xml:space="preserve">Advances in Methods and Practices in Psychological Science</w:t>
+      </w:r>
+      <w:r>
+        <w:t xml:space="preserve">,</w:t>
+      </w:r>
+      <w:r>
+        <w:t xml:space="preserve"> </w:t>
+      </w:r>
+      <w:r>
+        <w:rPr>
+          <w:i/>
+          <w:iCs/>
+        </w:rPr>
+        <w:t xml:space="preserve">2</w:t>
+      </w:r>
+      <w:r>
+        <w:t xml:space="preserve">(3), 233–239.</w:t>
+      </w:r>
+      <w:r>
+        <w:t xml:space="preserve"> </w:t>
+      </w:r>
+      <w:hyperlink r:id="rId75">
         <w:r>
           <w:rPr>
             <w:rStyle w:val="Hyperlink"/>
           </w:rPr>
-          <w:t xml:space="preserve">https://doi.org/10.48550/arXiv.2406.08660</w:t>
+          <w:t xml:space="preserve">https://doi.org/10.1177/2515245919858072</w:t>
         </w:r>
       </w:hyperlink>
     </w:p>
-    <w:bookmarkEnd w:id="70"/>
-    <w:bookmarkStart w:id="71" w:name="ref-cummin_hussey25"/>
+    <w:bookmarkEnd w:id="76"/>
+    <w:bookmarkStart w:id="77" w:name="ref-cummin_hussey25"/>
     <w:p>
       <w:pPr>
         <w:pStyle w:val="Bibliography"/>
@@ -9021,8 +9353,8 @@
         <w:t xml:space="preserve"> Available at https://regcheck.app/.</w:t>
       </w:r>
     </w:p>
-    <w:bookmarkEnd w:id="71"/>
-    <w:bookmarkStart w:id="72" w:name="ref-R-papercheck"/>
+    <w:bookmarkEnd w:id="77"/>
+    <w:bookmarkStart w:id="78" w:name="ref-R-papercheck"/>
     <w:p>
       <w:pPr>
         <w:pStyle w:val="Bibliography"/>
@@ -9075,8 +9407,8 @@
         <w:t xml:space="preserve">[Manual].</w:t>
       </w:r>
     </w:p>
-    <w:bookmarkEnd w:id="72"/>
-    <w:bookmarkStart w:id="74" w:name="ref-devlin_etal19"/>
+    <w:bookmarkEnd w:id="78"/>
+    <w:bookmarkStart w:id="80" w:name="ref-devlin_etal19"/>
     <w:p>
       <w:pPr>
         <w:pStyle w:val="Bibliography"/>
@@ -9184,7 +9516,7 @@
       <w:r>
         <w:t xml:space="preserve"> </w:t>
       </w:r>
-      <w:hyperlink r:id="rId73">
+      <w:hyperlink r:id="rId79">
         <w:r>
           <w:rPr>
             <w:rStyle w:val="Hyperlink"/>
@@ -9193,13 +9525,72 @@
         </w:r>
       </w:hyperlink>
     </w:p>
-    <w:bookmarkEnd w:id="74"/>
-    <w:bookmarkStart w:id="76" w:name="ref-edwards_etal63"/>
+    <w:bookmarkEnd w:id="80"/>
+    <w:bookmarkStart w:id="82" w:name="ref-dienes14"/>
     <w:p>
       <w:pPr>
         <w:pStyle w:val="Bibliography"/>
       </w:pPr>
       <w:r>
+        <w:t xml:space="preserve">Dienes, Z. (2014). Using</w:t>
+      </w:r>
+      <w:r>
+        <w:t xml:space="preserve"> </w:t>
+      </w:r>
+      <w:r>
+        <w:t xml:space="preserve">Bayes</w:t>
+      </w:r>
+      <w:r>
+        <w:t xml:space="preserve"> </w:t>
+      </w:r>
+      <w:r>
+        <w:t xml:space="preserve">to get the most out of non-significant results.</w:t>
+      </w:r>
+      <w:r>
+        <w:t xml:space="preserve"> </w:t>
+      </w:r>
+      <w:r>
+        <w:rPr>
+          <w:i/>
+          <w:iCs/>
+        </w:rPr>
+        <w:t xml:space="preserve">Frontiers in Psychology</w:t>
+      </w:r>
+      <w:r>
+        <w:t xml:space="preserve">,</w:t>
+      </w:r>
+      <w:r>
+        <w:t xml:space="preserve"> </w:t>
+      </w:r>
+      <w:r>
+        <w:rPr>
+          <w:i/>
+          <w:iCs/>
+        </w:rPr>
+        <w:t xml:space="preserve">5</w:t>
+      </w:r>
+      <w:r>
+        <w:t xml:space="preserve">.</w:t>
+      </w:r>
+      <w:r>
+        <w:t xml:space="preserve"> </w:t>
+      </w:r>
+      <w:hyperlink r:id="rId81">
+        <w:r>
+          <w:rPr>
+            <w:rStyle w:val="Hyperlink"/>
+          </w:rPr>
+          <w:t xml:space="preserve">https://doi.org/10.3389/fpsyg.2014.00781</w:t>
+        </w:r>
+      </w:hyperlink>
+    </w:p>
+    <w:bookmarkEnd w:id="82"/>
+    <w:bookmarkStart w:id="84" w:name="ref-edwards_etal63"/>
+    <w:p>
+      <w:pPr>
+        <w:pStyle w:val="Bibliography"/>
+      </w:pPr>
+      <w:r>
         <w:t xml:space="preserve">Edwards, W., Lindman, H., &amp; Savage, L. J. (1963). Bayesian statistical inference for psychological research.</w:t>
       </w:r>
       <w:r>
@@ -9231,7 +9622,7 @@
       <w:r>
         <w:t xml:space="preserve"> </w:t>
       </w:r>
-      <w:hyperlink r:id="rId75">
+      <w:hyperlink r:id="rId83">
         <w:r>
           <w:rPr>
             <w:rStyle w:val="Hyperlink"/>
@@ -9240,13 +9631,111 @@
         </w:r>
       </w:hyperlink>
     </w:p>
-    <w:bookmarkEnd w:id="76"/>
-    <w:bookmarkStart w:id="78" w:name="ref-R-flextable"/>
+    <w:bookmarkEnd w:id="84"/>
+    <w:bookmarkStart w:id="86" w:name="ref-gelman_stern06"/>
     <w:p>
       <w:pPr>
         <w:pStyle w:val="Bibliography"/>
       </w:pPr>
       <w:r>
+        <w:t xml:space="preserve">Gelman, A., &amp; Stern, H. (2006). The</w:t>
+      </w:r>
+      <w:r>
+        <w:t xml:space="preserve"> </w:t>
+      </w:r>
+      <w:r>
+        <w:t xml:space="preserve">Difference Between</w:t>
+      </w:r>
+      <w:r>
+        <w:t xml:space="preserve"> </w:t>
+      </w:r>
+      <w:r>
+        <w:t xml:space="preserve">“</w:t>
+      </w:r>
+      <w:r>
+        <w:t xml:space="preserve">Significant</w:t>
+      </w:r>
+      <w:r>
+        <w:t xml:space="preserve">”</w:t>
+      </w:r>
+      <w:r>
+        <w:t xml:space="preserve"> </w:t>
+      </w:r>
+      <w:r>
+        <w:t xml:space="preserve">and</w:t>
+      </w:r>
+      <w:r>
+        <w:t xml:space="preserve"> </w:t>
+      </w:r>
+      <w:r>
+        <w:t xml:space="preserve">“</w:t>
+      </w:r>
+      <w:r>
+        <w:t xml:space="preserve">Not Significant</w:t>
+      </w:r>
+      <w:r>
+        <w:t xml:space="preserve">”</w:t>
+      </w:r>
+      <w:r>
+        <w:t xml:space="preserve"> </w:t>
+      </w:r>
+      <w:r>
+        <w:t xml:space="preserve">is not</w:t>
+      </w:r>
+      <w:r>
+        <w:t xml:space="preserve"> </w:t>
+      </w:r>
+      <w:r>
+        <w:t xml:space="preserve">Itself Statistically Significant</w:t>
+      </w:r>
+      <w:r>
+        <w:t xml:space="preserve">.</w:t>
+      </w:r>
+      <w:r>
+        <w:t xml:space="preserve"> </w:t>
+      </w:r>
+      <w:r>
+        <w:rPr>
+          <w:i/>
+          <w:iCs/>
+        </w:rPr>
+        <w:t xml:space="preserve">The American Statistician</w:t>
+      </w:r>
+      <w:r>
+        <w:t xml:space="preserve">,</w:t>
+      </w:r>
+      <w:r>
+        <w:t xml:space="preserve"> </w:t>
+      </w:r>
+      <w:r>
+        <w:rPr>
+          <w:i/>
+          <w:iCs/>
+        </w:rPr>
+        <w:t xml:space="preserve">60</w:t>
+      </w:r>
+      <w:r>
+        <w:t xml:space="preserve">(4), 328–331.</w:t>
+      </w:r>
+      <w:r>
+        <w:t xml:space="preserve"> </w:t>
+      </w:r>
+      <w:hyperlink r:id="rId85">
+        <w:r>
+          <w:rPr>
+            <w:rStyle w:val="Hyperlink"/>
+          </w:rPr>
+          <w:t xml:space="preserve">https://doi.org/10.1198/000313006X152649</w:t>
+        </w:r>
+      </w:hyperlink>
+    </w:p>
+    <w:bookmarkEnd w:id="86"/>
+    <w:bookmarkStart w:id="88" w:name="ref-R-flextable"/>
+    <w:p>
+      <w:pPr>
+        <w:pStyle w:val="Bibliography"/>
+      </w:pPr>
+      <w:r>
         <w:t xml:space="preserve">Gohel, D., &amp; Skintzos, P. (2025).</w:t>
       </w:r>
       <w:r>
@@ -9296,7 +9785,7 @@
       <w:r>
         <w:t xml:space="preserve"> </w:t>
       </w:r>
-      <w:hyperlink r:id="rId77">
+      <w:hyperlink r:id="rId87">
         <w:r>
           <w:rPr>
             <w:rStyle w:val="Hyperlink"/>
@@ -9305,8 +9794,8 @@
         </w:r>
       </w:hyperlink>
     </w:p>
-    <w:bookmarkEnd w:id="78"/>
-    <w:bookmarkStart w:id="80" w:name="ref-goodman08"/>
+    <w:bookmarkEnd w:id="88"/>
+    <w:bookmarkStart w:id="90" w:name="ref-goodman08"/>
     <w:p>
       <w:pPr>
         <w:pStyle w:val="Bibliography"/>
@@ -9361,7 +9850,7 @@
       <w:r>
         <w:t xml:space="preserve"> </w:t>
       </w:r>
-      <w:hyperlink r:id="rId79">
+      <w:hyperlink r:id="rId89">
         <w:r>
           <w:rPr>
             <w:rStyle w:val="Hyperlink"/>
@@ -9370,8 +9859,8 @@
         </w:r>
       </w:hyperlink>
     </w:p>
-    <w:bookmarkEnd w:id="80"/>
-    <w:bookmarkStart w:id="82" w:name="ref-greenland19"/>
+    <w:bookmarkEnd w:id="90"/>
+    <w:bookmarkStart w:id="92" w:name="ref-greenland19"/>
     <w:p>
       <w:pPr>
         <w:pStyle w:val="Bibliography"/>
@@ -9507,7 +9996,7 @@
       <w:r>
         <w:t xml:space="preserve"> </w:t>
       </w:r>
-      <w:hyperlink r:id="rId81">
+      <w:hyperlink r:id="rId91">
         <w:r>
           <w:rPr>
             <w:rStyle w:val="Hyperlink"/>
@@ -9516,8 +10005,8 @@
         </w:r>
       </w:hyperlink>
     </w:p>
-    <w:bookmarkEnd w:id="82"/>
-    <w:bookmarkStart w:id="84" w:name="ref-greenland_etal16"/>
+    <w:bookmarkEnd w:id="92"/>
+    <w:bookmarkStart w:id="94" w:name="ref-greenland_etal16"/>
     <w:p>
       <w:pPr>
         <w:pStyle w:val="Bibliography"/>
@@ -9566,7 +10055,7 @@
       <w:r>
         <w:t xml:space="preserve"> </w:t>
       </w:r>
-      <w:hyperlink r:id="rId83">
+      <w:hyperlink r:id="rId93">
         <w:r>
           <w:rPr>
             <w:rStyle w:val="Hyperlink"/>
@@ -9575,8 +10064,8 @@
         </w:r>
       </w:hyperlink>
     </w:p>
-    <w:bookmarkEnd w:id="84"/>
-    <w:bookmarkStart w:id="86" w:name="ref-gu_etal22"/>
+    <w:bookmarkEnd w:id="94"/>
+    <w:bookmarkStart w:id="96" w:name="ref-gu_etal22"/>
     <w:p>
       <w:pPr>
         <w:pStyle w:val="Bibliography"/>
@@ -9631,7 +10120,7 @@
       <w:r>
         <w:t xml:space="preserve"> </w:t>
       </w:r>
-      <w:hyperlink r:id="rId85">
+      <w:hyperlink r:id="rId95">
         <w:r>
           <w:rPr>
             <w:rStyle w:val="Hyperlink"/>
@@ -9640,13 +10129,93 @@
         </w:r>
       </w:hyperlink>
     </w:p>
-    <w:bookmarkEnd w:id="86"/>
-    <w:bookmarkStart w:id="88" w:name="ref-heathers_etal18"/>
+    <w:bookmarkEnd w:id="96"/>
+    <w:bookmarkStart w:id="98" w:name="ref-haller_krauss02"/>
     <w:p>
       <w:pPr>
         <w:pStyle w:val="Bibliography"/>
       </w:pPr>
       <w:r>
+        <w:t xml:space="preserve">Haller, H., &amp; Krauss, S. (2002).</w:t>
+      </w:r>
+      <w:r>
+        <w:t xml:space="preserve"> </w:t>
+      </w:r>
+      <w:r>
+        <w:rPr>
+          <w:i/>
+          <w:iCs/>
+        </w:rPr>
+        <w:t xml:space="preserve">Misinterpretations of</w:t>
+      </w:r>
+      <w:r>
+        <w:rPr>
+          <w:i/>
+          <w:iCs/>
+        </w:rPr>
+        <w:t xml:space="preserve"> </w:t>
+      </w:r>
+      <w:r>
+        <w:rPr>
+          <w:i/>
+          <w:iCs/>
+        </w:rPr>
+        <w:t xml:space="preserve">Significance</w:t>
+      </w:r>
+      <w:r>
+        <w:rPr>
+          <w:i/>
+          <w:iCs/>
+        </w:rPr>
+        <w:t xml:space="preserve">:</w:t>
+      </w:r>
+      <w:r>
+        <w:rPr>
+          <w:i/>
+          <w:iCs/>
+        </w:rPr>
+        <w:t xml:space="preserve"> </w:t>
+      </w:r>
+      <w:r>
+        <w:rPr>
+          <w:i/>
+          <w:iCs/>
+        </w:rPr>
+        <w:t xml:space="preserve">A</w:t>
+      </w:r>
+      <w:r>
+        <w:rPr>
+          <w:i/>
+          <w:iCs/>
+        </w:rPr>
+        <w:t xml:space="preserve"> </w:t>
+      </w:r>
+      <w:r>
+        <w:rPr>
+          <w:i/>
+          <w:iCs/>
+        </w:rPr>
+        <w:t xml:space="preserve">problem students share with their teachers?</w:t>
+      </w:r>
+      <w:r>
+        <w:t xml:space="preserve"> </w:t>
+      </w:r>
+      <w:hyperlink r:id="rId97">
+        <w:r>
+          <w:rPr>
+            <w:rStyle w:val="Hyperlink"/>
+          </w:rPr>
+          <w:t xml:space="preserve">https://doi.org/10.5283/EPUB.34338</w:t>
+        </w:r>
+      </w:hyperlink>
+    </w:p>
+    <w:bookmarkEnd w:id="98"/>
+    <w:bookmarkStart w:id="100" w:name="ref-heathers_etal18"/>
+    <w:p>
+      <w:pPr>
+        <w:pStyle w:val="Bibliography"/>
+      </w:pPr>
+      <w:r>
         <w:t xml:space="preserve">Heathers, J. A., Anaya, J., Van Der Zee, T., &amp; Brown, N. J. (2018).</w:t>
       </w:r>
       <w:r>
@@ -9735,7 +10304,7 @@
       <w:r>
         <w:t xml:space="preserve"> </w:t>
       </w:r>
-      <w:hyperlink r:id="rId87">
+      <w:hyperlink r:id="rId99">
         <w:r>
           <w:rPr>
             <w:rStyle w:val="Hyperlink"/>
@@ -9744,8 +10313,8 @@
         </w:r>
       </w:hyperlink>
     </w:p>
-    <w:bookmarkEnd w:id="88"/>
-    <w:bookmarkStart w:id="90" w:name="ref-hoekstra_etal06"/>
+    <w:bookmarkEnd w:id="100"/>
+    <w:bookmarkStart w:id="102" w:name="ref-hoekstra_etal06"/>
     <w:p>
       <w:pPr>
         <w:pStyle w:val="Bibliography"/>
@@ -9794,7 +10363,7 @@
       <w:r>
         <w:t xml:space="preserve"> </w:t>
       </w:r>
-      <w:hyperlink r:id="rId89">
+      <w:hyperlink r:id="rId101">
         <w:r>
           <w:rPr>
             <w:rStyle w:val="Hyperlink"/>
@@ -9803,8 +10372,8 @@
         </w:r>
       </w:hyperlink>
     </w:p>
-    <w:bookmarkEnd w:id="90"/>
-    <w:bookmarkStart w:id="92" w:name="ref-isager_fitzgerald25"/>
+    <w:bookmarkEnd w:id="102"/>
+    <w:bookmarkStart w:id="104" w:name="ref-isager_fitzgerald25"/>
     <w:p>
       <w:pPr>
         <w:pStyle w:val="Bibliography"/>
@@ -9884,7 +10453,7 @@
       <w:r>
         <w:t xml:space="preserve"> </w:t>
       </w:r>
-      <w:hyperlink r:id="rId91">
+      <w:hyperlink r:id="rId103">
         <w:r>
           <w:rPr>
             <w:rStyle w:val="Hyperlink"/>
@@ -9893,8 +10462,8 @@
         </w:r>
       </w:hyperlink>
     </w:p>
-    <w:bookmarkEnd w:id="92"/>
-    <w:bookmarkStart w:id="94" w:name="ref-R-magick"/>
+    <w:bookmarkEnd w:id="104"/>
+    <w:bookmarkStart w:id="106" w:name="ref-R-magick"/>
     <w:p>
       <w:pPr>
         <w:pStyle w:val="Bibliography"/>
@@ -9991,7 +10560,7 @@
       <w:r>
         <w:t xml:space="preserve"> </w:t>
       </w:r>
-      <w:hyperlink r:id="rId93">
+      <w:hyperlink r:id="rId105">
         <w:r>
           <w:rPr>
             <w:rStyle w:val="Hyperlink"/>
@@ -10000,8 +10569,8 @@
         </w:r>
       </w:hyperlink>
     </w:p>
-    <w:bookmarkEnd w:id="94"/>
-    <w:bookmarkStart w:id="96" w:name="ref-lakens21"/>
+    <w:bookmarkEnd w:id="106"/>
+    <w:bookmarkStart w:id="108" w:name="ref-lakens21"/>
     <w:p>
       <w:pPr>
         <w:pStyle w:val="Bibliography"/>
@@ -10097,7 +10666,7 @@
       <w:r>
         <w:t xml:space="preserve"> </w:t>
       </w:r>
-      <w:hyperlink r:id="rId95">
+      <w:hyperlink r:id="rId107">
         <w:r>
           <w:rPr>
             <w:rStyle w:val="Hyperlink"/>
@@ -10106,8 +10675,8 @@
         </w:r>
       </w:hyperlink>
     </w:p>
-    <w:bookmarkEnd w:id="96"/>
-    <w:bookmarkStart w:id="98" w:name="ref-lakens_etal18"/>
+    <w:bookmarkEnd w:id="108"/>
+    <w:bookmarkStart w:id="110" w:name="ref-lakens_etal18"/>
     <w:p>
       <w:pPr>
         <w:pStyle w:val="Bibliography"/>
@@ -10144,7 +10713,7 @@
       <w:r>
         <w:t xml:space="preserve"> </w:t>
       </w:r>
-      <w:hyperlink r:id="rId97">
+      <w:hyperlink r:id="rId109">
         <w:r>
           <w:rPr>
             <w:rStyle w:val="Hyperlink"/>
@@ -10153,8 +10722,8 @@
         </w:r>
       </w:hyperlink>
     </w:p>
-    <w:bookmarkEnd w:id="98"/>
-    <w:bookmarkStart w:id="100" w:name="ref-mcshane_etal19"/>
+    <w:bookmarkEnd w:id="110"/>
+    <w:bookmarkStart w:id="112" w:name="ref-mcshane_etal19"/>
     <w:p>
       <w:pPr>
         <w:pStyle w:val="Bibliography"/>
@@ -10200,7 +10769,7 @@
       <w:r>
         <w:t xml:space="preserve"> </w:t>
       </w:r>
-      <w:hyperlink r:id="rId99">
+      <w:hyperlink r:id="rId111">
         <w:r>
           <w:rPr>
             <w:rStyle w:val="Hyperlink"/>
@@ -10209,8 +10778,8 @@
         </w:r>
       </w:hyperlink>
     </w:p>
-    <w:bookmarkEnd w:id="100"/>
-    <w:bookmarkStart w:id="101" w:name="ref-more25"/>
+    <w:bookmarkEnd w:id="112"/>
+    <w:bookmarkStart w:id="113" w:name="ref-more25"/>
     <w:p>
       <w:pPr>
         <w:pStyle w:val="Bibliography"/>
@@ -10267,8 +10836,8 @@
         <w:t xml:space="preserve">.</w:t>
       </w:r>
     </w:p>
-    <w:bookmarkEnd w:id="101"/>
-    <w:bookmarkStart w:id="103" w:name="ref-murphy_etal25"/>
+    <w:bookmarkEnd w:id="113"/>
+    <w:bookmarkStart w:id="115" w:name="ref-murphy_etal25"/>
     <w:p>
       <w:pPr>
         <w:pStyle w:val="Bibliography"/>
@@ -10317,7 +10886,7 @@
       <w:r>
         <w:t xml:space="preserve"> </w:t>
       </w:r>
-      <w:hyperlink r:id="rId102">
+      <w:hyperlink r:id="rId114">
         <w:r>
           <w:rPr>
             <w:rStyle w:val="Hyperlink"/>
@@ -10326,8 +10895,8 @@
         </w:r>
       </w:hyperlink>
     </w:p>
-    <w:bookmarkEnd w:id="103"/>
-    <w:bookmarkStart w:id="104" w:name="ref-nuijten_epskamp24"/>
+    <w:bookmarkEnd w:id="115"/>
+    <w:bookmarkStart w:id="116" w:name="ref-nuijten_epskamp24"/>
     <w:p>
       <w:pPr>
         <w:pStyle w:val="Bibliography"/>
@@ -10419,8 +10988,8 @@
         <w:t xml:space="preserve"> Web implementation at https://statcheck.io.</w:t>
       </w:r>
     </w:p>
-    <w:bookmarkEnd w:id="104"/>
-    <w:bookmarkStart w:id="105" w:name="ref-python"/>
+    <w:bookmarkEnd w:id="116"/>
+    <w:bookmarkStart w:id="117" w:name="ref-python"/>
     <w:p>
       <w:pPr>
         <w:pStyle w:val="Bibliography"/>
@@ -10445,8 +11014,8 @@
         <w:t xml:space="preserve">[Manual]. Python Software Foundation.</w:t>
       </w:r>
     </w:p>
-    <w:bookmarkEnd w:id="105"/>
-    <w:bookmarkStart w:id="107" w:name="ref-R-showtext"/>
+    <w:bookmarkEnd w:id="117"/>
+    <w:bookmarkStart w:id="119" w:name="ref-R-showtext"/>
     <w:p>
       <w:pPr>
         <w:pStyle w:val="Bibliography"/>
@@ -10529,7 +11098,7 @@
       <w:r>
         <w:t xml:space="preserve"> </w:t>
       </w:r>
-      <w:hyperlink r:id="rId106">
+      <w:hyperlink r:id="rId118">
         <w:r>
           <w:rPr>
             <w:rStyle w:val="Hyperlink"/>
@@ -10538,8 +11107,8 @@
         </w:r>
       </w:hyperlink>
     </w:p>
-    <w:bookmarkEnd w:id="107"/>
-    <w:bookmarkStart w:id="109" w:name="ref-schervish96"/>
+    <w:bookmarkEnd w:id="119"/>
+    <w:bookmarkStart w:id="121" w:name="ref-schervish96"/>
     <w:p>
       <w:pPr>
         <w:pStyle w:val="Bibliography"/>
@@ -10628,7 +11197,7 @@
       <w:r>
         <w:t xml:space="preserve"> </w:t>
       </w:r>
-      <w:hyperlink r:id="rId108">
+      <w:hyperlink r:id="rId120">
         <w:r>
           <w:rPr>
             <w:rStyle w:val="Hyperlink"/>
@@ -10637,8 +11206,8 @@
         </w:r>
       </w:hyperlink>
     </w:p>
-    <w:bookmarkEnd w:id="109"/>
-    <w:bookmarkStart w:id="110" w:name="ref-stillman19"/>
+    <w:bookmarkEnd w:id="121"/>
+    <w:bookmarkStart w:id="122" w:name="ref-stillman19"/>
     <w:p>
       <w:pPr>
         <w:pStyle w:val="Bibliography"/>
@@ -10688,8 +11257,8 @@
         <w:t xml:space="preserve">.</w:t>
       </w:r>
     </w:p>
-    <w:bookmarkEnd w:id="110"/>
-    <w:bookmarkStart w:id="111" w:name="ref-talebi24"/>
+    <w:bookmarkEnd w:id="122"/>
+    <w:bookmarkStart w:id="123" w:name="ref-talebi24"/>
     <w:p>
       <w:pPr>
         <w:pStyle w:val="Bibliography"/>
@@ -10746,8 +11315,8 @@
         <w:t xml:space="preserve">.</w:t>
       </w:r>
     </w:p>
-    <w:bookmarkEnd w:id="111"/>
-    <w:bookmarkStart w:id="112" w:name="ref-rcoreteam25"/>
+    <w:bookmarkEnd w:id="123"/>
+    <w:bookmarkStart w:id="124" w:name="ref-rcoreteam25"/>
     <w:p>
       <w:pPr>
         <w:pStyle w:val="Bibliography"/>
@@ -10842,8 +11411,8 @@
         <w:t xml:space="preserve">[Manual]. R Foundation for Statistical Computing.</w:t>
       </w:r>
     </w:p>
-    <w:bookmarkEnd w:id="112"/>
-    <w:bookmarkStart w:id="113" w:name="ref-vanabkoude25"/>
+    <w:bookmarkEnd w:id="124"/>
+    <w:bookmarkStart w:id="125" w:name="ref-vanabkoude25"/>
     <w:p>
       <w:pPr>
         <w:pStyle w:val="Bibliography"/>
@@ -10931,8 +11500,8 @@
         <w:t xml:space="preserve">[Master's {{Thesis}}].</w:t>
       </w:r>
     </w:p>
-    <w:bookmarkEnd w:id="113"/>
-    <w:bookmarkStart w:id="115" w:name="ref-wagenmakers07"/>
+    <w:bookmarkEnd w:id="125"/>
+    <w:bookmarkStart w:id="127" w:name="ref-wagenmakers07"/>
     <w:p>
       <w:pPr>
         <w:pStyle w:val="Bibliography"/>
@@ -10985,7 +11554,7 @@
       <w:r>
         <w:t xml:space="preserve"> </w:t>
       </w:r>
-      <w:hyperlink r:id="rId114">
+      <w:hyperlink r:id="rId126">
         <w:r>
           <w:rPr>
             <w:rStyle w:val="Hyperlink"/>
@@ -10994,8 +11563,8 @@
         </w:r>
       </w:hyperlink>
     </w:p>
-    <w:bookmarkEnd w:id="115"/>
-    <w:bookmarkStart w:id="117" w:name="ref-R-tidyverse"/>
+    <w:bookmarkEnd w:id="127"/>
+    <w:bookmarkStart w:id="129" w:name="ref-R-tidyverse"/>
     <w:p>
       <w:pPr>
         <w:pStyle w:val="Bibliography"/>
@@ -11041,7 +11610,7 @@
       <w:r>
         <w:t xml:space="preserve"> </w:t>
       </w:r>
-      <w:hyperlink r:id="rId116">
+      <w:hyperlink r:id="rId128">
         <w:r>
           <w:rPr>
             <w:rStyle w:val="Hyperlink"/>
@@ -11050,8 +11619,8 @@
         </w:r>
       </w:hyperlink>
     </w:p>
-    <w:bookmarkEnd w:id="117"/>
-    <w:bookmarkStart w:id="119" w:name="ref-R-readxl"/>
+    <w:bookmarkEnd w:id="129"/>
+    <w:bookmarkStart w:id="131" w:name="ref-R-readxl"/>
     <w:p>
       <w:pPr>
         <w:pStyle w:val="Bibliography"/>
@@ -11106,7 +11675,7 @@
       <w:r>
         <w:t xml:space="preserve"> </w:t>
       </w:r>
-      <w:hyperlink r:id="rId118">
+      <w:hyperlink r:id="rId130">
         <w:r>
           <w:rPr>
             <w:rStyle w:val="Hyperlink"/>
@@ -11115,8 +11684,8 @@
         </w:r>
       </w:hyperlink>
     </w:p>
-    <w:bookmarkEnd w:id="119"/>
-    <w:bookmarkStart w:id="120" w:name="ref-R-psych"/>
+    <w:bookmarkEnd w:id="131"/>
+    <w:bookmarkStart w:id="132" w:name="ref-R-psych"/>
     <w:p>
       <w:pPr>
         <w:pStyle w:val="Bibliography"/>
@@ -11169,9 +11738,9 @@
         <w:t xml:space="preserve">[Manual]. Northwestern University.</w:t>
       </w:r>
     </w:p>
-    <w:bookmarkEnd w:id="120"/>
-    <w:bookmarkEnd w:id="121"/>
-    <w:bookmarkEnd w:id="122"/>
+    <w:bookmarkEnd w:id="132"/>
+    <w:bookmarkEnd w:id="133"/>
+    <w:bookmarkEnd w:id="134"/>
     <w:sectPr>
       <w:headerReference r:id="rId9" w:type="even"/>
       <w:headerReference r:id="rId11" w:type="default"/>
@@ -11252,11 +11821,11 @@
         <w:t xml:space="preserve"> </w:t>
       </w:r>
       <w:r>
-        <w:t xml:space="preserve">In a final Papercheck module, users will be able to set the alpha level they used themselves, thus allowing other levels than the conventional 5%.</w:t>
+        <w:t xml:space="preserve">In the final Papercheck module, users will be able to set the alpha level they used themselves, thus allowing other levels than the conventional 5%.</w:t>
       </w:r>
     </w:p>
   </w:footnote>
-  <w:footnote w:id="37">
+  <w:footnote w:id="40">
     <w:p>
       <w:pPr>
         <w:pStyle w:val="FootnoteText"/>
@@ -11271,26 +11840,7 @@
         <w:t xml:space="preserve"> </w:t>
       </w:r>
       <w:r>
-        <w:t xml:space="preserve">I could not find one statement that was extracted automatically in the artilce’s pdf. My current theory is that this was an artifact from when the pdf was compiled and might be from a different article even, once again highlighting how impractical the pdf format is in times of increasing automation.</w:t>
-      </w:r>
-    </w:p>
-  </w:footnote>
-  <w:footnote w:id="55">
-    <w:p>
-      <w:pPr>
-        <w:pStyle w:val="FootnoteText"/>
-      </w:pPr>
-      <w:r>
-        <w:rPr>
-          <w:rStyle w:val="FootnoteReference"/>
-        </w:rPr>
-        <w:footnoteRef/>
-      </w:r>
-      <w:r>
-        <w:t xml:space="preserve"> </w:t>
-      </w:r>
-      <w:r>
-        <w:t xml:space="preserve">You can simply clone the GitHub repository, adjust statements’ labels that you think are incorrect and re-run the training scripts to get all results and plots showing the models performance!</w:t>
+        <w:t xml:space="preserve">I could not find one statement that was detected automatically in the article’s pdf. My current theory is that this was an artifact from when the pdf was compiled and might be from a different article even, once again highlighting how impractical the pdf format is in times of increasing automation.</w:t>
       </w:r>
     </w:p>
   </w:footnote>

</xml_diff>

<commit_message>
Final changes, generated final word doc
</commit_message>
<xml_diff>
--- a/thesis/thesis.docx
+++ b/thesis/thesis.docx
@@ -212,7 +212,7 @@
         <w:t xml:space="preserve"> </w:t>
       </w:r>
       <w:r>
-        <w:t xml:space="preserve">values remain widespread in scientific reporting, despite decades of educational efforts and reform initiatives. One of the most common and consequential errors is interpreting a statistically nonsignificant result (e.g.,</w:t>
+        <w:t xml:space="preserve">values remain widespread in scientific reporting, despite decades of educational efforts and reform initiatives. A common and consequential errors is interpreting a statistically nonsignificant result (e.g.,</w:t>
       </w:r>
       <w:r>
         <w:t xml:space="preserve"> </w:t>
@@ -228,7 +228,7 @@
         <w:t xml:space="preserve"> </w:t>
       </w:r>
       <w:r>
-        <w:t xml:space="preserve">&gt; .05) as evidence for the absence of an effect — a conclusion not supported by null hypothesis significance testing (NHST). This thesis adopts a human factors perspective, arguing that automation can help mitigate such persistent errors, much like word processors assist with grammar and spelling. I propose an automated, three-step pipeline that detects, classifies, and optionally corrects misinterpretations of nonsignificant results. The evaluation of each of these steps highlights the promise of such an automated approach: In a validation set of 25 articles the automatic detection identified 73% of manually extracted statements. Two easily resolvable issues in the search pattern were found which, once addressed, would increase this reliability to 93%. For classification, three BERT-based models were trained on 930 hand-labeled statements. All models performed well, with the standard BERT model achieving the highest macro F1 score of .92. Finally, the optional correction step proved effective in a validation set 100 statements: 93 statements were correctly phrased after LLM-based revision. These results demonstrate that automation can effectively address this specific misinterpretation and offer a flexible foundation for tackling similar issues in scientific writing and meta-research.</w:t>
+        <w:t xml:space="preserve">&gt; .05) as evidence for the absence of an effect — a conclusion not supported by null hypothesis significance testing (NHST). This article adopts a human factors perspective, suggesting that automation can help mitigate such persistent errors, much like word processors assist with grammar and spelling. I propose an automated, three-step pipeline that detects, classifies, and optionally corrects misinterpretations of nonsignificant results. The evaluation of each of these steps highlights the promise of such an automated approach: In a validation set of 25 articles, the automatic detection identified 73% of manually extracted statements. Two easily resolvable issues in the search pattern were found which, once addressed, would increase reliability to 93%. For the classification, three BERT-based models were trained on 930 hand-labeled statements, with the standard BERT model achieving the highest macro-F1 score of .92. Finally, the optional correction step proved effective, with 93 of 100 statements from a validation set being correctly phrased after LLM-revision. While improvements remain possible at each step, results suggest that such a system could substantially reduce the prevalence of this misinterpretation. However, risks remain, particularly regarding the automated correction step, which could inadvertently encourage overreliance on AI suggestions. Qualitative user studies will be critical for determining how authors engage with the tool and how it should be implemented. In the long run, this approach has the potential to help authors improve their statistical reporting and to inform large-scale meta-scientific analyses.</w:t>
       </w:r>
     </w:p>
     <w:p>
@@ -667,7 +667,7 @@
         <w:t xml:space="preserve"> </w:t>
       </w:r>
       <w:r>
-        <w:t xml:space="preserve">(e.g.;</w:t>
+        <w:t xml:space="preserve">(e.g.,</w:t>
       </w:r>
       <w:r>
         <w:t xml:space="preserve"> </w:t>
@@ -684,7 +684,7 @@
         <w:t xml:space="preserve">)</w:t>
       </w:r>
       <w:r>
-        <w:t xml:space="preserve">. On the other hand, many have also argued that NHST per se is not to blame for these problems, but rather how researchers (mis)use and (mis)interpret this tool</w:t>
+        <w:t xml:space="preserve">. On the other hand, many have also argued that NHST per se is not to blame for these problems but rather how researchers (mis)use and (mis)interpret this tool</w:t>
       </w:r>
       <w:r>
         <w:t xml:space="preserve"> </w:t>
@@ -1295,7 +1295,7 @@
     </w:p>
     <w:bookmarkEnd w:id="30"/>
     <w:bookmarkEnd w:id="31"/>
-    <w:bookmarkStart w:id="40" w:name="methods"/>
+    <w:bookmarkStart w:id="43" w:name="methods"/>
     <w:p>
       <w:pPr>
         <w:pStyle w:val="Heading1"/>
@@ -1326,7 +1326,7 @@
         <w:pStyle w:val="BodyText"/>
       </w:pPr>
       <w:r>
-        <w:t xml:space="preserve">To detect statements, I used rule-based regular expressions (RegEx) and searched articles’ results sections to detect these expressions. Effectively, RegEx searchers are advanced Ctrl+F searches, where a user can include rules like optional characters (e.g.,</w:t>
+        <w:t xml:space="preserve">To detect statements, I used rule-based regular expressions (RegEx) and searched articles’ results sections to detect them. Effectively, RegEx searchers are advanced Ctrl+F searches, where a user can include rules like optional characters (e.g.,</w:t>
       </w:r>
       <w:r>
         <w:t xml:space="preserve"> </w:t>
@@ -1441,7 +1441,7 @@
         <w:t xml:space="preserve"> </w:t>
       </w:r>
       <w:r>
-        <w:t xml:space="preserve">in the Results for examples currently not detected) based on RegEx searches. Using this module, I created a subset of all</w:t>
+        <w:t xml:space="preserve">for examples currently not detected) based on RegEx searches. Using this module, I created a subset of all</w:t>
       </w:r>
       <w:r>
         <w:t xml:space="preserve"> </w:t>
@@ -1627,7 +1627,7 @@
       </w:r>
     </w:p>
     <w:bookmarkEnd w:id="34"/>
-    <w:bookmarkStart w:id="38" w:name="X47c36eaba022b4f77117a0fed5344b084fa3d76"/>
+    <w:bookmarkStart w:id="39" w:name="X47c36eaba022b4f77117a0fed5344b084fa3d76"/>
     <w:p>
       <w:pPr>
         <w:pStyle w:val="Heading2"/>
@@ -1674,7 +1674,7 @@
         <w:t xml:space="preserve"> </w:t>
       </w:r>
       <w:r>
-        <w:t xml:space="preserve">values in articles’ results sections, I manually extracted these statements from 25 (10%; randomly chosen) of the Papercheck sample library’s 250 open access article from the journal Psychological Science. These articles were published between 2013 and 2024. I then coded whether statements I found were also extracted with the automated RegEx search.</w:t>
+        <w:t xml:space="preserve">values in articles’ results sections, I manually extracted these statements from 25 (10%; randomly chosen) of the Papercheck sample library’s 250 open access article from the journal Psychological Science. These articles were published between 2013 and 2024. I then coded whether statements I found were also detected by the automated RegEx search.</w:t>
       </w:r>
     </w:p>
     <w:bookmarkEnd w:id="35"/>
@@ -1724,7 +1724,7 @@
         <w:t xml:space="preserve"> </w:t>
       </w:r>
       <w:r>
-        <w:t xml:space="preserve">value misinterpretations. The remaining 188 statements were classified as neither correct nor incorrect because they interpreted the nonsignificant effect as (marginally) significant (83), because the statements were not complete enough to check their correctness (20), because they interpreted model fit indices and not the</w:t>
+        <w:t xml:space="preserve">value misinterpretations. The remaining 188 statements were classified as neither correct nor incorrect because they interpreted the nonsignificant effect as (marginally) significant (83), because the statements were not complete enough to assess their correctness (20), because they interpreted model fit indices and not the</w:t>
       </w:r>
       <w:r>
         <w:t xml:space="preserve"> </w:t>
@@ -1813,11 +1813,11 @@
         <w:pStyle w:val="BodyText"/>
       </w:pPr>
       <w:r>
-        <w:t xml:space="preserve">During BERT training, I computed the training loss (sum of errors between model predictions and actual labels in the training set) and the validation loss (calculated analogously on the validation set). The best-performing model was selected based on the lowest validation loss to prevent the model from overfitting to the training data. The model would have been trained on a maximum of 16 epochs, but training ended early if the model did not improve, as measured by the validation loss, for two consecutive epochs. Ultimately, the longest number of training epochs was 7. For the final evaluation, I computed the fraction of correctly predicted classes among all predicted cases of a class (precision), the fraction of correctly predicted classes among all actual cases of a class (recall), and their harmonic mean (F1 score), separately for each class (incorrect and correct). To summarize overall performance across the two classes, I calculated the unweighted average of the two F1 scores (macro-F1 score).</w:t>
+        <w:t xml:space="preserve">During BERT training, I computed the training loss (sum of errors between model predictions and actual labels in the training set) and the validation loss (calculated analogously on the validation set). The best-performing model was selected based on the lowest validation loss to prevent the model from overfitting to the training data. Each model would have been trained on a maximum of 16 epochs, but training ended early if the model did not improve, as measured by the validation loss, for two consecutive epochs. Ultimately, the longest number of training epochs was 7. For the final evaluation, I computed the fraction of correctly predicted classes among all predicted cases of a class (precision), the fraction of correctly predicted classes among all actual cases of a class (recall), and their harmonic mean (F1 score), separately for each class (incorrect and correct). To summarize overall performance across the two classes, I calculated the unweighted average of the two F1 scores (macro-F1 score).</w:t>
       </w:r>
     </w:p>
     <w:bookmarkEnd w:id="36"/>
-    <w:bookmarkStart w:id="37" w:name="statement-correction"/>
+    <w:bookmarkStart w:id="38" w:name="statement-correction"/>
     <w:p>
       <w:pPr>
         <w:pStyle w:val="Heading3"/>
@@ -1831,7 +1831,21 @@
         <w:pStyle w:val="FirstParagraph"/>
       </w:pPr>
       <w:r>
-        <w:t xml:space="preserve">Lastly, I reviewed 100 statements that were sent to an LLM for correction to evaluate whether the revised statements were correct. Of these, 80 had previously been labeled incorrect and 20 correct by me, allowing me to examine how the LLM would handle false positives from the automated classification. To communicate with the models, I used Papercheck, which relies on the Groq API (available at https://groq.com/). I tested two LLMs –</w:t>
+        <w:t xml:space="preserve">Lastly, I reviewed 100 statements that were sent to an LLM for correction to evaluate whether the revised statements were indeed correct. Of these, 80 had previously been labeled incorrect and 20 correct by me, allowing me to examine how the LLM would handle false positives from the automated classification. To communicate with the models, I used Papercheck, which relies on the Groq API (available at</w:t>
+      </w:r>
+      <w:r>
+        <w:t xml:space="preserve"> </w:t>
+      </w:r>
+      <w:hyperlink r:id="rId37">
+        <w:r>
+          <w:rPr>
+            <w:rStyle w:val="Hyperlink"/>
+          </w:rPr>
+          <w:t xml:space="preserve">https://groq.com/</w:t>
+        </w:r>
+      </w:hyperlink>
+      <w:r>
+        <w:t xml:space="preserve">). I tested two LLMs –</w:t>
       </w:r>
       <w:r>
         <w:t xml:space="preserve"> </w:t>
@@ -1926,9 +1940,9 @@
         <w:t xml:space="preserve">value or interpretation of it, to account for possible errors during the automatic detection of statements. This instruction was removed in the refined prompt because the LLM overused this option, which blurred the distinction between statement detection, classification, and correction.</w:t>
       </w:r>
     </w:p>
-    <w:bookmarkEnd w:id="37"/>
     <w:bookmarkEnd w:id="38"/>
-    <w:bookmarkStart w:id="39" w:name="sec-software"/>
+    <w:bookmarkEnd w:id="39"/>
+    <w:bookmarkStart w:id="42" w:name="sec-software"/>
     <w:p>
       <w:pPr>
         <w:pStyle w:val="Heading2"/>
@@ -2289,7 +2303,35 @@
         <w:pStyle w:val="BodyText"/>
       </w:pPr>
       <w:r>
-        <w:t xml:space="preserve">All scripts and data to reproduce and use the trained BERT models (Python), analyse the results and validity checks (R and Python), recreate this manuscript (Quarto Markdown in R Studio with the apaquarto extension available at: https://wjschne.github.io/apaquarto/), as well as the list of Python libraries used to train the BERT models are available in the following GitHub repository, together with instructions on how to set it up: LINK.</w:t>
+        <w:t xml:space="preserve">All scripts and data to reproduce and use the trained BERT models (Python), analyse the results and validity checks (R and Python), recreate this manuscript (Quarto Markdown in R Studio with the apaquarto extension available at:</w:t>
+      </w:r>
+      <w:r>
+        <w:t xml:space="preserve"> </w:t>
+      </w:r>
+      <w:hyperlink r:id="rId40">
+        <w:r>
+          <w:rPr>
+            <w:rStyle w:val="Hyperlink"/>
+          </w:rPr>
+          <w:t xml:space="preserve">wjschne.github.io/apaquarto/</w:t>
+        </w:r>
+      </w:hyperlink>
+      <w:r>
+        <w:t xml:space="preserve">), as well as the list of Python libraries used to train the BERT models are available in the following GitHub repository, together with instructions on how to set it up:</w:t>
+      </w:r>
+      <w:r>
+        <w:t xml:space="preserve"> </w:t>
+      </w:r>
+      <w:hyperlink r:id="rId41">
+        <w:r>
+          <w:rPr>
+            <w:rStyle w:val="Hyperlink"/>
+          </w:rPr>
+          <w:t xml:space="preserve">github.com/Raphael-Merz/nonsig-master-thesis</w:t>
+        </w:r>
+      </w:hyperlink>
+      <w:r>
+        <w:t xml:space="preserve">.</w:t>
       </w:r>
     </w:p>
     <w:p>
@@ -2300,9 +2342,9 @@
         <w:t xml:space="preserve">Due to the project’s iterative nature and since no inferential statistical tests were performed, this study was not preregistered. The original project proposal can also be found in the GitHub repository.</w:t>
       </w:r>
     </w:p>
-    <w:bookmarkEnd w:id="39"/>
-    <w:bookmarkEnd w:id="40"/>
-    <w:bookmarkStart w:id="57" w:name="results"/>
+    <w:bookmarkEnd w:id="42"/>
+    <w:bookmarkEnd w:id="43"/>
+    <w:bookmarkStart w:id="60" w:name="results"/>
     <w:p>
       <w:pPr>
         <w:pStyle w:val="Heading1"/>
@@ -2311,7 +2353,7 @@
         <w:t xml:space="preserve">3 Results</w:t>
       </w:r>
     </w:p>
-    <w:bookmarkStart w:id="42" w:name="sec-detection-accuracy"/>
+    <w:bookmarkStart w:id="45" w:name="sec-detection-accuracy"/>
     <w:p>
       <w:pPr>
         <w:pStyle w:val="Heading2"/>
@@ -2460,11 +2502,11 @@
         <w:rPr>
           <w:rStyle w:val="FootnoteReference"/>
         </w:rPr>
-        <w:footnoteReference w:id="41"/>
-      </w:r>
-    </w:p>
-    <w:bookmarkEnd w:id="42"/>
-    <w:bookmarkStart w:id="53" w:name="classification-performance"/>
+        <w:footnoteReference w:id="44"/>
+      </w:r>
+    </w:p>
+    <w:bookmarkEnd w:id="45"/>
+    <w:bookmarkStart w:id="56" w:name="classification-performance"/>
     <w:p>
       <w:pPr>
         <w:pStyle w:val="Heading2"/>
@@ -2492,7 +2534,7 @@
         <w:t xml:space="preserve">shows the training and validation loss curves for the three BERT models across their training epochs. The standard BERT model was trained for a total of 7 epochs before early stopping was triggered due to a lack of improvement in validation loss for two consecutive epochs. The model from epoch 5 was therefore selected as the best-performing one. Similarly, SciBERT and PubMedBERT reached the lowest validation loss after epochs 5 and 4, respectively. As shown in the figure, the training loss consistently decreased throughout training for all three models, as expected since the models were optimized to fit the training data. In contrast, the validation loss plateaued in all models before rising again, indicating that further improvements on the training data no longer translated to better performance on the unseen validation data and may signal the onset of overfitting.</w:t>
       </w:r>
     </w:p>
-    <w:bookmarkStart w:id="46" w:name="fig-loss-curves"/>
+    <w:bookmarkStart w:id="49" w:name="fig-loss-curves"/>
     <w:p>
       <w:pPr>
         <w:pStyle w:val="FigureTitle"/>
@@ -2518,18 +2560,18 @@
           <wp:inline>
             <wp:extent cx="5486400" cy="1519532"/>
             <wp:effectExtent b="0" l="0" r="0" t="0"/>
-            <wp:docPr descr="" title="" id="44" name="Picture"/>
+            <wp:docPr descr="" title="" id="47" name="Picture"/>
             <a:graphic>
               <a:graphicData uri="http://schemas.openxmlformats.org/drawingml/2006/picture">
                 <pic:pic>
                   <pic:nvPicPr>
-                    <pic:cNvPr descr="../data/model_performance/loss_curve/loss_combined.png" id="45" name="Picture"/>
+                    <pic:cNvPr descr="../data/model_performance/loss_curve/loss_combined.png" id="48" name="Picture"/>
                     <pic:cNvPicPr>
                       <a:picLocks noChangeArrowheads="1" noChangeAspect="1"/>
                     </pic:cNvPicPr>
                   </pic:nvPicPr>
                   <pic:blipFill>
-                    <a:blip r:embed="rId43"/>
+                    <a:blip r:embed="rId46"/>
                     <a:stretch>
                       <a:fillRect/>
                     </a:stretch>
@@ -2556,7 +2598,7 @@
         </w:drawing>
       </w:r>
     </w:p>
-    <w:bookmarkEnd w:id="46"/>
+    <w:bookmarkEnd w:id="49"/>
     <w:p>
       <w:pPr>
         <w:pStyle w:val="FigureNote"/>
@@ -2569,7 +2611,7 @@
         <w:t xml:space="preserve">Note</w:t>
       </w:r>
       <w:r>
-        <w:t xml:space="preserve">. Curves of the training and validation loss of the three trained BERT models. The best models for standard BERT, SciBERT and PubMedBERT were chosen after epoch 5, 5, and 4, respectively, based on a minmal validation loss.</w:t>
+        <w:t xml:space="preserve">. Curves of the training and validation loss of the three trained BERT models. The training and validation loss represent the sum of errors between model predictions and the actual labels in the training and validation sets, respectively. The best models for standard BERT, SciBERT and PubMedBERT were chosen after epoch 5, 5, and 4, respectively, based on a minmal validation loss.</w:t>
       </w:r>
     </w:p>
     <w:p>
@@ -2594,7 +2636,7 @@
         <w:t xml:space="preserve"> </w:t>
       </w:r>
       <w:r>
-        <w:t xml:space="preserve">displays the number of correctly and incorrectly classified statements for each model. Overall, all three models performed well, with the standard BERT model showing the fewest misclassifications (2 false positives and 9 false negatives), while SciBERT and PubMedBERT made 14 and 21 false classifications in total, respectively. All models also tended to predict more statements as correct than incorrect, despite the originally balanced class distribution: for example, the standard BERT model classified 78 statements as correct and 64 as incorrect, with this difference being even more pronounced in SciBERT (81 vs. 61) and especially PubMedBERT (88 vs. 54).</w:t>
+        <w:t xml:space="preserve">displays the number of correctly and incorrectly classified statements for each model. Overall, all three models performed well, with the standard BERT model showing the fewest misclassifications (2 false positives and 9 false negatives), while SciBERT and PubMedBERT made 14 and 21 false classifications in total, respectively. All models also tended to predict more statements as correct than incorrect, despite the originally balanced class distribution: the standard BERT model classified 78 statements as correct and 64 as incorrect, with this difference being even more pronounced in SciBERT (81 vs. 61) and PubMedBERT (88 vs. 54).</w:t>
       </w:r>
     </w:p>
     <w:p>
@@ -2616,7 +2658,10 @@
         </w:r>
       </w:hyperlink>
       <w:r>
-        <w:t xml:space="preserve">. The standard BERT model achieved the highest macro-F1 score (.92), with SciBERT and PubMedBERT scoring slightly lower (.90 and .85). Across all models, performance was stronger for predicting correct statements than incorrect ones, as indicated by higher F1 scores and recall in the</w:t>
+        <w:t xml:space="preserve"> </w:t>
+      </w:r>
+      <w:r>
+        <w:t xml:space="preserve">which shows a summary of the performance metrics. The standard BERT model achieved the highest macro-F1 score (.92), with SciBERT and PubMedBERT scoring slightly lower (.90 and .85). Across all models, performance was stronger for predicting correct statements than incorrect ones, as indicated by higher F1 scores and recall in the</w:t>
       </w:r>
       <w:r>
         <w:t xml:space="preserve"> </w:t>
@@ -2628,10 +2673,10 @@
         <w:t xml:space="preserve"> </w:t>
       </w:r>
       <w:r>
-        <w:t xml:space="preserve">class. This pattern, again, underlines that the models tended to overidentify statements as correct rather than incorrect.</w:t>
-      </w:r>
-    </w:p>
-    <w:bookmarkStart w:id="50" w:name="fig-confusion"/>
+        <w:t xml:space="preserve">class. This pattern again underlines that the models tended to overidentify statements as correct rather than incorrect.</w:t>
+      </w:r>
+    </w:p>
+    <w:bookmarkStart w:id="53" w:name="fig-confusion"/>
     <w:p>
       <w:pPr>
         <w:pStyle w:val="FigureTitle"/>
@@ -2657,18 +2702,18 @@
           <wp:inline>
             <wp:extent cx="5943600" cy="1659255"/>
             <wp:effectExtent b="0" l="0" r="0" t="0"/>
-            <wp:docPr descr="" title="" id="48" name="Picture"/>
+            <wp:docPr descr="" title="" id="51" name="Picture"/>
             <a:graphic>
               <a:graphicData uri="http://schemas.openxmlformats.org/drawingml/2006/picture">
                 <pic:pic>
                   <pic:nvPicPr>
-                    <pic:cNvPr descr="../data/model_performance/confusion_matrix/confusion_matrix_combined.png" id="49" name="Picture"/>
+                    <pic:cNvPr descr="../data/model_performance/confusion_matrix/confusion_matrix_combined.png" id="52" name="Picture"/>
                     <pic:cNvPicPr>
                       <a:picLocks noChangeArrowheads="1" noChangeAspect="1"/>
                     </pic:cNvPicPr>
                   </pic:nvPicPr>
                   <pic:blipFill>
-                    <a:blip r:embed="rId47"/>
+                    <a:blip r:embed="rId50"/>
                     <a:stretch>
                       <a:fillRect/>
                     </a:stretch>
@@ -2695,7 +2740,7 @@
         </w:drawing>
       </w:r>
     </w:p>
-    <w:bookmarkEnd w:id="50"/>
+    <w:bookmarkEnd w:id="53"/>
     <w:p>
       <w:pPr>
         <w:pStyle w:val="FigureNote"/>
@@ -2708,10 +2753,10 @@
         <w:t xml:space="preserve">Note</w:t>
       </w:r>
       <w:r>
-        <w:t xml:space="preserve">. Confusion matrices of the three trained BERT models. Overall, the standard BERT model performed best with a macro-F1 score of .92.</w:t>
-      </w:r>
-    </w:p>
-    <w:bookmarkStart w:id="51" w:name="tbl-model-performance"/>
+        <w:t xml:space="preserve">. Confusion matrices of the three trained BERT models. Overall, the standard BERT model misclassified the fewest statements with 2 false positives and 9 false negatives.</w:t>
+      </w:r>
+    </w:p>
+    <w:bookmarkStart w:id="54" w:name="tbl-model-performance"/>
     <w:p>
       <w:pPr>
         <w:pStyle w:val="FigureTitle"/>
@@ -2735,7 +2780,7 @@
         <w:tblLook w:firstRow="1" w:lastRow="0" w:firstColumn="0" w:lastColumn="0" w:noHBand="0" w:noVBand="1"/>
       </w:tblPr>
       <w:tblGrid>
-        <w:gridCol w:w="1378"/>
+        <w:gridCol w:w="1387"/>
         <w:gridCol w:w="925"/>
         <w:gridCol w:w="711"/>
         <w:gridCol w:w="889"/>
@@ -4596,7 +4641,7 @@
                 <w:szCs w:val="22"/>
                 <w:color w:val="000000"/>
               </w:rPr>
-              <w:t xml:space="preserve">Macro F1 score</w:t>
+              <w:t xml:space="preserve">Macro-F1 score</w:t>
             </w:r>
           </w:p>
         </w:tc>
@@ -5070,7 +5115,7 @@
         </w:tc>
       </w:tr>
     </w:tbl>
-    <w:bookmarkEnd w:id="51"/>
+    <w:bookmarkEnd w:id="54"/>
     <w:p>
       <w:pPr>
         <w:pStyle w:val="FigureNote"/>
@@ -5083,13 +5128,19 @@
         <w:t xml:space="preserve">Note</w:t>
       </w:r>
       <w:r>
-        <w:t xml:space="preserve">. Table of precision, recall and F1 score per model and class.</w:t>
+        <w:t xml:space="preserve">. Table of precision, recall and F1 score per model and class, as well as the macro-F1 score across classes.</w:t>
       </w:r>
     </w:p>
     <w:p>
       <w:pPr>
         <w:pStyle w:val="BodyText"/>
       </w:pPr>
+      <w:r>
+        <w:t xml:space="preserve">Additionally,</w:t>
+      </w:r>
+      <w:r>
+        <w:t xml:space="preserve"> </w:t>
+      </w:r>
       <w:hyperlink w:anchor="tbl-false-classification">
         <w:r>
           <w:rPr>
@@ -5102,10 +5153,10 @@
         <w:t xml:space="preserve"> </w:t>
       </w:r>
       <w:r>
-        <w:t xml:space="preserve">shows statements misclassified by all three models to illustrate common sources of difficulty. Potential causes of these misclassifications will be explored in the discussion.</w:t>
-      </w:r>
-    </w:p>
-    <w:bookmarkStart w:id="52" w:name="tbl-false-classification"/>
+        <w:t xml:space="preserve">shows statements that were misclassified by all three models to illustrate common sources of difficulty. Potential causes of these misclassifications will be explored in the discussion.</w:t>
+      </w:r>
+    </w:p>
+    <w:bookmarkStart w:id="55" w:name="tbl-false-classification"/>
     <w:p>
       <w:pPr>
         <w:pStyle w:val="FigureTitle"/>
@@ -5684,7 +5735,7 @@
         </w:tc>
       </w:tr>
     </w:tbl>
-    <w:bookmarkEnd w:id="52"/>
+    <w:bookmarkEnd w:id="55"/>
     <w:p>
       <w:pPr>
         <w:pStyle w:val="FigureNote"/>
@@ -5700,8 +5751,8 @@
         <w:t xml:space="preserve">. Examples for statements that were incorrectly classified by all three BERT models.</w:t>
       </w:r>
     </w:p>
-    <w:bookmarkEnd w:id="53"/>
-    <w:bookmarkStart w:id="56" w:name="correction-evaluation"/>
+    <w:bookmarkEnd w:id="56"/>
+    <w:bookmarkStart w:id="59" w:name="correction-evaluation"/>
     <w:p>
       <w:pPr>
         <w:pStyle w:val="Heading2"/>
@@ -5727,7 +5778,7 @@
         <w:t xml:space="preserve"> </w:t>
       </w:r>
       <w:r>
-        <w:t xml:space="preserve">model). Notably, 2 of the 20 already correct statements were turned incorrect by the LLM, and 13 of the 80 incorrect statements remained incorrect. Using the newer</w:t>
+        <w:t xml:space="preserve">model). Notably, 2 of the 20 already correct statements were turned incorrect by the LLM, while 13 of the 80 incorrect statements remained incorrect. Using the newer</w:t>
       </w:r>
       <w:r>
         <w:t xml:space="preserve"> </w:t>
@@ -5817,7 +5868,7 @@
         <w:t xml:space="preserve">, respectively.</w:t>
       </w:r>
     </w:p>
-    <w:bookmarkStart w:id="54" w:name="tbl-LLM-corrections-1"/>
+    <w:bookmarkStart w:id="57" w:name="tbl-LLM-corrections-1"/>
     <w:p>
       <w:pPr>
         <w:pStyle w:val="FigureTitle"/>
@@ -6115,7 +6166,7 @@
                 <w:szCs w:val="22"/>
                 <w:color w:val="000000"/>
               </w:rPr>
-              <w:t xml:space="preserve">From 0 to 0</w:t>
+              <w:t xml:space="preserve">From 1 to 1</w:t>
             </w:r>
           </w:p>
         </w:tc>
@@ -6219,7 +6270,7 @@
                 <w:szCs w:val="22"/>
                 <w:color w:val="000000"/>
               </w:rPr>
-              <w:t xml:space="preserve">Although the PTSD group showed a significant facilitation effect (M = 5.9%), F(1, 15) = 7.525, p = .015, Î· p 2 = .334, and the control group did not (M = 2.8%, n.s.), there was no significant group difference in facilitation, F(1, 30) = 1.215, p = .279, Î· p 2 = .039 (Fig. 3a).</w:t>
+              <w:t xml:space="preserve">Artworks that related to common activities, however, were not associated with higher aesthetic ratings, slope = -0.017, 95% CI = [-0.09, 0.06], t(1558) = -0.46, p = .64, nor were artworks in the mixed class, slope = 0.024, 95% CI = [-0.005, 0.05], t(1555) = 1.6, p = .11.</w:t>
             </w:r>
           </w:p>
         </w:tc>
@@ -6271,7 +6322,7 @@
                 <w:szCs w:val="22"/>
                 <w:color w:val="000000"/>
               </w:rPr>
-              <w:t xml:space="preserve">0</w:t>
+              <w:t xml:space="preserve">1</w:t>
             </w:r>
           </w:p>
         </w:tc>
@@ -6422,7 +6473,7 @@
                 <w:szCs w:val="22"/>
                 <w:color w:val="000000"/>
               </w:rPr>
-              <w:t xml:space="preserve">Although the PTSD group showed a significant facilitation effect (M = 5.9 %), F(1, 15) = 7.525, p = .015, ηp² = .334, the control group did not reach statistical significance (M = 2.8 %). The group difference in facilitation was not statistically significant, F(1, 30) = 1.215, p = .279, ηp² = .039 (Fig. 3a).</w:t>
+              <w:t xml:space="preserve">The estimated slopes were small and their 95 % confidence intervals included zero (common‑activity artworks: slope = ‑0.017, 95 % CI = [‑0.09, 0.06]; mixed‑class artworks: slope = 0.024, 95 % CI = [‑0.005, 0.05]), indicating that the results are compatible with no association between these artwork categories and aesthetic ratings.</w:t>
             </w:r>
           </w:p>
         </w:tc>
@@ -6474,7 +6525,7 @@
                 <w:szCs w:val="22"/>
                 <w:color w:val="000000"/>
               </w:rPr>
-              <w:t xml:space="preserve">0</w:t>
+              <w:t xml:space="preserve">1</w:t>
             </w:r>
           </w:p>
         </w:tc>
@@ -6533,7 +6584,7 @@
                 <w:szCs w:val="22"/>
                 <w:color w:val="000000"/>
               </w:rPr>
-              <w:t xml:space="preserve">From 1 to 0</w:t>
+              <w:t xml:space="preserve">From 0 to 1</w:t>
             </w:r>
           </w:p>
         </w:tc>
@@ -6637,7 +6688,7 @@
                 <w:szCs w:val="22"/>
                 <w:color w:val="000000"/>
               </w:rPr>
-              <w:t xml:space="preserve">Cortisol concentrations were comparable at baseline, t(55) = 1.01, p = .317, d = 0.27, but significantly elevated in the stress group relative to the control group both 30 min after the treatment, t(55) = 3.55, p corr = .003, d = 0.94, and 45 min after the treatment, t(55) = 2.52, p corr = .045, d = 0.67 (Table 1).</w:t>
+              <w:t xml:space="preserve">By contrast, leader narcissism levels were not significantly related to follower-perceived leader authority, b = 0.04, 95% CI = [-0.04, 0.13], Î² = 0.10, p = .304, and effectiveness, b = 0.04, 95% CI = [-0.06, 0.14], Î² = 0.08, p = .398.</w:t>
             </w:r>
           </w:p>
         </w:tc>
@@ -6689,7 +6740,7 @@
                 <w:szCs w:val="22"/>
                 <w:color w:val="000000"/>
               </w:rPr>
-              <w:t xml:space="preserve">1</w:t>
+              <w:t xml:space="preserve">0</w:t>
             </w:r>
           </w:p>
         </w:tc>
@@ -6840,7 +6891,7 @@
                 <w:szCs w:val="22"/>
                 <w:color w:val="000000"/>
               </w:rPr>
-              <w:t xml:space="preserve">Cortisol concentrations were not significantly different at baseline, t(55) = 1.01, p = .317, d = 0.27, but were significantly elevated in the stress group relative to the control group both 30 min after the treatment, t(55) = 3.55, p corr = .003, d = 0.94, and 45 min after the treatment, t(55) = 2.52, p corr = .045, d = 0.67 (Table 1).</w:t>
+              <w:t xml:space="preserve">Leader narcissism levels were associated with follower‑perceived leader authority (b = 0.04, 95 % CI = [‑0.04, 0.13], β = 0.10) and with effectiveness (b = 0.04, 95 % CI = [‑0.06, 0.14], β = 0.08).</w:t>
             </w:r>
           </w:p>
         </w:tc>
@@ -6892,13 +6943,13 @@
                 <w:szCs w:val="22"/>
                 <w:color w:val="000000"/>
               </w:rPr>
-              <w:t xml:space="preserve">0</w:t>
+              <w:t xml:space="preserve">1</w:t>
             </w:r>
           </w:p>
         </w:tc>
       </w:tr>
     </w:tbl>
-    <w:bookmarkEnd w:id="54"/>
+    <w:bookmarkEnd w:id="57"/>
     <w:p>
       <w:pPr>
         <w:pStyle w:val="FigureNote"/>
@@ -6938,7 +6989,7 @@
         <w:t xml:space="preserve">to incorrect.</w:t>
       </w:r>
     </w:p>
-    <w:bookmarkStart w:id="55" w:name="tbl-LLM-corrections-2"/>
+    <w:bookmarkStart w:id="58" w:name="tbl-LLM-corrections-2"/>
     <w:p>
       <w:pPr>
         <w:pStyle w:val="FigureTitle"/>
@@ -7191,7 +7242,7 @@
           <w:tcPr>
             <w:vMerge w:val="restart"/>
             <w:tcBorders>
-              <w:bottom w:val="single" w:sz="6" w:space="0" w:color="000000"/>
+              <w:bottom w:val="none" w:sz="0" w:space="0" w:color="000000"/>
               <w:top w:val="single" w:sz="6" w:space="0" w:color="000000"/>
               <w:left w:val="none" w:sz="0" w:space="0" w:color="000000"/>
               <w:right w:val="none" w:sz="0" w:space="0" w:color="000000"/>
@@ -7340,7 +7391,7 @@
                 <w:szCs w:val="22"/>
                 <w:color w:val="000000"/>
               </w:rPr>
-              <w:t xml:space="preserve">Non-attraction-effect choices were very rare and, like decoy choices, they likely reflect noisy responding; they were more common among people with lower cognitive ability, b = 0.689, 95% CI = [0.357, 1.021], p &lt; .001, but did not differ between the ASC and control groups, b = -0.037, 95% CI = [-0.381, 0.307], p = .834, and were unrelated to age, b = 0.014, 95% CI = [-0.295, 0.324], p = .929, or gender, b = -0.229, 95% CI = [-0.528, 0.069], p = .132.</w:t>
+              <w:t xml:space="preserve">Post hoc simple-effects analyses revealed that serial position did not affect the number of recalled distinct attributes, B = -0.02, t(1,510) = -0.39, p = .700, d = 0.01.</w:t>
             </w:r>
           </w:p>
         </w:tc>
@@ -7407,7 +7458,7 @@
             <w:vMerge/>
             <w:tcBorders>
               <w:bottom w:val="none" w:sz="0" w:space="0" w:color="000000"/>
-              <w:top w:val="single" w:sz="6" w:space="0" w:color="000000"/>
+              <w:top w:val="none" w:sz="0" w:space="0" w:color="000000"/>
               <w:left w:val="none" w:sz="0" w:space="0" w:color="000000"/>
               <w:right w:val="none" w:sz="0" w:space="0" w:color="000000"/>
             </w:tcBorders>
@@ -7543,7 +7594,7 @@
                 <w:szCs w:val="22"/>
                 <w:color w:val="000000"/>
               </w:rPr>
-              <w:t xml:space="preserve">Non-attraction-effect choices were very rare and, like decoy choices, they likely reflect noisy responding; they were more common among people with lower cognitive ability (b = 0.689, 95 % CI = [0.357, 1.021], p &lt; .001). The estimated difference between the ASC and control groups was b = ‑0.037 (95 % CI = [‑0.381, 0.307], p = .834). The estimated association with age was b = 0.014 (95 % CI = [‑0.295, 0.324], p = .929), and the estimated association with gender was b = ‑0.229 (95 % CI = [‑0.528, 0.069], p = .132).</w:t>
+              <w:t xml:space="preserve">Post hoc simple‑effects analyses indicated that serial position was not a significant predictor of the number of recalled distinct attributes, B = –0.02, t(1,510) = –0.39, p = .700, d = 0.01.</w:t>
             </w:r>
           </w:p>
         </w:tc>
@@ -7607,9 +7658,9 @@
         body3
         <w:tc>
           <w:tcPr>
-            <w:vMerge/>
+            <w:vMerge w:val="restart"/>
             <w:tcBorders>
-              <w:bottom w:val="none" w:sz="0" w:space="0" w:color="000000"/>
+              <w:bottom w:val="single" w:sz="6" w:space="0" w:color="000000"/>
               <w:top w:val="none" w:sz="0" w:space="0" w:color="000000"/>
               <w:left w:val="none" w:sz="0" w:space="0" w:color="000000"/>
               <w:right w:val="none" w:sz="0" w:space="0" w:color="000000"/>
@@ -7644,6 +7695,18 @@
                 <w:color w:val="000000"/>
               </w:rPr>
             </w:pPr>
+            <w:r xmlns:w="http://schemas.openxmlformats.org/wordprocessingml/2006/main" xmlns:wp="http://schemas.openxmlformats.org/drawingml/2006/wordprocessingDrawing" xmlns:r="http://schemas.openxmlformats.org/officeDocument/2006/relationships" xmlns:w14="http://schemas.microsoft.com/office/word/2010/wordml">
+              <w:rPr>
+                <w:rFonts w:ascii="Times New Roman" w:hAnsi="Times New Roman" w:eastAsia="Times New Roman" w:cs="Times New Roman"/>
+                <w:i w:val="false"/>
+                <w:b w:val="false"/>
+                <w:u w:val="none"/>
+                <w:sz w:val="22"/>
+                <w:szCs w:val="22"/>
+                <w:color w:val="000000"/>
+              </w:rPr>
+              <w:t xml:space="preserve">From 0 to 0</w:t>
+            </w:r>
           </w:p>
         </w:tc>
         <w:tc>
@@ -7746,7 +7809,7 @@
                 <w:szCs w:val="22"/>
                 <w:color w:val="000000"/>
               </w:rPr>
-              <w:t xml:space="preserve">This preference, however, disappeared in the experimental condition, F(1, 170) = 2.32, p = .130, Î· p 2 = .01.</w:t>
+              <w:t xml:space="preserve">Meta-regression indicated no significant moderating effect of preexisting perceptions of consensus, b = -0.84, t(35) = -1.44, p = .159.</w:t>
             </w:r>
           </w:p>
         </w:tc>
@@ -7798,7 +7861,7 @@
                 <w:szCs w:val="22"/>
                 <w:color w:val="000000"/>
               </w:rPr>
-              <w:t xml:space="preserve">1</w:t>
+              <w:t xml:space="preserve">0</w:t>
             </w:r>
           </w:p>
         </w:tc>
@@ -7813,7 +7876,7 @@
             <w:vMerge/>
             <w:tcBorders>
               <w:bottom w:val="single" w:sz="6" w:space="0" w:color="000000"/>
-              <w:top w:val="none" w:sz="0" w:space="0" w:color="000000"/>
+              <w:top w:val="single" w:sz="6" w:space="0" w:color="000000"/>
               <w:left w:val="none" w:sz="0" w:space="0" w:color="000000"/>
               <w:right w:val="none" w:sz="0" w:space="0" w:color="000000"/>
             </w:tcBorders>
@@ -7949,7 +8012,7 @@
                 <w:szCs w:val="22"/>
                 <w:color w:val="000000"/>
               </w:rPr>
-              <w:t xml:space="preserve">In the experimental condition, the preference was not statistically significant, F(1, 170) = 2.32, p = .130, ηp² = .01.</w:t>
+              <w:t xml:space="preserve">Meta-regression did not find a statistically significant moderating effect of preexisting perceptions of consensus (b = ‑0.84, t(35) = ‑1.44, p = .159).</w:t>
             </w:r>
           </w:p>
         </w:tc>
@@ -8007,7 +8070,7 @@
         </w:tc>
       </w:tr>
     </w:tbl>
-    <w:bookmarkEnd w:id="55"/>
+    <w:bookmarkEnd w:id="58"/>
     <w:p>
       <w:pPr>
         <w:pStyle w:val="FigureNote"/>
@@ -8047,9 +8110,9 @@
         <w:t xml:space="preserve">to incorrect.</w:t>
       </w:r>
     </w:p>
-    <w:bookmarkEnd w:id="56"/>
-    <w:bookmarkEnd w:id="57"/>
-    <w:bookmarkStart w:id="61" w:name="discussion"/>
+    <w:bookmarkEnd w:id="59"/>
+    <w:bookmarkEnd w:id="60"/>
+    <w:bookmarkStart w:id="64" w:name="discussion"/>
     <w:p>
       <w:pPr>
         <w:pStyle w:val="Heading1"/>
@@ -8058,7 +8121,7 @@
         <w:t xml:space="preserve">4 Discussion</w:t>
       </w:r>
     </w:p>
-    <w:bookmarkStart w:id="58" w:name="summary-of-key-results"/>
+    <w:bookmarkStart w:id="61" w:name="summary-of-key-results"/>
     <w:p>
       <w:pPr>
         <w:pStyle w:val="Heading2"/>
@@ -8104,7 +8167,7 @@
         <w:pStyle w:val="BodyText"/>
       </w:pPr>
       <w:r>
-        <w:t xml:space="preserve">Moving to the sub-steps, the RegEx-based statement detection phase demonstrated that simple, rule-based searches can effectively flag a large proportion of candidate interpretations. Although formatting issues in PDFs made the correct extraction of these misinterpretations impossible in some cases, the vast majority of statements were automatically detected. In addition, this study revealed straightforward issues in the current approach (e.g.,</w:t>
+        <w:t xml:space="preserve">More specifically, the RegEx-based statement detection phase demonstrated that simple, rule-based searches can effectively flag a large proportion of candidate interpretations. Although formatting issues in PDFs made the correct extraction of these misinterpretations impossible in some cases, the vast majority of statements were automatically detected. In addition, this study revealed straightforward issues in the current approach (e.g.,</w:t>
       </w:r>
       <w:r>
         <w:t xml:space="preserve"> </w:t>
@@ -8126,7 +8189,7 @@
         <w:t xml:space="preserve"> </w:t>
       </w:r>
       <w:r>
-        <w:t xml:space="preserve">“p = n.s.”</w:t>
+        <w:t xml:space="preserve">“n.s.”</w:t>
       </w:r>
       <w:r>
         <w:t xml:space="preserve"> </w:t>
@@ -8219,8 +8282,8 @@
         <w:t xml:space="preserve">Finally, the correction step demonstrated that LLMs can provide useful alternative phrasings to misinterpretations. While further prompt engineering will be necessary to reduce occasional mistakes (especially those turning correct statements into incorrect ones), this step illustrates the potential of integrating generative AI into targeted scientific writing support. Whether such corrections are genuinely valued by authors, however, remains an open question that needs further discussion.</w:t>
       </w:r>
     </w:p>
-    <w:bookmarkEnd w:id="58"/>
-    <w:bookmarkStart w:id="59" w:name="limitations-and-challenges"/>
+    <w:bookmarkEnd w:id="61"/>
+    <w:bookmarkStart w:id="62" w:name="limitations-and-challenges"/>
     <w:p>
       <w:pPr>
         <w:pStyle w:val="Heading2"/>
@@ -8234,7 +8297,7 @@
         <w:pStyle w:val="FirstParagraph"/>
       </w:pPr>
       <w:r>
-        <w:t xml:space="preserve">A key limitation is that the pipeline was tested step by step rather than as a fully integrated system. While detection, classification, and correction each worked well independently, cascading errors are inevitable once these steps are combined. As a result, the overall accuracy in end-to-end use will likely be lower than suggested by isolated evaluations. Nonetheless, any detected misinterpretation should alert authors that their interpretation, some possibly left unflagged, may require reconsideration.</w:t>
+        <w:t xml:space="preserve">A key limitation is that the pipeline was tested step by step rather than as a fully integrated system. While detection, classification, and correction each worked well independently, cascading errors are inevitable once these steps are combined. As a result, the overall accuracy in end-to-end use will likely be lower than suggested by isolated evaluations. Nonetheless, any detected misinterpretation should alert authors that their interpretations, some possibly left unflagged, may require reconsideration.</w:t>
       </w:r>
     </w:p>
     <w:p>
@@ -8248,7 +8311,20 @@
         <w:t xml:space="preserve"> </w:t>
       </w:r>
       <w:r>
-        <w:t xml:space="preserve">‘p = n.s.’</w:t>
+        <w:t xml:space="preserve">‘</w:t>
+      </w:r>
+      <w:r>
+        <w:rPr>
+          <w:i/>
+          <w:iCs/>
+        </w:rPr>
+        <w:t xml:space="preserve">p</w:t>
+      </w:r>
+      <w:r>
+        <w:t xml:space="preserve"> </w:t>
+      </w:r>
+      <w:r>
+        <w:t xml:space="preserve">= n.s.’</w:t>
       </w:r>
       <w:r>
         <w:t xml:space="preserve"> </w:t>
@@ -8277,7 +8353,7 @@
         <w:t xml:space="preserve"> </w:t>
       </w:r>
       <w:r>
-        <w:t xml:space="preserve">were frequently missed. These errors are relatively easy to address through refinements of the pattern set but highlight that rule-based detection will always struggle with rare or novel notations.</w:t>
+        <w:t xml:space="preserve">were frequently missed. These errors are relatively easy to address through refinements of the RegEx pattern but highlight that rule-based detection will always struggle with rare or novel notations.</w:t>
       </w:r>
     </w:p>
     <w:p>
@@ -8437,7 +8513,16 @@
         <w:t xml:space="preserve">‘X did not moderate’</w:t>
       </w:r>
       <w:r>
-        <w:t xml:space="preserve">). Consequently, once a statement includes significant, the model is heavily nudged toward predicting it as correct, even if it also contains problematic elements. Similarly, if correct statements did not use the word</w:t>
+        <w:t xml:space="preserve">). Consequently, once a statement includes</w:t>
+      </w:r>
+      <w:r>
+        <w:t xml:space="preserve"> </w:t>
+      </w:r>
+      <w:r>
+        <w:t xml:space="preserve">‘significant’</w:t>
+      </w:r>
+      <w:r>
+        <w:t xml:space="preserve">, the model is heavily nudged toward predicting it as correct, even if it also contains problematic elements. Similarly, if correct statements did not use the word</w:t>
       </w:r>
       <w:r>
         <w:t xml:space="preserve"> </w:t>
@@ -8487,11 +8572,11 @@
         <w:pStyle w:val="BodyText"/>
       </w:pPr>
       <w:r>
-        <w:t xml:space="preserve">However, there is also the flip side to the aforementioned human factors perspective: should authors rely on AI-generated corrections at all? Unlike grammar mistakes that word processors automatically fix for us, misinterpretations of statistical results often stem from deeper conceptual misunderstandings. Automated corrections might inadvertently encourage passivity, shifting responsibility away from researchers’ own critical engagement. In this sense, corrections should, if included at all, be seen as optional guidance, not authoritative replacements for careful reasoning. Alternatively, LLMs could be used to generate explanations of why a given statement is incorrect.</w:t>
-      </w:r>
-    </w:p>
-    <w:bookmarkEnd w:id="59"/>
-    <w:bookmarkStart w:id="60" w:name="implications-and-future-directions"/>
+        <w:t xml:space="preserve">However, there is also the flip side to the aforementioned human factors perspective: should authors rely on AI-generated corrections at all? Unlike grammar mistakes that word processors automatically fix for us, misinterpretations of statistical results often stem from deeper conceptual misunderstandings. Automated corrections might inadvertently encourage passivity, shifting responsibility away from researchers’ own critical engagement. In this sense, corrections should, if included at all, be seen as optional guidance, not authoritative replacements for careful reasoning. A promising alternative to LLM-corrections could be to generate context-specific explanations of why a given statement is incorrect instead.</w:t>
+      </w:r>
+    </w:p>
+    <w:bookmarkEnd w:id="62"/>
+    <w:bookmarkStart w:id="63" w:name="implications-and-future-directions"/>
     <w:p>
       <w:pPr>
         <w:pStyle w:val="Heading2"/>
@@ -8717,7 +8802,7 @@
         <w:t xml:space="preserve">for an application to problematic causal language)</w:t>
       </w:r>
       <w:r>
-        <w:t xml:space="preserve">. In practice, this would involve specifying RegEx patterns that capture the target aspects, training classifiers to label them as correct or incorrect, and, if desired, creating a prompt to generate corrections. Depending on the issue at hand, such classifiers could also be trained on existing hand-labeled datasets from meta-scientific studies where researchers coded specific practices or mistakes</w:t>
+        <w:t xml:space="preserve">. In practice, this would involve specifying RegEx patterns that capture the target aspects, training classifiers to label them as correct or incorrect, and, if desired, creating a prompt to generate corrections. Depending on the issue at hand, such classifiers could also be trained on existing hand-labeled datasets from meta-scientific studies</w:t>
       </w:r>
       <w:r>
         <w:t xml:space="preserve"> </w:t>
@@ -8748,12 +8833,20 @@
         <w:pStyle w:val="BodyText"/>
       </w:pPr>
       <w:r>
-        <w:t xml:space="preserve">Finally, the most important next step for this project is to conduct qualitative user studies to explore how authors would prefer a tool like this to be designed and implemented. A central question will again concern the role of the optional correction feature: do authors find value in receiving suggested corrections, or is simple flagging sufficient? These studies could also reveal where customization is most useful (e.g., varying levels of strictness, setting a personal alpha level instead of the conventional 5%, etc.). In addition, experimental evaluations would help assess whether the tool reduces the prevalence of misinterpretations and increases authors’ awareness of them.</w:t>
-      </w:r>
-    </w:p>
-    <w:bookmarkEnd w:id="60"/>
-    <w:bookmarkEnd w:id="61"/>
-    <w:bookmarkStart w:id="62" w:name="conclusion"/>
+        <w:t xml:space="preserve">At the same time, tools like this pipeline may also be valuable for meta-scientific research itself. Large-scale analyses of published literature could use automated detection and classification to quantify the prevalence of specific misinterpretations across journals, fields, or time periods. This could substantially reduce the workload for meta-scientists, who otherwise manually code such statements, making their work faster and less error-prone. Such applications could also help identify systematic reporting problems, evaluate the impact of educational or policy interventions, and inform evidence-based recommendations for improving statistical reporting practices.</w:t>
+      </w:r>
+    </w:p>
+    <w:p>
+      <w:pPr>
+        <w:pStyle w:val="BodyText"/>
+      </w:pPr>
+      <w:r>
+        <w:t xml:space="preserve">Finally, the most important next step for this project is to conduct qualitative user studies to explore how authors would prefer a tool like this to be designed and implemented. A central question will again concern the role of the optional correction feature: do authors find value in receiving suggested corrections, or may simple flagging incorrect statements be sufficient? These studies could also reveal where customization is most useful (e.g., varying levels of strictness, setting a personal alpha level instead of the conventional 5%, etc.). In addition, experimental evaluations would help assess whether the tool reduces the prevalence of misinterpretations and increases authors’ awareness of them.</w:t>
+      </w:r>
+    </w:p>
+    <w:bookmarkEnd w:id="63"/>
+    <w:bookmarkEnd w:id="64"/>
+    <w:bookmarkStart w:id="65" w:name="conclusion"/>
     <w:p>
       <w:pPr>
         <w:pStyle w:val="Heading1"/>
@@ -8767,11 +8860,11 @@
         <w:pStyle w:val="FirstParagraph"/>
       </w:pPr>
       <w:r>
-        <w:t xml:space="preserve">This study demonstrates that a hybrid rule-based and NLP-driven pipeline can effectively detect, classify, and correct the common statistical misinterpretation that nonsignificant results are evidence for the absence of an effect. Each of these steps performed well independently. The next step is to evaluate the pipeline as a fully automated system in real-world use cases and conduct qualitative user studies to inform the tool’s implementation. With further refinement, automated manuscript checks like the one presented in this article could substantially improve the accuracy of scientific reporting, while also providing a valuable resource for large-scale meta-scientific analyses.</w:t>
-      </w:r>
-    </w:p>
-    <w:bookmarkEnd w:id="62"/>
-    <w:bookmarkStart w:id="63" w:name="achknowledgement"/>
+        <w:t xml:space="preserve">This study demonstrates that a hybrid rule-based and NLP-driven pipeline can effectively detect, classify, and correct the common statistical misinterpretation that nonsignificant results are evidence for the absence of an effect. Each of these steps performed well independently. The next step is to evaluate the pipeline as a fully automated system in real-world use cases and conduct qualitative user studies to inform the tool’s implementation. With further refinement, automated manuscript checks like the one presented in this article could substantially improve the accuracy of statistical reporting, while also providing a valuable resource for large-scale meta-scientific analyses.</w:t>
+      </w:r>
+    </w:p>
+    <w:bookmarkEnd w:id="65"/>
+    <w:bookmarkStart w:id="66" w:name="achknowledgement"/>
     <w:p>
       <w:pPr>
         <w:pStyle w:val="Heading1"/>
@@ -8810,8 +8903,8 @@
         <w:t xml:space="preserve">.</w:t>
       </w:r>
     </w:p>
-    <w:bookmarkEnd w:id="63"/>
-    <w:bookmarkStart w:id="135" w:name="references"/>
+    <w:bookmarkEnd w:id="66"/>
+    <w:bookmarkStart w:id="138" w:name="references"/>
     <w:p>
       <w:pPr>
         <w:pStyle w:val="Heading1"/>
@@ -8820,8 +8913,8 @@
         <w:t xml:space="preserve">References</w:t>
       </w:r>
     </w:p>
-    <w:bookmarkStart w:id="134" w:name="refs"/>
-    <w:bookmarkStart w:id="65" w:name="ref-aczel_etal18"/>
+    <w:bookmarkStart w:id="137" w:name="refs"/>
+    <w:bookmarkStart w:id="68" w:name="ref-aczel_etal18"/>
     <w:p>
       <w:pPr>
         <w:pStyle w:val="Bibliography"/>
@@ -8900,7 +8993,7 @@
       <w:r>
         <w:t xml:space="preserve"> </w:t>
       </w:r>
-      <w:hyperlink r:id="rId64">
+      <w:hyperlink r:id="rId67">
         <w:r>
           <w:rPr>
             <w:rStyle w:val="Hyperlink"/>
@@ -8909,8 +9002,8 @@
         </w:r>
       </w:hyperlink>
     </w:p>
-    <w:bookmarkEnd w:id="65"/>
-    <w:bookmarkStart w:id="67" w:name="ref-altman_bland95"/>
+    <w:bookmarkEnd w:id="68"/>
+    <w:bookmarkStart w:id="70" w:name="ref-altman_bland95"/>
     <w:p>
       <w:pPr>
         <w:pStyle w:val="Bibliography"/>
@@ -8959,7 +9052,7 @@
       <w:r>
         <w:t xml:space="preserve"> </w:t>
       </w:r>
-      <w:hyperlink r:id="rId66">
+      <w:hyperlink r:id="rId69">
         <w:r>
           <w:rPr>
             <w:rStyle w:val="Hyperlink"/>
@@ -8968,8 +9061,8 @@
         </w:r>
       </w:hyperlink>
     </w:p>
-    <w:bookmarkEnd w:id="67"/>
-    <w:bookmarkStart w:id="69" w:name="ref-amrhein_etal19"/>
+    <w:bookmarkEnd w:id="70"/>
+    <w:bookmarkStart w:id="72" w:name="ref-amrhein_etal19"/>
     <w:p>
       <w:pPr>
         <w:pStyle w:val="Bibliography"/>
@@ -9006,7 +9099,7 @@
       <w:r>
         <w:t xml:space="preserve"> </w:t>
       </w:r>
-      <w:hyperlink r:id="rId68">
+      <w:hyperlink r:id="rId71">
         <w:r>
           <w:rPr>
             <w:rStyle w:val="Hyperlink"/>
@@ -9015,8 +9108,8 @@
         </w:r>
       </w:hyperlink>
     </w:p>
-    <w:bookmarkEnd w:id="69"/>
-    <w:bookmarkStart w:id="71" w:name="ref-R-papaja"/>
+    <w:bookmarkEnd w:id="72"/>
+    <w:bookmarkStart w:id="74" w:name="ref-R-papaja"/>
     <w:p>
       <w:pPr>
         <w:pStyle w:val="Bibliography"/>
@@ -9120,7 +9213,7 @@
       <w:r>
         <w:t xml:space="preserve"> </w:t>
       </w:r>
-      <w:hyperlink r:id="rId70">
+      <w:hyperlink r:id="rId73">
         <w:r>
           <w:rPr>
             <w:rStyle w:val="Hyperlink"/>
@@ -9129,8 +9222,8 @@
         </w:r>
       </w:hyperlink>
     </w:p>
-    <w:bookmarkEnd w:id="71"/>
-    <w:bookmarkStart w:id="73" w:name="ref-badenes-ribera_etal16"/>
+    <w:bookmarkEnd w:id="74"/>
+    <w:bookmarkStart w:id="76" w:name="ref-badenes-ribera_etal16"/>
     <w:p>
       <w:pPr>
         <w:pStyle w:val="Bibliography"/>
@@ -9188,7 +9281,7 @@
       <w:r>
         <w:t xml:space="preserve"> </w:t>
       </w:r>
-      <w:hyperlink r:id="rId72">
+      <w:hyperlink r:id="rId75">
         <w:r>
           <w:rPr>
             <w:rStyle w:val="Hyperlink"/>
@@ -9197,8 +9290,8 @@
         </w:r>
       </w:hyperlink>
     </w:p>
-    <w:bookmarkEnd w:id="73"/>
-    <w:bookmarkStart w:id="75" w:name="ref-beltagy_etal19"/>
+    <w:bookmarkEnd w:id="76"/>
+    <w:bookmarkStart w:id="78" w:name="ref-beltagy_etal19"/>
     <w:p>
       <w:pPr>
         <w:pStyle w:val="Bibliography"/>
@@ -9271,7 +9364,7 @@
       <w:r>
         <w:t xml:space="preserve"> </w:t>
       </w:r>
-      <w:hyperlink r:id="rId74">
+      <w:hyperlink r:id="rId77">
         <w:r>
           <w:rPr>
             <w:rStyle w:val="Hyperlink"/>
@@ -9280,8 +9373,8 @@
         </w:r>
       </w:hyperlink>
     </w:p>
-    <w:bookmarkEnd w:id="75"/>
-    <w:bookmarkStart w:id="77" w:name="ref-cassidy_etal19"/>
+    <w:bookmarkEnd w:id="78"/>
+    <w:bookmarkStart w:id="80" w:name="ref-cassidy_etal19"/>
     <w:p>
       <w:pPr>
         <w:pStyle w:val="Bibliography"/>
@@ -9348,7 +9441,7 @@
       <w:r>
         <w:t xml:space="preserve"> </w:t>
       </w:r>
-      <w:hyperlink r:id="rId76">
+      <w:hyperlink r:id="rId79">
         <w:r>
           <w:rPr>
             <w:rStyle w:val="Hyperlink"/>
@@ -9357,8 +9450,8 @@
         </w:r>
       </w:hyperlink>
     </w:p>
-    <w:bookmarkEnd w:id="77"/>
-    <w:bookmarkStart w:id="78" w:name="ref-cummin_hussey25"/>
+    <w:bookmarkEnd w:id="80"/>
+    <w:bookmarkStart w:id="81" w:name="ref-cummin_hussey25"/>
     <w:p>
       <w:pPr>
         <w:pStyle w:val="Bibliography"/>
@@ -9436,8 +9529,8 @@
         <w:t xml:space="preserve"> Available at https://regcheck.app/.</w:t>
       </w:r>
     </w:p>
-    <w:bookmarkEnd w:id="78"/>
-    <w:bookmarkStart w:id="79" w:name="ref-R-papercheck"/>
+    <w:bookmarkEnd w:id="81"/>
+    <w:bookmarkStart w:id="82" w:name="ref-R-papercheck"/>
     <w:p>
       <w:pPr>
         <w:pStyle w:val="Bibliography"/>
@@ -9490,8 +9583,8 @@
         <w:t xml:space="preserve">[Manual].</w:t>
       </w:r>
     </w:p>
-    <w:bookmarkEnd w:id="79"/>
-    <w:bookmarkStart w:id="81" w:name="ref-devlin_etal19"/>
+    <w:bookmarkEnd w:id="82"/>
+    <w:bookmarkStart w:id="84" w:name="ref-devlin_etal19"/>
     <w:p>
       <w:pPr>
         <w:pStyle w:val="Bibliography"/>
@@ -9599,7 +9692,7 @@
       <w:r>
         <w:t xml:space="preserve"> </w:t>
       </w:r>
-      <w:hyperlink r:id="rId80">
+      <w:hyperlink r:id="rId83">
         <w:r>
           <w:rPr>
             <w:rStyle w:val="Hyperlink"/>
@@ -9608,8 +9701,8 @@
         </w:r>
       </w:hyperlink>
     </w:p>
-    <w:bookmarkEnd w:id="81"/>
-    <w:bookmarkStart w:id="83" w:name="ref-dienes14"/>
+    <w:bookmarkEnd w:id="84"/>
+    <w:bookmarkStart w:id="86" w:name="ref-dienes14"/>
     <w:p>
       <w:pPr>
         <w:pStyle w:val="Bibliography"/>
@@ -9658,7 +9751,7 @@
       <w:r>
         <w:t xml:space="preserve"> </w:t>
       </w:r>
-      <w:hyperlink r:id="rId82">
+      <w:hyperlink r:id="rId85">
         <w:r>
           <w:rPr>
             <w:rStyle w:val="Hyperlink"/>
@@ -9667,8 +9760,8 @@
         </w:r>
       </w:hyperlink>
     </w:p>
-    <w:bookmarkEnd w:id="83"/>
-    <w:bookmarkStart w:id="85" w:name="ref-edwards_etal63"/>
+    <w:bookmarkEnd w:id="86"/>
+    <w:bookmarkStart w:id="88" w:name="ref-edwards_etal63"/>
     <w:p>
       <w:pPr>
         <w:pStyle w:val="Bibliography"/>
@@ -9705,7 +9798,7 @@
       <w:r>
         <w:t xml:space="preserve"> </w:t>
       </w:r>
-      <w:hyperlink r:id="rId84">
+      <w:hyperlink r:id="rId87">
         <w:r>
           <w:rPr>
             <w:rStyle w:val="Hyperlink"/>
@@ -9714,8 +9807,8 @@
         </w:r>
       </w:hyperlink>
     </w:p>
-    <w:bookmarkEnd w:id="85"/>
-    <w:bookmarkStart w:id="87" w:name="ref-gelman_stern06"/>
+    <w:bookmarkEnd w:id="88"/>
+    <w:bookmarkStart w:id="90" w:name="ref-gelman_stern06"/>
     <w:p>
       <w:pPr>
         <w:pStyle w:val="Bibliography"/>
@@ -9803,7 +9896,7 @@
       <w:r>
         <w:t xml:space="preserve"> </w:t>
       </w:r>
-      <w:hyperlink r:id="rId86">
+      <w:hyperlink r:id="rId89">
         <w:r>
           <w:rPr>
             <w:rStyle w:val="Hyperlink"/>
@@ -9812,8 +9905,8 @@
         </w:r>
       </w:hyperlink>
     </w:p>
-    <w:bookmarkEnd w:id="87"/>
-    <w:bookmarkStart w:id="89" w:name="ref-R-flextable"/>
+    <w:bookmarkEnd w:id="90"/>
+    <w:bookmarkStart w:id="92" w:name="ref-R-flextable"/>
     <w:p>
       <w:pPr>
         <w:pStyle w:val="Bibliography"/>
@@ -9868,7 +9961,7 @@
       <w:r>
         <w:t xml:space="preserve"> </w:t>
       </w:r>
-      <w:hyperlink r:id="rId88">
+      <w:hyperlink r:id="rId91">
         <w:r>
           <w:rPr>
             <w:rStyle w:val="Hyperlink"/>
@@ -9877,8 +9970,8 @@
         </w:r>
       </w:hyperlink>
     </w:p>
-    <w:bookmarkEnd w:id="89"/>
-    <w:bookmarkStart w:id="91" w:name="ref-goodman08"/>
+    <w:bookmarkEnd w:id="92"/>
+    <w:bookmarkStart w:id="94" w:name="ref-goodman08"/>
     <w:p>
       <w:pPr>
         <w:pStyle w:val="Bibliography"/>
@@ -9933,7 +10026,7 @@
       <w:r>
         <w:t xml:space="preserve"> </w:t>
       </w:r>
-      <w:hyperlink r:id="rId90">
+      <w:hyperlink r:id="rId93">
         <w:r>
           <w:rPr>
             <w:rStyle w:val="Hyperlink"/>
@@ -9942,8 +10035,8 @@
         </w:r>
       </w:hyperlink>
     </w:p>
-    <w:bookmarkEnd w:id="91"/>
-    <w:bookmarkStart w:id="93" w:name="ref-greenland19"/>
+    <w:bookmarkEnd w:id="94"/>
+    <w:bookmarkStart w:id="96" w:name="ref-greenland19"/>
     <w:p>
       <w:pPr>
         <w:pStyle w:val="Bibliography"/>
@@ -10079,7 +10172,7 @@
       <w:r>
         <w:t xml:space="preserve"> </w:t>
       </w:r>
-      <w:hyperlink r:id="rId92">
+      <w:hyperlink r:id="rId95">
         <w:r>
           <w:rPr>
             <w:rStyle w:val="Hyperlink"/>
@@ -10088,8 +10181,8 @@
         </w:r>
       </w:hyperlink>
     </w:p>
-    <w:bookmarkEnd w:id="93"/>
-    <w:bookmarkStart w:id="95" w:name="ref-greenland_etal16"/>
+    <w:bookmarkEnd w:id="96"/>
+    <w:bookmarkStart w:id="98" w:name="ref-greenland_etal16"/>
     <w:p>
       <w:pPr>
         <w:pStyle w:val="Bibliography"/>
@@ -10138,7 +10231,7 @@
       <w:r>
         <w:t xml:space="preserve"> </w:t>
       </w:r>
-      <w:hyperlink r:id="rId94">
+      <w:hyperlink r:id="rId97">
         <w:r>
           <w:rPr>
             <w:rStyle w:val="Hyperlink"/>
@@ -10147,8 +10240,8 @@
         </w:r>
       </w:hyperlink>
     </w:p>
-    <w:bookmarkEnd w:id="95"/>
-    <w:bookmarkStart w:id="97" w:name="ref-gu_etal22"/>
+    <w:bookmarkEnd w:id="98"/>
+    <w:bookmarkStart w:id="100" w:name="ref-gu_etal22"/>
     <w:p>
       <w:pPr>
         <w:pStyle w:val="Bibliography"/>
@@ -10203,7 +10296,7 @@
       <w:r>
         <w:t xml:space="preserve"> </w:t>
       </w:r>
-      <w:hyperlink r:id="rId96">
+      <w:hyperlink r:id="rId99">
         <w:r>
           <w:rPr>
             <w:rStyle w:val="Hyperlink"/>
@@ -10212,8 +10305,8 @@
         </w:r>
       </w:hyperlink>
     </w:p>
-    <w:bookmarkEnd w:id="97"/>
-    <w:bookmarkStart w:id="99" w:name="ref-haller_krauss02"/>
+    <w:bookmarkEnd w:id="100"/>
+    <w:bookmarkStart w:id="102" w:name="ref-haller_krauss02"/>
     <w:p>
       <w:pPr>
         <w:pStyle w:val="Bibliography"/>
@@ -10283,7 +10376,7 @@
       <w:r>
         <w:t xml:space="preserve"> </w:t>
       </w:r>
-      <w:hyperlink r:id="rId98">
+      <w:hyperlink r:id="rId101">
         <w:r>
           <w:rPr>
             <w:rStyle w:val="Hyperlink"/>
@@ -10292,8 +10385,8 @@
         </w:r>
       </w:hyperlink>
     </w:p>
-    <w:bookmarkEnd w:id="99"/>
-    <w:bookmarkStart w:id="101" w:name="ref-heathers_etal18"/>
+    <w:bookmarkEnd w:id="102"/>
+    <w:bookmarkStart w:id="104" w:name="ref-heathers_etal18"/>
     <w:p>
       <w:pPr>
         <w:pStyle w:val="Bibliography"/>
@@ -10387,7 +10480,7 @@
       <w:r>
         <w:t xml:space="preserve"> </w:t>
       </w:r>
-      <w:hyperlink r:id="rId100">
+      <w:hyperlink r:id="rId103">
         <w:r>
           <w:rPr>
             <w:rStyle w:val="Hyperlink"/>
@@ -10396,8 +10489,8 @@
         </w:r>
       </w:hyperlink>
     </w:p>
-    <w:bookmarkEnd w:id="101"/>
-    <w:bookmarkStart w:id="103" w:name="ref-hoekstra_etal06"/>
+    <w:bookmarkEnd w:id="104"/>
+    <w:bookmarkStart w:id="106" w:name="ref-hoekstra_etal06"/>
     <w:p>
       <w:pPr>
         <w:pStyle w:val="Bibliography"/>
@@ -10446,7 +10539,7 @@
       <w:r>
         <w:t xml:space="preserve"> </w:t>
       </w:r>
-      <w:hyperlink r:id="rId102">
+      <w:hyperlink r:id="rId105">
         <w:r>
           <w:rPr>
             <w:rStyle w:val="Hyperlink"/>
@@ -10455,8 +10548,8 @@
         </w:r>
       </w:hyperlink>
     </w:p>
-    <w:bookmarkEnd w:id="103"/>
-    <w:bookmarkStart w:id="105" w:name="ref-isager_fitzgerald25"/>
+    <w:bookmarkEnd w:id="106"/>
+    <w:bookmarkStart w:id="108" w:name="ref-isager_fitzgerald25"/>
     <w:p>
       <w:pPr>
         <w:pStyle w:val="Bibliography"/>
@@ -10536,7 +10629,7 @@
       <w:r>
         <w:t xml:space="preserve"> </w:t>
       </w:r>
-      <w:hyperlink r:id="rId104">
+      <w:hyperlink r:id="rId107">
         <w:r>
           <w:rPr>
             <w:rStyle w:val="Hyperlink"/>
@@ -10545,8 +10638,8 @@
         </w:r>
       </w:hyperlink>
     </w:p>
-    <w:bookmarkEnd w:id="105"/>
-    <w:bookmarkStart w:id="107" w:name="ref-R-magick"/>
+    <w:bookmarkEnd w:id="108"/>
+    <w:bookmarkStart w:id="110" w:name="ref-R-magick"/>
     <w:p>
       <w:pPr>
         <w:pStyle w:val="Bibliography"/>
@@ -10643,7 +10736,7 @@
       <w:r>
         <w:t xml:space="preserve"> </w:t>
       </w:r>
-      <w:hyperlink r:id="rId106">
+      <w:hyperlink r:id="rId109">
         <w:r>
           <w:rPr>
             <w:rStyle w:val="Hyperlink"/>
@@ -10652,8 +10745,8 @@
         </w:r>
       </w:hyperlink>
     </w:p>
-    <w:bookmarkEnd w:id="107"/>
-    <w:bookmarkStart w:id="109" w:name="ref-lakens21"/>
+    <w:bookmarkEnd w:id="110"/>
+    <w:bookmarkStart w:id="112" w:name="ref-lakens21"/>
     <w:p>
       <w:pPr>
         <w:pStyle w:val="Bibliography"/>
@@ -10749,7 +10842,7 @@
       <w:r>
         <w:t xml:space="preserve"> </w:t>
       </w:r>
-      <w:hyperlink r:id="rId108">
+      <w:hyperlink r:id="rId111">
         <w:r>
           <w:rPr>
             <w:rStyle w:val="Hyperlink"/>
@@ -10758,8 +10851,8 @@
         </w:r>
       </w:hyperlink>
     </w:p>
-    <w:bookmarkEnd w:id="109"/>
-    <w:bookmarkStart w:id="111" w:name="ref-lakens_etal18"/>
+    <w:bookmarkEnd w:id="112"/>
+    <w:bookmarkStart w:id="114" w:name="ref-lakens_etal18"/>
     <w:p>
       <w:pPr>
         <w:pStyle w:val="Bibliography"/>
@@ -10796,7 +10889,7 @@
       <w:r>
         <w:t xml:space="preserve"> </w:t>
       </w:r>
-      <w:hyperlink r:id="rId110">
+      <w:hyperlink r:id="rId113">
         <w:r>
           <w:rPr>
             <w:rStyle w:val="Hyperlink"/>
@@ -10805,8 +10898,8 @@
         </w:r>
       </w:hyperlink>
     </w:p>
-    <w:bookmarkEnd w:id="111"/>
-    <w:bookmarkStart w:id="113" w:name="ref-mcshane_etal19"/>
+    <w:bookmarkEnd w:id="114"/>
+    <w:bookmarkStart w:id="116" w:name="ref-mcshane_etal19"/>
     <w:p>
       <w:pPr>
         <w:pStyle w:val="Bibliography"/>
@@ -10852,7 +10945,7 @@
       <w:r>
         <w:t xml:space="preserve"> </w:t>
       </w:r>
-      <w:hyperlink r:id="rId112">
+      <w:hyperlink r:id="rId115">
         <w:r>
           <w:rPr>
             <w:rStyle w:val="Hyperlink"/>
@@ -10861,8 +10954,8 @@
         </w:r>
       </w:hyperlink>
     </w:p>
-    <w:bookmarkEnd w:id="113"/>
-    <w:bookmarkStart w:id="114" w:name="ref-more25"/>
+    <w:bookmarkEnd w:id="116"/>
+    <w:bookmarkStart w:id="117" w:name="ref-more25"/>
     <w:p>
       <w:pPr>
         <w:pStyle w:val="Bibliography"/>
@@ -10919,8 +11012,8 @@
         <w:t xml:space="preserve">.</w:t>
       </w:r>
     </w:p>
-    <w:bookmarkEnd w:id="114"/>
-    <w:bookmarkStart w:id="116" w:name="ref-murphy_etal25"/>
+    <w:bookmarkEnd w:id="117"/>
+    <w:bookmarkStart w:id="119" w:name="ref-murphy_etal25"/>
     <w:p>
       <w:pPr>
         <w:pStyle w:val="Bibliography"/>
@@ -10969,7 +11062,7 @@
       <w:r>
         <w:t xml:space="preserve"> </w:t>
       </w:r>
-      <w:hyperlink r:id="rId115">
+      <w:hyperlink r:id="rId118">
         <w:r>
           <w:rPr>
             <w:rStyle w:val="Hyperlink"/>
@@ -10978,8 +11071,8 @@
         </w:r>
       </w:hyperlink>
     </w:p>
-    <w:bookmarkEnd w:id="116"/>
-    <w:bookmarkStart w:id="117" w:name="ref-nuijten_epskamp24"/>
+    <w:bookmarkEnd w:id="119"/>
+    <w:bookmarkStart w:id="120" w:name="ref-nuijten_epskamp24"/>
     <w:p>
       <w:pPr>
         <w:pStyle w:val="Bibliography"/>
@@ -11071,8 +11164,8 @@
         <w:t xml:space="preserve"> Web implementation at https://statcheck.io.</w:t>
       </w:r>
     </w:p>
-    <w:bookmarkEnd w:id="117"/>
-    <w:bookmarkStart w:id="118" w:name="ref-python"/>
+    <w:bookmarkEnd w:id="120"/>
+    <w:bookmarkStart w:id="121" w:name="ref-python"/>
     <w:p>
       <w:pPr>
         <w:pStyle w:val="Bibliography"/>
@@ -11097,8 +11190,8 @@
         <w:t xml:space="preserve">[Manual]. Python Software Foundation.</w:t>
       </w:r>
     </w:p>
-    <w:bookmarkEnd w:id="118"/>
-    <w:bookmarkStart w:id="120" w:name="ref-R-showtext"/>
+    <w:bookmarkEnd w:id="121"/>
+    <w:bookmarkStart w:id="123" w:name="ref-R-showtext"/>
     <w:p>
       <w:pPr>
         <w:pStyle w:val="Bibliography"/>
@@ -11181,7 +11274,7 @@
       <w:r>
         <w:t xml:space="preserve"> </w:t>
       </w:r>
-      <w:hyperlink r:id="rId119">
+      <w:hyperlink r:id="rId122">
         <w:r>
           <w:rPr>
             <w:rStyle w:val="Hyperlink"/>
@@ -11190,8 +11283,8 @@
         </w:r>
       </w:hyperlink>
     </w:p>
-    <w:bookmarkEnd w:id="120"/>
-    <w:bookmarkStart w:id="122" w:name="ref-schervish96"/>
+    <w:bookmarkEnd w:id="123"/>
+    <w:bookmarkStart w:id="125" w:name="ref-schervish96"/>
     <w:p>
       <w:pPr>
         <w:pStyle w:val="Bibliography"/>
@@ -11280,7 +11373,7 @@
       <w:r>
         <w:t xml:space="preserve"> </w:t>
       </w:r>
-      <w:hyperlink r:id="rId121">
+      <w:hyperlink r:id="rId124">
         <w:r>
           <w:rPr>
             <w:rStyle w:val="Hyperlink"/>
@@ -11289,8 +11382,8 @@
         </w:r>
       </w:hyperlink>
     </w:p>
-    <w:bookmarkEnd w:id="122"/>
-    <w:bookmarkStart w:id="123" w:name="ref-stillman19"/>
+    <w:bookmarkEnd w:id="125"/>
+    <w:bookmarkStart w:id="126" w:name="ref-stillman19"/>
     <w:p>
       <w:pPr>
         <w:pStyle w:val="Bibliography"/>
@@ -11340,8 +11433,8 @@
         <w:t xml:space="preserve">.</w:t>
       </w:r>
     </w:p>
-    <w:bookmarkEnd w:id="123"/>
-    <w:bookmarkStart w:id="124" w:name="ref-talebi24"/>
+    <w:bookmarkEnd w:id="126"/>
+    <w:bookmarkStart w:id="127" w:name="ref-talebi24"/>
     <w:p>
       <w:pPr>
         <w:pStyle w:val="Bibliography"/>
@@ -11398,8 +11491,8 @@
         <w:t xml:space="preserve">.</w:t>
       </w:r>
     </w:p>
-    <w:bookmarkEnd w:id="124"/>
-    <w:bookmarkStart w:id="125" w:name="ref-rcoreteam25"/>
+    <w:bookmarkEnd w:id="127"/>
+    <w:bookmarkStart w:id="128" w:name="ref-rcoreteam25"/>
     <w:p>
       <w:pPr>
         <w:pStyle w:val="Bibliography"/>
@@ -11494,8 +11587,8 @@
         <w:t xml:space="preserve">[Manual]. R Foundation for Statistical Computing.</w:t>
       </w:r>
     </w:p>
-    <w:bookmarkEnd w:id="125"/>
-    <w:bookmarkStart w:id="126" w:name="ref-vanabkoude25"/>
+    <w:bookmarkEnd w:id="128"/>
+    <w:bookmarkStart w:id="129" w:name="ref-vanabkoude25"/>
     <w:p>
       <w:pPr>
         <w:pStyle w:val="Bibliography"/>
@@ -11583,8 +11676,8 @@
         <w:t xml:space="preserve">[Master's {{Thesis}}].</w:t>
       </w:r>
     </w:p>
-    <w:bookmarkEnd w:id="126"/>
-    <w:bookmarkStart w:id="128" w:name="ref-wagenmakers07"/>
+    <w:bookmarkEnd w:id="129"/>
+    <w:bookmarkStart w:id="131" w:name="ref-wagenmakers07"/>
     <w:p>
       <w:pPr>
         <w:pStyle w:val="Bibliography"/>
@@ -11637,7 +11730,7 @@
       <w:r>
         <w:t xml:space="preserve"> </w:t>
       </w:r>
-      <w:hyperlink r:id="rId127">
+      <w:hyperlink r:id="rId130">
         <w:r>
           <w:rPr>
             <w:rStyle w:val="Hyperlink"/>
@@ -11646,8 +11739,8 @@
         </w:r>
       </w:hyperlink>
     </w:p>
-    <w:bookmarkEnd w:id="128"/>
-    <w:bookmarkStart w:id="130" w:name="ref-R-tidyverse"/>
+    <w:bookmarkEnd w:id="131"/>
+    <w:bookmarkStart w:id="133" w:name="ref-R-tidyverse"/>
     <w:p>
       <w:pPr>
         <w:pStyle w:val="Bibliography"/>
@@ -11693,7 +11786,7 @@
       <w:r>
         <w:t xml:space="preserve"> </w:t>
       </w:r>
-      <w:hyperlink r:id="rId129">
+      <w:hyperlink r:id="rId132">
         <w:r>
           <w:rPr>
             <w:rStyle w:val="Hyperlink"/>
@@ -11702,8 +11795,8 @@
         </w:r>
       </w:hyperlink>
     </w:p>
-    <w:bookmarkEnd w:id="130"/>
-    <w:bookmarkStart w:id="132" w:name="ref-R-readxl"/>
+    <w:bookmarkEnd w:id="133"/>
+    <w:bookmarkStart w:id="135" w:name="ref-R-readxl"/>
     <w:p>
       <w:pPr>
         <w:pStyle w:val="Bibliography"/>
@@ -11758,7 +11851,7 @@
       <w:r>
         <w:t xml:space="preserve"> </w:t>
       </w:r>
-      <w:hyperlink r:id="rId131">
+      <w:hyperlink r:id="rId134">
         <w:r>
           <w:rPr>
             <w:rStyle w:val="Hyperlink"/>
@@ -11767,8 +11860,8 @@
         </w:r>
       </w:hyperlink>
     </w:p>
-    <w:bookmarkEnd w:id="132"/>
-    <w:bookmarkStart w:id="133" w:name="ref-R-psych"/>
+    <w:bookmarkEnd w:id="135"/>
+    <w:bookmarkStart w:id="136" w:name="ref-R-psych"/>
     <w:p>
       <w:pPr>
         <w:pStyle w:val="Bibliography"/>
@@ -11821,9 +11914,9 @@
         <w:t xml:space="preserve">[Manual]. Northwestern University.</w:t>
       </w:r>
     </w:p>
-    <w:bookmarkEnd w:id="133"/>
-    <w:bookmarkEnd w:id="134"/>
-    <w:bookmarkEnd w:id="135"/>
+    <w:bookmarkEnd w:id="136"/>
+    <w:bookmarkEnd w:id="137"/>
+    <w:bookmarkEnd w:id="138"/>
     <w:sectPr>
       <w:headerReference r:id="rId9" w:type="even"/>
       <w:headerReference r:id="rId11" w:type="default"/>
@@ -11908,7 +12001,7 @@
       </w:r>
     </w:p>
   </w:footnote>
-  <w:footnote w:id="41">
+  <w:footnote w:id="44">
     <w:p>
       <w:pPr>
         <w:pStyle w:val="FootnoteText"/>

</xml_diff>